<commit_message>
update documentation to 4.5
</commit_message>
<xml_diff>
--- a/Documentation/specifications/CUFXAccountDataModelandServices.docx
+++ b/Documentation/specifications/CUFXAccountDataModelandServices.docx
@@ -1,6 +1,6 @@
 
 <file path=word/document.xml><?xml version="1.0" encoding="utf-8"?>
-<w:document xmlns:wpc="http://schemas.microsoft.com/office/word/2010/wordprocessingCanvas" xmlns:mc="http://schemas.openxmlformats.org/markup-compatibility/2006" xmlns:o="urn:schemas-microsoft-com:office:office" xmlns:r="http://schemas.openxmlformats.org/officeDocument/2006/relationships" xmlns:m="http://schemas.openxmlformats.org/officeDocument/2006/math" xmlns:v="urn:schemas-microsoft-com:vml" xmlns:wp14="http://schemas.microsoft.com/office/word/2010/wordprocessingDrawing" xmlns:wp="http://schemas.openxmlformats.org/drawingml/2006/wordprocessingDrawing" xmlns:w10="urn:schemas-microsoft-com:office:word" xmlns:w="http://schemas.openxmlformats.org/wordprocessingml/2006/main" xmlns:w14="http://schemas.microsoft.com/office/word/2010/wordml" xmlns:w15="http://schemas.microsoft.com/office/word/2012/wordml" xmlns:wpg="http://schemas.microsoft.com/office/word/2010/wordprocessingGroup" xmlns:wpi="http://schemas.microsoft.com/office/word/2010/wordprocessingInk" xmlns:wne="http://schemas.microsoft.com/office/word/2006/wordml" xmlns:wps="http://schemas.microsoft.com/office/word/2010/wordprocessingShape" mc:Ignorable="w14 w15 wp14">
+<w:document xmlns:wpc="http://schemas.microsoft.com/office/word/2010/wordprocessingCanvas" xmlns:cx="http://schemas.microsoft.com/office/drawing/2014/chartex" xmlns:cx1="http://schemas.microsoft.com/office/drawing/2015/9/8/chartex" xmlns:cx2="http://schemas.microsoft.com/office/drawing/2015/10/21/chartex" xmlns:cx3="http://schemas.microsoft.com/office/drawing/2016/5/9/chartex" xmlns:cx4="http://schemas.microsoft.com/office/drawing/2016/5/10/chartex" xmlns:cx5="http://schemas.microsoft.com/office/drawing/2016/5/11/chartex" xmlns:cx6="http://schemas.microsoft.com/office/drawing/2016/5/12/chartex" xmlns:cx7="http://schemas.microsoft.com/office/drawing/2016/5/13/chartex" xmlns:cx8="http://schemas.microsoft.com/office/drawing/2016/5/14/chartex" xmlns:mc="http://schemas.openxmlformats.org/markup-compatibility/2006" xmlns:aink="http://schemas.microsoft.com/office/drawing/2016/ink" xmlns:am3d="http://schemas.microsoft.com/office/drawing/2017/model3d" xmlns:o="urn:schemas-microsoft-com:office:office" xmlns:r="http://schemas.openxmlformats.org/officeDocument/2006/relationships" xmlns:m="http://schemas.openxmlformats.org/officeDocument/2006/math" xmlns:v="urn:schemas-microsoft-com:vml" xmlns:wp14="http://schemas.microsoft.com/office/word/2010/wordprocessingDrawing" xmlns:wp="http://schemas.openxmlformats.org/drawingml/2006/wordprocessingDrawing" xmlns:w10="urn:schemas-microsoft-com:office:word" xmlns:w="http://schemas.openxmlformats.org/wordprocessingml/2006/main" xmlns:w14="http://schemas.microsoft.com/office/word/2010/wordml" xmlns:w15="http://schemas.microsoft.com/office/word/2012/wordml" xmlns:w16cex="http://schemas.microsoft.com/office/word/2018/wordml/cex" xmlns:w16cid="http://schemas.microsoft.com/office/word/2016/wordml/cid" xmlns:w16="http://schemas.microsoft.com/office/word/2018/wordml" xmlns:w16se="http://schemas.microsoft.com/office/word/2015/wordml/symex" xmlns:wpg="http://schemas.microsoft.com/office/word/2010/wordprocessingGroup" xmlns:wpi="http://schemas.microsoft.com/office/word/2010/wordprocessingInk" xmlns:wne="http://schemas.microsoft.com/office/word/2006/wordml" xmlns:wps="http://schemas.microsoft.com/office/word/2010/wordprocessingShape" mc:Ignorable="w14 w15 w16se w16cid w16 w16cex wp14">
   <w:body>
     <w:p>
       <w:r>
@@ -77,7 +77,10 @@
         <w:t xml:space="preserve"> </w:t>
       </w:r>
       <w:r>
-        <w:t>4.4</w:t>
+        <w:t>4.</w:t>
+      </w:r>
+      <w:r>
+        <w:t>5</w:t>
       </w:r>
     </w:p>
     <w:p>
@@ -87,7 +90,7 @@
       <w:bookmarkStart w:id="0" w:name="_Toc308532706"/>
       <w:bookmarkStart w:id="1" w:name="_Toc308532761"/>
       <w:bookmarkStart w:id="2" w:name="_Toc375147495"/>
-      <w:bookmarkStart w:id="3" w:name="_Toc54101283"/>
+      <w:bookmarkStart w:id="3" w:name="_Toc68096892"/>
       <w:r>
         <w:t>Document Status</w:t>
       </w:r>
@@ -104,10 +107,18 @@
         <w:t xml:space="preserve">status: </w:t>
       </w:r>
       <w:r>
-        <w:t>Request for Comment</w:t>
-      </w:r>
-      <w:r>
-        <w:t xml:space="preserve">  (valid values are &lt;</w:t>
+        <w:t xml:space="preserve">Request for </w:t>
+      </w:r>
+      <w:proofErr w:type="gramStart"/>
+      <w:r>
+        <w:t>Comment</w:t>
+      </w:r>
+      <w:r>
+        <w:t xml:space="preserve">  (</w:t>
+      </w:r>
+      <w:proofErr w:type="gramEnd"/>
+      <w:r>
+        <w:t>valid values are &lt;</w:t>
       </w:r>
       <w:r>
         <w:t xml:space="preserve"> </w:t>
@@ -122,7 +133,7 @@
       </w:pPr>
       <w:bookmarkStart w:id="4" w:name="_Toc308532762"/>
       <w:bookmarkStart w:id="5" w:name="_Toc375147496"/>
-      <w:bookmarkStart w:id="6" w:name="_Toc54101284"/>
+      <w:bookmarkStart w:id="6" w:name="_Toc68096893"/>
       <w:r>
         <w:t xml:space="preserve">Authors and </w:t>
       </w:r>
@@ -281,7 +292,23 @@
               <w:cnfStyle w:val="000000000000" w:firstRow="0" w:lastRow="0" w:firstColumn="0" w:lastColumn="0" w:oddVBand="0" w:evenVBand="0" w:oddHBand="0" w:evenHBand="0" w:firstRowFirstColumn="0" w:firstRowLastColumn="0" w:lastRowFirstColumn="0" w:lastRowLastColumn="0"/>
             </w:pPr>
             <w:r>
-              <w:t>Clarify optional accountTypes and accountIDs parameters.  Fixed parameters and resource name to be camel case.  Added implied account object.  Fixed some heading formatting to correctly format Table-of-Contents.</w:t>
+              <w:t xml:space="preserve">Clarify optional </w:t>
+            </w:r>
+            <w:proofErr w:type="spellStart"/>
+            <w:r>
+              <w:t>accountTypes</w:t>
+            </w:r>
+            <w:proofErr w:type="spellEnd"/>
+            <w:r>
+              <w:t xml:space="preserve"> and </w:t>
+            </w:r>
+            <w:proofErr w:type="spellStart"/>
+            <w:r>
+              <w:t>accountIDs</w:t>
+            </w:r>
+            <w:proofErr w:type="spellEnd"/>
+            <w:r>
+              <w:t xml:space="preserve"> parameters.  Fixed parameters and resource name to be camel case.  Added implied account object.  Fixed some heading formatting to correctly format Table-of-Contents.</w:t>
             </w:r>
           </w:p>
         </w:tc>
@@ -327,7 +354,23 @@
               <w:cnfStyle w:val="000000100000" w:firstRow="0" w:lastRow="0" w:firstColumn="0" w:lastColumn="0" w:oddVBand="0" w:evenVBand="0" w:oddHBand="1" w:evenHBand="0" w:firstRowFirstColumn="0" w:firstRowLastColumn="0" w:lastRowFirstColumn="0" w:lastRowLastColumn="0"/>
             </w:pPr>
             <w:r>
-              <w:t>Fix accountIDs array data type to array of Ids, credit limit and starting balance to decimal data type, removed edit mask from compounding frequency since it doesn’t apply,</w:t>
+              <w:t xml:space="preserve">Fix </w:t>
+            </w:r>
+            <w:proofErr w:type="spellStart"/>
+            <w:r>
+              <w:t>accountIDs</w:t>
+            </w:r>
+            <w:proofErr w:type="spellEnd"/>
+            <w:r>
+              <w:t xml:space="preserve"> array data type to array of Ids, credit limit and starting balance to decimal data type, removed edit mask from compounding frequency since it </w:t>
+            </w:r>
+            <w:proofErr w:type="gramStart"/>
+            <w:r>
+              <w:t>doesn’t</w:t>
+            </w:r>
+            <w:proofErr w:type="gramEnd"/>
+            <w:r>
+              <w:t xml:space="preserve"> apply,</w:t>
             </w:r>
           </w:p>
         </w:tc>
@@ -431,7 +474,15 @@
               <w:cnfStyle w:val="000000100000" w:firstRow="0" w:lastRow="0" w:firstColumn="0" w:lastColumn="0" w:oddVBand="0" w:evenVBand="0" w:oddHBand="1" w:evenHBand="0" w:firstRowFirstColumn="0" w:firstRowLastColumn="0" w:lastRowFirstColumn="0" w:lastRowLastColumn="0"/>
             </w:pPr>
             <w:r>
-              <w:t>Updated to use new messageContext, AccountFilter.xsd and Error.xsd</w:t>
+              <w:t xml:space="preserve">Updated to use new </w:t>
+            </w:r>
+            <w:proofErr w:type="spellStart"/>
+            <w:r>
+              <w:t>messageContext</w:t>
+            </w:r>
+            <w:proofErr w:type="spellEnd"/>
+            <w:r>
+              <w:t>, AccountFilter.xsd and Error.xsd</w:t>
             </w:r>
           </w:p>
         </w:tc>
@@ -616,7 +667,15 @@
               <w:cnfStyle w:val="000000100000" w:firstRow="0" w:lastRow="0" w:firstColumn="0" w:lastColumn="0" w:oddVBand="0" w:evenVBand="0" w:oddHBand="1" w:evenHBand="0" w:firstRowFirstColumn="0" w:firstRowLastColumn="0" w:lastRowFirstColumn="0" w:lastRowLastColumn="0"/>
             </w:pPr>
             <w:r>
-              <w:t>Merged AccountDetail info into Account</w:t>
+              <w:t xml:space="preserve">Merged </w:t>
+            </w:r>
+            <w:proofErr w:type="spellStart"/>
+            <w:r>
+              <w:t>AccountDetail</w:t>
+            </w:r>
+            <w:proofErr w:type="spellEnd"/>
+            <w:r>
+              <w:t xml:space="preserve"> info into Account</w:t>
             </w:r>
           </w:p>
         </w:tc>
@@ -708,7 +767,15 @@
               <w:cnfStyle w:val="000000100000" w:firstRow="0" w:lastRow="0" w:firstColumn="0" w:lastColumn="0" w:oddVBand="0" w:evenVBand="0" w:oddHBand="1" w:evenHBand="0" w:firstRowFirstColumn="0" w:firstRowLastColumn="0" w:lastRowFirstColumn="0" w:lastRowLastColumn="0"/>
             </w:pPr>
             <w:r>
-              <w:t>Switch to use X-HTTP-METHOD-OVERRIDE standard rather than subMethod non-Standard method for overriding request types.</w:t>
+              <w:t xml:space="preserve">Switch to use X-HTTP-METHOD-OVERRIDE standard rather than </w:t>
+            </w:r>
+            <w:proofErr w:type="spellStart"/>
+            <w:r>
+              <w:t>subMethod</w:t>
+            </w:r>
+            <w:proofErr w:type="spellEnd"/>
+            <w:r>
+              <w:t xml:space="preserve"> non-Standard method for overriding request types.</w:t>
             </w:r>
           </w:p>
           <w:p>
@@ -721,7 +788,23 @@
               <w:cnfStyle w:val="000000100000" w:firstRow="0" w:lastRow="0" w:firstColumn="0" w:lastColumn="0" w:oddVBand="0" w:evenVBand="0" w:oddHBand="1" w:evenHBand="0" w:firstRowFirstColumn="0" w:firstRowLastColumn="0" w:lastRowFirstColumn="0" w:lastRowLastColumn="0"/>
             </w:pPr>
             <w:r>
-              <w:t>Create a accountMessage wrapper for every message to increase ability for infrastructure to be serialize the data</w:t>
+              <w:t xml:space="preserve">Create </w:t>
+            </w:r>
+            <w:proofErr w:type="gramStart"/>
+            <w:r>
+              <w:t>a</w:t>
+            </w:r>
+            <w:proofErr w:type="gramEnd"/>
+            <w:r>
+              <w:t xml:space="preserve"> </w:t>
+            </w:r>
+            <w:proofErr w:type="spellStart"/>
+            <w:r>
+              <w:t>accountMessage</w:t>
+            </w:r>
+            <w:proofErr w:type="spellEnd"/>
+            <w:r>
+              <w:t xml:space="preserve"> wrapper for every message to increase ability for infrastructure to be serialize the data</w:t>
             </w:r>
           </w:p>
           <w:p>
@@ -1085,17 +1168,86 @@
               <w:t>4.0</w:t>
             </w:r>
             <w:r>
-              <w:t xml:space="preserve">, Updated to release 4.0. Date Range Global Update, Microsoft Global bug fix. Added accountBase.  Restructured Account </w:t>
+              <w:t xml:space="preserve">, Updated to release 4.0. Date Range Global Update, Microsoft Global bug fix. Added </w:t>
+            </w:r>
+            <w:proofErr w:type="spellStart"/>
+            <w:r>
+              <w:t>accountBase</w:t>
+            </w:r>
+            <w:proofErr w:type="spellEnd"/>
+            <w:r>
+              <w:t xml:space="preserve">.  Restructured Account </w:t>
             </w:r>
             <w:r>
               <w:lastRenderedPageBreak/>
-              <w:t xml:space="preserve">filtering, for consistency across all account types: Deposits, Loans and investments. </w:t>
-            </w:r>
-            <w:r>
-              <w:t>AccountStatus restructured to support extention. AccountStatus and Account Sub status reorganized in to pairs for filtering.</w:t>
-            </w:r>
-            <w:r>
-              <w:t xml:space="preserve">  Added accountSubStatus, and accountSubStatusList. Updated status enums. A</w:t>
+              <w:t xml:space="preserve">filtering, for consistency across all account types: Deposits, </w:t>
+            </w:r>
+            <w:proofErr w:type="gramStart"/>
+            <w:r>
+              <w:t>Loans</w:t>
+            </w:r>
+            <w:proofErr w:type="gramEnd"/>
+            <w:r>
+              <w:t xml:space="preserve"> and investments. </w:t>
+            </w:r>
+            <w:proofErr w:type="spellStart"/>
+            <w:r>
+              <w:t>AccountStatus</w:t>
+            </w:r>
+            <w:proofErr w:type="spellEnd"/>
+            <w:r>
+              <w:t xml:space="preserve"> restructured to support </w:t>
+            </w:r>
+            <w:proofErr w:type="spellStart"/>
+            <w:r>
+              <w:t>extention</w:t>
+            </w:r>
+            <w:proofErr w:type="spellEnd"/>
+            <w:r>
+              <w:t xml:space="preserve">. </w:t>
+            </w:r>
+            <w:proofErr w:type="spellStart"/>
+            <w:r>
+              <w:t>AccountStatus</w:t>
+            </w:r>
+            <w:proofErr w:type="spellEnd"/>
+            <w:r>
+              <w:t xml:space="preserve"> and Account Sub status reorganized </w:t>
+            </w:r>
+            <w:proofErr w:type="gramStart"/>
+            <w:r>
+              <w:t>in to</w:t>
+            </w:r>
+            <w:proofErr w:type="gramEnd"/>
+            <w:r>
+              <w:t xml:space="preserve"> pairs for filtering.</w:t>
+            </w:r>
+            <w:r>
+              <w:t xml:space="preserve">  Added </w:t>
+            </w:r>
+            <w:proofErr w:type="spellStart"/>
+            <w:r>
+              <w:t>accountSubStatus</w:t>
+            </w:r>
+            <w:proofErr w:type="spellEnd"/>
+            <w:r>
+              <w:t xml:space="preserve">, and </w:t>
+            </w:r>
+            <w:proofErr w:type="spellStart"/>
+            <w:r>
+              <w:t>accountSubStatusList</w:t>
+            </w:r>
+            <w:proofErr w:type="spellEnd"/>
+            <w:r>
+              <w:t xml:space="preserve">. Updated status </w:t>
+            </w:r>
+            <w:proofErr w:type="spellStart"/>
+            <w:r>
+              <w:t>enums</w:t>
+            </w:r>
+            <w:proofErr w:type="spellEnd"/>
+            <w:r>
+              <w:t>. A</w:t>
             </w:r>
             <w:r>
               <w:t>dded matured to investment status</w:t>
@@ -1166,13 +1318,42 @@
               <w:t xml:space="preserve">, </w:t>
             </w:r>
             <w:r>
-              <w:t>Add enum Other to AccountType</w:t>
-            </w:r>
+              <w:t xml:space="preserve">Add </w:t>
+            </w:r>
+            <w:proofErr w:type="spellStart"/>
+            <w:r>
+              <w:t>enum</w:t>
+            </w:r>
+            <w:proofErr w:type="spellEnd"/>
+            <w:r>
+              <w:t xml:space="preserve"> Other to </w:t>
+            </w:r>
+            <w:proofErr w:type="spellStart"/>
+            <w:r>
+              <w:t>AccountType</w:t>
+            </w:r>
+            <w:proofErr w:type="spellEnd"/>
             <w:r>
               <w:t xml:space="preserve">, </w:t>
             </w:r>
             <w:r>
-              <w:t>Global update applied for minOccurs 0 maxOccurs 1. Xsd had 1 or more elements corrected to be consistent with the standard definition.</w:t>
+              <w:t xml:space="preserve">Global update applied for minOccurs 0 </w:t>
+            </w:r>
+            <w:proofErr w:type="spellStart"/>
+            <w:r>
+              <w:t>maxOccurs</w:t>
+            </w:r>
+            <w:proofErr w:type="spellEnd"/>
+            <w:r>
+              <w:t xml:space="preserve"> 1. </w:t>
+            </w:r>
+            <w:proofErr w:type="spellStart"/>
+            <w:r>
+              <w:t>Xsd</w:t>
+            </w:r>
+            <w:proofErr w:type="spellEnd"/>
+            <w:r>
+              <w:t xml:space="preserve"> had 1 or more elements corrected to be consistent with the standard definition.</w:t>
             </w:r>
           </w:p>
         </w:tc>
@@ -1239,24 +1420,28 @@
               </w:rPr>
               <w:t xml:space="preserve">*** Release 4.2 is a breaking fix release. *** Errors found in App, </w:t>
             </w:r>
+            <w:proofErr w:type="spellStart"/>
             <w:r>
               <w:rPr>
                 <w:rFonts w:ascii="Calibri" w:eastAsiaTheme="minorHAnsi" w:hAnsi="Calibri" w:cs="Calibri"/>
               </w:rPr>
               <w:t>ArtifactFilter</w:t>
             </w:r>
+            <w:proofErr w:type="spellEnd"/>
             <w:r>
               <w:rPr>
                 <w:rFonts w:ascii="Calibri" w:eastAsiaTheme="minorHAnsi" w:hAnsi="Calibri" w:cs="Calibri"/>
               </w:rPr>
               <w:t xml:space="preserve">, and </w:t>
             </w:r>
+            <w:proofErr w:type="spellStart"/>
             <w:r>
               <w:rPr>
                 <w:rFonts w:ascii="Calibri" w:eastAsiaTheme="minorHAnsi" w:hAnsi="Calibri" w:cs="Calibri"/>
               </w:rPr>
               <w:t>BillFilter</w:t>
             </w:r>
+            <w:proofErr w:type="spellEnd"/>
             <w:r>
               <w:rPr>
                 <w:rFonts w:ascii="Calibri" w:eastAsiaTheme="minorHAnsi" w:hAnsi="Calibri" w:cs="Calibri"/>
@@ -1295,8 +1480,30 @@
               <w:rPr>
                 <w:rFonts w:ascii="Calibri" w:eastAsiaTheme="minorHAnsi" w:hAnsi="Calibri" w:cs="Calibri"/>
               </w:rPr>
-              <w:t>Added originalBalance to CheckSavingsMeta</w:t>
-            </w:r>
+              <w:t xml:space="preserve">Added </w:t>
+            </w:r>
+            <w:proofErr w:type="spellStart"/>
+            <w:r>
+              <w:rPr>
+                <w:rFonts w:ascii="Calibri" w:eastAsiaTheme="minorHAnsi" w:hAnsi="Calibri" w:cs="Calibri"/>
+              </w:rPr>
+              <w:t>originalBalance</w:t>
+            </w:r>
+            <w:proofErr w:type="spellEnd"/>
+            <w:r>
+              <w:rPr>
+                <w:rFonts w:ascii="Calibri" w:eastAsiaTheme="minorHAnsi" w:hAnsi="Calibri" w:cs="Calibri"/>
+              </w:rPr>
+              <w:t xml:space="preserve"> to </w:t>
+            </w:r>
+            <w:proofErr w:type="spellStart"/>
+            <w:r>
+              <w:rPr>
+                <w:rFonts w:ascii="Calibri" w:eastAsiaTheme="minorHAnsi" w:hAnsi="Calibri" w:cs="Calibri"/>
+              </w:rPr>
+              <w:t>CheckSavingsMeta</w:t>
+            </w:r>
+            <w:proofErr w:type="spellEnd"/>
           </w:p>
         </w:tc>
       </w:tr>
@@ -1350,7 +1557,15 @@
               <w:cnfStyle w:val="000000000000" w:firstRow="0" w:lastRow="0" w:firstColumn="0" w:lastColumn="0" w:oddVBand="0" w:evenVBand="0" w:oddHBand="0" w:evenHBand="0" w:firstRowFirstColumn="0" w:firstRowLastColumn="0" w:lastRowFirstColumn="0" w:lastRowLastColumn="0"/>
             </w:pPr>
             <w:r>
-              <w:t>Updated to release 4.3, renamed file removing version as proper version control is being used in Github.</w:t>
+              <w:t xml:space="preserve">Updated to release 4.3, renamed file removing version as proper version control is being used in </w:t>
+            </w:r>
+            <w:proofErr w:type="spellStart"/>
+            <w:r>
+              <w:t>Github</w:t>
+            </w:r>
+            <w:proofErr w:type="spellEnd"/>
+            <w:r>
+              <w:t>.</w:t>
             </w:r>
           </w:p>
         </w:tc>
@@ -1406,10 +1621,23 @@
               <w:cnfStyle w:val="000000100000" w:firstRow="0" w:lastRow="0" w:firstColumn="0" w:lastColumn="0" w:oddVBand="0" w:evenVBand="0" w:oddHBand="1" w:evenHBand="0" w:firstRowFirstColumn="0" w:firstRowLastColumn="0" w:lastRowFirstColumn="0" w:lastRowLastColumn="0"/>
             </w:pPr>
             <w:r>
-              <w:t xml:space="preserve">Updated to release 4.4, </w:t>
-            </w:r>
-            <w:r>
-              <w:t>Account - Deprecated type. Use accountType in accountBase.</w:t>
+              <w:t xml:space="preserve">Updated to release 4.4, Account - Deprecated type. Use </w:t>
+            </w:r>
+            <w:proofErr w:type="spellStart"/>
+            <w:r>
+              <w:t>accountType</w:t>
+            </w:r>
+            <w:proofErr w:type="spellEnd"/>
+            <w:r>
+              <w:t xml:space="preserve"> in </w:t>
+            </w:r>
+            <w:proofErr w:type="spellStart"/>
+            <w:r>
+              <w:t>accountBase</w:t>
+            </w:r>
+            <w:proofErr w:type="spellEnd"/>
+            <w:r>
+              <w:t>.</w:t>
             </w:r>
           </w:p>
           <w:p>
@@ -1435,7 +1663,47 @@
               <w:cnfStyle w:val="000000100000" w:firstRow="0" w:lastRow="0" w:firstColumn="0" w:lastColumn="0" w:oddVBand="0" w:evenVBand="0" w:oddHBand="1" w:evenHBand="0" w:firstRowFirstColumn="0" w:firstRowLastColumn="0" w:lastRowFirstColumn="0" w:lastRowLastColumn="0"/>
             </w:pPr>
             <w:r>
-              <w:t xml:space="preserve">Added interestPostingFrequency, withholdingsInfoList, overDraftProtectionAccountId, overDraftProtectionAccountType, overDraftProtectionAccountSubType. </w:t>
+              <w:t xml:space="preserve">Added </w:t>
+            </w:r>
+            <w:proofErr w:type="spellStart"/>
+            <w:r>
+              <w:t>interestPostingFrequency</w:t>
+            </w:r>
+            <w:proofErr w:type="spellEnd"/>
+            <w:r>
+              <w:t xml:space="preserve">, </w:t>
+            </w:r>
+            <w:proofErr w:type="spellStart"/>
+            <w:r>
+              <w:t>withholdingsInfoList</w:t>
+            </w:r>
+            <w:proofErr w:type="spellEnd"/>
+            <w:r>
+              <w:t xml:space="preserve">, </w:t>
+            </w:r>
+            <w:proofErr w:type="spellStart"/>
+            <w:r>
+              <w:t>overDraftProtectionAccountId</w:t>
+            </w:r>
+            <w:proofErr w:type="spellEnd"/>
+            <w:r>
+              <w:t xml:space="preserve">, </w:t>
+            </w:r>
+            <w:proofErr w:type="spellStart"/>
+            <w:r>
+              <w:t>overDraftProtectionAccountType</w:t>
+            </w:r>
+            <w:proofErr w:type="spellEnd"/>
+            <w:r>
+              <w:t xml:space="preserve">, </w:t>
+            </w:r>
+            <w:proofErr w:type="spellStart"/>
+            <w:r>
+              <w:t>overDraftProtectionAccountSubType</w:t>
+            </w:r>
+            <w:proofErr w:type="spellEnd"/>
+            <w:r>
+              <w:t xml:space="preserve">. </w:t>
             </w:r>
           </w:p>
           <w:p>
@@ -1448,7 +1716,55 @@
               <w:cnfStyle w:val="000000100000" w:firstRow="0" w:lastRow="0" w:firstColumn="0" w:lastColumn="0" w:oddVBand="0" w:evenVBand="0" w:oddHBand="1" w:evenHBand="0" w:firstRowFirstColumn="0" w:firstRowLastColumn="0" w:lastRowFirstColumn="0" w:lastRowLastColumn="0"/>
             </w:pPr>
             <w:r>
-              <w:t xml:space="preserve">Added enums to accountType for Installment, CommercialLoan, CommercialLineOfCredit, GeneralLedger. OtherLoan. </w:t>
+              <w:t xml:space="preserve">Added </w:t>
+            </w:r>
+            <w:proofErr w:type="spellStart"/>
+            <w:r>
+              <w:t>enums</w:t>
+            </w:r>
+            <w:proofErr w:type="spellEnd"/>
+            <w:r>
+              <w:t xml:space="preserve"> to </w:t>
+            </w:r>
+            <w:proofErr w:type="spellStart"/>
+            <w:r>
+              <w:t>accountType</w:t>
+            </w:r>
+            <w:proofErr w:type="spellEnd"/>
+            <w:r>
+              <w:t xml:space="preserve"> for Installment, </w:t>
+            </w:r>
+            <w:proofErr w:type="spellStart"/>
+            <w:r>
+              <w:t>CommercialLoan</w:t>
+            </w:r>
+            <w:proofErr w:type="spellEnd"/>
+            <w:r>
+              <w:t xml:space="preserve">, </w:t>
+            </w:r>
+            <w:proofErr w:type="spellStart"/>
+            <w:r>
+              <w:t>CommercialLineOfCredit</w:t>
+            </w:r>
+            <w:proofErr w:type="spellEnd"/>
+            <w:r>
+              <w:t xml:space="preserve">, </w:t>
+            </w:r>
+            <w:proofErr w:type="spellStart"/>
+            <w:r>
+              <w:t>GeneralLedger</w:t>
+            </w:r>
+            <w:proofErr w:type="spellEnd"/>
+            <w:r>
+              <w:t xml:space="preserve">. </w:t>
+            </w:r>
+            <w:proofErr w:type="spellStart"/>
+            <w:r>
+              <w:t>OtherLoan</w:t>
+            </w:r>
+            <w:proofErr w:type="spellEnd"/>
+            <w:r>
+              <w:t xml:space="preserve">. </w:t>
             </w:r>
           </w:p>
           <w:p>
@@ -1460,8 +1776,21 @@
               </w:numPr>
               <w:cnfStyle w:val="000000100000" w:firstRow="0" w:lastRow="0" w:firstColumn="0" w:lastColumn="0" w:oddVBand="0" w:evenVBand="0" w:oddHBand="1" w:evenHBand="0" w:firstRowFirstColumn="0" w:firstRowLastColumn="0" w:lastRowFirstColumn="0" w:lastRowLastColumn="0"/>
             </w:pPr>
-            <w:r>
-              <w:t xml:space="preserve">DeprecatedAccountAccountTypeList and AccountAccountTypePair. </w:t>
+            <w:proofErr w:type="spellStart"/>
+            <w:r>
+              <w:t>DeprecatedAccountAccountTypeList</w:t>
+            </w:r>
+            <w:proofErr w:type="spellEnd"/>
+            <w:r>
+              <w:t xml:space="preserve"> and </w:t>
+            </w:r>
+            <w:proofErr w:type="spellStart"/>
+            <w:r>
+              <w:t>AccountAccountTypePair</w:t>
+            </w:r>
+            <w:proofErr w:type="spellEnd"/>
+            <w:r>
+              <w:t xml:space="preserve">. </w:t>
             </w:r>
           </w:p>
           <w:p>
@@ -1474,8 +1803,29 @@
               <w:cnfStyle w:val="000000100000" w:firstRow="0" w:lastRow="0" w:firstColumn="0" w:lastColumn="0" w:oddVBand="0" w:evenVBand="0" w:oddHBand="1" w:evenHBand="0" w:firstRowFirstColumn="0" w:firstRowLastColumn="0" w:lastRowFirstColumn="0" w:lastRowLastColumn="0"/>
             </w:pPr>
             <w:r>
-              <w:t>Added Type AccountIdentificationList, AccountIdentification, AccountSubType</w:t>
-            </w:r>
+              <w:t xml:space="preserve">Added Type </w:t>
+            </w:r>
+            <w:proofErr w:type="spellStart"/>
+            <w:r>
+              <w:t>AccountIdentificationList</w:t>
+            </w:r>
+            <w:proofErr w:type="spellEnd"/>
+            <w:r>
+              <w:t xml:space="preserve">, </w:t>
+            </w:r>
+            <w:proofErr w:type="spellStart"/>
+            <w:r>
+              <w:t>AccountIdentification</w:t>
+            </w:r>
+            <w:proofErr w:type="spellEnd"/>
+            <w:r>
+              <w:t xml:space="preserve">, </w:t>
+            </w:r>
+            <w:proofErr w:type="spellStart"/>
+            <w:r>
+              <w:t>AccountSubType</w:t>
+            </w:r>
+            <w:proofErr w:type="spellEnd"/>
           </w:p>
           <w:p>
             <w:pPr>
@@ -1487,11 +1837,42 @@
               <w:cnfStyle w:val="000000100000" w:firstRow="0" w:lastRow="0" w:firstColumn="0" w:lastColumn="0" w:oddVBand="0" w:evenVBand="0" w:oddHBand="1" w:evenHBand="0" w:firstRowFirstColumn="0" w:firstRowLastColumn="0" w:lastRowFirstColumn="0" w:lastRowLastColumn="0"/>
             </w:pPr>
             <w:r>
-              <w:t>Added enums ChargedOff, ChargeOff</w:t>
-            </w:r>
-            <w:r>
-              <w:t>Closed  to DepositAccountStatus</w:t>
-            </w:r>
+              <w:t xml:space="preserve">Added </w:t>
+            </w:r>
+            <w:proofErr w:type="spellStart"/>
+            <w:r>
+              <w:t>enums</w:t>
+            </w:r>
+            <w:proofErr w:type="spellEnd"/>
+            <w:r>
+              <w:t xml:space="preserve"> </w:t>
+            </w:r>
+            <w:proofErr w:type="spellStart"/>
+            <w:r>
+              <w:t>ChargedOff</w:t>
+            </w:r>
+            <w:proofErr w:type="spellEnd"/>
+            <w:r>
+              <w:t xml:space="preserve">, </w:t>
+            </w:r>
+            <w:proofErr w:type="spellStart"/>
+            <w:proofErr w:type="gramStart"/>
+            <w:r>
+              <w:t>ChargeOffClosed</w:t>
+            </w:r>
+            <w:proofErr w:type="spellEnd"/>
+            <w:r>
+              <w:t xml:space="preserve">  to</w:t>
+            </w:r>
+            <w:proofErr w:type="gramEnd"/>
+            <w:r>
+              <w:t xml:space="preserve"> </w:t>
+            </w:r>
+            <w:proofErr w:type="spellStart"/>
+            <w:r>
+              <w:t>DepositAccountStatus</w:t>
+            </w:r>
+            <w:proofErr w:type="spellEnd"/>
           </w:p>
           <w:p>
             <w:pPr>
@@ -1503,7 +1884,85 @@
               <w:cnfStyle w:val="000000100000" w:firstRow="0" w:lastRow="0" w:firstColumn="0" w:lastColumn="0" w:oddVBand="0" w:evenVBand="0" w:oddHBand="1" w:evenHBand="0" w:firstRowFirstColumn="0" w:firstRowLastColumn="0" w:lastRowFirstColumn="0" w:lastRowLastColumn="0"/>
             </w:pPr>
             <w:r>
-              <w:t>Account Filter - includeNotesFlag type to common:IncludeNotesFlag. Added accountIdentificationList</w:t>
+              <w:t xml:space="preserve">Account Filter - </w:t>
+            </w:r>
+            <w:proofErr w:type="spellStart"/>
+            <w:r>
+              <w:t>includeNotesFlag</w:t>
+            </w:r>
+            <w:proofErr w:type="spellEnd"/>
+            <w:r>
+              <w:t xml:space="preserve"> type to </w:t>
+            </w:r>
+            <w:proofErr w:type="spellStart"/>
+            <w:proofErr w:type="gramStart"/>
+            <w:r>
+              <w:t>common:IncludeNotesFlag</w:t>
+            </w:r>
+            <w:proofErr w:type="spellEnd"/>
+            <w:proofErr w:type="gramEnd"/>
+            <w:r>
+              <w:t xml:space="preserve">. Added </w:t>
+            </w:r>
+            <w:proofErr w:type="spellStart"/>
+            <w:r>
+              <w:t>accountIdentificationList</w:t>
+            </w:r>
+            <w:proofErr w:type="spellEnd"/>
+          </w:p>
+        </w:tc>
+      </w:tr>
+      <w:tr>
+        <w:trPr>
+          <w:trHeight w:val="260"/>
+        </w:trPr>
+        <w:tc>
+          <w:tcPr>
+            <w:cnfStyle w:val="001000000000" w:firstRow="0" w:lastRow="0" w:firstColumn="1" w:lastColumn="0" w:oddVBand="0" w:evenVBand="0" w:oddHBand="0" w:evenHBand="0" w:firstRowFirstColumn="0" w:firstRowLastColumn="0" w:lastRowFirstColumn="0" w:lastRowLastColumn="0"/>
+            <w:tcW w:w="918" w:type="dxa"/>
+          </w:tcPr>
+          <w:p>
+            <w:r>
+              <w:t>4.5</w:t>
+            </w:r>
+          </w:p>
+        </w:tc>
+        <w:tc>
+          <w:tcPr>
+            <w:tcW w:w="1300" w:type="dxa"/>
+          </w:tcPr>
+          <w:p>
+            <w:pPr>
+              <w:ind w:left="101"/>
+              <w:contextualSpacing/>
+              <w:cnfStyle w:val="000000000000" w:firstRow="0" w:lastRow="0" w:firstColumn="0" w:lastColumn="0" w:oddVBand="0" w:evenVBand="0" w:oddHBand="0" w:evenHBand="0" w:firstRowFirstColumn="0" w:firstRowLastColumn="0" w:lastRowFirstColumn="0" w:lastRowLastColumn="0"/>
+              <w:rPr>
+                <w:b/>
+              </w:rPr>
+            </w:pPr>
+            <w:r>
+              <w:rPr>
+                <w:b/>
+              </w:rPr>
+              <w:t>04/02/2021</w:t>
+            </w:r>
+          </w:p>
+        </w:tc>
+        <w:tc>
+          <w:tcPr>
+            <w:tcW w:w="7186" w:type="dxa"/>
+          </w:tcPr>
+          <w:p>
+            <w:pPr>
+              <w:pStyle w:val="ListParagraph"/>
+              <w:numPr>
+                <w:ilvl w:val="0"/>
+                <w:numId w:val="12"/>
+              </w:numPr>
+              <w:cnfStyle w:val="000000000000" w:firstRow="0" w:lastRow="0" w:firstColumn="0" w:lastColumn="0" w:oddVBand="0" w:evenVBand="0" w:oddHBand="0" w:evenHBand="0" w:firstRowFirstColumn="0" w:firstRowLastColumn="0" w:lastRowFirstColumn="0" w:lastRowLastColumn="0"/>
+            </w:pPr>
+            <w:r>
+              <w:t>Updated to release 4.5</w:t>
             </w:r>
           </w:p>
         </w:tc>
@@ -1516,7 +1975,7 @@
       </w:pPr>
       <w:bookmarkStart w:id="7" w:name="_Toc308532763"/>
       <w:bookmarkStart w:id="8" w:name="_Toc375147497"/>
-      <w:bookmarkStart w:id="9" w:name="_Toc54101285"/>
+      <w:bookmarkStart w:id="9" w:name="_Toc68096894"/>
       <w:r>
         <w:t xml:space="preserve">Overview of </w:t>
       </w:r>
@@ -1556,7 +2015,7 @@
       </w:pPr>
       <w:bookmarkStart w:id="10" w:name="_Toc308532764"/>
       <w:bookmarkStart w:id="11" w:name="_Toc375147498"/>
-      <w:bookmarkStart w:id="12" w:name="_Toc54101286"/>
+      <w:bookmarkStart w:id="12" w:name="_Toc68096895"/>
       <w:r>
         <w:t>Any know Errors in the document</w:t>
       </w:r>
@@ -1631,15 +2090,13 @@
         <w:pStyle w:val="Heading1"/>
       </w:pPr>
       <w:bookmarkStart w:id="13" w:name="_Toc375147499"/>
-      <w:bookmarkStart w:id="14" w:name="_Toc54101287"/>
+      <w:bookmarkStart w:id="14" w:name="_Toc68096896"/>
       <w:r>
         <w:t>Table of Contents</w:t>
       </w:r>
       <w:bookmarkEnd w:id="13"/>
       <w:bookmarkEnd w:id="14"/>
     </w:p>
-    <w:bookmarkStart w:id="15" w:name="_GoBack"/>
-    <w:bookmarkEnd w:id="15"/>
     <w:p>
       <w:pPr>
         <w:pStyle w:val="TOC1"/>
@@ -1658,7 +2115,7 @@
       <w:r>
         <w:fldChar w:fldCharType="separate"/>
       </w:r>
-      <w:hyperlink w:anchor="_Toc54101283" w:history="1">
+      <w:hyperlink w:anchor="_Toc68096892" w:history="1">
         <w:r>
           <w:rPr>
             <w:rStyle w:val="Hyperlink"/>
@@ -1685,7 +2142,7 @@
             <w:noProof/>
             <w:webHidden/>
           </w:rPr>
-          <w:instrText xml:space="preserve"> PAGEREF _Toc54101283 \h </w:instrText>
+          <w:instrText xml:space="preserve"> PAGEREF _Toc68096892 \h </w:instrText>
         </w:r>
         <w:r>
           <w:rPr>
@@ -1725,7 +2182,7 @@
           <w:szCs w:val="22"/>
         </w:rPr>
       </w:pPr>
-      <w:hyperlink w:anchor="_Toc54101284" w:history="1">
+      <w:hyperlink w:anchor="_Toc68096893" w:history="1">
         <w:r>
           <w:rPr>
             <w:rStyle w:val="Hyperlink"/>
@@ -1752,7 +2209,7 @@
             <w:noProof/>
             <w:webHidden/>
           </w:rPr>
-          <w:instrText xml:space="preserve"> PAGEREF _Toc54101284 \h </w:instrText>
+          <w:instrText xml:space="preserve"> PAGEREF _Toc68096893 \h </w:instrText>
         </w:r>
         <w:r>
           <w:rPr>
@@ -1792,7 +2249,7 @@
           <w:szCs w:val="22"/>
         </w:rPr>
       </w:pPr>
-      <w:hyperlink w:anchor="_Toc54101285" w:history="1">
+      <w:hyperlink w:anchor="_Toc68096894" w:history="1">
         <w:r>
           <w:rPr>
             <w:rStyle w:val="Hyperlink"/>
@@ -1819,7 +2276,7 @@
             <w:noProof/>
             <w:webHidden/>
           </w:rPr>
-          <w:instrText xml:space="preserve"> PAGEREF _Toc54101285 \h </w:instrText>
+          <w:instrText xml:space="preserve"> PAGEREF _Toc68096894 \h </w:instrText>
         </w:r>
         <w:r>
           <w:rPr>
@@ -1859,7 +2316,7 @@
           <w:szCs w:val="22"/>
         </w:rPr>
       </w:pPr>
-      <w:hyperlink w:anchor="_Toc54101286" w:history="1">
+      <w:hyperlink w:anchor="_Toc68096895" w:history="1">
         <w:r>
           <w:rPr>
             <w:rStyle w:val="Hyperlink"/>
@@ -1886,7 +2343,7 @@
             <w:noProof/>
             <w:webHidden/>
           </w:rPr>
-          <w:instrText xml:space="preserve"> PAGEREF _Toc54101286 \h </w:instrText>
+          <w:instrText xml:space="preserve"> PAGEREF _Toc68096895 \h </w:instrText>
         </w:r>
         <w:r>
           <w:rPr>
@@ -1926,7 +2383,7 @@
           <w:szCs w:val="22"/>
         </w:rPr>
       </w:pPr>
-      <w:hyperlink w:anchor="_Toc54101287" w:history="1">
+      <w:hyperlink w:anchor="_Toc68096896" w:history="1">
         <w:r>
           <w:rPr>
             <w:rStyle w:val="Hyperlink"/>
@@ -1953,7 +2410,7 @@
             <w:noProof/>
             <w:webHidden/>
           </w:rPr>
-          <w:instrText xml:space="preserve"> PAGEREF _Toc54101287 \h </w:instrText>
+          <w:instrText xml:space="preserve"> PAGEREF _Toc68096896 \h </w:instrText>
         </w:r>
         <w:r>
           <w:rPr>
@@ -1993,7 +2450,7 @@
           <w:szCs w:val="22"/>
         </w:rPr>
       </w:pPr>
-      <w:hyperlink w:anchor="_Toc54101288" w:history="1">
+      <w:hyperlink w:anchor="_Toc68096897" w:history="1">
         <w:r>
           <w:rPr>
             <w:rStyle w:val="Hyperlink"/>
@@ -2020,7 +2477,7 @@
             <w:noProof/>
             <w:webHidden/>
           </w:rPr>
-          <w:instrText xml:space="preserve"> PAGEREF _Toc54101288 \h </w:instrText>
+          <w:instrText xml:space="preserve"> PAGEREF _Toc68096897 \h </w:instrText>
         </w:r>
         <w:r>
           <w:rPr>
@@ -2060,7 +2517,7 @@
           <w:szCs w:val="22"/>
         </w:rPr>
       </w:pPr>
-      <w:hyperlink w:anchor="_Toc54101289" w:history="1">
+      <w:hyperlink w:anchor="_Toc68096898" w:history="1">
         <w:r>
           <w:rPr>
             <w:rStyle w:val="Hyperlink"/>
@@ -2087,7 +2544,7 @@
             <w:noProof/>
             <w:webHidden/>
           </w:rPr>
-          <w:instrText xml:space="preserve"> PAGEREF _Toc54101289 \h </w:instrText>
+          <w:instrText xml:space="preserve"> PAGEREF _Toc68096898 \h </w:instrText>
         </w:r>
         <w:r>
           <w:rPr>
@@ -2127,7 +2584,7 @@
           <w:szCs w:val="22"/>
         </w:rPr>
       </w:pPr>
-      <w:hyperlink w:anchor="_Toc54101290" w:history="1">
+      <w:hyperlink w:anchor="_Toc68096899" w:history="1">
         <w:r>
           <w:rPr>
             <w:rStyle w:val="Hyperlink"/>
@@ -2154,7 +2611,7 @@
             <w:noProof/>
             <w:webHidden/>
           </w:rPr>
-          <w:instrText xml:space="preserve"> PAGEREF _Toc54101290 \h </w:instrText>
+          <w:instrText xml:space="preserve"> PAGEREF _Toc68096899 \h </w:instrText>
         </w:r>
         <w:r>
           <w:rPr>
@@ -2194,7 +2651,7 @@
           <w:szCs w:val="22"/>
         </w:rPr>
       </w:pPr>
-      <w:hyperlink w:anchor="_Toc54101291" w:history="1">
+      <w:hyperlink w:anchor="_Toc68096900" w:history="1">
         <w:r>
           <w:rPr>
             <w:rStyle w:val="Hyperlink"/>
@@ -2221,7 +2678,7 @@
             <w:noProof/>
             <w:webHidden/>
           </w:rPr>
-          <w:instrText xml:space="preserve"> PAGEREF _Toc54101291 \h </w:instrText>
+          <w:instrText xml:space="preserve"> PAGEREF _Toc68096900 \h </w:instrText>
         </w:r>
         <w:r>
           <w:rPr>
@@ -2261,7 +2718,7 @@
           <w:szCs w:val="22"/>
         </w:rPr>
       </w:pPr>
-      <w:hyperlink w:anchor="_Toc54101292" w:history="1">
+      <w:hyperlink w:anchor="_Toc68096901" w:history="1">
         <w:r>
           <w:rPr>
             <w:rStyle w:val="Hyperlink"/>
@@ -2288,7 +2745,7 @@
             <w:noProof/>
             <w:webHidden/>
           </w:rPr>
-          <w:instrText xml:space="preserve"> PAGEREF _Toc54101292 \h </w:instrText>
+          <w:instrText xml:space="preserve"> PAGEREF _Toc68096901 \h </w:instrText>
         </w:r>
         <w:r>
           <w:rPr>
@@ -2328,7 +2785,7 @@
           <w:szCs w:val="22"/>
         </w:rPr>
       </w:pPr>
-      <w:hyperlink w:anchor="_Toc54101293" w:history="1">
+      <w:hyperlink w:anchor="_Toc68096902" w:history="1">
         <w:r>
           <w:rPr>
             <w:rStyle w:val="Hyperlink"/>
@@ -2355,7 +2812,7 @@
             <w:noProof/>
             <w:webHidden/>
           </w:rPr>
-          <w:instrText xml:space="preserve"> PAGEREF _Toc54101293 \h </w:instrText>
+          <w:instrText xml:space="preserve"> PAGEREF _Toc68096902 \h </w:instrText>
         </w:r>
         <w:r>
           <w:rPr>
@@ -2395,7 +2852,7 @@
           <w:szCs w:val="22"/>
         </w:rPr>
       </w:pPr>
-      <w:hyperlink w:anchor="_Toc54101294" w:history="1">
+      <w:hyperlink w:anchor="_Toc68096903" w:history="1">
         <w:r>
           <w:rPr>
             <w:rStyle w:val="Hyperlink"/>
@@ -2422,7 +2879,7 @@
             <w:noProof/>
             <w:webHidden/>
           </w:rPr>
-          <w:instrText xml:space="preserve"> PAGEREF _Toc54101294 \h </w:instrText>
+          <w:instrText xml:space="preserve"> PAGEREF _Toc68096903 \h </w:instrText>
         </w:r>
         <w:r>
           <w:rPr>
@@ -2462,7 +2919,7 @@
           <w:szCs w:val="22"/>
         </w:rPr>
       </w:pPr>
-      <w:hyperlink w:anchor="_Toc54101295" w:history="1">
+      <w:hyperlink w:anchor="_Toc68096904" w:history="1">
         <w:r>
           <w:rPr>
             <w:rStyle w:val="Hyperlink"/>
@@ -2489,7 +2946,7 @@
             <w:noProof/>
             <w:webHidden/>
           </w:rPr>
-          <w:instrText xml:space="preserve"> PAGEREF _Toc54101295 \h </w:instrText>
+          <w:instrText xml:space="preserve"> PAGEREF _Toc68096904 \h </w:instrText>
         </w:r>
         <w:r>
           <w:rPr>
@@ -2529,7 +2986,7 @@
           <w:szCs w:val="22"/>
         </w:rPr>
       </w:pPr>
-      <w:hyperlink w:anchor="_Toc54101296" w:history="1">
+      <w:hyperlink w:anchor="_Toc68096905" w:history="1">
         <w:r>
           <w:rPr>
             <w:rStyle w:val="Hyperlink"/>
@@ -2556,7 +3013,7 @@
             <w:noProof/>
             <w:webHidden/>
           </w:rPr>
-          <w:instrText xml:space="preserve"> PAGEREF _Toc54101296 \h </w:instrText>
+          <w:instrText xml:space="preserve"> PAGEREF _Toc68096905 \h </w:instrText>
         </w:r>
         <w:r>
           <w:rPr>
@@ -2596,7 +3053,7 @@
           <w:szCs w:val="22"/>
         </w:rPr>
       </w:pPr>
-      <w:hyperlink w:anchor="_Toc54101297" w:history="1">
+      <w:hyperlink w:anchor="_Toc68096906" w:history="1">
         <w:r>
           <w:rPr>
             <w:rStyle w:val="Hyperlink"/>
@@ -2623,7 +3080,7 @@
             <w:noProof/>
             <w:webHidden/>
           </w:rPr>
-          <w:instrText xml:space="preserve"> PAGEREF _Toc54101297 \h </w:instrText>
+          <w:instrText xml:space="preserve"> PAGEREF _Toc68096906 \h </w:instrText>
         </w:r>
         <w:r>
           <w:rPr>
@@ -2663,7 +3120,7 @@
           <w:szCs w:val="22"/>
         </w:rPr>
       </w:pPr>
-      <w:hyperlink w:anchor="_Toc54101298" w:history="1">
+      <w:hyperlink w:anchor="_Toc68096907" w:history="1">
         <w:r>
           <w:rPr>
             <w:rStyle w:val="Hyperlink"/>
@@ -2690,7 +3147,7 @@
             <w:noProof/>
             <w:webHidden/>
           </w:rPr>
-          <w:instrText xml:space="preserve"> PAGEREF _Toc54101298 \h </w:instrText>
+          <w:instrText xml:space="preserve"> PAGEREF _Toc68096907 \h </w:instrText>
         </w:r>
         <w:r>
           <w:rPr>
@@ -2730,7 +3187,7 @@
           <w:szCs w:val="22"/>
         </w:rPr>
       </w:pPr>
-      <w:hyperlink w:anchor="_Toc54101299" w:history="1">
+      <w:hyperlink w:anchor="_Toc68096908" w:history="1">
         <w:r>
           <w:rPr>
             <w:rStyle w:val="Hyperlink"/>
@@ -2757,7 +3214,7 @@
             <w:noProof/>
             <w:webHidden/>
           </w:rPr>
-          <w:instrText xml:space="preserve"> PAGEREF _Toc54101299 \h </w:instrText>
+          <w:instrText xml:space="preserve"> PAGEREF _Toc68096908 \h </w:instrText>
         </w:r>
         <w:r>
           <w:rPr>
@@ -2797,7 +3254,7 @@
           <w:szCs w:val="22"/>
         </w:rPr>
       </w:pPr>
-      <w:hyperlink w:anchor="_Toc54101300" w:history="1">
+      <w:hyperlink w:anchor="_Toc68096909" w:history="1">
         <w:r>
           <w:rPr>
             <w:rStyle w:val="Hyperlink"/>
@@ -2827,7 +3284,7 @@
             <w:noProof/>
             <w:webHidden/>
           </w:rPr>
-          <w:instrText xml:space="preserve"> PAGEREF _Toc54101300 \h </w:instrText>
+          <w:instrText xml:space="preserve"> PAGEREF _Toc68096909 \h </w:instrText>
         </w:r>
         <w:r>
           <w:rPr>
@@ -2867,7 +3324,7 @@
           <w:szCs w:val="22"/>
         </w:rPr>
       </w:pPr>
-      <w:hyperlink w:anchor="_Toc54101301" w:history="1">
+      <w:hyperlink w:anchor="_Toc68096910" w:history="1">
         <w:r>
           <w:rPr>
             <w:rStyle w:val="Hyperlink"/>
@@ -2894,7 +3351,7 @@
             <w:noProof/>
             <w:webHidden/>
           </w:rPr>
-          <w:instrText xml:space="preserve"> PAGEREF _Toc54101301 \h </w:instrText>
+          <w:instrText xml:space="preserve"> PAGEREF _Toc68096910 \h </w:instrText>
         </w:r>
         <w:r>
           <w:rPr>
@@ -2934,7 +3391,7 @@
           <w:szCs w:val="22"/>
         </w:rPr>
       </w:pPr>
-      <w:hyperlink w:anchor="_Toc54101302" w:history="1">
+      <w:hyperlink w:anchor="_Toc68096911" w:history="1">
         <w:r>
           <w:rPr>
             <w:rStyle w:val="Hyperlink"/>
@@ -2961,7 +3418,7 @@
             <w:noProof/>
             <w:webHidden/>
           </w:rPr>
-          <w:instrText xml:space="preserve"> PAGEREF _Toc54101302 \h </w:instrText>
+          <w:instrText xml:space="preserve"> PAGEREF _Toc68096911 \h </w:instrText>
         </w:r>
         <w:r>
           <w:rPr>
@@ -3001,7 +3458,7 @@
           <w:szCs w:val="22"/>
         </w:rPr>
       </w:pPr>
-      <w:hyperlink w:anchor="_Toc54101303" w:history="1">
+      <w:hyperlink w:anchor="_Toc68096912" w:history="1">
         <w:r>
           <w:rPr>
             <w:rStyle w:val="Hyperlink"/>
@@ -3028,7 +3485,7 @@
             <w:noProof/>
             <w:webHidden/>
           </w:rPr>
-          <w:instrText xml:space="preserve"> PAGEREF _Toc54101303 \h </w:instrText>
+          <w:instrText xml:space="preserve"> PAGEREF _Toc68096912 \h </w:instrText>
         </w:r>
         <w:r>
           <w:rPr>
@@ -3067,13 +3524,13 @@
       <w:r>
         <w:fldChar w:fldCharType="end"/>
       </w:r>
-      <w:bookmarkStart w:id="16" w:name="_Toc308532766"/>
-      <w:bookmarkStart w:id="17" w:name="_Toc54101288"/>
+      <w:bookmarkStart w:id="15" w:name="_Toc308532766"/>
+      <w:bookmarkStart w:id="16" w:name="_Toc68096897"/>
       <w:r>
         <w:t>Document Conventions</w:t>
       </w:r>
+      <w:bookmarkEnd w:id="15"/>
       <w:bookmarkEnd w:id="16"/>
-      <w:bookmarkEnd w:id="17"/>
     </w:p>
     <w:p>
       <w:r>
@@ -3141,7 +3598,15 @@
         <w:pStyle w:val="NormalWeb"/>
       </w:pPr>
       <w:r>
-        <w:t>All formatting in this document utilize Word Styles.</w:t>
+        <w:t xml:space="preserve">All formatting in this document </w:t>
+      </w:r>
+      <w:proofErr w:type="gramStart"/>
+      <w:r>
+        <w:t>utilize</w:t>
+      </w:r>
+      <w:proofErr w:type="gramEnd"/>
+      <w:r>
+        <w:t xml:space="preserve"> Word Styles.</w:t>
       </w:r>
     </w:p>
     <w:p>
@@ -3164,13 +3629,13 @@
       <w:pPr>
         <w:pStyle w:val="Heading1"/>
       </w:pPr>
-      <w:bookmarkStart w:id="18" w:name="_Toc53587758"/>
-      <w:bookmarkStart w:id="19" w:name="_Toc54101289"/>
+      <w:bookmarkStart w:id="17" w:name="_Toc53587758"/>
+      <w:bookmarkStart w:id="18" w:name="_Toc68096898"/>
       <w:r>
         <w:t>CUFX API and Documentation Support</w:t>
       </w:r>
+      <w:bookmarkEnd w:id="17"/>
       <w:bookmarkEnd w:id="18"/>
-      <w:bookmarkEnd w:id="19"/>
     </w:p>
     <w:p>
       <w:pPr>
@@ -3189,7 +3654,27 @@
           <w:sz w:val="16"/>
           <w:szCs w:val="16"/>
         </w:rPr>
-        <w:t xml:space="preserve">CUFX is published to SwaggerHub at </w:t>
+        <w:t xml:space="preserve">CUFX is published to </w:t>
+      </w:r>
+      <w:proofErr w:type="spellStart"/>
+      <w:r>
+        <w:rPr>
+          <w:rFonts w:ascii="Tahoma" w:eastAsia="Arial Unicode MS" w:hAnsi="Tahoma" w:cs="Tahoma"/>
+          <w:color w:val="000000"/>
+          <w:sz w:val="16"/>
+          <w:szCs w:val="16"/>
+        </w:rPr>
+        <w:t>SwaggerHub</w:t>
+      </w:r>
+      <w:proofErr w:type="spellEnd"/>
+      <w:r>
+        <w:rPr>
+          <w:rFonts w:ascii="Tahoma" w:eastAsia="Arial Unicode MS" w:hAnsi="Tahoma" w:cs="Tahoma"/>
+          <w:color w:val="000000"/>
+          <w:sz w:val="16"/>
+          <w:szCs w:val="16"/>
+        </w:rPr>
+        <w:t xml:space="preserve"> at </w:t>
       </w:r>
       <w:hyperlink r:id="rId10" w:history="1">
         <w:r>
@@ -3242,6 +3727,7 @@
           <w:szCs w:val="16"/>
         </w:rPr>
       </w:pPr>
+      <w:proofErr w:type="spellStart"/>
       <w:r>
         <w:rPr>
           <w:rFonts w:ascii="Tahoma" w:eastAsia="Arial Unicode MS" w:hAnsi="Tahoma" w:cs="Tahoma"/>
@@ -3249,50 +3735,39 @@
           <w:sz w:val="16"/>
           <w:szCs w:val="16"/>
         </w:rPr>
-        <w:t>Swaggerhub as a normal support feature also translates into several dozen of the most common and in demand client / server formats. This provides a technology specific version of the CUFX standard for essentially all platforms.</w:t>
-      </w:r>
-    </w:p>
-    <w:p>
-      <w:pPr>
-        <w:spacing w:before="60" w:after="60" w:line="260" w:lineRule="atLeast"/>
+        <w:t>Swaggerhub</w:t>
+      </w:r>
+      <w:proofErr w:type="spellEnd"/>
+      <w:r>
         <w:rPr>
           <w:rFonts w:ascii="Tahoma" w:eastAsia="Arial Unicode MS" w:hAnsi="Tahoma" w:cs="Tahoma"/>
           <w:color w:val="000000"/>
           <w:sz w:val="16"/>
           <w:szCs w:val="16"/>
         </w:rPr>
-      </w:pPr>
-      <w:r>
+        <w:t xml:space="preserve"> as a normal support feature also translates into several dozen of the most common and in demand client / server formats. This provides a technology specific version of the CUFX standard for essentially all platforms.</w:t>
+      </w:r>
+    </w:p>
+    <w:p>
+      <w:pPr>
+        <w:spacing w:before="60" w:after="60" w:line="260" w:lineRule="atLeast"/>
         <w:rPr>
           <w:rFonts w:ascii="Tahoma" w:eastAsia="Arial Unicode MS" w:hAnsi="Tahoma" w:cs="Tahoma"/>
           <w:color w:val="000000"/>
           <w:sz w:val="16"/>
           <w:szCs w:val="16"/>
         </w:rPr>
-        <w:t xml:space="preserve">The CUFX Specification documents have been written to provide for limited examples of case usage but do not reflect the entirety of elements present in any given message. Please see the latest version of CUFX in Swaggerhub for the complete message and for superior documentation support.   </w:t>
-      </w:r>
-    </w:p>
-    <w:p>
-      <w:pPr>
-        <w:pStyle w:val="Heading1"/>
-      </w:pPr>
-      <w:bookmarkStart w:id="20" w:name="_Toc506619642"/>
-      <w:bookmarkStart w:id="21" w:name="_Toc54101290"/>
-      <w:r>
-        <w:t>Release 4.0 Global Update Notes</w:t>
-      </w:r>
-      <w:bookmarkEnd w:id="20"/>
-      <w:bookmarkEnd w:id="21"/>
-    </w:p>
-    <w:p>
-      <w:pPr>
+      </w:pPr>
+      <w:r>
         <w:rPr>
           <w:rFonts w:ascii="Tahoma" w:eastAsia="Arial Unicode MS" w:hAnsi="Tahoma" w:cs="Tahoma"/>
           <w:color w:val="000000"/>
           <w:sz w:val="16"/>
           <w:szCs w:val="16"/>
         </w:rPr>
-      </w:pPr>
+        <w:t xml:space="preserve">The CUFX Specification documents have been written to provide for limited examples of case usage but do not reflect the entirety of elements present in any given message. Please see the latest version of CUFX in </w:t>
+      </w:r>
+      <w:proofErr w:type="spellStart"/>
       <w:r>
         <w:rPr>
           <w:rFonts w:ascii="Tahoma" w:eastAsia="Arial Unicode MS" w:hAnsi="Tahoma" w:cs="Tahoma"/>
@@ -3300,7 +3775,68 @@
           <w:sz w:val="16"/>
           <w:szCs w:val="16"/>
         </w:rPr>
-        <w:t xml:space="preserve">CUFX Release 4.0 introduces a number modifications that significantly improves the standard and is not backward compatible with prior versions. </w:t>
+        <w:t>Swaggerhub</w:t>
+      </w:r>
+      <w:proofErr w:type="spellEnd"/>
+      <w:r>
+        <w:rPr>
+          <w:rFonts w:ascii="Tahoma" w:eastAsia="Arial Unicode MS" w:hAnsi="Tahoma" w:cs="Tahoma"/>
+          <w:color w:val="000000"/>
+          <w:sz w:val="16"/>
+          <w:szCs w:val="16"/>
+        </w:rPr>
+        <w:t xml:space="preserve"> for the complete message and for superior documentation support.   </w:t>
+      </w:r>
+    </w:p>
+    <w:p>
+      <w:pPr>
+        <w:pStyle w:val="Heading1"/>
+      </w:pPr>
+      <w:bookmarkStart w:id="19" w:name="_Toc506619642"/>
+      <w:bookmarkStart w:id="20" w:name="_Toc68096899"/>
+      <w:r>
+        <w:t>Release 4.0 Global Update Notes</w:t>
+      </w:r>
+      <w:bookmarkEnd w:id="19"/>
+      <w:bookmarkEnd w:id="20"/>
+    </w:p>
+    <w:p>
+      <w:pPr>
+        <w:rPr>
+          <w:rFonts w:ascii="Tahoma" w:eastAsia="Arial Unicode MS" w:hAnsi="Tahoma" w:cs="Tahoma"/>
+          <w:color w:val="000000"/>
+          <w:sz w:val="16"/>
+          <w:szCs w:val="16"/>
+        </w:rPr>
+      </w:pPr>
+      <w:r>
+        <w:rPr>
+          <w:rFonts w:ascii="Tahoma" w:eastAsia="Arial Unicode MS" w:hAnsi="Tahoma" w:cs="Tahoma"/>
+          <w:color w:val="000000"/>
+          <w:sz w:val="16"/>
+          <w:szCs w:val="16"/>
+        </w:rPr>
+        <w:t xml:space="preserve">CUFX Release 4.0 introduces a </w:t>
+      </w:r>
+      <w:proofErr w:type="gramStart"/>
+      <w:r>
+        <w:rPr>
+          <w:rFonts w:ascii="Tahoma" w:eastAsia="Arial Unicode MS" w:hAnsi="Tahoma" w:cs="Tahoma"/>
+          <w:color w:val="000000"/>
+          <w:sz w:val="16"/>
+          <w:szCs w:val="16"/>
+        </w:rPr>
+        <w:t>number</w:t>
+      </w:r>
+      <w:proofErr w:type="gramEnd"/>
+      <w:r>
+        <w:rPr>
+          <w:rFonts w:ascii="Tahoma" w:eastAsia="Arial Unicode MS" w:hAnsi="Tahoma" w:cs="Tahoma"/>
+          <w:color w:val="000000"/>
+          <w:sz w:val="16"/>
+          <w:szCs w:val="16"/>
+        </w:rPr>
+        <w:t xml:space="preserve"> modifications that significantly improves the standard and is not backward compatible with prior versions. </w:t>
       </w:r>
     </w:p>
     <w:p>
@@ -3315,7 +3851,15 @@
         <w:t>Messaging paradigm shift.</w:t>
       </w:r>
       <w:r>
-        <w:t xml:space="preserve"> Prior to CUFX 4.0 a Message Object would be sent and would expect the Object List to be returned or the error message. The response had to be interrogated to determine what was received.  With CUFX 4.0, the Object Message that is sent is also expected to be the Object that is returned.  Significant improvements have been made to the Message Context to fully support Success, Informational, Warnings and Error responses.  End Points may continue to use the prior methods, but use of the Error.xsd is depreciated; all functionality has transitioned into MessageContext.xsd.</w:t>
+        <w:t xml:space="preserve"> Prior to CUFX 4.0 a Message Object would be sent and would expect the Object List to be returned or the error message. The response had to be interrogated to determine what was received.  With CUFX 4.0, the Object Message that is sent is also expected to be the Object that is returned.  Significant improvements have been made to the Message Context to fully support Success, Informational, Warnings and Error responses.  End Points may continue to use the prior </w:t>
+      </w:r>
+      <w:proofErr w:type="gramStart"/>
+      <w:r>
+        <w:t>methods, but</w:t>
+      </w:r>
+      <w:proofErr w:type="gramEnd"/>
+      <w:r>
+        <w:t xml:space="preserve"> use of the Error.xsd is depreciated; all functionality has transitioned into MessageContext.xsd.</w:t>
       </w:r>
     </w:p>
     <w:p>
@@ -3329,7 +3873,31 @@
         <w:t>Date Range Filtering.</w:t>
       </w:r>
       <w:r>
-        <w:t xml:space="preserve"> A global update was applied across the standard to remove the pairs of date filter elements for any given range and replaced with a single Common.xsd definition DateRange complex type. This makes date range filtering completely uniform across the standard and associates the startDateTime and endDateTime together as an object set.</w:t>
+        <w:t xml:space="preserve"> A global update was applied across the standard to remove the pairs of date filter elements for any given range and replaced with a single Common.xsd definition </w:t>
+      </w:r>
+      <w:proofErr w:type="spellStart"/>
+      <w:r>
+        <w:t>DateRange</w:t>
+      </w:r>
+      <w:proofErr w:type="spellEnd"/>
+      <w:r>
+        <w:t xml:space="preserve"> complex type. This makes date range filtering completely uniform across the standard and associates the </w:t>
+      </w:r>
+      <w:proofErr w:type="spellStart"/>
+      <w:r>
+        <w:t>startDateTime</w:t>
+      </w:r>
+      <w:proofErr w:type="spellEnd"/>
+      <w:r>
+        <w:t xml:space="preserve"> and </w:t>
+      </w:r>
+      <w:proofErr w:type="spellStart"/>
+      <w:r>
+        <w:t>endDateTime</w:t>
+      </w:r>
+      <w:proofErr w:type="spellEnd"/>
+      <w:r>
+        <w:t xml:space="preserve"> together as an object set.</w:t>
       </w:r>
     </w:p>
     <w:p>
@@ -3337,7 +3905,31 @@
         <w:pStyle w:val="NormalWeb"/>
       </w:pPr>
       <w:r>
-        <w:t xml:space="preserve">As example:  elements transactionStartDateTime and transactionEndDateTime were replaced in the AccountFilter.xsd with transactionDateRange. </w:t>
+        <w:t xml:space="preserve">As example:  elements </w:t>
+      </w:r>
+      <w:proofErr w:type="spellStart"/>
+      <w:r>
+        <w:t>transactionStartDateTime</w:t>
+      </w:r>
+      <w:proofErr w:type="spellEnd"/>
+      <w:r>
+        <w:t xml:space="preserve"> and </w:t>
+      </w:r>
+      <w:proofErr w:type="spellStart"/>
+      <w:r>
+        <w:t>transactionEndDateTime</w:t>
+      </w:r>
+      <w:proofErr w:type="spellEnd"/>
+      <w:r>
+        <w:t xml:space="preserve"> were replaced in the AccountFilter.xsd with </w:t>
+      </w:r>
+      <w:proofErr w:type="spellStart"/>
+      <w:r>
+        <w:t>transactionDateRange</w:t>
+      </w:r>
+      <w:proofErr w:type="spellEnd"/>
+      <w:r>
+        <w:t xml:space="preserve">. </w:t>
       </w:r>
     </w:p>
     <w:p>
@@ -3359,20 +3951,46 @@
         <w:pStyle w:val="NormalWeb"/>
       </w:pPr>
       <w:r>
-        <w:t xml:space="preserve">CUFX 4.0 has applied a global update across all list types throughout the standard. The CUFX list construct was consistently a single element complex type. For all occurrences we have applied an extension base of common:ListBase.  ListBase provides pagination support and also resolves the Microsoft serialization error. No longer being a single element complex type, Microsoft compilation now generates the correct names. This will necessitate prior (Microsoft) implementations to remap to the correct serialized names. </w:t>
+        <w:t xml:space="preserve">CUFX 4.0 has applied a global update across all list types throughout the standard. The CUFX list construct was consistently a single element complex type. For all occurrences we have applied an extension base of </w:t>
+      </w:r>
+      <w:proofErr w:type="spellStart"/>
+      <w:proofErr w:type="gramStart"/>
+      <w:r>
+        <w:t>common:ListBase</w:t>
+      </w:r>
+      <w:proofErr w:type="spellEnd"/>
+      <w:proofErr w:type="gramEnd"/>
+      <w:r>
+        <w:t xml:space="preserve">.  </w:t>
+      </w:r>
+      <w:proofErr w:type="spellStart"/>
+      <w:r>
+        <w:t>ListBase</w:t>
+      </w:r>
+      <w:proofErr w:type="spellEnd"/>
+      <w:r>
+        <w:t xml:space="preserve"> provides pagination support </w:t>
+      </w:r>
+      <w:proofErr w:type="gramStart"/>
+      <w:r>
+        <w:t>and also</w:t>
+      </w:r>
+      <w:proofErr w:type="gramEnd"/>
+      <w:r>
+        <w:t xml:space="preserve"> resolves the Microsoft serialization error. No longer being a single element complex type, Microsoft compilation now generates the correct names. This will necessitate prior (Microsoft) implementations to remap to the correct serialized names. </w:t>
       </w:r>
     </w:p>
     <w:p>
       <w:pPr>
         <w:pStyle w:val="Heading1"/>
       </w:pPr>
-      <w:bookmarkStart w:id="22" w:name="_Toc53587760"/>
-      <w:bookmarkStart w:id="23" w:name="_Toc54101291"/>
+      <w:bookmarkStart w:id="21" w:name="_Toc53587760"/>
+      <w:bookmarkStart w:id="22" w:name="_Toc68096900"/>
       <w:r>
         <w:t>Release 4.4 Global Update Notes</w:t>
       </w:r>
+      <w:bookmarkEnd w:id="21"/>
       <w:bookmarkEnd w:id="22"/>
-      <w:bookmarkEnd w:id="23"/>
     </w:p>
     <w:p>
       <w:pPr>
@@ -3391,8 +4009,9 @@
           <w:sz w:val="16"/>
           <w:szCs w:val="16"/>
         </w:rPr>
-        <w:t>CUFX Release 4.4 introduces a significant enhancement for complex Account identification and filter navigation.  The foundational architectural design premise for account navigation is that the CUFX AccountId would be a unique value unto itself within a given institution, or that a composite unique key would be passed. With the direct support of several core system providers it was established that that later case is predominate. The AccountId is generally not a unique value unless in combination with several other values such as AccountType and AccountSubType.  Hence passing a unique AccountId meant that the organization had to overload the element value making</w:t>
-      </w:r>
+        <w:t xml:space="preserve">CUFX Release 4.4 introduces a significant enhancement for complex Account identification and filter navigation.  The foundational architectural design premise for account navigation is that the CUFX </w:t>
+      </w:r>
+      <w:proofErr w:type="spellStart"/>
       <w:r>
         <w:rPr>
           <w:rFonts w:ascii="Tahoma" w:eastAsia="Arial Unicode MS" w:hAnsi="Tahoma" w:cs="Tahoma"/>
@@ -3400,8 +4019,9 @@
           <w:sz w:val="16"/>
           <w:szCs w:val="16"/>
         </w:rPr>
-        <w:t xml:space="preserve"> filtering implementation specific </w:t>
-      </w:r>
+        <w:t>AccountId</w:t>
+      </w:r>
+      <w:proofErr w:type="spellEnd"/>
       <w:r>
         <w:rPr>
           <w:rFonts w:ascii="Tahoma" w:eastAsia="Arial Unicode MS" w:hAnsi="Tahoma" w:cs="Tahoma"/>
@@ -3409,19 +4029,19 @@
           <w:sz w:val="16"/>
           <w:szCs w:val="16"/>
         </w:rPr>
-        <w:t xml:space="preserve">and forcing the endpoints to map overlay the accountId to unpack the value. </w:t>
-      </w:r>
-    </w:p>
-    <w:p>
-      <w:pPr>
-        <w:spacing w:before="60" w:after="60" w:line="260" w:lineRule="atLeast"/>
+        <w:t xml:space="preserve"> would be a unique value unto itself within a given institution, or that a composite unique key would be passed. With the direct support of several core system </w:t>
+      </w:r>
+      <w:proofErr w:type="gramStart"/>
+      <w:r>
         <w:rPr>
           <w:rFonts w:ascii="Tahoma" w:eastAsia="Arial Unicode MS" w:hAnsi="Tahoma" w:cs="Tahoma"/>
           <w:color w:val="000000"/>
           <w:sz w:val="16"/>
           <w:szCs w:val="16"/>
         </w:rPr>
-      </w:pPr>
+        <w:t>providers</w:t>
+      </w:r>
+      <w:proofErr w:type="gramEnd"/>
       <w:r>
         <w:rPr>
           <w:rFonts w:ascii="Tahoma" w:eastAsia="Arial Unicode MS" w:hAnsi="Tahoma" w:cs="Tahoma"/>
@@ -3429,19 +4049,19 @@
           <w:sz w:val="16"/>
           <w:szCs w:val="16"/>
         </w:rPr>
-        <w:t xml:space="preserve">CUFX now fully recognizes this architectural paradigm while continuing to support the original architecture. </w:t>
-      </w:r>
-    </w:p>
-    <w:p>
-      <w:pPr>
-        <w:spacing w:before="60" w:after="60" w:line="260" w:lineRule="atLeast"/>
+        <w:t xml:space="preserve"> it was established that that later case is predominate. The </w:t>
+      </w:r>
+      <w:proofErr w:type="spellStart"/>
+      <w:r>
         <w:rPr>
           <w:rFonts w:ascii="Tahoma" w:eastAsia="Arial Unicode MS" w:hAnsi="Tahoma" w:cs="Tahoma"/>
           <w:color w:val="000000"/>
           <w:sz w:val="16"/>
           <w:szCs w:val="16"/>
         </w:rPr>
-      </w:pPr>
+        <w:t>AccountId</w:t>
+      </w:r>
+      <w:proofErr w:type="spellEnd"/>
       <w:r>
         <w:rPr>
           <w:rFonts w:ascii="Tahoma" w:eastAsia="Arial Unicode MS" w:hAnsi="Tahoma" w:cs="Tahoma"/>
@@ -3449,19 +4069,19 @@
           <w:sz w:val="16"/>
           <w:szCs w:val="16"/>
         </w:rPr>
-        <w:t>A global update was applied to provide the elements accountType and accountSubType in all objects that contained accountId.</w:t>
-      </w:r>
-    </w:p>
-    <w:p>
-      <w:pPr>
-        <w:spacing w:before="60" w:after="60" w:line="260" w:lineRule="atLeast"/>
+        <w:t xml:space="preserve"> is generally not a unique value unless in combination with several other values such as </w:t>
+      </w:r>
+      <w:proofErr w:type="spellStart"/>
+      <w:r>
         <w:rPr>
           <w:rFonts w:ascii="Tahoma" w:eastAsia="Arial Unicode MS" w:hAnsi="Tahoma" w:cs="Tahoma"/>
           <w:color w:val="000000"/>
           <w:sz w:val="16"/>
           <w:szCs w:val="16"/>
         </w:rPr>
-      </w:pPr>
+        <w:t>AccountType</w:t>
+      </w:r>
+      <w:proofErr w:type="spellEnd"/>
       <w:r>
         <w:rPr>
           <w:rFonts w:ascii="Tahoma" w:eastAsia="Arial Unicode MS" w:hAnsi="Tahoma" w:cs="Tahoma"/>
@@ -3469,8 +4089,9 @@
           <w:sz w:val="16"/>
           <w:szCs w:val="16"/>
         </w:rPr>
-        <w:t xml:space="preserve">A new filter list – </w:t>
-      </w:r>
+        <w:t xml:space="preserve"> and </w:t>
+      </w:r>
+      <w:proofErr w:type="spellStart"/>
       <w:r>
         <w:rPr>
           <w:rFonts w:ascii="Tahoma" w:eastAsia="Arial Unicode MS" w:hAnsi="Tahoma" w:cs="Tahoma"/>
@@ -3478,8 +4099,9 @@
           <w:sz w:val="16"/>
           <w:szCs w:val="16"/>
         </w:rPr>
-        <w:t>AccountIdentificationLis</w:t>
-      </w:r>
+        <w:t>AccountSubType</w:t>
+      </w:r>
+      <w:proofErr w:type="spellEnd"/>
       <w:r>
         <w:rPr>
           <w:rFonts w:ascii="Tahoma" w:eastAsia="Arial Unicode MS" w:hAnsi="Tahoma" w:cs="Tahoma"/>
@@ -3487,8 +4109,9 @@
           <w:sz w:val="16"/>
           <w:szCs w:val="16"/>
         </w:rPr>
-        <w:t xml:space="preserve">t has been added to all account related filters so that AccountId, AccountType, and AccountSubType can be structured properly for discreet filtering of complex account keys, support filtering by the sub keys and also support inbound and outbound account filtering using the </w:t>
-      </w:r>
+        <w:t xml:space="preserve">.  Hence passing a unique </w:t>
+      </w:r>
+      <w:proofErr w:type="spellStart"/>
       <w:r>
         <w:rPr>
           <w:rFonts w:ascii="Tahoma" w:eastAsia="Arial Unicode MS" w:hAnsi="Tahoma" w:cs="Tahoma"/>
@@ -3496,8 +4119,9 @@
           <w:sz w:val="16"/>
           <w:szCs w:val="16"/>
         </w:rPr>
-        <w:t>accountToFromIndicator</w:t>
-      </w:r>
+        <w:t>AccountId</w:t>
+      </w:r>
+      <w:proofErr w:type="spellEnd"/>
       <w:r>
         <w:rPr>
           <w:rFonts w:ascii="Tahoma" w:eastAsia="Arial Unicode MS" w:hAnsi="Tahoma" w:cs="Tahoma"/>
@@ -3505,19 +4129,17 @@
           <w:sz w:val="16"/>
           <w:szCs w:val="16"/>
         </w:rPr>
-        <w:t xml:space="preserve">.  </w:t>
-      </w:r>
-    </w:p>
-    <w:p>
-      <w:pPr>
-        <w:spacing w:before="60" w:after="60" w:line="260" w:lineRule="atLeast"/>
+        <w:t xml:space="preserve"> meant that the organization had to overload the element value making</w:t>
+      </w:r>
+      <w:r>
         <w:rPr>
           <w:rFonts w:ascii="Tahoma" w:eastAsia="Arial Unicode MS" w:hAnsi="Tahoma" w:cs="Tahoma"/>
           <w:color w:val="000000"/>
           <w:sz w:val="16"/>
           <w:szCs w:val="16"/>
         </w:rPr>
-      </w:pPr>
+        <w:t xml:space="preserve"> filtering implementation specific </w:t>
+      </w:r>
       <w:r>
         <w:rPr>
           <w:rFonts w:ascii="Tahoma" w:eastAsia="Arial Unicode MS" w:hAnsi="Tahoma" w:cs="Tahoma"/>
@@ -3525,70 +4147,379 @@
           <w:sz w:val="16"/>
           <w:szCs w:val="16"/>
         </w:rPr>
-        <w:t xml:space="preserve">By expanding the architectural paradigm to support a non-unique AccountId CUFX is now positioned to better support core adoption of the standard.   </w:t>
+        <w:t xml:space="preserve">and forcing the endpoints to map overlay the </w:t>
+      </w:r>
+      <w:proofErr w:type="spellStart"/>
+      <w:r>
+        <w:rPr>
+          <w:rFonts w:ascii="Tahoma" w:eastAsia="Arial Unicode MS" w:hAnsi="Tahoma" w:cs="Tahoma"/>
+          <w:color w:val="000000"/>
+          <w:sz w:val="16"/>
+          <w:szCs w:val="16"/>
+        </w:rPr>
+        <w:t>accountId</w:t>
+      </w:r>
+      <w:proofErr w:type="spellEnd"/>
+      <w:r>
+        <w:rPr>
+          <w:rFonts w:ascii="Tahoma" w:eastAsia="Arial Unicode MS" w:hAnsi="Tahoma" w:cs="Tahoma"/>
+          <w:color w:val="000000"/>
+          <w:sz w:val="16"/>
+          <w:szCs w:val="16"/>
+        </w:rPr>
+        <w:t xml:space="preserve"> to unpack the value. </w:t>
+      </w:r>
+    </w:p>
+    <w:p>
+      <w:pPr>
+        <w:spacing w:before="60" w:after="60" w:line="260" w:lineRule="atLeast"/>
+        <w:rPr>
+          <w:rFonts w:ascii="Tahoma" w:eastAsia="Arial Unicode MS" w:hAnsi="Tahoma" w:cs="Tahoma"/>
+          <w:color w:val="000000"/>
+          <w:sz w:val="16"/>
+          <w:szCs w:val="16"/>
+        </w:rPr>
+      </w:pPr>
+      <w:r>
+        <w:rPr>
+          <w:rFonts w:ascii="Tahoma" w:eastAsia="Arial Unicode MS" w:hAnsi="Tahoma" w:cs="Tahoma"/>
+          <w:color w:val="000000"/>
+          <w:sz w:val="16"/>
+          <w:szCs w:val="16"/>
+        </w:rPr>
+        <w:t xml:space="preserve">CUFX now fully recognizes this architectural paradigm while continuing to support the original architecture. </w:t>
+      </w:r>
+    </w:p>
+    <w:p>
+      <w:pPr>
+        <w:spacing w:before="60" w:after="60" w:line="260" w:lineRule="atLeast"/>
+        <w:rPr>
+          <w:rFonts w:ascii="Tahoma" w:eastAsia="Arial Unicode MS" w:hAnsi="Tahoma" w:cs="Tahoma"/>
+          <w:color w:val="000000"/>
+          <w:sz w:val="16"/>
+          <w:szCs w:val="16"/>
+        </w:rPr>
+      </w:pPr>
+      <w:r>
+        <w:rPr>
+          <w:rFonts w:ascii="Tahoma" w:eastAsia="Arial Unicode MS" w:hAnsi="Tahoma" w:cs="Tahoma"/>
+          <w:color w:val="000000"/>
+          <w:sz w:val="16"/>
+          <w:szCs w:val="16"/>
+        </w:rPr>
+        <w:t xml:space="preserve">A global update was applied to provide the elements </w:t>
+      </w:r>
+      <w:proofErr w:type="spellStart"/>
+      <w:r>
+        <w:rPr>
+          <w:rFonts w:ascii="Tahoma" w:eastAsia="Arial Unicode MS" w:hAnsi="Tahoma" w:cs="Tahoma"/>
+          <w:color w:val="000000"/>
+          <w:sz w:val="16"/>
+          <w:szCs w:val="16"/>
+        </w:rPr>
+        <w:t>accountType</w:t>
+      </w:r>
+      <w:proofErr w:type="spellEnd"/>
+      <w:r>
+        <w:rPr>
+          <w:rFonts w:ascii="Tahoma" w:eastAsia="Arial Unicode MS" w:hAnsi="Tahoma" w:cs="Tahoma"/>
+          <w:color w:val="000000"/>
+          <w:sz w:val="16"/>
+          <w:szCs w:val="16"/>
+        </w:rPr>
+        <w:t xml:space="preserve"> and </w:t>
+      </w:r>
+      <w:proofErr w:type="spellStart"/>
+      <w:r>
+        <w:rPr>
+          <w:rFonts w:ascii="Tahoma" w:eastAsia="Arial Unicode MS" w:hAnsi="Tahoma" w:cs="Tahoma"/>
+          <w:color w:val="000000"/>
+          <w:sz w:val="16"/>
+          <w:szCs w:val="16"/>
+        </w:rPr>
+        <w:t>accountSubType</w:t>
+      </w:r>
+      <w:proofErr w:type="spellEnd"/>
+      <w:r>
+        <w:rPr>
+          <w:rFonts w:ascii="Tahoma" w:eastAsia="Arial Unicode MS" w:hAnsi="Tahoma" w:cs="Tahoma"/>
+          <w:color w:val="000000"/>
+          <w:sz w:val="16"/>
+          <w:szCs w:val="16"/>
+        </w:rPr>
+        <w:t xml:space="preserve"> in all objects that contained </w:t>
+      </w:r>
+      <w:proofErr w:type="spellStart"/>
+      <w:r>
+        <w:rPr>
+          <w:rFonts w:ascii="Tahoma" w:eastAsia="Arial Unicode MS" w:hAnsi="Tahoma" w:cs="Tahoma"/>
+          <w:color w:val="000000"/>
+          <w:sz w:val="16"/>
+          <w:szCs w:val="16"/>
+        </w:rPr>
+        <w:t>accountId</w:t>
+      </w:r>
+      <w:proofErr w:type="spellEnd"/>
+      <w:r>
+        <w:rPr>
+          <w:rFonts w:ascii="Tahoma" w:eastAsia="Arial Unicode MS" w:hAnsi="Tahoma" w:cs="Tahoma"/>
+          <w:color w:val="000000"/>
+          <w:sz w:val="16"/>
+          <w:szCs w:val="16"/>
+        </w:rPr>
+        <w:t>.</w:t>
+      </w:r>
+    </w:p>
+    <w:p>
+      <w:pPr>
+        <w:spacing w:before="60" w:after="60" w:line="260" w:lineRule="atLeast"/>
+        <w:rPr>
+          <w:rFonts w:ascii="Tahoma" w:eastAsia="Arial Unicode MS" w:hAnsi="Tahoma" w:cs="Tahoma"/>
+          <w:color w:val="000000"/>
+          <w:sz w:val="16"/>
+          <w:szCs w:val="16"/>
+        </w:rPr>
+      </w:pPr>
+      <w:r>
+        <w:rPr>
+          <w:rFonts w:ascii="Tahoma" w:eastAsia="Arial Unicode MS" w:hAnsi="Tahoma" w:cs="Tahoma"/>
+          <w:color w:val="000000"/>
+          <w:sz w:val="16"/>
+          <w:szCs w:val="16"/>
+        </w:rPr>
+        <w:t xml:space="preserve">A new filter list – </w:t>
+      </w:r>
+      <w:proofErr w:type="spellStart"/>
+      <w:r>
+        <w:rPr>
+          <w:rFonts w:ascii="Tahoma" w:eastAsia="Arial Unicode MS" w:hAnsi="Tahoma" w:cs="Tahoma"/>
+          <w:color w:val="000000"/>
+          <w:sz w:val="16"/>
+          <w:szCs w:val="16"/>
+        </w:rPr>
+        <w:t>AccountIdentificationLis</w:t>
+      </w:r>
+      <w:r>
+        <w:rPr>
+          <w:rFonts w:ascii="Tahoma" w:eastAsia="Arial Unicode MS" w:hAnsi="Tahoma" w:cs="Tahoma"/>
+          <w:color w:val="000000"/>
+          <w:sz w:val="16"/>
+          <w:szCs w:val="16"/>
+        </w:rPr>
+        <w:t>t</w:t>
+      </w:r>
+      <w:proofErr w:type="spellEnd"/>
+      <w:r>
+        <w:rPr>
+          <w:rFonts w:ascii="Tahoma" w:eastAsia="Arial Unicode MS" w:hAnsi="Tahoma" w:cs="Tahoma"/>
+          <w:color w:val="000000"/>
+          <w:sz w:val="16"/>
+          <w:szCs w:val="16"/>
+        </w:rPr>
+        <w:t xml:space="preserve"> has been added to all account related filters so that </w:t>
+      </w:r>
+      <w:proofErr w:type="spellStart"/>
+      <w:r>
+        <w:rPr>
+          <w:rFonts w:ascii="Tahoma" w:eastAsia="Arial Unicode MS" w:hAnsi="Tahoma" w:cs="Tahoma"/>
+          <w:color w:val="000000"/>
+          <w:sz w:val="16"/>
+          <w:szCs w:val="16"/>
+        </w:rPr>
+        <w:t>AccountId</w:t>
+      </w:r>
+      <w:proofErr w:type="spellEnd"/>
+      <w:r>
+        <w:rPr>
+          <w:rFonts w:ascii="Tahoma" w:eastAsia="Arial Unicode MS" w:hAnsi="Tahoma" w:cs="Tahoma"/>
+          <w:color w:val="000000"/>
+          <w:sz w:val="16"/>
+          <w:szCs w:val="16"/>
+        </w:rPr>
+        <w:t xml:space="preserve">, </w:t>
+      </w:r>
+      <w:proofErr w:type="spellStart"/>
+      <w:r>
+        <w:rPr>
+          <w:rFonts w:ascii="Tahoma" w:eastAsia="Arial Unicode MS" w:hAnsi="Tahoma" w:cs="Tahoma"/>
+          <w:color w:val="000000"/>
+          <w:sz w:val="16"/>
+          <w:szCs w:val="16"/>
+        </w:rPr>
+        <w:t>AccountType</w:t>
+      </w:r>
+      <w:proofErr w:type="spellEnd"/>
+      <w:r>
+        <w:rPr>
+          <w:rFonts w:ascii="Tahoma" w:eastAsia="Arial Unicode MS" w:hAnsi="Tahoma" w:cs="Tahoma"/>
+          <w:color w:val="000000"/>
+          <w:sz w:val="16"/>
+          <w:szCs w:val="16"/>
+        </w:rPr>
+        <w:t xml:space="preserve">, and </w:t>
+      </w:r>
+      <w:proofErr w:type="spellStart"/>
+      <w:r>
+        <w:rPr>
+          <w:rFonts w:ascii="Tahoma" w:eastAsia="Arial Unicode MS" w:hAnsi="Tahoma" w:cs="Tahoma"/>
+          <w:color w:val="000000"/>
+          <w:sz w:val="16"/>
+          <w:szCs w:val="16"/>
+        </w:rPr>
+        <w:t>AccountSubType</w:t>
+      </w:r>
+      <w:proofErr w:type="spellEnd"/>
+      <w:r>
+        <w:rPr>
+          <w:rFonts w:ascii="Tahoma" w:eastAsia="Arial Unicode MS" w:hAnsi="Tahoma" w:cs="Tahoma"/>
+          <w:color w:val="000000"/>
+          <w:sz w:val="16"/>
+          <w:szCs w:val="16"/>
+        </w:rPr>
+        <w:t xml:space="preserve"> can be structured properly for discreet filtering of complex account keys, support filtering by the sub keys </w:t>
+      </w:r>
+      <w:proofErr w:type="gramStart"/>
+      <w:r>
+        <w:rPr>
+          <w:rFonts w:ascii="Tahoma" w:eastAsia="Arial Unicode MS" w:hAnsi="Tahoma" w:cs="Tahoma"/>
+          <w:color w:val="000000"/>
+          <w:sz w:val="16"/>
+          <w:szCs w:val="16"/>
+        </w:rPr>
+        <w:t>and also</w:t>
+      </w:r>
+      <w:proofErr w:type="gramEnd"/>
+      <w:r>
+        <w:rPr>
+          <w:rFonts w:ascii="Tahoma" w:eastAsia="Arial Unicode MS" w:hAnsi="Tahoma" w:cs="Tahoma"/>
+          <w:color w:val="000000"/>
+          <w:sz w:val="16"/>
+          <w:szCs w:val="16"/>
+        </w:rPr>
+        <w:t xml:space="preserve"> support inbound and outbound account filtering using the </w:t>
+      </w:r>
+      <w:proofErr w:type="spellStart"/>
+      <w:r>
+        <w:rPr>
+          <w:rFonts w:ascii="Tahoma" w:eastAsia="Arial Unicode MS" w:hAnsi="Tahoma" w:cs="Tahoma"/>
+          <w:color w:val="000000"/>
+          <w:sz w:val="16"/>
+          <w:szCs w:val="16"/>
+        </w:rPr>
+        <w:t>accountToFromIndicator</w:t>
+      </w:r>
+      <w:proofErr w:type="spellEnd"/>
+      <w:r>
+        <w:rPr>
+          <w:rFonts w:ascii="Tahoma" w:eastAsia="Arial Unicode MS" w:hAnsi="Tahoma" w:cs="Tahoma"/>
+          <w:color w:val="000000"/>
+          <w:sz w:val="16"/>
+          <w:szCs w:val="16"/>
+        </w:rPr>
+        <w:t xml:space="preserve">.  </w:t>
+      </w:r>
+    </w:p>
+    <w:p>
+      <w:pPr>
+        <w:spacing w:before="60" w:after="60" w:line="260" w:lineRule="atLeast"/>
+        <w:rPr>
+          <w:rFonts w:ascii="Tahoma" w:eastAsia="Arial Unicode MS" w:hAnsi="Tahoma" w:cs="Tahoma"/>
+          <w:color w:val="000000"/>
+          <w:sz w:val="16"/>
+          <w:szCs w:val="16"/>
+        </w:rPr>
+      </w:pPr>
+      <w:r>
+        <w:rPr>
+          <w:rFonts w:ascii="Tahoma" w:eastAsia="Arial Unicode MS" w:hAnsi="Tahoma" w:cs="Tahoma"/>
+          <w:color w:val="000000"/>
+          <w:sz w:val="16"/>
+          <w:szCs w:val="16"/>
+        </w:rPr>
+        <w:t xml:space="preserve">By expanding the architectural paradigm to support a non-unique </w:t>
+      </w:r>
+      <w:proofErr w:type="spellStart"/>
+      <w:r>
+        <w:rPr>
+          <w:rFonts w:ascii="Tahoma" w:eastAsia="Arial Unicode MS" w:hAnsi="Tahoma" w:cs="Tahoma"/>
+          <w:color w:val="000000"/>
+          <w:sz w:val="16"/>
+          <w:szCs w:val="16"/>
+        </w:rPr>
+        <w:t>AccountId</w:t>
+      </w:r>
+      <w:proofErr w:type="spellEnd"/>
+      <w:r>
+        <w:rPr>
+          <w:rFonts w:ascii="Tahoma" w:eastAsia="Arial Unicode MS" w:hAnsi="Tahoma" w:cs="Tahoma"/>
+          <w:color w:val="000000"/>
+          <w:sz w:val="16"/>
+          <w:szCs w:val="16"/>
+        </w:rPr>
+        <w:t xml:space="preserve"> CUFX is now positioned to better support core adoption of the standard.   </w:t>
       </w:r>
     </w:p>
     <w:p>
       <w:pPr>
         <w:pStyle w:val="Heading1"/>
       </w:pPr>
-      <w:bookmarkStart w:id="24" w:name="_Toc308532767"/>
-      <w:bookmarkStart w:id="25" w:name="_Toc54101292"/>
+      <w:bookmarkStart w:id="23" w:name="_Toc308532767"/>
+      <w:bookmarkStart w:id="24" w:name="_Toc68096901"/>
       <w:r>
         <w:t>Definitions related to the specification</w:t>
       </w:r>
+      <w:bookmarkEnd w:id="23"/>
       <w:bookmarkEnd w:id="24"/>
+    </w:p>
+    <w:p>
+      <w:pPr>
+        <w:pStyle w:val="NormalWeb"/>
+        <w:rPr>
+          <w:rStyle w:val="IntenseEmphasis"/>
+        </w:rPr>
+      </w:pPr>
+      <w:r>
+        <w:rPr>
+          <w:rStyle w:val="IntenseEmphasis"/>
+        </w:rPr>
+        <w:t>AccountData</w:t>
+      </w:r>
+    </w:p>
+    <w:p>
+      <w:r>
+        <w:t>The CUFX A</w:t>
+      </w:r>
+      <w:r>
+        <w:t xml:space="preserve">ccount Data model and Services defines the account data model and Services used by all specifications.  Accounts are an abstract summary of loan, share and investment balances at a high level. </w:t>
+      </w:r>
+      <w:r>
+        <w:t>An</w:t>
+      </w:r>
+      <w:r>
+        <w:t>y</w:t>
+      </w:r>
+      <w:r>
+        <w:t xml:space="preserve"> financial product stored in a financial services platform optionally including any transactions associated with that account.</w:t>
+      </w:r>
+    </w:p>
+    <w:p>
+      <w:pPr>
+        <w:pStyle w:val="Heading1"/>
+      </w:pPr>
+      <w:bookmarkStart w:id="25" w:name="_Toc308532768"/>
+      <w:bookmarkStart w:id="26" w:name="_Toc68096902"/>
+      <w:r>
+        <w:t>Data Elements</w:t>
+      </w:r>
       <w:bookmarkEnd w:id="25"/>
-    </w:p>
-    <w:p>
-      <w:pPr>
-        <w:pStyle w:val="NormalWeb"/>
-        <w:rPr>
-          <w:rStyle w:val="IntenseEmphasis"/>
-        </w:rPr>
-      </w:pPr>
-      <w:r>
-        <w:rPr>
-          <w:rStyle w:val="IntenseEmphasis"/>
-        </w:rPr>
-        <w:t>AccountData</w:t>
-      </w:r>
-    </w:p>
-    <w:p>
-      <w:r>
-        <w:t>The CUFX A</w:t>
-      </w:r>
-      <w:r>
-        <w:t xml:space="preserve">ccount Data model and Services defines the account data model and Services used by all specifications.  Accounts are an abstract summary of loan, share and investment balances at a high level. </w:t>
-      </w:r>
-      <w:r>
-        <w:t>An</w:t>
-      </w:r>
-      <w:r>
-        <w:t>y</w:t>
-      </w:r>
-      <w:r>
-        <w:t xml:space="preserve"> financial product stored in a financial services platform optionally including any transactions associated with that account.</w:t>
-      </w:r>
-    </w:p>
-    <w:p>
-      <w:pPr>
-        <w:pStyle w:val="Heading1"/>
-      </w:pPr>
-      <w:bookmarkStart w:id="26" w:name="_Toc308532768"/>
-      <w:bookmarkStart w:id="27" w:name="_Toc54101293"/>
-      <w:r>
-        <w:t>Data Elements</w:t>
-      </w:r>
       <w:bookmarkEnd w:id="26"/>
-      <w:bookmarkEnd w:id="27"/>
     </w:p>
     <w:p>
       <w:pPr>
         <w:pStyle w:val="Heading2"/>
       </w:pPr>
-      <w:bookmarkStart w:id="28" w:name="_Toc308532769"/>
-      <w:bookmarkStart w:id="29" w:name="_Toc54101294"/>
+      <w:bookmarkStart w:id="27" w:name="_Toc308532769"/>
+      <w:bookmarkStart w:id="28" w:name="_Toc68096903"/>
       <w:r>
         <w:lastRenderedPageBreak/>
         <w:t>Variables used when accessing the acco</w:t>
@@ -3599,60 +4530,73 @@
       <w:r>
         <w:t>nt object (but not part of the object)</w:t>
       </w:r>
+      <w:bookmarkEnd w:id="27"/>
       <w:bookmarkEnd w:id="28"/>
+    </w:p>
+    <w:p>
+      <w:r>
+        <w:t xml:space="preserve">Refer to Security Services documentation to understand what may be contained the header and processed by security procedures.  When accessing the data include </w:t>
+      </w:r>
+      <w:r>
+        <w:rPr>
+          <w:b/>
+        </w:rPr>
+        <w:t>messageContext.xsd</w:t>
+      </w:r>
+      <w:r>
+        <w:t xml:space="preserve"> so that the service can determine the scope of the request.   Include any filter variables related to the request.  See </w:t>
+      </w:r>
+      <w:r>
+        <w:rPr>
+          <w:b/>
+        </w:rPr>
+        <w:t>Account</w:t>
+      </w:r>
+      <w:r>
+        <w:rPr>
+          <w:b/>
+        </w:rPr>
+        <w:t>Filter.xsd</w:t>
+      </w:r>
+      <w:r>
+        <w:rPr>
+          <w:b/>
+        </w:rPr>
+        <w:t xml:space="preserve">.  </w:t>
+      </w:r>
+      <w:r>
+        <w:t>Note that the fields for filtering for account detail and account are identical.</w:t>
+      </w:r>
+    </w:p>
+    <w:p>
+      <w:r>
+        <w:t xml:space="preserve">The filters are used to filter based on associated data type for the account detail such as accounts for an account id, account type, or transaction range. </w:t>
+      </w:r>
+      <w:proofErr w:type="gramStart"/>
+      <w:r>
+        <w:t>etc..</w:t>
+      </w:r>
+      <w:proofErr w:type="gramEnd"/>
+      <w:r>
+        <w:t xml:space="preserve">   Combining filters can be used to get list of accounts for a specific relationship, party, </w:t>
+      </w:r>
+      <w:proofErr w:type="gramStart"/>
+      <w:r>
+        <w:t>etc..</w:t>
+      </w:r>
+      <w:proofErr w:type="gramEnd"/>
+    </w:p>
+    <w:p>
+      <w:pPr>
+        <w:pStyle w:val="Heading2"/>
+      </w:pPr>
+      <w:bookmarkStart w:id="29" w:name="_Toc308532777"/>
+      <w:bookmarkStart w:id="30" w:name="_Toc68096904"/>
+      <w:r>
+        <w:t>Account Object attributes</w:t>
+      </w:r>
       <w:bookmarkEnd w:id="29"/>
-    </w:p>
-    <w:p>
-      <w:r>
-        <w:t xml:space="preserve">Refer to Security Services documentation to understand what may be contained the header and processed by security procedures.  When accessing the data include </w:t>
-      </w:r>
-      <w:r>
-        <w:rPr>
-          <w:b/>
-        </w:rPr>
-        <w:t>messageContext.xsd</w:t>
-      </w:r>
-      <w:r>
-        <w:t xml:space="preserve"> so that the service can determine the scope of the request.   Include any filter variables related to the request.  See </w:t>
-      </w:r>
-      <w:r>
-        <w:rPr>
-          <w:b/>
-        </w:rPr>
-        <w:t>Account</w:t>
-      </w:r>
-      <w:r>
-        <w:rPr>
-          <w:b/>
-        </w:rPr>
-        <w:t>Filter.xsd</w:t>
-      </w:r>
-      <w:r>
-        <w:rPr>
-          <w:b/>
-        </w:rPr>
-        <w:t xml:space="preserve">.  </w:t>
-      </w:r>
-      <w:r>
-        <w:t>Note that the fields for filtering for account detail and account are identical.</w:t>
-      </w:r>
-    </w:p>
-    <w:p>
-      <w:r>
-        <w:t>The filters are used to filter based on associated data type for the account detail such as accounts for an account id, account type, or transaction range. etc..   Combining filters can be used to get list of accounts for a specific relationship, party, etc..</w:t>
-      </w:r>
-    </w:p>
-    <w:p>
-      <w:pPr>
-        <w:pStyle w:val="Heading2"/>
-      </w:pPr>
-      <w:bookmarkStart w:id="30" w:name="_Toc308532777"/>
-      <w:bookmarkStart w:id="31" w:name="_Toc54101295"/>
-      <w:r>
-        <w:t>Account Object attributes</w:t>
-      </w:r>
       <w:bookmarkEnd w:id="30"/>
-      <w:bookmarkEnd w:id="31"/>
     </w:p>
     <w:p>
       <w:pPr>
@@ -3696,7 +4640,21 @@
         <w:rPr>
           <w:rFonts w:cs="Times New Roman"/>
         </w:rPr>
-        <w:t xml:space="preserve">.  Note that some fields are variable based on the accountType.  These variations are defined in </w:t>
+        <w:t xml:space="preserve">.  Note that some fields are variable based on the </w:t>
+      </w:r>
+      <w:proofErr w:type="spellStart"/>
+      <w:r>
+        <w:rPr>
+          <w:rFonts w:cs="Times New Roman"/>
+        </w:rPr>
+        <w:t>accountType</w:t>
+      </w:r>
+      <w:proofErr w:type="spellEnd"/>
+      <w:r>
+        <w:rPr>
+          <w:rFonts w:cs="Times New Roman"/>
+        </w:rPr>
+        <w:t xml:space="preserve">.  These variations are defined in </w:t>
       </w:r>
       <w:r>
         <w:rPr>
@@ -3910,7 +4868,15 @@
     </w:p>
     <w:p>
       <w:r>
-        <w:t xml:space="preserve">Note: Fields not listed in the calling specification are not to be returned to the calling specification.  i.e. If the field </w:t>
+        <w:t xml:space="preserve">Note: Fields not listed in the calling specification are not to be returned to the calling specification.  </w:t>
+      </w:r>
+      <w:proofErr w:type="gramStart"/>
+      <w:r>
+        <w:t>i.e.</w:t>
+      </w:r>
+      <w:proofErr w:type="gramEnd"/>
+      <w:r>
+        <w:t xml:space="preserve"> If the field </w:t>
       </w:r>
       <w:r>
         <w:t>transaction</w:t>
@@ -3927,13 +4893,13 @@
       <w:pPr>
         <w:pStyle w:val="Heading1"/>
       </w:pPr>
-      <w:bookmarkStart w:id="32" w:name="_Toc324868634"/>
-      <w:bookmarkStart w:id="33" w:name="_Toc54101296"/>
+      <w:bookmarkStart w:id="31" w:name="_Toc324868634"/>
+      <w:bookmarkStart w:id="32" w:name="_Toc68096905"/>
       <w:r>
         <w:t>Services</w:t>
       </w:r>
+      <w:bookmarkEnd w:id="31"/>
       <w:bookmarkEnd w:id="32"/>
-      <w:bookmarkEnd w:id="33"/>
     </w:p>
     <w:p>
       <w:pPr>
@@ -3947,8 +4913,8 @@
           <w:spacing w:val="15"/>
         </w:rPr>
       </w:pPr>
-      <w:bookmarkStart w:id="34" w:name="_Toc324868635"/>
-      <w:bookmarkStart w:id="35" w:name="_Toc54101297"/>
+      <w:bookmarkStart w:id="33" w:name="_Toc324868635"/>
+      <w:bookmarkStart w:id="34" w:name="_Toc68096906"/>
       <w:r>
         <w:rPr>
           <w:rStyle w:val="IntenseEmphasis"/>
@@ -3960,8 +4926,8 @@
         </w:rPr>
         <w:t>account</w:t>
       </w:r>
+      <w:bookmarkEnd w:id="33"/>
       <w:bookmarkEnd w:id="34"/>
-      <w:bookmarkEnd w:id="35"/>
       <w:r>
         <w:rPr>
           <w:rStyle w:val="IntenseEmphasis"/>
@@ -3994,6 +4960,7 @@
         </w:rPr>
         <w:t xml:space="preserve">loan, </w:t>
       </w:r>
+      <w:proofErr w:type="gramStart"/>
       <w:r>
         <w:rPr>
           <w:b/>
@@ -4001,6 +4968,7 @@
         </w:rPr>
         <w:t>deposit</w:t>
       </w:r>
+      <w:proofErr w:type="gramEnd"/>
       <w:r>
         <w:rPr>
           <w:b/>
@@ -4035,20 +5003,20 @@
       <w:pPr>
         <w:pStyle w:val="Heading2"/>
       </w:pPr>
-      <w:bookmarkStart w:id="36" w:name="__RefHeading__6129_12649920"/>
-      <w:bookmarkStart w:id="37" w:name="_Toc335151602"/>
-      <w:bookmarkStart w:id="38" w:name="_Toc335647458"/>
+      <w:bookmarkStart w:id="35" w:name="__RefHeading__6129_12649920"/>
+      <w:bookmarkStart w:id="36" w:name="_Toc335151602"/>
+      <w:bookmarkStart w:id="37" w:name="_Toc335647458"/>
+      <w:bookmarkStart w:id="38" w:name="_Toc68096907"/>
       <w:bookmarkStart w:id="39" w:name="_Toc307560188"/>
       <w:bookmarkStart w:id="40" w:name="_Toc179342240"/>
       <w:bookmarkStart w:id="41" w:name="_Toc324868636"/>
-      <w:bookmarkStart w:id="42" w:name="_Toc54101298"/>
+      <w:bookmarkEnd w:id="35"/>
+      <w:r>
+        <w:t>Overview</w:t>
+      </w:r>
       <w:bookmarkEnd w:id="36"/>
-      <w:r>
-        <w:t>Overview</w:t>
-      </w:r>
       <w:bookmarkEnd w:id="37"/>
       <w:bookmarkEnd w:id="38"/>
-      <w:bookmarkEnd w:id="42"/>
     </w:p>
     <w:tbl>
       <w:tblPr>
@@ -4147,8 +5115,13 @@
           </w:tcPr>
           <w:p>
             <w:r>
-              <w:t>Security Services, messageContext</w:t>
-            </w:r>
+              <w:t xml:space="preserve">Security Services, </w:t>
+            </w:r>
+            <w:proofErr w:type="spellStart"/>
+            <w:r>
+              <w:t>messageContext</w:t>
+            </w:r>
+            <w:proofErr w:type="spellEnd"/>
           </w:p>
         </w:tc>
       </w:tr>
@@ -4283,16 +5256,16 @@
       <w:pPr>
         <w:pStyle w:val="Heading2"/>
       </w:pPr>
-      <w:bookmarkStart w:id="43" w:name="_Toc335151603"/>
-      <w:bookmarkStart w:id="44" w:name="_Toc335647459"/>
-      <w:bookmarkStart w:id="45" w:name="_Toc54101299"/>
+      <w:bookmarkStart w:id="42" w:name="_Toc335151603"/>
+      <w:bookmarkStart w:id="43" w:name="_Toc335647459"/>
+      <w:bookmarkStart w:id="44" w:name="_Toc68096908"/>
       <w:r>
         <w:lastRenderedPageBreak/>
         <w:t>Party Resource based create, read, update, delete services</w:t>
       </w:r>
+      <w:bookmarkEnd w:id="42"/>
       <w:bookmarkEnd w:id="43"/>
       <w:bookmarkEnd w:id="44"/>
-      <w:bookmarkEnd w:id="45"/>
     </w:p>
     <w:tbl>
       <w:tblPr>
@@ -4344,8 +5317,15 @@
             <w:hideMark/>
           </w:tcPr>
           <w:p>
-            <w:r>
-              <w:t>Cufx:AccountMessage.xsd which includes</w:t>
+            <w:proofErr w:type="spellStart"/>
+            <w:proofErr w:type="gramStart"/>
+            <w:r>
+              <w:t>Cufx:AccountMessage.xsd</w:t>
+            </w:r>
+            <w:proofErr w:type="spellEnd"/>
+            <w:proofErr w:type="gramEnd"/>
+            <w:r>
+              <w:t xml:space="preserve"> which includes</w:t>
             </w:r>
           </w:p>
           <w:p>
@@ -4360,6 +5340,7 @@
               </w:rPr>
             </w:pPr>
             <w:hyperlink r:id="rId11" w:history="1">
+              <w:proofErr w:type="spellStart"/>
               <w:r>
                 <w:rPr>
                   <w:rStyle w:val="SubtleReference"/>
@@ -4373,6 +5354,7 @@
               </w:rPr>
               <w:t>.xsd</w:t>
             </w:r>
+            <w:proofErr w:type="spellEnd"/>
           </w:p>
           <w:p>
             <w:pPr>
@@ -4385,11 +5367,21 @@
                 <w:rStyle w:val="SubtleReference"/>
               </w:rPr>
             </w:pPr>
+            <w:proofErr w:type="spellStart"/>
+            <w:proofErr w:type="gramStart"/>
             <w:r>
               <w:rPr>
                 <w:rStyle w:val="SubtleReference"/>
               </w:rPr>
-              <w:t xml:space="preserve">cufx:AccountFilter.xsd </w:t>
+              <w:t>cufx:AccountFilter.xsd</w:t>
+            </w:r>
+            <w:proofErr w:type="spellEnd"/>
+            <w:proofErr w:type="gramEnd"/>
+            <w:r>
+              <w:rPr>
+                <w:rStyle w:val="SubtleReference"/>
+              </w:rPr>
+              <w:t xml:space="preserve"> </w:t>
             </w:r>
             <w:r>
               <w:rPr>
@@ -4409,12 +5401,16 @@
                 <w:rStyle w:val="SubtleReference"/>
               </w:rPr>
             </w:pPr>
+            <w:proofErr w:type="spellStart"/>
+            <w:proofErr w:type="gramStart"/>
             <w:r>
               <w:rPr>
                 <w:rStyle w:val="SubtleReference"/>
               </w:rPr>
               <w:t>cufx:AccountList</w:t>
             </w:r>
+            <w:proofErr w:type="spellEnd"/>
+            <w:proofErr w:type="gramEnd"/>
             <w:r>
               <w:rPr>
                 <w:rStyle w:val="SubtleReference"/>
@@ -4474,8 +5470,15 @@
             <w:hideMark/>
           </w:tcPr>
           <w:p>
-            <w:r>
-              <w:t>Cufx:AccountMessage.xsd which includes</w:t>
+            <w:proofErr w:type="spellStart"/>
+            <w:proofErr w:type="gramStart"/>
+            <w:r>
+              <w:t>Cufx:AccountMessage.xsd</w:t>
+            </w:r>
+            <w:proofErr w:type="spellEnd"/>
+            <w:proofErr w:type="gramEnd"/>
+            <w:r>
+              <w:t xml:space="preserve"> which includes</w:t>
             </w:r>
           </w:p>
           <w:p>
@@ -4490,6 +5493,7 @@
               </w:rPr>
             </w:pPr>
             <w:hyperlink r:id="rId12" w:history="1">
+              <w:proofErr w:type="spellStart"/>
               <w:r>
                 <w:rPr>
                   <w:rStyle w:val="SubtleReference"/>
@@ -4503,6 +5507,7 @@
               </w:rPr>
               <w:t>.xsd</w:t>
             </w:r>
+            <w:proofErr w:type="spellEnd"/>
           </w:p>
           <w:p>
             <w:pPr>
@@ -4517,11 +5522,21 @@
                 <w:color w:val="4F81BD" w:themeColor="accent1"/>
               </w:rPr>
             </w:pPr>
+            <w:proofErr w:type="spellStart"/>
+            <w:proofErr w:type="gramStart"/>
             <w:r>
               <w:rPr>
                 <w:rStyle w:val="SubtleReference"/>
               </w:rPr>
-              <w:t>cufx:AccountList (for create, update)</w:t>
+              <w:t>cufx:AccountList</w:t>
+            </w:r>
+            <w:proofErr w:type="spellEnd"/>
+            <w:proofErr w:type="gramEnd"/>
+            <w:r>
+              <w:rPr>
+                <w:rStyle w:val="SubtleReference"/>
+              </w:rPr>
+              <w:t xml:space="preserve"> (for create, update)</w:t>
             </w:r>
           </w:p>
         </w:tc>
@@ -4564,8 +5579,15 @@
             <w:hideMark/>
           </w:tcPr>
           <w:p>
-            <w:r>
-              <w:t>Cufx:AccountMessage.xsd which includes</w:t>
+            <w:proofErr w:type="spellStart"/>
+            <w:proofErr w:type="gramStart"/>
+            <w:r>
+              <w:t>Cufx:AccountMessage.xsd</w:t>
+            </w:r>
+            <w:proofErr w:type="spellEnd"/>
+            <w:proofErr w:type="gramEnd"/>
+            <w:r>
+              <w:t xml:space="preserve"> which includes</w:t>
             </w:r>
           </w:p>
           <w:p>
@@ -4580,6 +5602,7 @@
               </w:rPr>
             </w:pPr>
             <w:hyperlink r:id="rId13" w:history="1">
+              <w:proofErr w:type="spellStart"/>
               <w:r>
                 <w:rPr>
                   <w:rStyle w:val="SubtleReference"/>
@@ -4593,6 +5616,7 @@
               </w:rPr>
               <w:t>.xsd</w:t>
             </w:r>
+            <w:proofErr w:type="spellEnd"/>
           </w:p>
           <w:p>
             <w:pPr>
@@ -4607,12 +5631,14 @@
                 <w:color w:val="4F81BD" w:themeColor="accent1"/>
               </w:rPr>
             </w:pPr>
+            <w:proofErr w:type="spellStart"/>
             <w:r>
               <w:rPr>
                 <w:rStyle w:val="SubtleReference"/>
               </w:rPr>
               <w:t>statusList</w:t>
             </w:r>
+            <w:proofErr w:type="spellEnd"/>
           </w:p>
         </w:tc>
       </w:tr>
@@ -4744,13 +5770,28 @@
                 <w:b/>
                 <w:color w:val="0070C0"/>
               </w:rPr>
-              <w:t>Message Headers</w:t>
+              <w:t xml:space="preserve">Message </w:t>
+            </w:r>
+            <w:proofErr w:type="gramStart"/>
+            <w:r>
+              <w:rPr>
+                <w:b/>
+                <w:color w:val="0070C0"/>
+              </w:rPr>
+              <w:t>Headers</w:t>
             </w:r>
             <w:r>
               <w:rPr>
                 <w:color w:val="0070C0"/>
               </w:rPr>
-              <w:t xml:space="preserve"> : See security services</w:t>
+              <w:t xml:space="preserve"> :</w:t>
+            </w:r>
+            <w:proofErr w:type="gramEnd"/>
+            <w:r>
+              <w:rPr>
+                <w:color w:val="0070C0"/>
+              </w:rPr>
+              <w:t xml:space="preserve"> See security services</w:t>
             </w:r>
           </w:p>
           <w:p>
@@ -4759,6 +5800,7 @@
                 <w:color w:val="0070C0"/>
               </w:rPr>
             </w:pPr>
+            <w:proofErr w:type="spellStart"/>
             <w:r>
               <w:rPr>
                 <w:b/>
@@ -4766,12 +5808,21 @@
               </w:rPr>
               <w:t>messageContext</w:t>
             </w:r>
+            <w:proofErr w:type="spellEnd"/>
             <w:r>
               <w:rPr>
                 <w:color w:val="0070C0"/>
               </w:rPr>
-              <w:t>: See messageContext.xsd</w:t>
-            </w:r>
+              <w:t xml:space="preserve">: See </w:t>
+            </w:r>
+            <w:proofErr w:type="gramStart"/>
+            <w:r>
+              <w:rPr>
+                <w:color w:val="0070C0"/>
+              </w:rPr>
+              <w:t>messageContext.xsd</w:t>
+            </w:r>
+            <w:proofErr w:type="gramEnd"/>
           </w:p>
           <w:p>
             <w:pPr>
@@ -4831,6 +5882,7 @@
               </w:rPr>
               <w:t xml:space="preserve"> </w:t>
             </w:r>
+            <w:proofErr w:type="gramStart"/>
             <w:r>
               <w:rPr>
                 <w:color w:val="0070C0"/>
@@ -4841,7 +5893,14 @@
               <w:rPr>
                 <w:color w:val="0070C0"/>
               </w:rPr>
-              <w:t xml:space="preserve">: See </w:t>
+              <w:t>:</w:t>
+            </w:r>
+            <w:proofErr w:type="gramEnd"/>
+            <w:r>
+              <w:rPr>
+                <w:color w:val="0070C0"/>
+              </w:rPr>
+              <w:t xml:space="preserve"> See </w:t>
             </w:r>
             <w:r>
               <w:rPr>
@@ -4916,13 +5975,13 @@
       </w:tr>
     </w:tbl>
     <w:p>
-      <w:bookmarkStart w:id="46" w:name="__RefHeading__6131_12649920"/>
-      <w:bookmarkStart w:id="47" w:name="_Toc307560189"/>
-      <w:bookmarkStart w:id="48" w:name="_Toc324868637"/>
+      <w:bookmarkStart w:id="45" w:name="__RefHeading__6131_12649920"/>
+      <w:bookmarkStart w:id="46" w:name="_Toc307560189"/>
+      <w:bookmarkStart w:id="47" w:name="_Toc324868637"/>
       <w:bookmarkEnd w:id="39"/>
       <w:bookmarkEnd w:id="40"/>
       <w:bookmarkEnd w:id="41"/>
-      <w:bookmarkEnd w:id="46"/>
+      <w:bookmarkEnd w:id="45"/>
     </w:p>
     <w:p>
       <w:pPr>
@@ -4964,7 +6023,7 @@
           <w:szCs w:val="20"/>
         </w:rPr>
       </w:pPr>
-      <w:bookmarkStart w:id="49" w:name="_Toc54101300"/>
+      <w:bookmarkStart w:id="48" w:name="_Toc68096909"/>
       <w:r>
         <w:rPr>
           <w:rStyle w:val="IntenseEmphasis"/>
@@ -4973,21 +6032,21 @@
         <w:lastRenderedPageBreak/>
         <w:t>Service Message: Get account with transactions</w:t>
       </w:r>
+      <w:bookmarkEnd w:id="46"/>
       <w:bookmarkEnd w:id="47"/>
       <w:bookmarkEnd w:id="48"/>
+    </w:p>
+    <w:p>
+      <w:pPr>
+        <w:pStyle w:val="Heading3"/>
+      </w:pPr>
+      <w:bookmarkStart w:id="49" w:name="_Toc324868638"/>
+      <w:bookmarkStart w:id="50" w:name="_Toc68096910"/>
+      <w:r>
+        <w:t>REST-JSON READ REQUEST-RESPONSE</w:t>
+      </w:r>
       <w:bookmarkEnd w:id="49"/>
-    </w:p>
-    <w:p>
-      <w:pPr>
-        <w:pStyle w:val="Heading3"/>
-      </w:pPr>
-      <w:bookmarkStart w:id="50" w:name="_Toc324868638"/>
-      <w:bookmarkStart w:id="51" w:name="_Toc54101301"/>
-      <w:r>
-        <w:t>REST-JSON READ REQUEST-RESPONSE</w:t>
-      </w:r>
       <w:bookmarkEnd w:id="50"/>
-      <w:bookmarkEnd w:id="51"/>
     </w:p>
     <w:p>
       <w:r>
@@ -5096,8 +6155,18 @@
           <w:sz w:val="16"/>
           <w:szCs w:val="16"/>
         </w:rPr>
-        <w:t>Accept-Charset: utf-8</w:t>
-      </w:r>
+        <w:t>Accept-Charset: utf-</w:t>
+      </w:r>
+      <w:proofErr w:type="gramStart"/>
+      <w:r>
+        <w:rPr>
+          <w:rFonts w:ascii="Courier New" w:hAnsi="Courier New" w:cs="Courier New"/>
+          <w:sz w:val="16"/>
+          <w:szCs w:val="16"/>
+        </w:rPr>
+        <w:t>8</w:t>
+      </w:r>
+      <w:proofErr w:type="gramEnd"/>
     </w:p>
     <w:p>
       <w:pPr>
@@ -5114,7 +6183,43 @@
           <w:sz w:val="16"/>
           <w:szCs w:val="16"/>
         </w:rPr>
-        <w:t>Accept-Language: en-us   (IANA – language codes)(</w:t>
+        <w:t xml:space="preserve">Accept-Language: </w:t>
+      </w:r>
+      <w:proofErr w:type="spellStart"/>
+      <w:r>
+        <w:rPr>
+          <w:rFonts w:ascii="Courier New" w:hAnsi="Courier New" w:cs="Courier New"/>
+          <w:sz w:val="16"/>
+          <w:szCs w:val="16"/>
+        </w:rPr>
+        <w:t>en</w:t>
+      </w:r>
+      <w:proofErr w:type="spellEnd"/>
+      <w:r>
+        <w:rPr>
+          <w:rFonts w:ascii="Courier New" w:hAnsi="Courier New" w:cs="Courier New"/>
+          <w:sz w:val="16"/>
+          <w:szCs w:val="16"/>
+        </w:rPr>
+        <w:t>-us</w:t>
+      </w:r>
+      <w:proofErr w:type="gramStart"/>
+      <w:r>
+        <w:rPr>
+          <w:rFonts w:ascii="Courier New" w:hAnsi="Courier New" w:cs="Courier New"/>
+          <w:sz w:val="16"/>
+          <w:szCs w:val="16"/>
+        </w:rPr>
+        <w:t xml:space="preserve">   (</w:t>
+      </w:r>
+      <w:proofErr w:type="gramEnd"/>
+      <w:r>
+        <w:rPr>
+          <w:rFonts w:ascii="Courier New" w:hAnsi="Courier New" w:cs="Courier New"/>
+          <w:sz w:val="16"/>
+          <w:szCs w:val="16"/>
+        </w:rPr>
+        <w:t>IANA – language codes)(</w:t>
       </w:r>
       <w:sdt>
         <w:sdtPr>
@@ -5313,7 +6418,7 @@
           <w:sz w:val="16"/>
           <w:szCs w:val="16"/>
         </w:rPr>
-        <w:t>4.3.0</w:t>
+        <w:t>4.5.0</w:t>
       </w:r>
     </w:p>
     <w:p>
@@ -5426,6 +6531,7 @@
         </w:rPr>
         <w:t>“</w:t>
       </w:r>
+      <w:proofErr w:type="spellStart"/>
       <w:r>
         <w:rPr>
           <w:rFonts w:ascii="Courier New" w:hAnsi="Courier New" w:cs="Courier New"/>
@@ -5434,6 +6540,8 @@
         </w:rPr>
         <w:t>accountMessage</w:t>
       </w:r>
+      <w:proofErr w:type="spellEnd"/>
+      <w:proofErr w:type="gramStart"/>
       <w:r>
         <w:rPr>
           <w:rFonts w:ascii="Courier New" w:hAnsi="Courier New" w:cs="Courier New"/>
@@ -5450,6 +6558,7 @@
         </w:rPr>
         <w:t>:{</w:t>
       </w:r>
+      <w:proofErr w:type="gramEnd"/>
     </w:p>
     <w:p>
       <w:pPr>
@@ -5467,7 +6576,25 @@
           <w:sz w:val="16"/>
           <w:szCs w:val="16"/>
         </w:rPr>
-        <w:t>“messageContext”</w:t>
+        <w:t>“</w:t>
+      </w:r>
+      <w:proofErr w:type="spellStart"/>
+      <w:r>
+        <w:rPr>
+          <w:rFonts w:ascii="Courier New" w:hAnsi="Courier New" w:cs="Courier New"/>
+          <w:sz w:val="16"/>
+          <w:szCs w:val="16"/>
+        </w:rPr>
+        <w:t>messageContext</w:t>
+      </w:r>
+      <w:proofErr w:type="spellEnd"/>
+      <w:r>
+        <w:rPr>
+          <w:rFonts w:ascii="Courier New" w:hAnsi="Courier New" w:cs="Courier New"/>
+          <w:sz w:val="16"/>
+          <w:szCs w:val="16"/>
+        </w:rPr>
+        <w:t>”</w:t>
       </w:r>
       <w:r>
         <w:rPr>
@@ -5477,6 +6604,7 @@
         </w:rPr>
         <w:t xml:space="preserve">: </w:t>
       </w:r>
+      <w:proofErr w:type="gramStart"/>
       <w:r>
         <w:rPr>
           <w:rFonts w:ascii="Courier New" w:hAnsi="Courier New" w:cs="Courier New"/>
@@ -5491,7 +6619,16 @@
           <w:sz w:val="16"/>
           <w:szCs w:val="16"/>
         </w:rPr>
-        <w:t xml:space="preserve">  &lt;see messageContext.xsd&gt;</w:t>
+        <w:t xml:space="preserve">  &lt;</w:t>
+      </w:r>
+      <w:proofErr w:type="gramEnd"/>
+      <w:r>
+        <w:rPr>
+          <w:rFonts w:ascii="Courier New" w:hAnsi="Courier New" w:cs="Courier New"/>
+          <w:sz w:val="16"/>
+          <w:szCs w:val="16"/>
+        </w:rPr>
+        <w:t>see messageContext.xsd&gt;</w:t>
       </w:r>
       <w:r>
         <w:rPr>
@@ -5537,15 +6674,51 @@
           <w:sz w:val="16"/>
           <w:szCs w:val="16"/>
         </w:rPr>
-        <w:t>“accountFilter”: {</w:t>
-      </w:r>
-      <w:r>
-        <w:rPr>
-          <w:rFonts w:ascii="Courier New" w:hAnsi="Courier New" w:cs="Courier New"/>
-          <w:sz w:val="16"/>
-          <w:szCs w:val="16"/>
-        </w:rPr>
-        <w:t xml:space="preserve"> &lt;see AccountFilter.xsd for complete list of filters&gt;</w:t>
+        <w:t>“</w:t>
+      </w:r>
+      <w:proofErr w:type="spellStart"/>
+      <w:r>
+        <w:rPr>
+          <w:rFonts w:ascii="Courier New" w:hAnsi="Courier New" w:cs="Courier New"/>
+          <w:sz w:val="16"/>
+          <w:szCs w:val="16"/>
+        </w:rPr>
+        <w:t>accountFilter</w:t>
+      </w:r>
+      <w:proofErr w:type="spellEnd"/>
+      <w:r>
+        <w:rPr>
+          <w:rFonts w:ascii="Courier New" w:hAnsi="Courier New" w:cs="Courier New"/>
+          <w:sz w:val="16"/>
+          <w:szCs w:val="16"/>
+        </w:rPr>
+        <w:t xml:space="preserve">”: </w:t>
+      </w:r>
+      <w:proofErr w:type="gramStart"/>
+      <w:r>
+        <w:rPr>
+          <w:rFonts w:ascii="Courier New" w:hAnsi="Courier New" w:cs="Courier New"/>
+          <w:sz w:val="16"/>
+          <w:szCs w:val="16"/>
+        </w:rPr>
+        <w:t>{</w:t>
+      </w:r>
+      <w:r>
+        <w:rPr>
+          <w:rFonts w:ascii="Courier New" w:hAnsi="Courier New" w:cs="Courier New"/>
+          <w:sz w:val="16"/>
+          <w:szCs w:val="16"/>
+        </w:rPr>
+        <w:t xml:space="preserve"> &lt;</w:t>
+      </w:r>
+      <w:proofErr w:type="gramEnd"/>
+      <w:r>
+        <w:rPr>
+          <w:rFonts w:ascii="Courier New" w:hAnsi="Courier New" w:cs="Courier New"/>
+          <w:sz w:val="16"/>
+          <w:szCs w:val="16"/>
+        </w:rPr>
+        <w:t>see AccountFilter.xsd for complete list of filters&gt;</w:t>
       </w:r>
     </w:p>
     <w:p>
@@ -5579,7 +6752,16 @@
           <w:sz w:val="16"/>
           <w:szCs w:val="16"/>
         </w:rPr>
-        <w:t>“accountId</w:t>
+        <w:t>“</w:t>
+      </w:r>
+      <w:proofErr w:type="spellStart"/>
+      <w:r>
+        <w:rPr>
+          <w:rFonts w:ascii="Courier New" w:hAnsi="Courier New" w:cs="Courier New"/>
+          <w:sz w:val="16"/>
+          <w:szCs w:val="16"/>
+        </w:rPr>
+        <w:t>accountId</w:t>
       </w:r>
       <w:r>
         <w:rPr>
@@ -5589,6 +6771,8 @@
         </w:rPr>
         <w:t>List</w:t>
       </w:r>
+      <w:proofErr w:type="spellEnd"/>
+      <w:proofErr w:type="gramStart"/>
       <w:r>
         <w:rPr>
           <w:rFonts w:ascii="Courier New" w:hAnsi="Courier New" w:cs="Courier New"/>
@@ -5597,6 +6781,7 @@
         </w:rPr>
         <w:t>”:[</w:t>
       </w:r>
+      <w:proofErr w:type="gramEnd"/>
     </w:p>
     <w:p>
       <w:pPr>
@@ -5706,7 +6891,16 @@
           <w:sz w:val="16"/>
           <w:szCs w:val="16"/>
         </w:rPr>
-        <w:t>       “transactionStartDate</w:t>
+        <w:t>       “</w:t>
+      </w:r>
+      <w:proofErr w:type="spellStart"/>
+      <w:r>
+        <w:rPr>
+          <w:rFonts w:ascii="Courier New" w:hAnsi="Courier New" w:cs="Courier New"/>
+          <w:sz w:val="16"/>
+          <w:szCs w:val="16"/>
+        </w:rPr>
+        <w:t>transactionStartDate</w:t>
       </w:r>
       <w:r>
         <w:rPr>
@@ -5716,6 +6910,7 @@
         </w:rPr>
         <w:t>Time</w:t>
       </w:r>
+      <w:proofErr w:type="spellEnd"/>
       <w:r>
         <w:rPr>
           <w:rFonts w:ascii="Courier New" w:hAnsi="Courier New" w:cs="Courier New"/>
@@ -5789,7 +6984,16 @@
           <w:sz w:val="16"/>
           <w:szCs w:val="16"/>
         </w:rPr>
-        <w:t>       “transactionEndDate</w:t>
+        <w:t>       “</w:t>
+      </w:r>
+      <w:proofErr w:type="spellStart"/>
+      <w:r>
+        <w:rPr>
+          <w:rFonts w:ascii="Courier New" w:hAnsi="Courier New" w:cs="Courier New"/>
+          <w:sz w:val="16"/>
+          <w:szCs w:val="16"/>
+        </w:rPr>
+        <w:t>transactionEndDate</w:t>
       </w:r>
       <w:r>
         <w:rPr>
@@ -5799,6 +7003,7 @@
         </w:rPr>
         <w:t>Time</w:t>
       </w:r>
+      <w:proofErr w:type="spellEnd"/>
       <w:r>
         <w:rPr>
           <w:rFonts w:ascii="Courier New" w:hAnsi="Courier New" w:cs="Courier New"/>
@@ -6003,7 +7208,25 @@
           <w:sz w:val="16"/>
           <w:szCs w:val="16"/>
         </w:rPr>
-        <w:t>Content-Language: en-us</w:t>
+        <w:t xml:space="preserve">Content-Language: </w:t>
+      </w:r>
+      <w:proofErr w:type="spellStart"/>
+      <w:r>
+        <w:rPr>
+          <w:rFonts w:ascii="Courier New" w:hAnsi="Courier New" w:cs="Courier New"/>
+          <w:sz w:val="16"/>
+          <w:szCs w:val="16"/>
+        </w:rPr>
+        <w:t>en</w:t>
+      </w:r>
+      <w:proofErr w:type="spellEnd"/>
+      <w:r>
+        <w:rPr>
+          <w:rFonts w:ascii="Courier New" w:hAnsi="Courier New" w:cs="Courier New"/>
+          <w:sz w:val="16"/>
+          <w:szCs w:val="16"/>
+        </w:rPr>
+        <w:t>-us</w:t>
       </w:r>
     </w:p>
     <w:p>
@@ -6058,8 +7281,28 @@
           <w:sz w:val="16"/>
           <w:szCs w:val="16"/>
         </w:rPr>
-        <w:t xml:space="preserve"> “accountMessage”:{</w:t>
-      </w:r>
+        <w:t xml:space="preserve"> “</w:t>
+      </w:r>
+      <w:proofErr w:type="spellStart"/>
+      <w:r>
+        <w:rPr>
+          <w:rFonts w:ascii="Courier New" w:hAnsi="Courier New" w:cs="Courier New"/>
+          <w:sz w:val="16"/>
+          <w:szCs w:val="16"/>
+        </w:rPr>
+        <w:t>accountMessage</w:t>
+      </w:r>
+      <w:proofErr w:type="spellEnd"/>
+      <w:proofErr w:type="gramStart"/>
+      <w:r>
+        <w:rPr>
+          <w:rFonts w:ascii="Courier New" w:hAnsi="Courier New" w:cs="Courier New"/>
+          <w:sz w:val="16"/>
+          <w:szCs w:val="16"/>
+        </w:rPr>
+        <w:t>”:{</w:t>
+      </w:r>
+      <w:proofErr w:type="gramEnd"/>
     </w:p>
     <w:p>
       <w:pPr>
@@ -6077,7 +7320,25 @@
           <w:sz w:val="16"/>
           <w:szCs w:val="16"/>
         </w:rPr>
-        <w:t xml:space="preserve"> “messageContext”</w:t>
+        <w:t xml:space="preserve"> “</w:t>
+      </w:r>
+      <w:proofErr w:type="spellStart"/>
+      <w:r>
+        <w:rPr>
+          <w:rFonts w:ascii="Courier New" w:hAnsi="Courier New" w:cs="Courier New"/>
+          <w:sz w:val="16"/>
+          <w:szCs w:val="16"/>
+        </w:rPr>
+        <w:t>messageContext</w:t>
+      </w:r>
+      <w:proofErr w:type="spellEnd"/>
+      <w:r>
+        <w:rPr>
+          <w:rFonts w:ascii="Courier New" w:hAnsi="Courier New" w:cs="Courier New"/>
+          <w:sz w:val="16"/>
+          <w:szCs w:val="16"/>
+        </w:rPr>
+        <w:t>”</w:t>
       </w:r>
       <w:r>
         <w:rPr>
@@ -6087,6 +7348,7 @@
         </w:rPr>
         <w:t xml:space="preserve">: </w:t>
       </w:r>
+      <w:proofErr w:type="gramStart"/>
       <w:r>
         <w:rPr>
           <w:rFonts w:ascii="Courier New" w:hAnsi="Courier New" w:cs="Courier New"/>
@@ -6101,7 +7363,16 @@
           <w:sz w:val="16"/>
           <w:szCs w:val="16"/>
         </w:rPr>
-        <w:t xml:space="preserve">  &lt;see messageContext.xsd&gt;</w:t>
+        <w:t xml:space="preserve">  &lt;</w:t>
+      </w:r>
+      <w:proofErr w:type="gramEnd"/>
+      <w:r>
+        <w:rPr>
+          <w:rFonts w:ascii="Courier New" w:hAnsi="Courier New" w:cs="Courier New"/>
+          <w:sz w:val="16"/>
+          <w:szCs w:val="16"/>
+        </w:rPr>
+        <w:t>see messageContext.xsd&gt;</w:t>
       </w:r>
       <w:r>
         <w:rPr>
@@ -6144,7 +7415,16 @@
           <w:sz w:val="16"/>
           <w:szCs w:val="16"/>
         </w:rPr>
-        <w:t>“account</w:t>
+        <w:t>“</w:t>
+      </w:r>
+      <w:proofErr w:type="spellStart"/>
+      <w:r>
+        <w:rPr>
+          <w:rFonts w:ascii="Courier New" w:hAnsi="Courier New" w:cs="Courier New"/>
+          <w:sz w:val="16"/>
+          <w:szCs w:val="16"/>
+        </w:rPr>
+        <w:t>account</w:t>
       </w:r>
       <w:r>
         <w:rPr>
@@ -6154,6 +7434,7 @@
         </w:rPr>
         <w:t>List</w:t>
       </w:r>
+      <w:proofErr w:type="spellEnd"/>
       <w:r>
         <w:rPr>
           <w:rFonts w:ascii="Courier New" w:hAnsi="Courier New" w:cs="Courier New"/>
@@ -6216,6 +7497,7 @@
         </w:rPr>
         <w:t>“</w:t>
       </w:r>
+      <w:proofErr w:type="spellStart"/>
       <w:r>
         <w:rPr>
           <w:rFonts w:ascii="Courier New" w:hAnsi="Courier New" w:cs="Courier New"/>
@@ -6240,6 +7522,7 @@
         </w:rPr>
         <w:t>untId</w:t>
       </w:r>
+      <w:proofErr w:type="spellEnd"/>
       <w:r>
         <w:rPr>
           <w:rFonts w:ascii="Courier New" w:hAnsi="Courier New" w:cs="Courier New"/>
@@ -6389,7 +7672,43 @@
           <w:sz w:val="16"/>
           <w:szCs w:val="16"/>
         </w:rPr>
-        <w:t>“accountNickname”:”Saving up for my car fund”,</w:t>
+        <w:t>“</w:t>
+      </w:r>
+      <w:proofErr w:type="spellStart"/>
+      <w:r>
+        <w:rPr>
+          <w:rFonts w:ascii="Courier New" w:hAnsi="Courier New" w:cs="Courier New"/>
+          <w:sz w:val="16"/>
+          <w:szCs w:val="16"/>
+        </w:rPr>
+        <w:t>accountNickname</w:t>
+      </w:r>
+      <w:proofErr w:type="spellEnd"/>
+      <w:r>
+        <w:rPr>
+          <w:rFonts w:ascii="Courier New" w:hAnsi="Courier New" w:cs="Courier New"/>
+          <w:sz w:val="16"/>
+          <w:szCs w:val="16"/>
+        </w:rPr>
+        <w:t>”</w:t>
+      </w:r>
+      <w:proofErr w:type="gramStart"/>
+      <w:r>
+        <w:rPr>
+          <w:rFonts w:ascii="Courier New" w:hAnsi="Courier New" w:cs="Courier New"/>
+          <w:sz w:val="16"/>
+          <w:szCs w:val="16"/>
+        </w:rPr>
+        <w:t>:”Saving</w:t>
+      </w:r>
+      <w:proofErr w:type="gramEnd"/>
+      <w:r>
+        <w:rPr>
+          <w:rFonts w:ascii="Courier New" w:hAnsi="Courier New" w:cs="Courier New"/>
+          <w:sz w:val="16"/>
+          <w:szCs w:val="16"/>
+        </w:rPr>
+        <w:t xml:space="preserve"> up for my car fund”,</w:t>
       </w:r>
     </w:p>
     <w:p>
@@ -6427,7 +7746,35 @@
           <w:sz w:val="16"/>
           <w:szCs w:val="16"/>
         </w:rPr>
-        <w:t>“branch”:”Homestead”,</w:t>
+        <w:t>“</w:t>
+      </w:r>
+      <w:proofErr w:type="spellStart"/>
+      <w:r>
+        <w:rPr>
+          <w:rFonts w:ascii="Courier New" w:hAnsi="Courier New" w:cs="Courier New"/>
+          <w:sz w:val="16"/>
+          <w:szCs w:val="16"/>
+        </w:rPr>
+        <w:t>branch”</w:t>
+      </w:r>
+      <w:proofErr w:type="gramStart"/>
+      <w:r>
+        <w:rPr>
+          <w:rFonts w:ascii="Courier New" w:hAnsi="Courier New" w:cs="Courier New"/>
+          <w:sz w:val="16"/>
+          <w:szCs w:val="16"/>
+        </w:rPr>
+        <w:t>:”Homestead</w:t>
+      </w:r>
+      <w:proofErr w:type="spellEnd"/>
+      <w:proofErr w:type="gramEnd"/>
+      <w:r>
+        <w:rPr>
+          <w:rFonts w:ascii="Courier New" w:hAnsi="Courier New" w:cs="Courier New"/>
+          <w:sz w:val="16"/>
+          <w:szCs w:val="16"/>
+        </w:rPr>
+        <w:t>”,</w:t>
       </w:r>
     </w:p>
     <w:p>
@@ -6469,15 +7816,43 @@
           <w:sz w:val="16"/>
           <w:szCs w:val="16"/>
         </w:rPr>
-        <w:t>“actualBalance”:</w:t>
-      </w:r>
-      <w:r>
-        <w:rPr>
-          <w:rFonts w:ascii="Courier New" w:hAnsi="Courier New" w:cs="Courier New"/>
-          <w:sz w:val="16"/>
-          <w:szCs w:val="16"/>
-        </w:rPr>
-        <w:t>{“value”:1355.00},</w:t>
+        <w:t>“</w:t>
+      </w:r>
+      <w:proofErr w:type="spellStart"/>
+      <w:r>
+        <w:rPr>
+          <w:rFonts w:ascii="Courier New" w:hAnsi="Courier New" w:cs="Courier New"/>
+          <w:sz w:val="16"/>
+          <w:szCs w:val="16"/>
+        </w:rPr>
+        <w:t>actualBalance</w:t>
+      </w:r>
+      <w:proofErr w:type="spellEnd"/>
+      <w:proofErr w:type="gramStart"/>
+      <w:r>
+        <w:rPr>
+          <w:rFonts w:ascii="Courier New" w:hAnsi="Courier New" w:cs="Courier New"/>
+          <w:sz w:val="16"/>
+          <w:szCs w:val="16"/>
+        </w:rPr>
+        <w:t>”:</w:t>
+      </w:r>
+      <w:r>
+        <w:rPr>
+          <w:rFonts w:ascii="Courier New" w:hAnsi="Courier New" w:cs="Courier New"/>
+          <w:sz w:val="16"/>
+          <w:szCs w:val="16"/>
+        </w:rPr>
+        <w:t>{</w:t>
+      </w:r>
+      <w:proofErr w:type="gramEnd"/>
+      <w:r>
+        <w:rPr>
+          <w:rFonts w:ascii="Courier New" w:hAnsi="Courier New" w:cs="Courier New"/>
+          <w:sz w:val="16"/>
+          <w:szCs w:val="16"/>
+        </w:rPr>
+        <w:t>“value”:1355.00},</w:t>
       </w:r>
     </w:p>
     <w:p>
@@ -6519,15 +7894,51 @@
           <w:sz w:val="16"/>
           <w:szCs w:val="16"/>
         </w:rPr>
-        <w:t xml:space="preserve">“availableBalance”: </w:t>
-      </w:r>
-      <w:r>
-        <w:rPr>
-          <w:rFonts w:ascii="Courier New" w:hAnsi="Courier New" w:cs="Courier New"/>
-          <w:sz w:val="16"/>
-          <w:szCs w:val="16"/>
-        </w:rPr>
-        <w:t>{“value”:1350.00,“currencyCode”:”USD”}</w:t>
+        <w:t>“</w:t>
+      </w:r>
+      <w:proofErr w:type="spellStart"/>
+      <w:r>
+        <w:rPr>
+          <w:rFonts w:ascii="Courier New" w:hAnsi="Courier New" w:cs="Courier New"/>
+          <w:sz w:val="16"/>
+          <w:szCs w:val="16"/>
+        </w:rPr>
+        <w:t>availableBalance</w:t>
+      </w:r>
+      <w:proofErr w:type="spellEnd"/>
+      <w:r>
+        <w:rPr>
+          <w:rFonts w:ascii="Courier New" w:hAnsi="Courier New" w:cs="Courier New"/>
+          <w:sz w:val="16"/>
+          <w:szCs w:val="16"/>
+        </w:rPr>
+        <w:t xml:space="preserve">”: </w:t>
+      </w:r>
+      <w:r>
+        <w:rPr>
+          <w:rFonts w:ascii="Courier New" w:hAnsi="Courier New" w:cs="Courier New"/>
+          <w:sz w:val="16"/>
+          <w:szCs w:val="16"/>
+        </w:rPr>
+        <w:t>{“value”:1350.</w:t>
+      </w:r>
+      <w:proofErr w:type="gramStart"/>
+      <w:r>
+        <w:rPr>
+          <w:rFonts w:ascii="Courier New" w:hAnsi="Courier New" w:cs="Courier New"/>
+          <w:sz w:val="16"/>
+          <w:szCs w:val="16"/>
+        </w:rPr>
+        <w:t>00,“</w:t>
+      </w:r>
+      <w:proofErr w:type="gramEnd"/>
+      <w:r>
+        <w:rPr>
+          <w:rFonts w:ascii="Courier New" w:hAnsi="Courier New" w:cs="Courier New"/>
+          <w:sz w:val="16"/>
+          <w:szCs w:val="16"/>
+        </w:rPr>
+        <w:t>currencyCode”:”USD”}</w:t>
       </w:r>
       <w:r>
         <w:rPr>
@@ -6577,7 +7988,35 @@
           <w:sz w:val="16"/>
           <w:szCs w:val="16"/>
         </w:rPr>
-        <w:t>“minimumBalance”:{“value”:1000.00,“currencyCode”:”USD”},</w:t>
+        <w:t>“</w:t>
+      </w:r>
+      <w:proofErr w:type="spellStart"/>
+      <w:r>
+        <w:rPr>
+          <w:rFonts w:ascii="Courier New" w:hAnsi="Courier New" w:cs="Courier New"/>
+          <w:sz w:val="16"/>
+          <w:szCs w:val="16"/>
+        </w:rPr>
+        <w:t>minimumBalance</w:t>
+      </w:r>
+      <w:proofErr w:type="spellEnd"/>
+      <w:proofErr w:type="gramStart"/>
+      <w:r>
+        <w:rPr>
+          <w:rFonts w:ascii="Courier New" w:hAnsi="Courier New" w:cs="Courier New"/>
+          <w:sz w:val="16"/>
+          <w:szCs w:val="16"/>
+        </w:rPr>
+        <w:t>”:{</w:t>
+      </w:r>
+      <w:proofErr w:type="gramEnd"/>
+      <w:r>
+        <w:rPr>
+          <w:rFonts w:ascii="Courier New" w:hAnsi="Courier New" w:cs="Courier New"/>
+          <w:sz w:val="16"/>
+          <w:szCs w:val="16"/>
+        </w:rPr>
+        <w:t>“value”:1000.00,“currencyCode”:”USD”},</w:t>
       </w:r>
     </w:p>
     <w:p>
@@ -6596,7 +8035,43 @@
           <w:sz w:val="16"/>
           <w:szCs w:val="16"/>
         </w:rPr>
-        <w:t>“rateType”:”Fixed”,</w:t>
+        <w:t>“</w:t>
+      </w:r>
+      <w:proofErr w:type="spellStart"/>
+      <w:r>
+        <w:rPr>
+          <w:rFonts w:ascii="Courier New" w:hAnsi="Courier New" w:cs="Courier New"/>
+          <w:sz w:val="16"/>
+          <w:szCs w:val="16"/>
+        </w:rPr>
+        <w:t>rateType</w:t>
+      </w:r>
+      <w:proofErr w:type="spellEnd"/>
+      <w:r>
+        <w:rPr>
+          <w:rFonts w:ascii="Courier New" w:hAnsi="Courier New" w:cs="Courier New"/>
+          <w:sz w:val="16"/>
+          <w:szCs w:val="16"/>
+        </w:rPr>
+        <w:t>”</w:t>
+      </w:r>
+      <w:proofErr w:type="gramStart"/>
+      <w:r>
+        <w:rPr>
+          <w:rFonts w:ascii="Courier New" w:hAnsi="Courier New" w:cs="Courier New"/>
+          <w:sz w:val="16"/>
+          <w:szCs w:val="16"/>
+        </w:rPr>
+        <w:t>:”Fixed</w:t>
+      </w:r>
+      <w:proofErr w:type="gramEnd"/>
+      <w:r>
+        <w:rPr>
+          <w:rFonts w:ascii="Courier New" w:hAnsi="Courier New" w:cs="Courier New"/>
+          <w:sz w:val="16"/>
+          <w:szCs w:val="16"/>
+        </w:rPr>
+        <w:t>”,</w:t>
       </w:r>
     </w:p>
     <w:p>
@@ -6631,7 +8106,43 @@
           <w:szCs w:val="16"/>
         </w:rPr>
         <w:tab/>
-        <w:t>“soureCode”:”promotion”,</w:t>
+        <w:t>“</w:t>
+      </w:r>
+      <w:proofErr w:type="spellStart"/>
+      <w:r>
+        <w:rPr>
+          <w:rFonts w:ascii="Courier New" w:hAnsi="Courier New" w:cs="Courier New"/>
+          <w:sz w:val="16"/>
+          <w:szCs w:val="16"/>
+        </w:rPr>
+        <w:t>soureCode</w:t>
+      </w:r>
+      <w:proofErr w:type="spellEnd"/>
+      <w:r>
+        <w:rPr>
+          <w:rFonts w:ascii="Courier New" w:hAnsi="Courier New" w:cs="Courier New"/>
+          <w:sz w:val="16"/>
+          <w:szCs w:val="16"/>
+        </w:rPr>
+        <w:t>”</w:t>
+      </w:r>
+      <w:proofErr w:type="gramStart"/>
+      <w:r>
+        <w:rPr>
+          <w:rFonts w:ascii="Courier New" w:hAnsi="Courier New" w:cs="Courier New"/>
+          <w:sz w:val="16"/>
+          <w:szCs w:val="16"/>
+        </w:rPr>
+        <w:t>:”promotion</w:t>
+      </w:r>
+      <w:proofErr w:type="gramEnd"/>
+      <w:r>
+        <w:rPr>
+          <w:rFonts w:ascii="Courier New" w:hAnsi="Courier New" w:cs="Courier New"/>
+          <w:sz w:val="16"/>
+          <w:szCs w:val="16"/>
+        </w:rPr>
+        <w:t>”,</w:t>
       </w:r>
     </w:p>
     <w:p>
@@ -6666,7 +8177,26 @@
           <w:szCs w:val="16"/>
         </w:rPr>
         <w:tab/>
-        <w:t>“partyIdList”</w:t>
+        <w:t>“</w:t>
+      </w:r>
+      <w:proofErr w:type="spellStart"/>
+      <w:r>
+        <w:rPr>
+          <w:rFonts w:ascii="Courier New" w:hAnsi="Courier New" w:cs="Courier New"/>
+          <w:sz w:val="16"/>
+          <w:szCs w:val="16"/>
+        </w:rPr>
+        <w:t>partyIdList</w:t>
+      </w:r>
+      <w:proofErr w:type="spellEnd"/>
+      <w:proofErr w:type="gramStart"/>
+      <w:r>
+        <w:rPr>
+          <w:rFonts w:ascii="Courier New" w:hAnsi="Courier New" w:cs="Courier New"/>
+          <w:sz w:val="16"/>
+          <w:szCs w:val="16"/>
+        </w:rPr>
+        <w:t>”</w:t>
       </w:r>
       <w:r>
         <w:rPr>
@@ -6676,6 +8206,7 @@
         </w:rPr>
         <w:t>:[</w:t>
       </w:r>
+      <w:proofErr w:type="gramEnd"/>
     </w:p>
     <w:p>
       <w:pPr>
@@ -6774,7 +8305,35 @@
           <w:sz w:val="16"/>
           <w:szCs w:val="16"/>
         </w:rPr>
-        <w:t>“customData” : [</w:t>
+        <w:t>“</w:t>
+      </w:r>
+      <w:proofErr w:type="spellStart"/>
+      <w:r>
+        <w:rPr>
+          <w:rFonts w:ascii="Courier New" w:hAnsi="Courier New" w:cs="Courier New"/>
+          <w:sz w:val="16"/>
+          <w:szCs w:val="16"/>
+        </w:rPr>
+        <w:t>customData</w:t>
+      </w:r>
+      <w:proofErr w:type="spellEnd"/>
+      <w:proofErr w:type="gramStart"/>
+      <w:r>
+        <w:rPr>
+          <w:rFonts w:ascii="Courier New" w:hAnsi="Courier New" w:cs="Courier New"/>
+          <w:sz w:val="16"/>
+          <w:szCs w:val="16"/>
+        </w:rPr>
+        <w:t>” :</w:t>
+      </w:r>
+      <w:proofErr w:type="gramEnd"/>
+      <w:r>
+        <w:rPr>
+          <w:rFonts w:ascii="Courier New" w:hAnsi="Courier New" w:cs="Courier New"/>
+          <w:sz w:val="16"/>
+          <w:szCs w:val="16"/>
+        </w:rPr>
+        <w:t xml:space="preserve"> [</w:t>
       </w:r>
     </w:p>
     <w:p>
@@ -6824,8 +8383,18 @@
           <w:sz w:val="16"/>
           <w:szCs w:val="16"/>
         </w:rPr>
-        <w:t>{“name”:”</w:t>
-      </w:r>
+        <w:t>{“name”</w:t>
+      </w:r>
+      <w:proofErr w:type="gramStart"/>
+      <w:r>
+        <w:rPr>
+          <w:rFonts w:ascii="Courier New" w:hAnsi="Courier New" w:cs="Courier New"/>
+          <w:sz w:val="16"/>
+          <w:szCs w:val="16"/>
+        </w:rPr>
+        <w:t>:”</w:t>
+      </w:r>
+      <w:proofErr w:type="spellStart"/>
       <w:r>
         <w:rPr>
           <w:rFonts w:ascii="Courier New" w:hAnsi="Courier New" w:cs="Courier New"/>
@@ -6842,6 +8411,8 @@
         </w:rPr>
         <w:t>PointsBalance</w:t>
       </w:r>
+      <w:proofErr w:type="spellEnd"/>
+      <w:proofErr w:type="gramEnd"/>
       <w:r>
         <w:rPr>
           <w:rFonts w:ascii="Courier New" w:hAnsi="Courier New" w:cs="Courier New"/>
@@ -7079,7 +8650,16 @@
           <w:sz w:val="16"/>
           <w:szCs w:val="16"/>
         </w:rPr>
-        <w:t>“transaction</w:t>
+        <w:t>“</w:t>
+      </w:r>
+      <w:proofErr w:type="spellStart"/>
+      <w:r>
+        <w:rPr>
+          <w:rFonts w:ascii="Courier New" w:hAnsi="Courier New" w:cs="Courier New"/>
+          <w:sz w:val="16"/>
+          <w:szCs w:val="16"/>
+        </w:rPr>
+        <w:t>transaction</w:t>
       </w:r>
       <w:r>
         <w:rPr>
@@ -7089,6 +8669,7 @@
         </w:rPr>
         <w:t>List</w:t>
       </w:r>
+      <w:proofErr w:type="spellEnd"/>
       <w:r>
         <w:rPr>
           <w:rFonts w:ascii="Courier New" w:hAnsi="Courier New" w:cs="Courier New"/>
@@ -7290,7 +8871,25 @@
           <w:szCs w:val="16"/>
         </w:rPr>
         <w:tab/>
-        <w:t>“amount”:{“value”:35.34,</w:t>
+        <w:t>“amount</w:t>
+      </w:r>
+      <w:proofErr w:type="gramStart"/>
+      <w:r>
+        <w:rPr>
+          <w:rFonts w:ascii="Courier New" w:hAnsi="Courier New" w:cs="Courier New"/>
+          <w:sz w:val="16"/>
+          <w:szCs w:val="16"/>
+        </w:rPr>
+        <w:t>”:{</w:t>
+      </w:r>
+      <w:proofErr w:type="gramEnd"/>
+      <w:r>
+        <w:rPr>
+          <w:rFonts w:ascii="Courier New" w:hAnsi="Courier New" w:cs="Courier New"/>
+          <w:sz w:val="16"/>
+          <w:szCs w:val="16"/>
+        </w:rPr>
+        <w:t>“value”:35.34,</w:t>
       </w:r>
       <w:r>
         <w:rPr>
@@ -7411,7 +9010,25 @@
           <w:szCs w:val="16"/>
         </w:rPr>
         <w:tab/>
-        <w:t xml:space="preserve">“dateTimePosted”: </w:t>
+        <w:t>“</w:t>
+      </w:r>
+      <w:proofErr w:type="spellStart"/>
+      <w:r>
+        <w:rPr>
+          <w:rFonts w:ascii="Courier New" w:hAnsi="Courier New" w:cs="Courier New"/>
+          <w:sz w:val="16"/>
+          <w:szCs w:val="16"/>
+        </w:rPr>
+        <w:t>dateTimePosted</w:t>
+      </w:r>
+      <w:proofErr w:type="spellEnd"/>
+      <w:r>
+        <w:rPr>
+          <w:rFonts w:ascii="Courier New" w:hAnsi="Courier New" w:cs="Courier New"/>
+          <w:sz w:val="16"/>
+          <w:szCs w:val="16"/>
+        </w:rPr>
+        <w:t xml:space="preserve">”: </w:t>
       </w:r>
       <w:r>
         <w:rPr>
@@ -7545,7 +9162,35 @@
           <w:szCs w:val="16"/>
         </w:rPr>
         <w:tab/>
-        <w:t>“status”:”Posted”,</w:t>
+        <w:t>“</w:t>
+      </w:r>
+      <w:proofErr w:type="spellStart"/>
+      <w:r>
+        <w:rPr>
+          <w:rFonts w:ascii="Courier New" w:hAnsi="Courier New" w:cs="Courier New"/>
+          <w:sz w:val="16"/>
+          <w:szCs w:val="16"/>
+        </w:rPr>
+        <w:t>status”</w:t>
+      </w:r>
+      <w:proofErr w:type="gramStart"/>
+      <w:r>
+        <w:rPr>
+          <w:rFonts w:ascii="Courier New" w:hAnsi="Courier New" w:cs="Courier New"/>
+          <w:sz w:val="16"/>
+          <w:szCs w:val="16"/>
+        </w:rPr>
+        <w:t>:”Posted</w:t>
+      </w:r>
+      <w:proofErr w:type="spellEnd"/>
+      <w:proofErr w:type="gramEnd"/>
+      <w:r>
+        <w:rPr>
+          <w:rFonts w:ascii="Courier New" w:hAnsi="Courier New" w:cs="Courier New"/>
+          <w:sz w:val="16"/>
+          <w:szCs w:val="16"/>
+        </w:rPr>
+        <w:t>”,</w:t>
       </w:r>
     </w:p>
     <w:p>
@@ -7637,7 +9282,35 @@
           <w:szCs w:val="16"/>
         </w:rPr>
         <w:tab/>
-        <w:t>“source”:”PinPurchase”,</w:t>
+        <w:t>“source”</w:t>
+      </w:r>
+      <w:proofErr w:type="gramStart"/>
+      <w:r>
+        <w:rPr>
+          <w:rFonts w:ascii="Courier New" w:hAnsi="Courier New" w:cs="Courier New"/>
+          <w:sz w:val="16"/>
+          <w:szCs w:val="16"/>
+        </w:rPr>
+        <w:t>:”</w:t>
+      </w:r>
+      <w:proofErr w:type="spellStart"/>
+      <w:r>
+        <w:rPr>
+          <w:rFonts w:ascii="Courier New" w:hAnsi="Courier New" w:cs="Courier New"/>
+          <w:sz w:val="16"/>
+          <w:szCs w:val="16"/>
+        </w:rPr>
+        <w:t>PinPurchase</w:t>
+      </w:r>
+      <w:proofErr w:type="spellEnd"/>
+      <w:proofErr w:type="gramEnd"/>
+      <w:r>
+        <w:rPr>
+          <w:rFonts w:ascii="Courier New" w:hAnsi="Courier New" w:cs="Courier New"/>
+          <w:sz w:val="16"/>
+          <w:szCs w:val="16"/>
+        </w:rPr>
+        <w:t>”,</w:t>
       </w:r>
     </w:p>
     <w:p>
@@ -7680,7 +9353,35 @@
           <w:szCs w:val="16"/>
         </w:rPr>
         <w:tab/>
-        <w:t xml:space="preserve">“customData” : </w:t>
+        <w:t>“</w:t>
+      </w:r>
+      <w:proofErr w:type="spellStart"/>
+      <w:r>
+        <w:rPr>
+          <w:rFonts w:ascii="Courier New" w:hAnsi="Courier New" w:cs="Courier New"/>
+          <w:sz w:val="16"/>
+          <w:szCs w:val="16"/>
+        </w:rPr>
+        <w:t>customData</w:t>
+      </w:r>
+      <w:proofErr w:type="spellEnd"/>
+      <w:proofErr w:type="gramStart"/>
+      <w:r>
+        <w:rPr>
+          <w:rFonts w:ascii="Courier New" w:hAnsi="Courier New" w:cs="Courier New"/>
+          <w:sz w:val="16"/>
+          <w:szCs w:val="16"/>
+        </w:rPr>
+        <w:t>” :</w:t>
+      </w:r>
+      <w:proofErr w:type="gramEnd"/>
+      <w:r>
+        <w:rPr>
+          <w:rFonts w:ascii="Courier New" w:hAnsi="Courier New" w:cs="Courier New"/>
+          <w:sz w:val="16"/>
+          <w:szCs w:val="16"/>
+        </w:rPr>
+        <w:t xml:space="preserve"> </w:t>
       </w:r>
       <w:r>
         <w:rPr>
@@ -7746,8 +9447,18 @@
           <w:sz w:val="16"/>
           <w:szCs w:val="16"/>
         </w:rPr>
-        <w:t>{“name”:”</w:t>
-      </w:r>
+        <w:t>{“name”</w:t>
+      </w:r>
+      <w:proofErr w:type="gramStart"/>
+      <w:r>
+        <w:rPr>
+          <w:rFonts w:ascii="Courier New" w:hAnsi="Courier New" w:cs="Courier New"/>
+          <w:sz w:val="16"/>
+          <w:szCs w:val="16"/>
+        </w:rPr>
+        <w:t>:”</w:t>
+      </w:r>
+      <w:proofErr w:type="spellStart"/>
       <w:r>
         <w:rPr>
           <w:rFonts w:ascii="Courier New" w:hAnsi="Courier New" w:cs="Courier New"/>
@@ -7762,7 +9473,17 @@
           <w:sz w:val="16"/>
           <w:szCs w:val="16"/>
         </w:rPr>
-        <w:t>Points”,</w:t>
+        <w:t>Points</w:t>
+      </w:r>
+      <w:proofErr w:type="spellEnd"/>
+      <w:proofErr w:type="gramEnd"/>
+      <w:r>
+        <w:rPr>
+          <w:rFonts w:ascii="Courier New" w:hAnsi="Courier New" w:cs="Courier New"/>
+          <w:sz w:val="16"/>
+          <w:szCs w:val="16"/>
+        </w:rPr>
+        <w:t>”,</w:t>
       </w:r>
     </w:p>
     <w:p>
@@ -8028,18 +9749,18 @@
       <w:pPr>
         <w:pStyle w:val="Heading1"/>
       </w:pPr>
-      <w:bookmarkStart w:id="52" w:name="_Toc179342243"/>
-      <w:bookmarkStart w:id="53" w:name="_Toc335643430"/>
-      <w:bookmarkStart w:id="54" w:name="_Toc54101302"/>
+      <w:bookmarkStart w:id="51" w:name="_Toc179342243"/>
+      <w:bookmarkStart w:id="52" w:name="_Toc335643430"/>
+      <w:bookmarkStart w:id="53" w:name="_Toc68096911"/>
       <w:r>
         <w:t>General Error handling</w:t>
       </w:r>
+      <w:bookmarkEnd w:id="51"/>
+      <w:r>
+        <w:t xml:space="preserve"> For All Services</w:t>
+      </w:r>
       <w:bookmarkEnd w:id="52"/>
-      <w:r>
-        <w:t xml:space="preserve"> For All Services</w:t>
-      </w:r>
       <w:bookmarkEnd w:id="53"/>
-      <w:bookmarkEnd w:id="54"/>
     </w:p>
     <w:p>
       <w:r>
@@ -8055,8 +9776,8 @@
         <w:t>.</w:t>
       </w:r>
     </w:p>
-    <w:bookmarkStart w:id="55" w:name="_Toc54101303" w:displacedByCustomXml="next"/>
-    <w:bookmarkStart w:id="56" w:name="_Toc308532811" w:displacedByCustomXml="next"/>
+    <w:bookmarkStart w:id="54" w:name="_Toc308532811" w:displacedByCustomXml="next"/>
+    <w:bookmarkStart w:id="55" w:name="_Toc68096912" w:displacedByCustomXml="next"/>
     <w:sdt>
       <w:sdtPr>
         <w:rPr>
@@ -8083,8 +9804,8 @@
           <w:r>
             <w:t>Bibliography</w:t>
           </w:r>
-          <w:bookmarkEnd w:id="56"/>
           <w:bookmarkEnd w:id="55"/>
+          <w:bookmarkEnd w:id="54"/>
         </w:p>
         <w:sdt>
           <w:sdtPr>
@@ -8157,7 +9878,7 @@
 </file>
 
 <file path=word/endnotes.xml><?xml version="1.0" encoding="utf-8"?>
-<w:endnotes xmlns:wpc="http://schemas.microsoft.com/office/word/2010/wordprocessingCanvas" xmlns:mc="http://schemas.openxmlformats.org/markup-compatibility/2006" xmlns:o="urn:schemas-microsoft-com:office:office" xmlns:r="http://schemas.openxmlformats.org/officeDocument/2006/relationships" xmlns:m="http://schemas.openxmlformats.org/officeDocument/2006/math" xmlns:v="urn:schemas-microsoft-com:vml" xmlns:wp14="http://schemas.microsoft.com/office/word/2010/wordprocessingDrawing" xmlns:wp="http://schemas.openxmlformats.org/drawingml/2006/wordprocessingDrawing" xmlns:w10="urn:schemas-microsoft-com:office:word" xmlns:w="http://schemas.openxmlformats.org/wordprocessingml/2006/main" xmlns:w14="http://schemas.microsoft.com/office/word/2010/wordml" xmlns:w15="http://schemas.microsoft.com/office/word/2012/wordml" xmlns:wpg="http://schemas.microsoft.com/office/word/2010/wordprocessingGroup" xmlns:wpi="http://schemas.microsoft.com/office/word/2010/wordprocessingInk" xmlns:wne="http://schemas.microsoft.com/office/word/2006/wordml" xmlns:wps="http://schemas.microsoft.com/office/word/2010/wordprocessingShape" mc:Ignorable="w14 w15 wp14">
+<w:endnotes xmlns:wpc="http://schemas.microsoft.com/office/word/2010/wordprocessingCanvas" xmlns:cx="http://schemas.microsoft.com/office/drawing/2014/chartex" xmlns:cx1="http://schemas.microsoft.com/office/drawing/2015/9/8/chartex" xmlns:cx2="http://schemas.microsoft.com/office/drawing/2015/10/21/chartex" xmlns:cx3="http://schemas.microsoft.com/office/drawing/2016/5/9/chartex" xmlns:cx4="http://schemas.microsoft.com/office/drawing/2016/5/10/chartex" xmlns:cx5="http://schemas.microsoft.com/office/drawing/2016/5/11/chartex" xmlns:cx6="http://schemas.microsoft.com/office/drawing/2016/5/12/chartex" xmlns:cx7="http://schemas.microsoft.com/office/drawing/2016/5/13/chartex" xmlns:cx8="http://schemas.microsoft.com/office/drawing/2016/5/14/chartex" xmlns:mc="http://schemas.openxmlformats.org/markup-compatibility/2006" xmlns:aink="http://schemas.microsoft.com/office/drawing/2016/ink" xmlns:am3d="http://schemas.microsoft.com/office/drawing/2017/model3d" xmlns:o="urn:schemas-microsoft-com:office:office" xmlns:r="http://schemas.openxmlformats.org/officeDocument/2006/relationships" xmlns:m="http://schemas.openxmlformats.org/officeDocument/2006/math" xmlns:v="urn:schemas-microsoft-com:vml" xmlns:wp14="http://schemas.microsoft.com/office/word/2010/wordprocessingDrawing" xmlns:wp="http://schemas.openxmlformats.org/drawingml/2006/wordprocessingDrawing" xmlns:w10="urn:schemas-microsoft-com:office:word" xmlns:w="http://schemas.openxmlformats.org/wordprocessingml/2006/main" xmlns:w14="http://schemas.microsoft.com/office/word/2010/wordml" xmlns:w15="http://schemas.microsoft.com/office/word/2012/wordml" xmlns:w16cex="http://schemas.microsoft.com/office/word/2018/wordml/cex" xmlns:w16cid="http://schemas.microsoft.com/office/word/2016/wordml/cid" xmlns:w16="http://schemas.microsoft.com/office/word/2018/wordml" xmlns:w16se="http://schemas.microsoft.com/office/word/2015/wordml/symex" xmlns:wpg="http://schemas.microsoft.com/office/word/2010/wordprocessingGroup" xmlns:wpi="http://schemas.microsoft.com/office/word/2010/wordprocessingInk" xmlns:wne="http://schemas.microsoft.com/office/word/2006/wordml" xmlns:wps="http://schemas.microsoft.com/office/word/2010/wordprocessingShape" mc:Ignorable="w14 w15 w16se w16cid w16 w16cex wp14">
   <w:endnote w:type="separator" w:id="-1">
     <w:p>
       <w:pPr>
@@ -8189,7 +9910,7 @@
 </file>
 
 <file path=word/footer1.xml><?xml version="1.0" encoding="utf-8"?>
-<w:ftr xmlns:wpc="http://schemas.microsoft.com/office/word/2010/wordprocessingCanvas" xmlns:mc="http://schemas.openxmlformats.org/markup-compatibility/2006" xmlns:o="urn:schemas-microsoft-com:office:office" xmlns:r="http://schemas.openxmlformats.org/officeDocument/2006/relationships" xmlns:m="http://schemas.openxmlformats.org/officeDocument/2006/math" xmlns:v="urn:schemas-microsoft-com:vml" xmlns:wp14="http://schemas.microsoft.com/office/word/2010/wordprocessingDrawing" xmlns:wp="http://schemas.openxmlformats.org/drawingml/2006/wordprocessingDrawing" xmlns:w10="urn:schemas-microsoft-com:office:word" xmlns:w="http://schemas.openxmlformats.org/wordprocessingml/2006/main" xmlns:w14="http://schemas.microsoft.com/office/word/2010/wordml" xmlns:w15="http://schemas.microsoft.com/office/word/2012/wordml" xmlns:wpg="http://schemas.microsoft.com/office/word/2010/wordprocessingGroup" xmlns:wpi="http://schemas.microsoft.com/office/word/2010/wordprocessingInk" xmlns:wne="http://schemas.microsoft.com/office/word/2006/wordml" xmlns:wps="http://schemas.microsoft.com/office/word/2010/wordprocessingShape" mc:Ignorable="w14 w15 wp14">
+<w:ftr xmlns:wpc="http://schemas.microsoft.com/office/word/2010/wordprocessingCanvas" xmlns:cx="http://schemas.microsoft.com/office/drawing/2014/chartex" xmlns:cx1="http://schemas.microsoft.com/office/drawing/2015/9/8/chartex" xmlns:cx2="http://schemas.microsoft.com/office/drawing/2015/10/21/chartex" xmlns:cx3="http://schemas.microsoft.com/office/drawing/2016/5/9/chartex" xmlns:cx4="http://schemas.microsoft.com/office/drawing/2016/5/10/chartex" xmlns:cx5="http://schemas.microsoft.com/office/drawing/2016/5/11/chartex" xmlns:cx6="http://schemas.microsoft.com/office/drawing/2016/5/12/chartex" xmlns:cx7="http://schemas.microsoft.com/office/drawing/2016/5/13/chartex" xmlns:cx8="http://schemas.microsoft.com/office/drawing/2016/5/14/chartex" xmlns:mc="http://schemas.openxmlformats.org/markup-compatibility/2006" xmlns:aink="http://schemas.microsoft.com/office/drawing/2016/ink" xmlns:am3d="http://schemas.microsoft.com/office/drawing/2017/model3d" xmlns:o="urn:schemas-microsoft-com:office:office" xmlns:r="http://schemas.openxmlformats.org/officeDocument/2006/relationships" xmlns:m="http://schemas.openxmlformats.org/officeDocument/2006/math" xmlns:v="urn:schemas-microsoft-com:vml" xmlns:wp14="http://schemas.microsoft.com/office/word/2010/wordprocessingDrawing" xmlns:wp="http://schemas.openxmlformats.org/drawingml/2006/wordprocessingDrawing" xmlns:w10="urn:schemas-microsoft-com:office:word" xmlns:w="http://schemas.openxmlformats.org/wordprocessingml/2006/main" xmlns:w14="http://schemas.microsoft.com/office/word/2010/wordml" xmlns:w15="http://schemas.microsoft.com/office/word/2012/wordml" xmlns:w16cex="http://schemas.microsoft.com/office/word/2018/wordml/cex" xmlns:w16cid="http://schemas.microsoft.com/office/word/2016/wordml/cid" xmlns:w16="http://schemas.microsoft.com/office/word/2018/wordml" xmlns:w16se="http://schemas.microsoft.com/office/word/2015/wordml/symex" xmlns:wpg="http://schemas.microsoft.com/office/word/2010/wordprocessingGroup" xmlns:wpi="http://schemas.microsoft.com/office/word/2010/wordprocessingInk" xmlns:wne="http://schemas.microsoft.com/office/word/2006/wordml" xmlns:wps="http://schemas.microsoft.com/office/word/2010/wordprocessingShape" mc:Ignorable="w14 w15 w16se w16cid w16 w16cex wp14">
   <w:tbl>
     <w:tblPr>
       <w:tblW w:w="5000" w:type="pct"/>
@@ -8345,7 +10066,7 @@
 </file>
 
 <file path=word/footnotes.xml><?xml version="1.0" encoding="utf-8"?>
-<w:footnotes xmlns:wpc="http://schemas.microsoft.com/office/word/2010/wordprocessingCanvas" xmlns:mc="http://schemas.openxmlformats.org/markup-compatibility/2006" xmlns:o="urn:schemas-microsoft-com:office:office" xmlns:r="http://schemas.openxmlformats.org/officeDocument/2006/relationships" xmlns:m="http://schemas.openxmlformats.org/officeDocument/2006/math" xmlns:v="urn:schemas-microsoft-com:vml" xmlns:wp14="http://schemas.microsoft.com/office/word/2010/wordprocessingDrawing" xmlns:wp="http://schemas.openxmlformats.org/drawingml/2006/wordprocessingDrawing" xmlns:w10="urn:schemas-microsoft-com:office:word" xmlns:w="http://schemas.openxmlformats.org/wordprocessingml/2006/main" xmlns:w14="http://schemas.microsoft.com/office/word/2010/wordml" xmlns:w15="http://schemas.microsoft.com/office/word/2012/wordml" xmlns:wpg="http://schemas.microsoft.com/office/word/2010/wordprocessingGroup" xmlns:wpi="http://schemas.microsoft.com/office/word/2010/wordprocessingInk" xmlns:wne="http://schemas.microsoft.com/office/word/2006/wordml" xmlns:wps="http://schemas.microsoft.com/office/word/2010/wordprocessingShape" mc:Ignorable="w14 w15 wp14">
+<w:footnotes xmlns:wpc="http://schemas.microsoft.com/office/word/2010/wordprocessingCanvas" xmlns:cx="http://schemas.microsoft.com/office/drawing/2014/chartex" xmlns:cx1="http://schemas.microsoft.com/office/drawing/2015/9/8/chartex" xmlns:cx2="http://schemas.microsoft.com/office/drawing/2015/10/21/chartex" xmlns:cx3="http://schemas.microsoft.com/office/drawing/2016/5/9/chartex" xmlns:cx4="http://schemas.microsoft.com/office/drawing/2016/5/10/chartex" xmlns:cx5="http://schemas.microsoft.com/office/drawing/2016/5/11/chartex" xmlns:cx6="http://schemas.microsoft.com/office/drawing/2016/5/12/chartex" xmlns:cx7="http://schemas.microsoft.com/office/drawing/2016/5/13/chartex" xmlns:cx8="http://schemas.microsoft.com/office/drawing/2016/5/14/chartex" xmlns:mc="http://schemas.openxmlformats.org/markup-compatibility/2006" xmlns:aink="http://schemas.microsoft.com/office/drawing/2016/ink" xmlns:am3d="http://schemas.microsoft.com/office/drawing/2017/model3d" xmlns:o="urn:schemas-microsoft-com:office:office" xmlns:r="http://schemas.openxmlformats.org/officeDocument/2006/relationships" xmlns:m="http://schemas.openxmlformats.org/officeDocument/2006/math" xmlns:v="urn:schemas-microsoft-com:vml" xmlns:wp14="http://schemas.microsoft.com/office/word/2010/wordprocessingDrawing" xmlns:wp="http://schemas.openxmlformats.org/drawingml/2006/wordprocessingDrawing" xmlns:w10="urn:schemas-microsoft-com:office:word" xmlns:w="http://schemas.openxmlformats.org/wordprocessingml/2006/main" xmlns:w14="http://schemas.microsoft.com/office/word/2010/wordml" xmlns:w15="http://schemas.microsoft.com/office/word/2012/wordml" xmlns:w16cex="http://schemas.microsoft.com/office/word/2018/wordml/cex" xmlns:w16cid="http://schemas.microsoft.com/office/word/2016/wordml/cid" xmlns:w16="http://schemas.microsoft.com/office/word/2018/wordml" xmlns:w16se="http://schemas.microsoft.com/office/word/2015/wordml/symex" xmlns:wpg="http://schemas.microsoft.com/office/word/2010/wordprocessingGroup" xmlns:wpi="http://schemas.microsoft.com/office/word/2010/wordprocessingInk" xmlns:wne="http://schemas.microsoft.com/office/word/2006/wordml" xmlns:wps="http://schemas.microsoft.com/office/word/2010/wordprocessingShape" mc:Ignorable="w14 w15 w16se w16cid w16 w16cex wp14">
   <w:footnote w:type="separator" w:id="-1">
     <w:p>
       <w:pPr>
@@ -8377,7 +10098,7 @@
 </file>
 
 <file path=word/numbering.xml><?xml version="1.0" encoding="utf-8"?>
-<w:numbering xmlns:wpc="http://schemas.microsoft.com/office/word/2010/wordprocessingCanvas" xmlns:mc="http://schemas.openxmlformats.org/markup-compatibility/2006" xmlns:o="urn:schemas-microsoft-com:office:office" xmlns:r="http://schemas.openxmlformats.org/officeDocument/2006/relationships" xmlns:m="http://schemas.openxmlformats.org/officeDocument/2006/math" xmlns:v="urn:schemas-microsoft-com:vml" xmlns:wp14="http://schemas.microsoft.com/office/word/2010/wordprocessingDrawing" xmlns:wp="http://schemas.openxmlformats.org/drawingml/2006/wordprocessingDrawing" xmlns:w10="urn:schemas-microsoft-com:office:word" xmlns:w="http://schemas.openxmlformats.org/wordprocessingml/2006/main" xmlns:w14="http://schemas.microsoft.com/office/word/2010/wordml" xmlns:w15="http://schemas.microsoft.com/office/word/2012/wordml" xmlns:wpg="http://schemas.microsoft.com/office/word/2010/wordprocessingGroup" xmlns:wpi="http://schemas.microsoft.com/office/word/2010/wordprocessingInk" xmlns:wne="http://schemas.microsoft.com/office/word/2006/wordml" xmlns:wps="http://schemas.microsoft.com/office/word/2010/wordprocessingShape" mc:Ignorable="w14 w15 wp14">
+<w:numbering xmlns:wpc="http://schemas.microsoft.com/office/word/2010/wordprocessingCanvas" xmlns:cx="http://schemas.microsoft.com/office/drawing/2014/chartex" xmlns:cx1="http://schemas.microsoft.com/office/drawing/2015/9/8/chartex" xmlns:cx2="http://schemas.microsoft.com/office/drawing/2015/10/21/chartex" xmlns:cx3="http://schemas.microsoft.com/office/drawing/2016/5/9/chartex" xmlns:cx4="http://schemas.microsoft.com/office/drawing/2016/5/10/chartex" xmlns:cx5="http://schemas.microsoft.com/office/drawing/2016/5/11/chartex" xmlns:cx6="http://schemas.microsoft.com/office/drawing/2016/5/12/chartex" xmlns:cx7="http://schemas.microsoft.com/office/drawing/2016/5/13/chartex" xmlns:cx8="http://schemas.microsoft.com/office/drawing/2016/5/14/chartex" xmlns:mc="http://schemas.openxmlformats.org/markup-compatibility/2006" xmlns:aink="http://schemas.microsoft.com/office/drawing/2016/ink" xmlns:am3d="http://schemas.microsoft.com/office/drawing/2017/model3d" xmlns:o="urn:schemas-microsoft-com:office:office" xmlns:r="http://schemas.openxmlformats.org/officeDocument/2006/relationships" xmlns:m="http://schemas.openxmlformats.org/officeDocument/2006/math" xmlns:v="urn:schemas-microsoft-com:vml" xmlns:wp14="http://schemas.microsoft.com/office/word/2010/wordprocessingDrawing" xmlns:wp="http://schemas.openxmlformats.org/drawingml/2006/wordprocessingDrawing" xmlns:w10="urn:schemas-microsoft-com:office:word" xmlns:w="http://schemas.openxmlformats.org/wordprocessingml/2006/main" xmlns:w14="http://schemas.microsoft.com/office/word/2010/wordml" xmlns:w15="http://schemas.microsoft.com/office/word/2012/wordml" xmlns:w16cex="http://schemas.microsoft.com/office/word/2018/wordml/cex" xmlns:w16cid="http://schemas.microsoft.com/office/word/2016/wordml/cid" xmlns:w16="http://schemas.microsoft.com/office/word/2018/wordml" xmlns:w16se="http://schemas.microsoft.com/office/word/2015/wordml/symex" xmlns:wpg="http://schemas.microsoft.com/office/word/2010/wordprocessingGroup" xmlns:wpi="http://schemas.microsoft.com/office/word/2010/wordprocessingInk" xmlns:wne="http://schemas.microsoft.com/office/word/2006/wordml" xmlns:wps="http://schemas.microsoft.com/office/word/2010/wordprocessingShape" mc:Ignorable="w14 w15 w16se w16cid w16 w16cex wp14">
   <w:abstractNum w:abstractNumId="0" w15:restartNumberingAfterBreak="0">
     <w:nsid w:val="02372B7D"/>
     <w:multiLevelType w:val="hybridMultilevel"/>
@@ -10883,7 +12604,7 @@
 </file>
 
 <file path=word/styles.xml><?xml version="1.0" encoding="utf-8"?>
-<w:styles xmlns:mc="http://schemas.openxmlformats.org/markup-compatibility/2006" xmlns:r="http://schemas.openxmlformats.org/officeDocument/2006/relationships" xmlns:w="http://schemas.openxmlformats.org/wordprocessingml/2006/main" xmlns:w14="http://schemas.microsoft.com/office/word/2010/wordml" xmlns:w15="http://schemas.microsoft.com/office/word/2012/wordml" mc:Ignorable="w14 w15">
+<w:styles xmlns:mc="http://schemas.openxmlformats.org/markup-compatibility/2006" xmlns:r="http://schemas.openxmlformats.org/officeDocument/2006/relationships" xmlns:w="http://schemas.openxmlformats.org/wordprocessingml/2006/main" xmlns:w14="http://schemas.microsoft.com/office/word/2010/wordml" xmlns:w15="http://schemas.microsoft.com/office/word/2012/wordml" xmlns:w16cex="http://schemas.microsoft.com/office/word/2018/wordml/cex" xmlns:w16cid="http://schemas.microsoft.com/office/word/2016/wordml/cid" xmlns:w16="http://schemas.microsoft.com/office/word/2018/wordml" xmlns:w16se="http://schemas.microsoft.com/office/word/2015/wordml/symex" mc:Ignorable="w14 w15 w16se w16cid w16 w16cex">
   <w:docDefaults>
     <w:rPrDefault>
       <w:rPr>
@@ -10899,7 +12620,7 @@
       </w:pPr>
     </w:pPrDefault>
   </w:docDefaults>
-  <w:latentStyles w:defLockedState="0" w:defUIPriority="99" w:defSemiHidden="0" w:defUnhideWhenUsed="0" w:defQFormat="0" w:count="371">
+  <w:latentStyles w:defLockedState="0" w:defUIPriority="99" w:defSemiHidden="0" w:defUnhideWhenUsed="0" w:defQFormat="0" w:count="376">
     <w:lsdException w:name="Normal" w:uiPriority="0" w:qFormat="1"/>
     <w:lsdException w:name="heading 1" w:uiPriority="9" w:qFormat="1"/>
     <w:lsdException w:name="heading 2" w:semiHidden="1" w:uiPriority="9" w:unhideWhenUsed="1" w:qFormat="1"/>
@@ -11271,6 +12992,11 @@
     <w:lsdException w:name="List Table 5 Dark Accent 6" w:uiPriority="50"/>
     <w:lsdException w:name="List Table 6 Colorful Accent 6" w:uiPriority="51"/>
     <w:lsdException w:name="List Table 7 Colorful Accent 6" w:uiPriority="52"/>
+    <w:lsdException w:name="Mention" w:semiHidden="1" w:unhideWhenUsed="1"/>
+    <w:lsdException w:name="Smart Hyperlink" w:semiHidden="1" w:unhideWhenUsed="1"/>
+    <w:lsdException w:name="Hashtag" w:semiHidden="1" w:unhideWhenUsed="1"/>
+    <w:lsdException w:name="Unresolved Mention" w:semiHidden="1" w:unhideWhenUsed="1"/>
+    <w:lsdException w:name="Smart Link" w:semiHidden="1" w:unhideWhenUsed="1"/>
   </w:latentStyles>
   <w:style w:type="paragraph" w:default="1" w:styleId="Normal">
     <w:name w:val="Normal"/>

</xml_diff>

<commit_message>
Updated to Version 5.0
</commit_message>
<xml_diff>
--- a/Documentation/specifications/CUFXAccountDataModelandServices.docx
+++ b/Documentation/specifications/CUFXAccountDataModelandServices.docx
@@ -1,6 +1,6 @@
 
 <file path=word/document.xml><?xml version="1.0" encoding="utf-8"?>
-<w:document xmlns:wpc="http://schemas.microsoft.com/office/word/2010/wordprocessingCanvas" xmlns:cx="http://schemas.microsoft.com/office/drawing/2014/chartex" xmlns:cx1="http://schemas.microsoft.com/office/drawing/2015/9/8/chartex" xmlns:cx2="http://schemas.microsoft.com/office/drawing/2015/10/21/chartex" xmlns:cx3="http://schemas.microsoft.com/office/drawing/2016/5/9/chartex" xmlns:cx4="http://schemas.microsoft.com/office/drawing/2016/5/10/chartex" xmlns:cx5="http://schemas.microsoft.com/office/drawing/2016/5/11/chartex" xmlns:cx6="http://schemas.microsoft.com/office/drawing/2016/5/12/chartex" xmlns:cx7="http://schemas.microsoft.com/office/drawing/2016/5/13/chartex" xmlns:cx8="http://schemas.microsoft.com/office/drawing/2016/5/14/chartex" xmlns:mc="http://schemas.openxmlformats.org/markup-compatibility/2006" xmlns:aink="http://schemas.microsoft.com/office/drawing/2016/ink" xmlns:am3d="http://schemas.microsoft.com/office/drawing/2017/model3d" xmlns:o="urn:schemas-microsoft-com:office:office" xmlns:r="http://schemas.openxmlformats.org/officeDocument/2006/relationships" xmlns:m="http://schemas.openxmlformats.org/officeDocument/2006/math" xmlns:v="urn:schemas-microsoft-com:vml" xmlns:wp14="http://schemas.microsoft.com/office/word/2010/wordprocessingDrawing" xmlns:wp="http://schemas.openxmlformats.org/drawingml/2006/wordprocessingDrawing" xmlns:w10="urn:schemas-microsoft-com:office:word" xmlns:w="http://schemas.openxmlformats.org/wordprocessingml/2006/main" xmlns:w14="http://schemas.microsoft.com/office/word/2010/wordml" xmlns:w15="http://schemas.microsoft.com/office/word/2012/wordml" xmlns:w16cex="http://schemas.microsoft.com/office/word/2018/wordml/cex" xmlns:w16cid="http://schemas.microsoft.com/office/word/2016/wordml/cid" xmlns:w16="http://schemas.microsoft.com/office/word/2018/wordml" xmlns:w16se="http://schemas.microsoft.com/office/word/2015/wordml/symex" xmlns:wpg="http://schemas.microsoft.com/office/word/2010/wordprocessingGroup" xmlns:wpi="http://schemas.microsoft.com/office/word/2010/wordprocessingInk" xmlns:wne="http://schemas.microsoft.com/office/word/2006/wordml" xmlns:wps="http://schemas.microsoft.com/office/word/2010/wordprocessingShape" mc:Ignorable="w14 w15 w16se w16cid w16 w16cex wp14">
+<w:document xmlns:wpc="http://schemas.microsoft.com/office/word/2010/wordprocessingCanvas" xmlns:cx="http://schemas.microsoft.com/office/drawing/2014/chartex" xmlns:cx1="http://schemas.microsoft.com/office/drawing/2015/9/8/chartex" xmlns:cx2="http://schemas.microsoft.com/office/drawing/2015/10/21/chartex" xmlns:cx3="http://schemas.microsoft.com/office/drawing/2016/5/9/chartex" xmlns:cx4="http://schemas.microsoft.com/office/drawing/2016/5/10/chartex" xmlns:cx5="http://schemas.microsoft.com/office/drawing/2016/5/11/chartex" xmlns:cx6="http://schemas.microsoft.com/office/drawing/2016/5/12/chartex" xmlns:cx7="http://schemas.microsoft.com/office/drawing/2016/5/13/chartex" xmlns:cx8="http://schemas.microsoft.com/office/drawing/2016/5/14/chartex" xmlns:mc="http://schemas.openxmlformats.org/markup-compatibility/2006" xmlns:aink="http://schemas.microsoft.com/office/drawing/2016/ink" xmlns:am3d="http://schemas.microsoft.com/office/drawing/2017/model3d" xmlns:o="urn:schemas-microsoft-com:office:office" xmlns:r="http://schemas.openxmlformats.org/officeDocument/2006/relationships" xmlns:m="http://schemas.openxmlformats.org/officeDocument/2006/math" xmlns:v="urn:schemas-microsoft-com:vml" xmlns:wp14="http://schemas.microsoft.com/office/word/2010/wordprocessingDrawing" xmlns:wp="http://schemas.openxmlformats.org/drawingml/2006/wordprocessingDrawing" xmlns:w10="urn:schemas-microsoft-com:office:word" xmlns:w="http://schemas.openxmlformats.org/wordprocessingml/2006/main" xmlns:w14="http://schemas.microsoft.com/office/word/2010/wordml" xmlns:w15="http://schemas.microsoft.com/office/word/2012/wordml" xmlns:w16cex="http://schemas.microsoft.com/office/word/2018/wordml/cex" xmlns:w16cid="http://schemas.microsoft.com/office/word/2016/wordml/cid" xmlns:w16="http://schemas.microsoft.com/office/word/2018/wordml" xmlns:w16sdtdh="http://schemas.microsoft.com/office/word/2020/wordml/sdtdatahash" xmlns:w16se="http://schemas.microsoft.com/office/word/2015/wordml/symex" xmlns:wpg="http://schemas.microsoft.com/office/word/2010/wordprocessingGroup" xmlns:wpi="http://schemas.microsoft.com/office/word/2010/wordprocessingInk" xmlns:wne="http://schemas.microsoft.com/office/word/2006/wordml" xmlns:wps="http://schemas.microsoft.com/office/word/2010/wordprocessingShape" mc:Ignorable="w14 w15 w16se w16cid w16 w16cex w16sdtdh wp14">
   <w:body>
     <w:p>
       <w:r>
@@ -77,10 +77,7 @@
         <w:t xml:space="preserve"> </w:t>
       </w:r>
       <w:r>
-        <w:t>4.</w:t>
-      </w:r>
-      <w:r>
-        <w:t>5</w:t>
+        <w:t>5.0</w:t>
       </w:r>
     </w:p>
     <w:p>
@@ -90,7 +87,7 @@
       <w:bookmarkStart w:id="0" w:name="_Toc308532706"/>
       <w:bookmarkStart w:id="1" w:name="_Toc308532761"/>
       <w:bookmarkStart w:id="2" w:name="_Toc375147495"/>
-      <w:bookmarkStart w:id="3" w:name="_Toc68096892"/>
+      <w:bookmarkStart w:id="3" w:name="_Toc73691789"/>
       <w:r>
         <w:t>Document Status</w:t>
       </w:r>
@@ -107,18 +104,10 @@
         <w:t xml:space="preserve">status: </w:t>
       </w:r>
       <w:r>
-        <w:t xml:space="preserve">Request for </w:t>
-      </w:r>
-      <w:proofErr w:type="gramStart"/>
-      <w:r>
-        <w:t>Comment</w:t>
-      </w:r>
-      <w:r>
-        <w:t xml:space="preserve">  (</w:t>
-      </w:r>
-      <w:proofErr w:type="gramEnd"/>
-      <w:r>
-        <w:t>valid values are &lt;</w:t>
+        <w:t>Request for Comment</w:t>
+      </w:r>
+      <w:r>
+        <w:t xml:space="preserve">  (valid values are &lt;</w:t>
       </w:r>
       <w:r>
         <w:t xml:space="preserve"> </w:t>
@@ -133,7 +122,7 @@
       </w:pPr>
       <w:bookmarkStart w:id="4" w:name="_Toc308532762"/>
       <w:bookmarkStart w:id="5" w:name="_Toc375147496"/>
-      <w:bookmarkStart w:id="6" w:name="_Toc68096893"/>
+      <w:bookmarkStart w:id="6" w:name="_Toc73691790"/>
       <w:r>
         <w:t xml:space="preserve">Authors and </w:t>
       </w:r>
@@ -362,15 +351,7 @@
             </w:r>
             <w:proofErr w:type="spellEnd"/>
             <w:r>
-              <w:t xml:space="preserve"> array data type to array of Ids, credit limit and starting balance to decimal data type, removed edit mask from compounding frequency since it </w:t>
-            </w:r>
-            <w:proofErr w:type="gramStart"/>
-            <w:r>
-              <w:t>doesn’t</w:t>
-            </w:r>
-            <w:proofErr w:type="gramEnd"/>
-            <w:r>
-              <w:t xml:space="preserve"> apply,</w:t>
+              <w:t xml:space="preserve"> array data type to array of Ids, credit limit and starting balance to decimal data type, removed edit mask from compounding frequency since it doesn’t apply,</w:t>
             </w:r>
           </w:p>
         </w:tc>
@@ -788,15 +769,7 @@
               <w:cnfStyle w:val="000000100000" w:firstRow="0" w:lastRow="0" w:firstColumn="0" w:lastColumn="0" w:oddVBand="0" w:evenVBand="0" w:oddHBand="1" w:evenHBand="0" w:firstRowFirstColumn="0" w:firstRowLastColumn="0" w:lastRowFirstColumn="0" w:lastRowLastColumn="0"/>
             </w:pPr>
             <w:r>
-              <w:t xml:space="preserve">Create </w:t>
-            </w:r>
-            <w:proofErr w:type="gramStart"/>
-            <w:r>
-              <w:t>a</w:t>
-            </w:r>
-            <w:proofErr w:type="gramEnd"/>
-            <w:r>
-              <w:t xml:space="preserve"> </w:t>
+              <w:t xml:space="preserve">Create a </w:t>
             </w:r>
             <w:proofErr w:type="spellStart"/>
             <w:r>
@@ -1180,15 +1153,7 @@
             </w:r>
             <w:r>
               <w:lastRenderedPageBreak/>
-              <w:t xml:space="preserve">filtering, for consistency across all account types: Deposits, </w:t>
-            </w:r>
-            <w:proofErr w:type="gramStart"/>
-            <w:r>
-              <w:t>Loans</w:t>
-            </w:r>
-            <w:proofErr w:type="gramEnd"/>
-            <w:r>
-              <w:t xml:space="preserve"> and investments. </w:t>
+              <w:t xml:space="preserve">filtering, for consistency across all account types: Deposits, Loans and investments. </w:t>
             </w:r>
             <w:proofErr w:type="spellStart"/>
             <w:r>
@@ -1212,15 +1177,7 @@
             </w:r>
             <w:proofErr w:type="spellEnd"/>
             <w:r>
-              <w:t xml:space="preserve"> and Account Sub status reorganized </w:t>
-            </w:r>
-            <w:proofErr w:type="gramStart"/>
-            <w:r>
-              <w:t>in to</w:t>
-            </w:r>
-            <w:proofErr w:type="gramEnd"/>
-            <w:r>
-              <w:t xml:space="preserve"> pairs for filtering.</w:t>
+              <w:t xml:space="preserve"> and Account Sub status reorganized in to pairs for filtering.</w:t>
             </w:r>
             <w:r>
               <w:t xml:space="preserve">  Added </w:t>
@@ -1856,17 +1813,12 @@
               <w:t xml:space="preserve">, </w:t>
             </w:r>
             <w:proofErr w:type="spellStart"/>
-            <w:proofErr w:type="gramStart"/>
             <w:r>
               <w:t>ChargeOffClosed</w:t>
             </w:r>
             <w:proofErr w:type="spellEnd"/>
             <w:r>
-              <w:t xml:space="preserve">  to</w:t>
-            </w:r>
-            <w:proofErr w:type="gramEnd"/>
-            <w:r>
-              <w:t xml:space="preserve"> </w:t>
+              <w:t xml:space="preserve">  to </w:t>
             </w:r>
             <w:proofErr w:type="spellStart"/>
             <w:r>
@@ -1895,12 +1847,10 @@
               <w:t xml:space="preserve"> type to </w:t>
             </w:r>
             <w:proofErr w:type="spellStart"/>
-            <w:proofErr w:type="gramStart"/>
             <w:r>
               <w:t>common:IncludeNotesFlag</w:t>
             </w:r>
             <w:proofErr w:type="spellEnd"/>
-            <w:proofErr w:type="gramEnd"/>
             <w:r>
               <w:t xml:space="preserve">. Added </w:t>
             </w:r>
@@ -1967,6 +1917,294 @@
           </w:p>
         </w:tc>
       </w:tr>
+      <w:tr>
+        <w:trPr>
+          <w:cnfStyle w:val="000000100000" w:firstRow="0" w:lastRow="0" w:firstColumn="0" w:lastColumn="0" w:oddVBand="0" w:evenVBand="0" w:oddHBand="1" w:evenHBand="0" w:firstRowFirstColumn="0" w:firstRowLastColumn="0" w:lastRowFirstColumn="0" w:lastRowLastColumn="0"/>
+          <w:trHeight w:val="260"/>
+        </w:trPr>
+        <w:tc>
+          <w:tcPr>
+            <w:cnfStyle w:val="001000000000" w:firstRow="0" w:lastRow="0" w:firstColumn="1" w:lastColumn="0" w:oddVBand="0" w:evenVBand="0" w:oddHBand="0" w:evenHBand="0" w:firstRowFirstColumn="0" w:firstRowLastColumn="0" w:lastRowFirstColumn="0" w:lastRowLastColumn="0"/>
+            <w:tcW w:w="918" w:type="dxa"/>
+          </w:tcPr>
+          <w:p>
+            <w:r>
+              <w:t>5.0</w:t>
+            </w:r>
+          </w:p>
+        </w:tc>
+        <w:tc>
+          <w:tcPr>
+            <w:tcW w:w="1300" w:type="dxa"/>
+          </w:tcPr>
+          <w:p>
+            <w:pPr>
+              <w:ind w:left="101"/>
+              <w:contextualSpacing/>
+              <w:cnfStyle w:val="000000100000" w:firstRow="0" w:lastRow="0" w:firstColumn="0" w:lastColumn="0" w:oddVBand="0" w:evenVBand="0" w:oddHBand="1" w:evenHBand="0" w:firstRowFirstColumn="0" w:firstRowLastColumn="0" w:lastRowFirstColumn="0" w:lastRowLastColumn="0"/>
+              <w:rPr>
+                <w:b/>
+              </w:rPr>
+            </w:pPr>
+            <w:r>
+              <w:rPr>
+                <w:b/>
+              </w:rPr>
+              <w:t>06/</w:t>
+            </w:r>
+            <w:r>
+              <w:rPr>
+                <w:b/>
+              </w:rPr>
+              <w:t>0</w:t>
+            </w:r>
+            <w:r>
+              <w:rPr>
+                <w:b/>
+              </w:rPr>
+              <w:t>7</w:t>
+            </w:r>
+            <w:r>
+              <w:rPr>
+                <w:b/>
+              </w:rPr>
+              <w:t>/2021</w:t>
+            </w:r>
+          </w:p>
+        </w:tc>
+        <w:tc>
+          <w:tcPr>
+            <w:tcW w:w="7186" w:type="dxa"/>
+          </w:tcPr>
+          <w:p>
+            <w:pPr>
+              <w:pStyle w:val="ListParagraph"/>
+              <w:numPr>
+                <w:ilvl w:val="0"/>
+                <w:numId w:val="22"/>
+              </w:numPr>
+              <w:autoSpaceDE w:val="0"/>
+              <w:autoSpaceDN w:val="0"/>
+              <w:adjustRightInd w:val="0"/>
+              <w:ind w:left="366" w:hanging="366"/>
+              <w:cnfStyle w:val="000000100000" w:firstRow="0" w:lastRow="0" w:firstColumn="0" w:lastColumn="0" w:oddVBand="0" w:evenVBand="0" w:oddHBand="1" w:evenHBand="0" w:firstRowFirstColumn="0" w:firstRowLastColumn="0" w:lastRowFirstColumn="0" w:lastRowLastColumn="0"/>
+              <w:rPr>
+                <w:rFonts w:ascii="Calibri" w:eastAsiaTheme="minorHAnsi" w:hAnsi="Calibri" w:cs="Calibri"/>
+              </w:rPr>
+            </w:pPr>
+            <w:r>
+              <w:t>Updated to release 5.0</w:t>
+            </w:r>
+            <w:r>
+              <w:t>.</w:t>
+            </w:r>
+          </w:p>
+          <w:p>
+            <w:pPr>
+              <w:pStyle w:val="ListParagraph"/>
+              <w:numPr>
+                <w:ilvl w:val="0"/>
+                <w:numId w:val="22"/>
+              </w:numPr>
+              <w:autoSpaceDE w:val="0"/>
+              <w:autoSpaceDN w:val="0"/>
+              <w:adjustRightInd w:val="0"/>
+              <w:ind w:left="366" w:hanging="366"/>
+              <w:cnfStyle w:val="000000100000" w:firstRow="0" w:lastRow="0" w:firstColumn="0" w:lastColumn="0" w:oddVBand="0" w:evenVBand="0" w:oddHBand="1" w:evenHBand="0" w:firstRowFirstColumn="0" w:firstRowLastColumn="0" w:lastRowFirstColumn="0" w:lastRowLastColumn="0"/>
+              <w:rPr>
+                <w:rFonts w:ascii="Calibri" w:eastAsiaTheme="minorHAnsi" w:hAnsi="Calibri" w:cs="Calibri"/>
+              </w:rPr>
+            </w:pPr>
+            <w:r>
+              <w:rPr>
+                <w:rFonts w:ascii="Calibri" w:eastAsiaTheme="minorHAnsi" w:hAnsi="Calibri" w:cs="Calibri"/>
+              </w:rPr>
+              <w:t xml:space="preserve">Account –Update </w:t>
+            </w:r>
+            <w:proofErr w:type="spellStart"/>
+            <w:r>
+              <w:rPr>
+                <w:rFonts w:ascii="Calibri" w:eastAsiaTheme="minorHAnsi" w:hAnsi="Calibri" w:cs="Calibri"/>
+              </w:rPr>
+              <w:t>PartyId</w:t>
+            </w:r>
+            <w:proofErr w:type="spellEnd"/>
+            <w:r>
+              <w:rPr>
+                <w:rFonts w:ascii="Calibri" w:eastAsiaTheme="minorHAnsi" w:hAnsi="Calibri" w:cs="Calibri"/>
+              </w:rPr>
+              <w:t xml:space="preserve"> to reference Common.xsd. </w:t>
+            </w:r>
+          </w:p>
+          <w:p>
+            <w:pPr>
+              <w:pStyle w:val="ListParagraph"/>
+              <w:numPr>
+                <w:ilvl w:val="0"/>
+                <w:numId w:val="22"/>
+              </w:numPr>
+              <w:autoSpaceDE w:val="0"/>
+              <w:autoSpaceDN w:val="0"/>
+              <w:adjustRightInd w:val="0"/>
+              <w:ind w:left="366" w:hanging="366"/>
+              <w:cnfStyle w:val="000000100000" w:firstRow="0" w:lastRow="0" w:firstColumn="0" w:lastColumn="0" w:oddVBand="0" w:evenVBand="0" w:oddHBand="1" w:evenHBand="0" w:firstRowFirstColumn="0" w:firstRowLastColumn="0" w:lastRowFirstColumn="0" w:lastRowLastColumn="0"/>
+              <w:rPr>
+                <w:rFonts w:ascii="Calibri" w:eastAsiaTheme="minorHAnsi" w:hAnsi="Calibri" w:cs="Calibri"/>
+              </w:rPr>
+            </w:pPr>
+            <w:r>
+              <w:rPr>
+                <w:rFonts w:ascii="Calibri" w:eastAsiaTheme="minorHAnsi" w:hAnsi="Calibri" w:cs="Calibri"/>
+              </w:rPr>
+              <w:t xml:space="preserve">Added elements </w:t>
+            </w:r>
+            <w:proofErr w:type="spellStart"/>
+            <w:r>
+              <w:rPr>
+                <w:rFonts w:ascii="Calibri" w:eastAsiaTheme="minorHAnsi" w:hAnsi="Calibri" w:cs="Calibri"/>
+              </w:rPr>
+              <w:t>statementCode</w:t>
+            </w:r>
+            <w:proofErr w:type="spellEnd"/>
+            <w:r>
+              <w:rPr>
+                <w:rFonts w:ascii="Calibri" w:eastAsiaTheme="minorHAnsi" w:hAnsi="Calibri" w:cs="Calibri"/>
+              </w:rPr>
+              <w:t xml:space="preserve">, </w:t>
+            </w:r>
+            <w:proofErr w:type="spellStart"/>
+            <w:r>
+              <w:rPr>
+                <w:rFonts w:ascii="Calibri" w:eastAsiaTheme="minorHAnsi" w:hAnsi="Calibri" w:cs="Calibri"/>
+              </w:rPr>
+              <w:t>statementGroup</w:t>
+            </w:r>
+            <w:proofErr w:type="spellEnd"/>
+            <w:r>
+              <w:rPr>
+                <w:rFonts w:ascii="Calibri" w:eastAsiaTheme="minorHAnsi" w:hAnsi="Calibri" w:cs="Calibri"/>
+              </w:rPr>
+              <w:t xml:space="preserve">, </w:t>
+            </w:r>
+            <w:proofErr w:type="spellStart"/>
+            <w:r>
+              <w:rPr>
+                <w:rFonts w:ascii="Calibri" w:eastAsiaTheme="minorHAnsi" w:hAnsi="Calibri" w:cs="Calibri"/>
+              </w:rPr>
+              <w:t>statementDate</w:t>
+            </w:r>
+            <w:proofErr w:type="spellEnd"/>
+            <w:r>
+              <w:rPr>
+                <w:rFonts w:ascii="Calibri" w:eastAsiaTheme="minorHAnsi" w:hAnsi="Calibri" w:cs="Calibri"/>
+              </w:rPr>
+              <w:t xml:space="preserve"> from Loan.</w:t>
+            </w:r>
+          </w:p>
+          <w:p>
+            <w:pPr>
+              <w:pStyle w:val="ListParagraph"/>
+              <w:numPr>
+                <w:ilvl w:val="0"/>
+                <w:numId w:val="22"/>
+              </w:numPr>
+              <w:autoSpaceDE w:val="0"/>
+              <w:autoSpaceDN w:val="0"/>
+              <w:adjustRightInd w:val="0"/>
+              <w:ind w:left="366" w:hanging="366"/>
+              <w:cnfStyle w:val="000000100000" w:firstRow="0" w:lastRow="0" w:firstColumn="0" w:lastColumn="0" w:oddVBand="0" w:evenVBand="0" w:oddHBand="1" w:evenHBand="0" w:firstRowFirstColumn="0" w:firstRowLastColumn="0" w:lastRowFirstColumn="0" w:lastRowLastColumn="0"/>
+              <w:rPr>
+                <w:rFonts w:ascii="Calibri" w:eastAsiaTheme="minorHAnsi" w:hAnsi="Calibri" w:cs="Calibri"/>
+              </w:rPr>
+            </w:pPr>
+            <w:r>
+              <w:rPr>
+                <w:rFonts w:ascii="Calibri" w:eastAsiaTheme="minorHAnsi" w:hAnsi="Calibri" w:cs="Calibri"/>
+              </w:rPr>
+              <w:t xml:space="preserve">Removed deprecation – element subtype, and types </w:t>
+            </w:r>
+            <w:proofErr w:type="spellStart"/>
+            <w:r>
+              <w:rPr>
+                <w:rFonts w:ascii="Calibri" w:eastAsiaTheme="minorHAnsi" w:hAnsi="Calibri" w:cs="Calibri"/>
+              </w:rPr>
+              <w:t>AccountAccountTypeList</w:t>
+            </w:r>
+            <w:proofErr w:type="spellEnd"/>
+            <w:r>
+              <w:rPr>
+                <w:rFonts w:ascii="Calibri" w:eastAsiaTheme="minorHAnsi" w:hAnsi="Calibri" w:cs="Calibri"/>
+              </w:rPr>
+              <w:t xml:space="preserve">, </w:t>
+            </w:r>
+            <w:proofErr w:type="spellStart"/>
+            <w:r>
+              <w:rPr>
+                <w:rFonts w:ascii="Calibri" w:eastAsiaTheme="minorHAnsi" w:hAnsi="Calibri" w:cs="Calibri"/>
+              </w:rPr>
+              <w:t>AccountAccountTypePair</w:t>
+            </w:r>
+            <w:proofErr w:type="spellEnd"/>
+            <w:r>
+              <w:rPr>
+                <w:rFonts w:ascii="Calibri" w:eastAsiaTheme="minorHAnsi" w:hAnsi="Calibri" w:cs="Calibri"/>
+              </w:rPr>
+              <w:t xml:space="preserve">. </w:t>
+            </w:r>
+          </w:p>
+          <w:p>
+            <w:pPr>
+              <w:pStyle w:val="ListParagraph"/>
+              <w:numPr>
+                <w:ilvl w:val="0"/>
+                <w:numId w:val="22"/>
+              </w:numPr>
+              <w:autoSpaceDE w:val="0"/>
+              <w:autoSpaceDN w:val="0"/>
+              <w:adjustRightInd w:val="0"/>
+              <w:ind w:left="366" w:hanging="366"/>
+              <w:cnfStyle w:val="000000100000" w:firstRow="0" w:lastRow="0" w:firstColumn="0" w:lastColumn="0" w:oddVBand="0" w:evenVBand="0" w:oddHBand="1" w:evenHBand="0" w:firstRowFirstColumn="0" w:firstRowLastColumn="0" w:lastRowFirstColumn="0" w:lastRowLastColumn="0"/>
+              <w:rPr>
+                <w:rFonts w:ascii="Calibri" w:eastAsiaTheme="minorHAnsi" w:hAnsi="Calibri" w:cs="Calibri"/>
+              </w:rPr>
+            </w:pPr>
+            <w:proofErr w:type="spellStart"/>
+            <w:r>
+              <w:rPr>
+                <w:rFonts w:ascii="Calibri" w:eastAsiaTheme="minorHAnsi" w:hAnsi="Calibri" w:cs="Calibri"/>
+              </w:rPr>
+              <w:t>AccountFilter</w:t>
+            </w:r>
+            <w:proofErr w:type="spellEnd"/>
+            <w:r>
+              <w:rPr>
+                <w:rFonts w:ascii="Calibri" w:eastAsiaTheme="minorHAnsi" w:hAnsi="Calibri" w:cs="Calibri"/>
+              </w:rPr>
+              <w:t xml:space="preserve"> - Update </w:t>
+            </w:r>
+            <w:proofErr w:type="spellStart"/>
+            <w:r>
+              <w:rPr>
+                <w:rFonts w:ascii="Calibri" w:eastAsiaTheme="minorHAnsi" w:hAnsi="Calibri" w:cs="Calibri"/>
+              </w:rPr>
+              <w:t>PartyId</w:t>
+            </w:r>
+            <w:proofErr w:type="spellEnd"/>
+            <w:r>
+              <w:rPr>
+                <w:rFonts w:ascii="Calibri" w:eastAsiaTheme="minorHAnsi" w:hAnsi="Calibri" w:cs="Calibri"/>
+              </w:rPr>
+              <w:t xml:space="preserve"> to reference Common.xsd.</w:t>
+            </w:r>
+          </w:p>
+          <w:p>
+            <w:pPr>
+              <w:pStyle w:val="ListParagraph"/>
+              <w:cnfStyle w:val="000000100000" w:firstRow="0" w:lastRow="0" w:firstColumn="0" w:lastColumn="0" w:oddVBand="0" w:evenVBand="0" w:oddHBand="1" w:evenHBand="0" w:firstRowFirstColumn="0" w:firstRowLastColumn="0" w:lastRowFirstColumn="0" w:lastRowLastColumn="0"/>
+            </w:pPr>
+          </w:p>
+        </w:tc>
+      </w:tr>
     </w:tbl>
     <w:p>
       <w:pPr>
@@ -1975,7 +2213,7 @@
       </w:pPr>
       <w:bookmarkStart w:id="7" w:name="_Toc308532763"/>
       <w:bookmarkStart w:id="8" w:name="_Toc375147497"/>
-      <w:bookmarkStart w:id="9" w:name="_Toc68096894"/>
+      <w:bookmarkStart w:id="9" w:name="_Toc73691791"/>
       <w:r>
         <w:t xml:space="preserve">Overview of </w:t>
       </w:r>
@@ -2015,7 +2253,7 @@
       </w:pPr>
       <w:bookmarkStart w:id="10" w:name="_Toc308532764"/>
       <w:bookmarkStart w:id="11" w:name="_Toc375147498"/>
-      <w:bookmarkStart w:id="12" w:name="_Toc68096895"/>
+      <w:bookmarkStart w:id="12" w:name="_Toc73691792"/>
       <w:r>
         <w:t>Any know Errors in the document</w:t>
       </w:r>
@@ -2090,8 +2328,9 @@
         <w:pStyle w:val="Heading1"/>
       </w:pPr>
       <w:bookmarkStart w:id="13" w:name="_Toc375147499"/>
-      <w:bookmarkStart w:id="14" w:name="_Toc68096896"/>
-      <w:r>
+      <w:bookmarkStart w:id="14" w:name="_Toc73691793"/>
+      <w:r>
+        <w:lastRenderedPageBreak/>
         <w:t>Table of Contents</w:t>
       </w:r>
       <w:bookmarkEnd w:id="13"/>
@@ -2115,7 +2354,7 @@
       <w:r>
         <w:fldChar w:fldCharType="separate"/>
       </w:r>
-      <w:hyperlink w:anchor="_Toc68096892" w:history="1">
+      <w:hyperlink w:anchor="_Toc73691789" w:history="1">
         <w:r>
           <w:rPr>
             <w:rStyle w:val="Hyperlink"/>
@@ -2142,7 +2381,7 @@
             <w:noProof/>
             <w:webHidden/>
           </w:rPr>
-          <w:instrText xml:space="preserve"> PAGEREF _Toc68096892 \h </w:instrText>
+          <w:instrText xml:space="preserve"> PAGEREF _Toc73691789 \h </w:instrText>
         </w:r>
         <w:r>
           <w:rPr>
@@ -2182,7 +2421,7 @@
           <w:szCs w:val="22"/>
         </w:rPr>
       </w:pPr>
-      <w:hyperlink w:anchor="_Toc68096893" w:history="1">
+      <w:hyperlink w:anchor="_Toc73691790" w:history="1">
         <w:r>
           <w:rPr>
             <w:rStyle w:val="Hyperlink"/>
@@ -2209,7 +2448,7 @@
             <w:noProof/>
             <w:webHidden/>
           </w:rPr>
-          <w:instrText xml:space="preserve"> PAGEREF _Toc68096893 \h </w:instrText>
+          <w:instrText xml:space="preserve"> PAGEREF _Toc73691790 \h </w:instrText>
         </w:r>
         <w:r>
           <w:rPr>
@@ -2249,7 +2488,7 @@
           <w:szCs w:val="22"/>
         </w:rPr>
       </w:pPr>
-      <w:hyperlink w:anchor="_Toc68096894" w:history="1">
+      <w:hyperlink w:anchor="_Toc73691791" w:history="1">
         <w:r>
           <w:rPr>
             <w:rStyle w:val="Hyperlink"/>
@@ -2276,7 +2515,7 @@
             <w:noProof/>
             <w:webHidden/>
           </w:rPr>
-          <w:instrText xml:space="preserve"> PAGEREF _Toc68096894 \h </w:instrText>
+          <w:instrText xml:space="preserve"> PAGEREF _Toc73691791 \h </w:instrText>
         </w:r>
         <w:r>
           <w:rPr>
@@ -2316,7 +2555,7 @@
           <w:szCs w:val="22"/>
         </w:rPr>
       </w:pPr>
-      <w:hyperlink w:anchor="_Toc68096895" w:history="1">
+      <w:hyperlink w:anchor="_Toc73691792" w:history="1">
         <w:r>
           <w:rPr>
             <w:rStyle w:val="Hyperlink"/>
@@ -2343,7 +2582,7 @@
             <w:noProof/>
             <w:webHidden/>
           </w:rPr>
-          <w:instrText xml:space="preserve"> PAGEREF _Toc68096895 \h </w:instrText>
+          <w:instrText xml:space="preserve"> PAGEREF _Toc73691792 \h </w:instrText>
         </w:r>
         <w:r>
           <w:rPr>
@@ -2383,7 +2622,7 @@
           <w:szCs w:val="22"/>
         </w:rPr>
       </w:pPr>
-      <w:hyperlink w:anchor="_Toc68096896" w:history="1">
+      <w:hyperlink w:anchor="_Toc73691793" w:history="1">
         <w:r>
           <w:rPr>
             <w:rStyle w:val="Hyperlink"/>
@@ -2410,7 +2649,7 @@
             <w:noProof/>
             <w:webHidden/>
           </w:rPr>
-          <w:instrText xml:space="preserve"> PAGEREF _Toc68096896 \h </w:instrText>
+          <w:instrText xml:space="preserve"> PAGEREF _Toc73691793 \h </w:instrText>
         </w:r>
         <w:r>
           <w:rPr>
@@ -2430,7 +2669,7 @@
             <w:noProof/>
             <w:webHidden/>
           </w:rPr>
-          <w:t>2</w:t>
+          <w:t>3</w:t>
         </w:r>
         <w:r>
           <w:rPr>
@@ -2450,7 +2689,7 @@
           <w:szCs w:val="22"/>
         </w:rPr>
       </w:pPr>
-      <w:hyperlink w:anchor="_Toc68096897" w:history="1">
+      <w:hyperlink w:anchor="_Toc73691794" w:history="1">
         <w:r>
           <w:rPr>
             <w:rStyle w:val="Hyperlink"/>
@@ -2477,7 +2716,7 @@
             <w:noProof/>
             <w:webHidden/>
           </w:rPr>
-          <w:instrText xml:space="preserve"> PAGEREF _Toc68096897 \h </w:instrText>
+          <w:instrText xml:space="preserve"> PAGEREF _Toc73691794 \h </w:instrText>
         </w:r>
         <w:r>
           <w:rPr>
@@ -2517,7 +2756,7 @@
           <w:szCs w:val="22"/>
         </w:rPr>
       </w:pPr>
-      <w:hyperlink w:anchor="_Toc68096898" w:history="1">
+      <w:hyperlink w:anchor="_Toc73691795" w:history="1">
         <w:r>
           <w:rPr>
             <w:rStyle w:val="Hyperlink"/>
@@ -2544,7 +2783,7 @@
             <w:noProof/>
             <w:webHidden/>
           </w:rPr>
-          <w:instrText xml:space="preserve"> PAGEREF _Toc68096898 \h </w:instrText>
+          <w:instrText xml:space="preserve"> PAGEREF _Toc73691795 \h </w:instrText>
         </w:r>
         <w:r>
           <w:rPr>
@@ -2584,7 +2823,7 @@
           <w:szCs w:val="22"/>
         </w:rPr>
       </w:pPr>
-      <w:hyperlink w:anchor="_Toc68096899" w:history="1">
+      <w:hyperlink w:anchor="_Toc73691796" w:history="1">
         <w:r>
           <w:rPr>
             <w:rStyle w:val="Hyperlink"/>
@@ -2611,7 +2850,7 @@
             <w:noProof/>
             <w:webHidden/>
           </w:rPr>
-          <w:instrText xml:space="preserve"> PAGEREF _Toc68096899 \h </w:instrText>
+          <w:instrText xml:space="preserve"> PAGEREF _Toc73691796 \h </w:instrText>
         </w:r>
         <w:r>
           <w:rPr>
@@ -2631,7 +2870,7 @@
             <w:noProof/>
             <w:webHidden/>
           </w:rPr>
-          <w:t>3</w:t>
+          <w:t>4</w:t>
         </w:r>
         <w:r>
           <w:rPr>
@@ -2651,7 +2890,7 @@
           <w:szCs w:val="22"/>
         </w:rPr>
       </w:pPr>
-      <w:hyperlink w:anchor="_Toc68096900" w:history="1">
+      <w:hyperlink w:anchor="_Toc73691797" w:history="1">
         <w:r>
           <w:rPr>
             <w:rStyle w:val="Hyperlink"/>
@@ -2678,7 +2917,7 @@
             <w:noProof/>
             <w:webHidden/>
           </w:rPr>
-          <w:instrText xml:space="preserve"> PAGEREF _Toc68096900 \h </w:instrText>
+          <w:instrText xml:space="preserve"> PAGEREF _Toc73691797 \h </w:instrText>
         </w:r>
         <w:r>
           <w:rPr>
@@ -2718,13 +2957,13 @@
           <w:szCs w:val="22"/>
         </w:rPr>
       </w:pPr>
-      <w:hyperlink w:anchor="_Toc68096901" w:history="1">
+      <w:hyperlink w:anchor="_Toc73691798" w:history="1">
         <w:r>
           <w:rPr>
             <w:rStyle w:val="Hyperlink"/>
             <w:noProof/>
           </w:rPr>
-          <w:t>Definitions related to the specification</w:t>
+          <w:t>Release 5.0 Global Update Notes</w:t>
         </w:r>
         <w:r>
           <w:rPr>
@@ -2745,7 +2984,7 @@
             <w:noProof/>
             <w:webHidden/>
           </w:rPr>
-          <w:instrText xml:space="preserve"> PAGEREF _Toc68096901 \h </w:instrText>
+          <w:instrText xml:space="preserve"> PAGEREF _Toc73691798 \h </w:instrText>
         </w:r>
         <w:r>
           <w:rPr>
@@ -2785,13 +3024,13 @@
           <w:szCs w:val="22"/>
         </w:rPr>
       </w:pPr>
-      <w:hyperlink w:anchor="_Toc68096902" w:history="1">
+      <w:hyperlink w:anchor="_Toc73691799" w:history="1">
         <w:r>
           <w:rPr>
             <w:rStyle w:val="Hyperlink"/>
             <w:noProof/>
           </w:rPr>
-          <w:t>Data Elements</w:t>
+          <w:t>Definitions related to the specification</w:t>
         </w:r>
         <w:r>
           <w:rPr>
@@ -2812,7 +3051,7 @@
             <w:noProof/>
             <w:webHidden/>
           </w:rPr>
-          <w:instrText xml:space="preserve"> PAGEREF _Toc68096902 \h </w:instrText>
+          <w:instrText xml:space="preserve"> PAGEREF _Toc73691799 \h </w:instrText>
         </w:r>
         <w:r>
           <w:rPr>
@@ -2832,7 +3071,7 @@
             <w:noProof/>
             <w:webHidden/>
           </w:rPr>
-          <w:t>4</w:t>
+          <w:t>5</w:t>
         </w:r>
         <w:r>
           <w:rPr>
@@ -2845,20 +3084,20 @@
     </w:p>
     <w:p>
       <w:pPr>
-        <w:pStyle w:val="TOC2"/>
+        <w:pStyle w:val="TOC1"/>
         <w:rPr>
           <w:noProof/>
           <w:sz w:val="22"/>
           <w:szCs w:val="22"/>
         </w:rPr>
       </w:pPr>
-      <w:hyperlink w:anchor="_Toc68096903" w:history="1">
+      <w:hyperlink w:anchor="_Toc73691800" w:history="1">
         <w:r>
           <w:rPr>
             <w:rStyle w:val="Hyperlink"/>
             <w:noProof/>
           </w:rPr>
-          <w:t>Variables used when accessing the account object (but not part of the object)</w:t>
+          <w:t>Data Elements</w:t>
         </w:r>
         <w:r>
           <w:rPr>
@@ -2879,7 +3118,7 @@
             <w:noProof/>
             <w:webHidden/>
           </w:rPr>
-          <w:instrText xml:space="preserve"> PAGEREF _Toc68096903 \h </w:instrText>
+          <w:instrText xml:space="preserve"> PAGEREF _Toc73691800 \h </w:instrText>
         </w:r>
         <w:r>
           <w:rPr>
@@ -2919,13 +3158,13 @@
           <w:szCs w:val="22"/>
         </w:rPr>
       </w:pPr>
-      <w:hyperlink w:anchor="_Toc68096904" w:history="1">
+      <w:hyperlink w:anchor="_Toc73691801" w:history="1">
         <w:r>
           <w:rPr>
             <w:rStyle w:val="Hyperlink"/>
             <w:noProof/>
           </w:rPr>
-          <w:t>Account Object attributes</w:t>
+          <w:t>Variables used when accessing the account object (but not part of the object)</w:t>
         </w:r>
         <w:r>
           <w:rPr>
@@ -2946,7 +3185,7 @@
             <w:noProof/>
             <w:webHidden/>
           </w:rPr>
-          <w:instrText xml:space="preserve"> PAGEREF _Toc68096904 \h </w:instrText>
+          <w:instrText xml:space="preserve"> PAGEREF _Toc73691801 \h </w:instrText>
         </w:r>
         <w:r>
           <w:rPr>
@@ -2979,20 +3218,20 @@
     </w:p>
     <w:p>
       <w:pPr>
-        <w:pStyle w:val="TOC1"/>
+        <w:pStyle w:val="TOC2"/>
         <w:rPr>
           <w:noProof/>
           <w:sz w:val="22"/>
           <w:szCs w:val="22"/>
         </w:rPr>
       </w:pPr>
-      <w:hyperlink w:anchor="_Toc68096905" w:history="1">
+      <w:hyperlink w:anchor="_Toc73691802" w:history="1">
         <w:r>
           <w:rPr>
             <w:rStyle w:val="Hyperlink"/>
             <w:noProof/>
           </w:rPr>
-          <w:t>Services</w:t>
+          <w:t>Account Object attributes</w:t>
         </w:r>
         <w:r>
           <w:rPr>
@@ -3013,7 +3252,7 @@
             <w:noProof/>
             <w:webHidden/>
           </w:rPr>
-          <w:instrText xml:space="preserve"> PAGEREF _Toc68096905 \h </w:instrText>
+          <w:instrText xml:space="preserve"> PAGEREF _Toc73691802 \h </w:instrText>
         </w:r>
         <w:r>
           <w:rPr>
@@ -3046,20 +3285,20 @@
     </w:p>
     <w:p>
       <w:pPr>
-        <w:pStyle w:val="TOC2"/>
+        <w:pStyle w:val="TOC1"/>
         <w:rPr>
           <w:noProof/>
           <w:sz w:val="22"/>
           <w:szCs w:val="22"/>
         </w:rPr>
       </w:pPr>
-      <w:hyperlink w:anchor="_Toc68096906" w:history="1">
+      <w:hyperlink w:anchor="_Toc73691803" w:history="1">
         <w:r>
           <w:rPr>
             <w:rStyle w:val="Hyperlink"/>
             <w:noProof/>
           </w:rPr>
-          <w:t>account</w:t>
+          <w:t>Services</w:t>
         </w:r>
         <w:r>
           <w:rPr>
@@ -3080,7 +3319,7 @@
             <w:noProof/>
             <w:webHidden/>
           </w:rPr>
-          <w:instrText xml:space="preserve"> PAGEREF _Toc68096906 \h </w:instrText>
+          <w:instrText xml:space="preserve"> PAGEREF _Toc73691803 \h </w:instrText>
         </w:r>
         <w:r>
           <w:rPr>
@@ -3120,13 +3359,13 @@
           <w:szCs w:val="22"/>
         </w:rPr>
       </w:pPr>
-      <w:hyperlink w:anchor="_Toc68096907" w:history="1">
+      <w:hyperlink w:anchor="_Toc73691804" w:history="1">
         <w:r>
           <w:rPr>
             <w:rStyle w:val="Hyperlink"/>
             <w:noProof/>
           </w:rPr>
-          <w:t>Overview</w:t>
+          <w:t>account</w:t>
         </w:r>
         <w:r>
           <w:rPr>
@@ -3147,7 +3386,7 @@
             <w:noProof/>
             <w:webHidden/>
           </w:rPr>
-          <w:instrText xml:space="preserve"> PAGEREF _Toc68096907 \h </w:instrText>
+          <w:instrText xml:space="preserve"> PAGEREF _Toc73691804 \h </w:instrText>
         </w:r>
         <w:r>
           <w:rPr>
@@ -3187,13 +3426,13 @@
           <w:szCs w:val="22"/>
         </w:rPr>
       </w:pPr>
-      <w:hyperlink w:anchor="_Toc68096908" w:history="1">
+      <w:hyperlink w:anchor="_Toc73691805" w:history="1">
         <w:r>
           <w:rPr>
             <w:rStyle w:val="Hyperlink"/>
             <w:noProof/>
           </w:rPr>
-          <w:t>Party Resource based create, read, update, delete services</w:t>
+          <w:t>Overview</w:t>
         </w:r>
         <w:r>
           <w:rPr>
@@ -3214,7 +3453,7 @@
             <w:noProof/>
             <w:webHidden/>
           </w:rPr>
-          <w:instrText xml:space="preserve"> PAGEREF _Toc68096908 \h </w:instrText>
+          <w:instrText xml:space="preserve"> PAGEREF _Toc73691805 \h </w:instrText>
         </w:r>
         <w:r>
           <w:rPr>
@@ -3234,7 +3473,7 @@
             <w:noProof/>
             <w:webHidden/>
           </w:rPr>
-          <w:t>7</w:t>
+          <w:t>6</w:t>
         </w:r>
         <w:r>
           <w:rPr>
@@ -3247,14 +3486,81 @@
     </w:p>
     <w:p>
       <w:pPr>
-        <w:pStyle w:val="TOC3"/>
+        <w:pStyle w:val="TOC2"/>
         <w:rPr>
           <w:noProof/>
           <w:sz w:val="22"/>
           <w:szCs w:val="22"/>
         </w:rPr>
       </w:pPr>
-      <w:hyperlink w:anchor="_Toc68096909" w:history="1">
+      <w:hyperlink w:anchor="_Toc73691806" w:history="1">
+        <w:r>
+          <w:rPr>
+            <w:rStyle w:val="Hyperlink"/>
+            <w:noProof/>
+          </w:rPr>
+          <w:t>Party Resource based create, read, update, delete services</w:t>
+        </w:r>
+        <w:r>
+          <w:rPr>
+            <w:noProof/>
+            <w:webHidden/>
+          </w:rPr>
+          <w:tab/>
+        </w:r>
+        <w:r>
+          <w:rPr>
+            <w:noProof/>
+            <w:webHidden/>
+          </w:rPr>
+          <w:fldChar w:fldCharType="begin"/>
+        </w:r>
+        <w:r>
+          <w:rPr>
+            <w:noProof/>
+            <w:webHidden/>
+          </w:rPr>
+          <w:instrText xml:space="preserve"> PAGEREF _Toc73691806 \h </w:instrText>
+        </w:r>
+        <w:r>
+          <w:rPr>
+            <w:noProof/>
+            <w:webHidden/>
+          </w:rPr>
+        </w:r>
+        <w:r>
+          <w:rPr>
+            <w:noProof/>
+            <w:webHidden/>
+          </w:rPr>
+          <w:fldChar w:fldCharType="separate"/>
+        </w:r>
+        <w:r>
+          <w:rPr>
+            <w:noProof/>
+            <w:webHidden/>
+          </w:rPr>
+          <w:t>7</w:t>
+        </w:r>
+        <w:r>
+          <w:rPr>
+            <w:noProof/>
+            <w:webHidden/>
+          </w:rPr>
+          <w:fldChar w:fldCharType="end"/>
+        </w:r>
+      </w:hyperlink>
+    </w:p>
+    <w:p>
+      <w:pPr>
+        <w:pStyle w:val="TOC3"/>
+        <w:rPr>
+          <w:noProof/>
+          <w:sz w:val="22"/>
+          <w:szCs w:val="22"/>
+        </w:rPr>
+      </w:pPr>
+      <w:hyperlink w:anchor="_Toc73691807" w:history="1">
         <w:r>
           <w:rPr>
             <w:rStyle w:val="Hyperlink"/>
@@ -3284,7 +3590,7 @@
             <w:noProof/>
             <w:webHidden/>
           </w:rPr>
-          <w:instrText xml:space="preserve"> PAGEREF _Toc68096909 \h </w:instrText>
+          <w:instrText xml:space="preserve"> PAGEREF _Toc73691807 \h </w:instrText>
         </w:r>
         <w:r>
           <w:rPr>
@@ -3324,7 +3630,7 @@
           <w:szCs w:val="22"/>
         </w:rPr>
       </w:pPr>
-      <w:hyperlink w:anchor="_Toc68096910" w:history="1">
+      <w:hyperlink w:anchor="_Toc73691808" w:history="1">
         <w:r>
           <w:rPr>
             <w:rStyle w:val="Hyperlink"/>
@@ -3351,7 +3657,7 @@
             <w:noProof/>
             <w:webHidden/>
           </w:rPr>
-          <w:instrText xml:space="preserve"> PAGEREF _Toc68096910 \h </w:instrText>
+          <w:instrText xml:space="preserve"> PAGEREF _Toc73691808 \h </w:instrText>
         </w:r>
         <w:r>
           <w:rPr>
@@ -3391,7 +3697,7 @@
           <w:szCs w:val="22"/>
         </w:rPr>
       </w:pPr>
-      <w:hyperlink w:anchor="_Toc68096911" w:history="1">
+      <w:hyperlink w:anchor="_Toc73691809" w:history="1">
         <w:r>
           <w:rPr>
             <w:rStyle w:val="Hyperlink"/>
@@ -3418,7 +3724,7 @@
             <w:noProof/>
             <w:webHidden/>
           </w:rPr>
-          <w:instrText xml:space="preserve"> PAGEREF _Toc68096911 \h </w:instrText>
+          <w:instrText xml:space="preserve"> PAGEREF _Toc73691809 \h </w:instrText>
         </w:r>
         <w:r>
           <w:rPr>
@@ -3458,7 +3764,7 @@
           <w:szCs w:val="22"/>
         </w:rPr>
       </w:pPr>
-      <w:hyperlink w:anchor="_Toc68096912" w:history="1">
+      <w:hyperlink w:anchor="_Toc73691810" w:history="1">
         <w:r>
           <w:rPr>
             <w:rStyle w:val="Hyperlink"/>
@@ -3485,7 +3791,7 @@
             <w:noProof/>
             <w:webHidden/>
           </w:rPr>
-          <w:instrText xml:space="preserve"> PAGEREF _Toc68096912 \h </w:instrText>
+          <w:instrText xml:space="preserve"> PAGEREF _Toc73691810 \h </w:instrText>
         </w:r>
         <w:r>
           <w:rPr>
@@ -3525,7 +3831,7 @@
         <w:fldChar w:fldCharType="end"/>
       </w:r>
       <w:bookmarkStart w:id="15" w:name="_Toc308532766"/>
-      <w:bookmarkStart w:id="16" w:name="_Toc68096897"/>
+      <w:bookmarkStart w:id="16" w:name="_Toc73691794"/>
       <w:r>
         <w:t>Document Conventions</w:t>
       </w:r>
@@ -3598,15 +3904,7 @@
         <w:pStyle w:val="NormalWeb"/>
       </w:pPr>
       <w:r>
-        <w:t xml:space="preserve">All formatting in this document </w:t>
-      </w:r>
-      <w:proofErr w:type="gramStart"/>
-      <w:r>
-        <w:t>utilize</w:t>
-      </w:r>
-      <w:proofErr w:type="gramEnd"/>
-      <w:r>
-        <w:t xml:space="preserve"> Word Styles.</w:t>
+        <w:t>All formatting in this document utilize Word Styles.</w:t>
       </w:r>
     </w:p>
     <w:p>
@@ -3630,7 +3928,7 @@
         <w:pStyle w:val="Heading1"/>
       </w:pPr>
       <w:bookmarkStart w:id="17" w:name="_Toc53587758"/>
-      <w:bookmarkStart w:id="18" w:name="_Toc68096898"/>
+      <w:bookmarkStart w:id="18" w:name="_Toc73691795"/>
       <w:r>
         <w:t>CUFX API and Documentation Support</w:t>
       </w:r>
@@ -3727,7 +4025,6 @@
           <w:szCs w:val="16"/>
         </w:rPr>
       </w:pPr>
-      <w:proofErr w:type="spellStart"/>
       <w:r>
         <w:rPr>
           <w:rFonts w:ascii="Tahoma" w:eastAsia="Arial Unicode MS" w:hAnsi="Tahoma" w:cs="Tahoma"/>
@@ -3735,39 +4032,51 @@
           <w:sz w:val="16"/>
           <w:szCs w:val="16"/>
         </w:rPr>
-        <w:t>Swaggerhub</w:t>
-      </w:r>
-      <w:proofErr w:type="spellEnd"/>
-      <w:r>
+        <w:t>Swaggerhub as a normal support feature also translates into several dozen of the most common and in demand client / server formats. This provides a technology specific version of the CUFX standard for essentially all platforms.</w:t>
+      </w:r>
+    </w:p>
+    <w:p>
+      <w:pPr>
+        <w:spacing w:before="60" w:after="60" w:line="260" w:lineRule="atLeast"/>
         <w:rPr>
           <w:rFonts w:ascii="Tahoma" w:eastAsia="Arial Unicode MS" w:hAnsi="Tahoma" w:cs="Tahoma"/>
           <w:color w:val="000000"/>
           <w:sz w:val="16"/>
           <w:szCs w:val="16"/>
         </w:rPr>
-        <w:t xml:space="preserve"> as a normal support feature also translates into several dozen of the most common and in demand client / server formats. This provides a technology specific version of the CUFX standard for essentially all platforms.</w:t>
-      </w:r>
-    </w:p>
-    <w:p>
-      <w:pPr>
-        <w:spacing w:before="60" w:after="60" w:line="260" w:lineRule="atLeast"/>
+      </w:pPr>
+      <w:r>
         <w:rPr>
           <w:rFonts w:ascii="Tahoma" w:eastAsia="Arial Unicode MS" w:hAnsi="Tahoma" w:cs="Tahoma"/>
           <w:color w:val="000000"/>
           <w:sz w:val="16"/>
           <w:szCs w:val="16"/>
         </w:rPr>
-      </w:pPr>
-      <w:r>
+        <w:lastRenderedPageBreak/>
+        <w:t xml:space="preserve">The CUFX Specification documents have been written to provide for limited examples of case usage but do not reflect the entirety of elements present in any given message. Please see the latest version of CUFX in Swaggerhub for the complete message and for superior documentation support.   </w:t>
+      </w:r>
+    </w:p>
+    <w:p>
+      <w:pPr>
+        <w:pStyle w:val="Heading1"/>
+      </w:pPr>
+      <w:bookmarkStart w:id="19" w:name="_Toc506619642"/>
+      <w:bookmarkStart w:id="20" w:name="_Toc73691796"/>
+      <w:r>
+        <w:t>Release 4.0 Global Update Notes</w:t>
+      </w:r>
+      <w:bookmarkEnd w:id="19"/>
+      <w:bookmarkEnd w:id="20"/>
+    </w:p>
+    <w:p>
+      <w:pPr>
         <w:rPr>
           <w:rFonts w:ascii="Tahoma" w:eastAsia="Arial Unicode MS" w:hAnsi="Tahoma" w:cs="Tahoma"/>
           <w:color w:val="000000"/>
           <w:sz w:val="16"/>
           <w:szCs w:val="16"/>
         </w:rPr>
-        <w:t xml:space="preserve">The CUFX Specification documents have been written to provide for limited examples of case usage but do not reflect the entirety of elements present in any given message. Please see the latest version of CUFX in </w:t>
-      </w:r>
-      <w:proofErr w:type="spellStart"/>
+      </w:pPr>
       <w:r>
         <w:rPr>
           <w:rFonts w:ascii="Tahoma" w:eastAsia="Arial Unicode MS" w:hAnsi="Tahoma" w:cs="Tahoma"/>
@@ -3775,40 +4084,163 @@
           <w:sz w:val="16"/>
           <w:szCs w:val="16"/>
         </w:rPr>
-        <w:t>Swaggerhub</w:t>
+        <w:t xml:space="preserve">CUFX Release 4.0 introduces a number modifications that significantly improves the standard and is not backward compatible with prior versions. </w:t>
+      </w:r>
+    </w:p>
+    <w:p>
+      <w:pPr>
+        <w:pStyle w:val="NormalWeb"/>
+      </w:pPr>
+      <w:r>
+        <w:rPr>
+          <w:rStyle w:val="IntenseEmphasis"/>
+        </w:rPr>
+        <w:t>Messaging paradigm shift.</w:t>
+      </w:r>
+      <w:r>
+        <w:t xml:space="preserve"> Prior to CUFX 4.0 a Message Object would be sent and would expect the Object List to be returned or the error message. The response had to be interrogated to determine what was received.  With CUFX 4.0, the Object Message that is sent is also expected to be the Object that is returned.  Significant improvements have been made to the Message Context to fully support Success, Informational, Warnings and Error responses.  End Points may continue to use the prior methods, but use of the Error.xsd is depreciated; all functionality has transitioned into MessageContext.xsd.</w:t>
+      </w:r>
+    </w:p>
+    <w:p>
+      <w:pPr>
+        <w:pStyle w:val="NormalWeb"/>
+      </w:pPr>
+      <w:r>
+        <w:rPr>
+          <w:rStyle w:val="IntenseEmphasis"/>
+        </w:rPr>
+        <w:t>Date Range Filtering.</w:t>
+      </w:r>
+      <w:r>
+        <w:t xml:space="preserve"> A global update was applied across the standard to remove the pairs of date filter elements for any given range and replaced with a single Common.xsd definition </w:t>
+      </w:r>
+      <w:proofErr w:type="spellStart"/>
+      <w:r>
+        <w:t>DateRange</w:t>
       </w:r>
       <w:proofErr w:type="spellEnd"/>
       <w:r>
+        <w:t xml:space="preserve"> complex type. This makes date range filtering completely uniform across the standard and associates the </w:t>
+      </w:r>
+      <w:proofErr w:type="spellStart"/>
+      <w:r>
+        <w:t>startDateTime</w:t>
+      </w:r>
+      <w:proofErr w:type="spellEnd"/>
+      <w:r>
+        <w:t xml:space="preserve"> and </w:t>
+      </w:r>
+      <w:proofErr w:type="spellStart"/>
+      <w:r>
+        <w:t>endDateTime</w:t>
+      </w:r>
+      <w:proofErr w:type="spellEnd"/>
+      <w:r>
+        <w:t xml:space="preserve"> together as an object set.</w:t>
+      </w:r>
+    </w:p>
+    <w:p>
+      <w:pPr>
+        <w:pStyle w:val="NormalWeb"/>
+      </w:pPr>
+      <w:r>
+        <w:t xml:space="preserve">As example:  elements </w:t>
+      </w:r>
+      <w:proofErr w:type="spellStart"/>
+      <w:r>
+        <w:t>transactionStartDateTime</w:t>
+      </w:r>
+      <w:proofErr w:type="spellEnd"/>
+      <w:r>
+        <w:t xml:space="preserve"> and </w:t>
+      </w:r>
+      <w:proofErr w:type="spellStart"/>
+      <w:r>
+        <w:t>transactionEndDateTime</w:t>
+      </w:r>
+      <w:proofErr w:type="spellEnd"/>
+      <w:r>
+        <w:t xml:space="preserve"> were replaced in the AccountFilter.xsd with </w:t>
+      </w:r>
+      <w:proofErr w:type="spellStart"/>
+      <w:r>
+        <w:t>transactionDateRange</w:t>
+      </w:r>
+      <w:proofErr w:type="spellEnd"/>
+      <w:r>
+        <w:t xml:space="preserve">. </w:t>
+      </w:r>
+    </w:p>
+    <w:p>
+      <w:pPr>
+        <w:pStyle w:val="NormalWeb"/>
+      </w:pPr>
+      <w:r>
+        <w:rPr>
+          <w:rStyle w:val="IntenseEmphasis"/>
+        </w:rPr>
+        <w:t xml:space="preserve">Microsoft Serialization Bug. </w:t>
+      </w:r>
+      <w:r>
+        <w:t xml:space="preserve"> We discovered the root cause of a serialization error impacting CUFX.  A known Microsoft Serialization error from 2006 is present for single element complex types. It causes a naming error of the serialized constructs.  If both endpoints are using a Microsoft compilation the error is consistent and does not present itself, the names are both wrong but pass data successfully. When one end point is not using a Microsoft compilation, the field names are in variance and fails. If both end points are using non-Microsoft compilation the serialization would be correct and match. </w:t>
+      </w:r>
+    </w:p>
+    <w:p>
+      <w:pPr>
+        <w:pStyle w:val="NormalWeb"/>
+      </w:pPr>
+      <w:r>
+        <w:t xml:space="preserve">CUFX 4.0 has applied a global update across all list types throughout the standard. The CUFX list construct was consistently a single element complex type. For all occurrences we have applied an extension base of </w:t>
+      </w:r>
+      <w:proofErr w:type="spellStart"/>
+      <w:r>
+        <w:t>common:ListBase</w:t>
+      </w:r>
+      <w:proofErr w:type="spellEnd"/>
+      <w:r>
+        <w:t xml:space="preserve">.  </w:t>
+      </w:r>
+      <w:proofErr w:type="spellStart"/>
+      <w:r>
+        <w:t>ListBase</w:t>
+      </w:r>
+      <w:proofErr w:type="spellEnd"/>
+      <w:r>
+        <w:t xml:space="preserve"> provides pagination support and also resolves the Microsoft serialization error. No longer being a single element complex type, Microsoft compilation now generates the correct names. This will necessitate prior (Microsoft) implementations to remap to the correct serialized names. </w:t>
+      </w:r>
+    </w:p>
+    <w:p>
+      <w:pPr>
+        <w:pStyle w:val="Heading1"/>
+      </w:pPr>
+      <w:bookmarkStart w:id="21" w:name="_Toc53587760"/>
+      <w:bookmarkStart w:id="22" w:name="_Toc73691797"/>
+      <w:r>
+        <w:t>Release 4.4 Global Update Notes</w:t>
+      </w:r>
+      <w:bookmarkEnd w:id="21"/>
+      <w:bookmarkEnd w:id="22"/>
+    </w:p>
+    <w:p>
+      <w:pPr>
+        <w:spacing w:before="60" w:after="60" w:line="260" w:lineRule="atLeast"/>
         <w:rPr>
           <w:rFonts w:ascii="Tahoma" w:eastAsia="Arial Unicode MS" w:hAnsi="Tahoma" w:cs="Tahoma"/>
           <w:color w:val="000000"/>
           <w:sz w:val="16"/>
           <w:szCs w:val="16"/>
         </w:rPr>
-        <w:t xml:space="preserve"> for the complete message and for superior documentation support.   </w:t>
-      </w:r>
-    </w:p>
-    <w:p>
-      <w:pPr>
-        <w:pStyle w:val="Heading1"/>
-      </w:pPr>
-      <w:bookmarkStart w:id="19" w:name="_Toc506619642"/>
-      <w:bookmarkStart w:id="20" w:name="_Toc68096899"/>
-      <w:r>
-        <w:t>Release 4.0 Global Update Notes</w:t>
-      </w:r>
-      <w:bookmarkEnd w:id="19"/>
-      <w:bookmarkEnd w:id="20"/>
-    </w:p>
-    <w:p>
-      <w:pPr>
+      </w:pPr>
+      <w:r>
         <w:rPr>
           <w:rFonts w:ascii="Tahoma" w:eastAsia="Arial Unicode MS" w:hAnsi="Tahoma" w:cs="Tahoma"/>
           <w:color w:val="000000"/>
           <w:sz w:val="16"/>
           <w:szCs w:val="16"/>
         </w:rPr>
-      </w:pPr>
+        <w:t xml:space="preserve">CUFX Release 4.4 introduces a significant enhancement for complex Account identification and filter navigation.  The foundational architectural design premise for account navigation is that the CUFX </w:t>
+      </w:r>
+      <w:proofErr w:type="spellStart"/>
       <w:r>
         <w:rPr>
           <w:rFonts w:ascii="Tahoma" w:eastAsia="Arial Unicode MS" w:hAnsi="Tahoma" w:cs="Tahoma"/>
@@ -3816,9 +4248,9 @@
           <w:sz w:val="16"/>
           <w:szCs w:val="16"/>
         </w:rPr>
-        <w:t xml:space="preserve">CUFX Release 4.0 introduces a </w:t>
-      </w:r>
-      <w:proofErr w:type="gramStart"/>
+        <w:t>AccountId</w:t>
+      </w:r>
+      <w:proofErr w:type="spellEnd"/>
       <w:r>
         <w:rPr>
           <w:rFonts w:ascii="Tahoma" w:eastAsia="Arial Unicode MS" w:hAnsi="Tahoma" w:cs="Tahoma"/>
@@ -3826,9 +4258,9 @@
           <w:sz w:val="16"/>
           <w:szCs w:val="16"/>
         </w:rPr>
-        <w:t>number</w:t>
-      </w:r>
-      <w:proofErr w:type="gramEnd"/>
+        <w:t xml:space="preserve"> would be a unique value unto itself within a given institution, or that a composite unique key would be passed. With the direct support of several core system providers it was established that that later case is predominate. The </w:t>
+      </w:r>
+      <w:proofErr w:type="spellStart"/>
       <w:r>
         <w:rPr>
           <w:rFonts w:ascii="Tahoma" w:eastAsia="Arial Unicode MS" w:hAnsi="Tahoma" w:cs="Tahoma"/>
@@ -3836,172 +4268,19 @@
           <w:sz w:val="16"/>
           <w:szCs w:val="16"/>
         </w:rPr>
-        <w:t xml:space="preserve"> modifications that significantly improves the standard and is not backward compatible with prior versions. </w:t>
-      </w:r>
-    </w:p>
-    <w:p>
-      <w:pPr>
-        <w:pStyle w:val="NormalWeb"/>
-      </w:pPr>
-      <w:r>
-        <w:rPr>
-          <w:rStyle w:val="IntenseEmphasis"/>
-        </w:rPr>
-        <w:lastRenderedPageBreak/>
-        <w:t>Messaging paradigm shift.</w:t>
-      </w:r>
-      <w:r>
-        <w:t xml:space="preserve"> Prior to CUFX 4.0 a Message Object would be sent and would expect the Object List to be returned or the error message. The response had to be interrogated to determine what was received.  With CUFX 4.0, the Object Message that is sent is also expected to be the Object that is returned.  Significant improvements have been made to the Message Context to fully support Success, Informational, Warnings and Error responses.  End Points may continue to use the prior </w:t>
-      </w:r>
-      <w:proofErr w:type="gramStart"/>
-      <w:r>
-        <w:t>methods, but</w:t>
-      </w:r>
-      <w:proofErr w:type="gramEnd"/>
-      <w:r>
-        <w:t xml:space="preserve"> use of the Error.xsd is depreciated; all functionality has transitioned into MessageContext.xsd.</w:t>
-      </w:r>
-    </w:p>
-    <w:p>
-      <w:pPr>
-        <w:pStyle w:val="NormalWeb"/>
-      </w:pPr>
-      <w:r>
-        <w:rPr>
-          <w:rStyle w:val="IntenseEmphasis"/>
-        </w:rPr>
-        <w:t>Date Range Filtering.</w:t>
-      </w:r>
-      <w:r>
-        <w:t xml:space="preserve"> A global update was applied across the standard to remove the pairs of date filter elements for any given range and replaced with a single Common.xsd definition </w:t>
-      </w:r>
-      <w:proofErr w:type="spellStart"/>
-      <w:r>
-        <w:t>DateRange</w:t>
+        <w:t>AccountId</w:t>
       </w:r>
       <w:proofErr w:type="spellEnd"/>
       <w:r>
-        <w:t xml:space="preserve"> complex type. This makes date range filtering completely uniform across the standard and associates the </w:t>
-      </w:r>
-      <w:proofErr w:type="spellStart"/>
-      <w:r>
-        <w:t>startDateTime</w:t>
-      </w:r>
-      <w:proofErr w:type="spellEnd"/>
-      <w:r>
-        <w:t xml:space="preserve"> and </w:t>
-      </w:r>
-      <w:proofErr w:type="spellStart"/>
-      <w:r>
-        <w:t>endDateTime</w:t>
-      </w:r>
-      <w:proofErr w:type="spellEnd"/>
-      <w:r>
-        <w:t xml:space="preserve"> together as an object set.</w:t>
-      </w:r>
-    </w:p>
-    <w:p>
-      <w:pPr>
-        <w:pStyle w:val="NormalWeb"/>
-      </w:pPr>
-      <w:r>
-        <w:t xml:space="preserve">As example:  elements </w:t>
-      </w:r>
-      <w:proofErr w:type="spellStart"/>
-      <w:r>
-        <w:t>transactionStartDateTime</w:t>
-      </w:r>
-      <w:proofErr w:type="spellEnd"/>
-      <w:r>
-        <w:t xml:space="preserve"> and </w:t>
-      </w:r>
-      <w:proofErr w:type="spellStart"/>
-      <w:r>
-        <w:t>transactionEndDateTime</w:t>
-      </w:r>
-      <w:proofErr w:type="spellEnd"/>
-      <w:r>
-        <w:t xml:space="preserve"> were replaced in the AccountFilter.xsd with </w:t>
-      </w:r>
-      <w:proofErr w:type="spellStart"/>
-      <w:r>
-        <w:t>transactionDateRange</w:t>
-      </w:r>
-      <w:proofErr w:type="spellEnd"/>
-      <w:r>
-        <w:t xml:space="preserve">. </w:t>
-      </w:r>
-    </w:p>
-    <w:p>
-      <w:pPr>
-        <w:pStyle w:val="NormalWeb"/>
-      </w:pPr>
-      <w:r>
-        <w:rPr>
-          <w:rStyle w:val="IntenseEmphasis"/>
-        </w:rPr>
-        <w:t xml:space="preserve">Microsoft Serialization Bug. </w:t>
-      </w:r>
-      <w:r>
-        <w:t xml:space="preserve"> We discovered the root cause of a serialization error impacting CUFX.  A known Microsoft Serialization error from 2006 is present for single element complex types. It causes a naming error of the serialized constructs.  If both endpoints are using a Microsoft compilation the error is consistent and does not present itself, the names are both wrong but pass data successfully. When one end point is not using a Microsoft compilation, the field names are in variance and fails. If both end points are using non-Microsoft compilation the serialization would be correct and match. </w:t>
-      </w:r>
-    </w:p>
-    <w:p>
-      <w:pPr>
-        <w:pStyle w:val="NormalWeb"/>
-      </w:pPr>
-      <w:r>
-        <w:t xml:space="preserve">CUFX 4.0 has applied a global update across all list types throughout the standard. The CUFX list construct was consistently a single element complex type. For all occurrences we have applied an extension base of </w:t>
-      </w:r>
-      <w:proofErr w:type="spellStart"/>
-      <w:proofErr w:type="gramStart"/>
-      <w:r>
-        <w:t>common:ListBase</w:t>
-      </w:r>
-      <w:proofErr w:type="spellEnd"/>
-      <w:proofErr w:type="gramEnd"/>
-      <w:r>
-        <w:t xml:space="preserve">.  </w:t>
-      </w:r>
-      <w:proofErr w:type="spellStart"/>
-      <w:r>
-        <w:t>ListBase</w:t>
-      </w:r>
-      <w:proofErr w:type="spellEnd"/>
-      <w:r>
-        <w:t xml:space="preserve"> provides pagination support </w:t>
-      </w:r>
-      <w:proofErr w:type="gramStart"/>
-      <w:r>
-        <w:t>and also</w:t>
-      </w:r>
-      <w:proofErr w:type="gramEnd"/>
-      <w:r>
-        <w:t xml:space="preserve"> resolves the Microsoft serialization error. No longer being a single element complex type, Microsoft compilation now generates the correct names. This will necessitate prior (Microsoft) implementations to remap to the correct serialized names. </w:t>
-      </w:r>
-    </w:p>
-    <w:p>
-      <w:pPr>
-        <w:pStyle w:val="Heading1"/>
-      </w:pPr>
-      <w:bookmarkStart w:id="21" w:name="_Toc53587760"/>
-      <w:bookmarkStart w:id="22" w:name="_Toc68096900"/>
-      <w:r>
-        <w:t>Release 4.4 Global Update Notes</w:t>
-      </w:r>
-      <w:bookmarkEnd w:id="21"/>
-      <w:bookmarkEnd w:id="22"/>
-    </w:p>
-    <w:p>
-      <w:pPr>
-        <w:spacing w:before="60" w:after="60" w:line="260" w:lineRule="atLeast"/>
         <w:rPr>
           <w:rFonts w:ascii="Tahoma" w:eastAsia="Arial Unicode MS" w:hAnsi="Tahoma" w:cs="Tahoma"/>
           <w:color w:val="000000"/>
           <w:sz w:val="16"/>
           <w:szCs w:val="16"/>
         </w:rPr>
-      </w:pPr>
+        <w:t xml:space="preserve"> is generally not a unique value unless in combination with several other values such as </w:t>
+      </w:r>
+      <w:proofErr w:type="spellStart"/>
       <w:r>
         <w:rPr>
           <w:rFonts w:ascii="Tahoma" w:eastAsia="Arial Unicode MS" w:hAnsi="Tahoma" w:cs="Tahoma"/>
@@ -4009,9 +4288,9 @@
           <w:sz w:val="16"/>
           <w:szCs w:val="16"/>
         </w:rPr>
-        <w:t xml:space="preserve">CUFX Release 4.4 introduces a significant enhancement for complex Account identification and filter navigation.  The foundational architectural design premise for account navigation is that the CUFX </w:t>
-      </w:r>
-      <w:proofErr w:type="spellStart"/>
+        <w:t>AccountType</w:t>
+      </w:r>
+      <w:proofErr w:type="spellEnd"/>
       <w:r>
         <w:rPr>
           <w:rFonts w:ascii="Tahoma" w:eastAsia="Arial Unicode MS" w:hAnsi="Tahoma" w:cs="Tahoma"/>
@@ -4019,9 +4298,9 @@
           <w:sz w:val="16"/>
           <w:szCs w:val="16"/>
         </w:rPr>
-        <w:t>AccountId</w:t>
-      </w:r>
-      <w:proofErr w:type="spellEnd"/>
+        <w:t xml:space="preserve"> and </w:t>
+      </w:r>
+      <w:proofErr w:type="spellStart"/>
       <w:r>
         <w:rPr>
           <w:rFonts w:ascii="Tahoma" w:eastAsia="Arial Unicode MS" w:hAnsi="Tahoma" w:cs="Tahoma"/>
@@ -4029,9 +4308,9 @@
           <w:sz w:val="16"/>
           <w:szCs w:val="16"/>
         </w:rPr>
-        <w:t xml:space="preserve"> would be a unique value unto itself within a given institution, or that a composite unique key would be passed. With the direct support of several core system </w:t>
-      </w:r>
-      <w:proofErr w:type="gramStart"/>
+        <w:t>AccountSubType</w:t>
+      </w:r>
+      <w:proofErr w:type="spellEnd"/>
       <w:r>
         <w:rPr>
           <w:rFonts w:ascii="Tahoma" w:eastAsia="Arial Unicode MS" w:hAnsi="Tahoma" w:cs="Tahoma"/>
@@ -4039,9 +4318,9 @@
           <w:sz w:val="16"/>
           <w:szCs w:val="16"/>
         </w:rPr>
-        <w:t>providers</w:t>
-      </w:r>
-      <w:proofErr w:type="gramEnd"/>
+        <w:t xml:space="preserve">.  Hence passing a unique </w:t>
+      </w:r>
+      <w:proofErr w:type="spellStart"/>
       <w:r>
         <w:rPr>
           <w:rFonts w:ascii="Tahoma" w:eastAsia="Arial Unicode MS" w:hAnsi="Tahoma" w:cs="Tahoma"/>
@@ -4049,9 +4328,9 @@
           <w:sz w:val="16"/>
           <w:szCs w:val="16"/>
         </w:rPr>
-        <w:t xml:space="preserve"> it was established that that later case is predominate. The </w:t>
-      </w:r>
-      <w:proofErr w:type="spellStart"/>
+        <w:t>AccountId</w:t>
+      </w:r>
+      <w:proofErr w:type="spellEnd"/>
       <w:r>
         <w:rPr>
           <w:rFonts w:ascii="Tahoma" w:eastAsia="Arial Unicode MS" w:hAnsi="Tahoma" w:cs="Tahoma"/>
@@ -4059,9 +4338,8 @@
           <w:sz w:val="16"/>
           <w:szCs w:val="16"/>
         </w:rPr>
-        <w:t>AccountId</w:t>
-      </w:r>
-      <w:proofErr w:type="spellEnd"/>
+        <w:t xml:space="preserve"> meant that the organization had to overload the element value making</w:t>
+      </w:r>
       <w:r>
         <w:rPr>
           <w:rFonts w:ascii="Tahoma" w:eastAsia="Arial Unicode MS" w:hAnsi="Tahoma" w:cs="Tahoma"/>
@@ -4069,9 +4347,8 @@
           <w:sz w:val="16"/>
           <w:szCs w:val="16"/>
         </w:rPr>
-        <w:t xml:space="preserve"> is generally not a unique value unless in combination with several other values such as </w:t>
-      </w:r>
-      <w:proofErr w:type="spellStart"/>
+        <w:t xml:space="preserve"> filtering implementation specific </w:t>
+      </w:r>
       <w:r>
         <w:rPr>
           <w:rFonts w:ascii="Tahoma" w:eastAsia="Arial Unicode MS" w:hAnsi="Tahoma" w:cs="Tahoma"/>
@@ -4079,9 +4356,9 @@
           <w:sz w:val="16"/>
           <w:szCs w:val="16"/>
         </w:rPr>
-        <w:t>AccountType</w:t>
-      </w:r>
-      <w:proofErr w:type="spellEnd"/>
+        <w:t xml:space="preserve">and forcing the endpoints to map overlay the </w:t>
+      </w:r>
+      <w:proofErr w:type="spellStart"/>
       <w:r>
         <w:rPr>
           <w:rFonts w:ascii="Tahoma" w:eastAsia="Arial Unicode MS" w:hAnsi="Tahoma" w:cs="Tahoma"/>
@@ -4089,9 +4366,9 @@
           <w:sz w:val="16"/>
           <w:szCs w:val="16"/>
         </w:rPr>
-        <w:t xml:space="preserve"> and </w:t>
-      </w:r>
-      <w:proofErr w:type="spellStart"/>
+        <w:t>accountId</w:t>
+      </w:r>
+      <w:proofErr w:type="spellEnd"/>
       <w:r>
         <w:rPr>
           <w:rFonts w:ascii="Tahoma" w:eastAsia="Arial Unicode MS" w:hAnsi="Tahoma" w:cs="Tahoma"/>
@@ -4099,19 +4376,19 @@
           <w:sz w:val="16"/>
           <w:szCs w:val="16"/>
         </w:rPr>
-        <w:t>AccountSubType</w:t>
-      </w:r>
-      <w:proofErr w:type="spellEnd"/>
-      <w:r>
+        <w:t xml:space="preserve"> to unpack the value. </w:t>
+      </w:r>
+    </w:p>
+    <w:p>
+      <w:pPr>
+        <w:spacing w:before="60" w:after="60" w:line="260" w:lineRule="atLeast"/>
         <w:rPr>
           <w:rFonts w:ascii="Tahoma" w:eastAsia="Arial Unicode MS" w:hAnsi="Tahoma" w:cs="Tahoma"/>
           <w:color w:val="000000"/>
           <w:sz w:val="16"/>
           <w:szCs w:val="16"/>
         </w:rPr>
-        <w:t xml:space="preserve">.  Hence passing a unique </w:t>
-      </w:r>
-      <w:proofErr w:type="spellStart"/>
+      </w:pPr>
       <w:r>
         <w:rPr>
           <w:rFonts w:ascii="Tahoma" w:eastAsia="Arial Unicode MS" w:hAnsi="Tahoma" w:cs="Tahoma"/>
@@ -4119,18 +4396,19 @@
           <w:sz w:val="16"/>
           <w:szCs w:val="16"/>
         </w:rPr>
-        <w:t>AccountId</w:t>
-      </w:r>
-      <w:proofErr w:type="spellEnd"/>
-      <w:r>
+        <w:t xml:space="preserve">CUFX now fully recognizes this architectural paradigm while continuing to support the original architecture. </w:t>
+      </w:r>
+    </w:p>
+    <w:p>
+      <w:pPr>
+        <w:spacing w:before="60" w:after="60" w:line="260" w:lineRule="atLeast"/>
         <w:rPr>
           <w:rFonts w:ascii="Tahoma" w:eastAsia="Arial Unicode MS" w:hAnsi="Tahoma" w:cs="Tahoma"/>
           <w:color w:val="000000"/>
           <w:sz w:val="16"/>
           <w:szCs w:val="16"/>
         </w:rPr>
-        <w:t xml:space="preserve"> meant that the organization had to overload the element value making</w:t>
-      </w:r>
+      </w:pPr>
       <w:r>
         <w:rPr>
           <w:rFonts w:ascii="Tahoma" w:eastAsia="Arial Unicode MS" w:hAnsi="Tahoma" w:cs="Tahoma"/>
@@ -4138,8 +4416,9 @@
           <w:sz w:val="16"/>
           <w:szCs w:val="16"/>
         </w:rPr>
-        <w:t xml:space="preserve"> filtering implementation specific </w:t>
-      </w:r>
+        <w:t xml:space="preserve">A global update was applied to provide the elements </w:t>
+      </w:r>
+      <w:proofErr w:type="spellStart"/>
       <w:r>
         <w:rPr>
           <w:rFonts w:ascii="Tahoma" w:eastAsia="Arial Unicode MS" w:hAnsi="Tahoma" w:cs="Tahoma"/>
@@ -4147,9 +4426,9 @@
           <w:sz w:val="16"/>
           <w:szCs w:val="16"/>
         </w:rPr>
-        <w:t xml:space="preserve">and forcing the endpoints to map overlay the </w:t>
-      </w:r>
-      <w:proofErr w:type="spellStart"/>
+        <w:t>accountType</w:t>
+      </w:r>
+      <w:proofErr w:type="spellEnd"/>
       <w:r>
         <w:rPr>
           <w:rFonts w:ascii="Tahoma" w:eastAsia="Arial Unicode MS" w:hAnsi="Tahoma" w:cs="Tahoma"/>
@@ -4157,9 +4436,9 @@
           <w:sz w:val="16"/>
           <w:szCs w:val="16"/>
         </w:rPr>
-        <w:t>accountId</w:t>
-      </w:r>
-      <w:proofErr w:type="spellEnd"/>
+        <w:t xml:space="preserve"> and </w:t>
+      </w:r>
+      <w:proofErr w:type="spellStart"/>
       <w:r>
         <w:rPr>
           <w:rFonts w:ascii="Tahoma" w:eastAsia="Arial Unicode MS" w:hAnsi="Tahoma" w:cs="Tahoma"/>
@@ -4167,19 +4446,19 @@
           <w:sz w:val="16"/>
           <w:szCs w:val="16"/>
         </w:rPr>
-        <w:t xml:space="preserve"> to unpack the value. </w:t>
-      </w:r>
-    </w:p>
-    <w:p>
-      <w:pPr>
-        <w:spacing w:before="60" w:after="60" w:line="260" w:lineRule="atLeast"/>
+        <w:t>accountSubType</w:t>
+      </w:r>
+      <w:proofErr w:type="spellEnd"/>
+      <w:r>
         <w:rPr>
           <w:rFonts w:ascii="Tahoma" w:eastAsia="Arial Unicode MS" w:hAnsi="Tahoma" w:cs="Tahoma"/>
           <w:color w:val="000000"/>
           <w:sz w:val="16"/>
           <w:szCs w:val="16"/>
         </w:rPr>
-      </w:pPr>
+        <w:t xml:space="preserve"> in all objects that contained </w:t>
+      </w:r>
+      <w:proofErr w:type="spellStart"/>
       <w:r>
         <w:rPr>
           <w:rFonts w:ascii="Tahoma" w:eastAsia="Arial Unicode MS" w:hAnsi="Tahoma" w:cs="Tahoma"/>
@@ -4187,29 +4466,29 @@
           <w:sz w:val="16"/>
           <w:szCs w:val="16"/>
         </w:rPr>
-        <w:t xml:space="preserve">CUFX now fully recognizes this architectural paradigm while continuing to support the original architecture. </w:t>
-      </w:r>
-    </w:p>
-    <w:p>
-      <w:pPr>
-        <w:spacing w:before="60" w:after="60" w:line="260" w:lineRule="atLeast"/>
+        <w:t>accountId</w:t>
+      </w:r>
+      <w:proofErr w:type="spellEnd"/>
+      <w:r>
         <w:rPr>
           <w:rFonts w:ascii="Tahoma" w:eastAsia="Arial Unicode MS" w:hAnsi="Tahoma" w:cs="Tahoma"/>
           <w:color w:val="000000"/>
           <w:sz w:val="16"/>
           <w:szCs w:val="16"/>
         </w:rPr>
-      </w:pPr>
-      <w:r>
+        <w:t>.</w:t>
+      </w:r>
+    </w:p>
+    <w:p>
+      <w:pPr>
+        <w:spacing w:before="60" w:after="60" w:line="260" w:lineRule="atLeast"/>
         <w:rPr>
           <w:rFonts w:ascii="Tahoma" w:eastAsia="Arial Unicode MS" w:hAnsi="Tahoma" w:cs="Tahoma"/>
           <w:color w:val="000000"/>
           <w:sz w:val="16"/>
           <w:szCs w:val="16"/>
         </w:rPr>
-        <w:t xml:space="preserve">A global update was applied to provide the elements </w:t>
-      </w:r>
-      <w:proofErr w:type="spellStart"/>
+      </w:pPr>
       <w:r>
         <w:rPr>
           <w:rFonts w:ascii="Tahoma" w:eastAsia="Arial Unicode MS" w:hAnsi="Tahoma" w:cs="Tahoma"/>
@@ -4217,9 +4496,9 @@
           <w:sz w:val="16"/>
           <w:szCs w:val="16"/>
         </w:rPr>
-        <w:t>accountType</w:t>
-      </w:r>
-      <w:proofErr w:type="spellEnd"/>
+        <w:t xml:space="preserve">A new filter list – </w:t>
+      </w:r>
+      <w:proofErr w:type="spellStart"/>
       <w:r>
         <w:rPr>
           <w:rFonts w:ascii="Tahoma" w:eastAsia="Arial Unicode MS" w:hAnsi="Tahoma" w:cs="Tahoma"/>
@@ -4227,9 +4506,8 @@
           <w:sz w:val="16"/>
           <w:szCs w:val="16"/>
         </w:rPr>
-        <w:t xml:space="preserve"> and </w:t>
-      </w:r>
-      <w:proofErr w:type="spellStart"/>
+        <w:t>AccountIdentificationLis</w:t>
+      </w:r>
       <w:r>
         <w:rPr>
           <w:rFonts w:ascii="Tahoma" w:eastAsia="Arial Unicode MS" w:hAnsi="Tahoma" w:cs="Tahoma"/>
@@ -4237,7 +4515,7 @@
           <w:sz w:val="16"/>
           <w:szCs w:val="16"/>
         </w:rPr>
-        <w:t>accountSubType</w:t>
+        <w:t>t</w:t>
       </w:r>
       <w:proofErr w:type="spellEnd"/>
       <w:r>
@@ -4247,7 +4525,7 @@
           <w:sz w:val="16"/>
           <w:szCs w:val="16"/>
         </w:rPr>
-        <w:t xml:space="preserve"> in all objects that contained </w:t>
+        <w:t xml:space="preserve"> has been added to all account related filters so that </w:t>
       </w:r>
       <w:proofErr w:type="spellStart"/>
       <w:r>
@@ -4257,7 +4535,7 @@
           <w:sz w:val="16"/>
           <w:szCs w:val="16"/>
         </w:rPr>
-        <w:t>accountId</w:t>
+        <w:t>AccountId</w:t>
       </w:r>
       <w:proofErr w:type="spellEnd"/>
       <w:r>
@@ -4267,19 +4545,19 @@
           <w:sz w:val="16"/>
           <w:szCs w:val="16"/>
         </w:rPr>
-        <w:t>.</w:t>
-      </w:r>
-    </w:p>
-    <w:p>
-      <w:pPr>
-        <w:spacing w:before="60" w:after="60" w:line="260" w:lineRule="atLeast"/>
+        <w:t xml:space="preserve">, </w:t>
+      </w:r>
+      <w:proofErr w:type="spellStart"/>
+      <w:r>
         <w:rPr>
           <w:rFonts w:ascii="Tahoma" w:eastAsia="Arial Unicode MS" w:hAnsi="Tahoma" w:cs="Tahoma"/>
           <w:color w:val="000000"/>
           <w:sz w:val="16"/>
           <w:szCs w:val="16"/>
         </w:rPr>
-      </w:pPr>
+        <w:t>AccountType</w:t>
+      </w:r>
+      <w:proofErr w:type="spellEnd"/>
       <w:r>
         <w:rPr>
           <w:rFonts w:ascii="Tahoma" w:eastAsia="Arial Unicode MS" w:hAnsi="Tahoma" w:cs="Tahoma"/>
@@ -4287,7 +4565,7 @@
           <w:sz w:val="16"/>
           <w:szCs w:val="16"/>
         </w:rPr>
-        <w:t xml:space="preserve">A new filter list – </w:t>
+        <w:t xml:space="preserve">, and </w:t>
       </w:r>
       <w:proofErr w:type="spellStart"/>
       <w:r>
@@ -4297,8 +4575,9 @@
           <w:sz w:val="16"/>
           <w:szCs w:val="16"/>
         </w:rPr>
-        <w:t>AccountIdentificationLis</w:t>
-      </w:r>
+        <w:t>AccountSubType</w:t>
+      </w:r>
+      <w:proofErr w:type="spellEnd"/>
       <w:r>
         <w:rPr>
           <w:rFonts w:ascii="Tahoma" w:eastAsia="Arial Unicode MS" w:hAnsi="Tahoma" w:cs="Tahoma"/>
@@ -4306,9 +4585,9 @@
           <w:sz w:val="16"/>
           <w:szCs w:val="16"/>
         </w:rPr>
-        <w:t>t</w:t>
-      </w:r>
-      <w:proofErr w:type="spellEnd"/>
+        <w:t xml:space="preserve"> can be structured properly for discreet filtering of complex account keys, support filtering by the sub keys and also support inbound and outbound account filtering using the </w:t>
+      </w:r>
+      <w:proofErr w:type="spellStart"/>
       <w:r>
         <w:rPr>
           <w:rFonts w:ascii="Tahoma" w:eastAsia="Arial Unicode MS" w:hAnsi="Tahoma" w:cs="Tahoma"/>
@@ -4316,9 +4595,9 @@
           <w:sz w:val="16"/>
           <w:szCs w:val="16"/>
         </w:rPr>
-        <w:t xml:space="preserve"> has been added to all account related filters so that </w:t>
-      </w:r>
-      <w:proofErr w:type="spellStart"/>
+        <w:t>accountToFromIndicator</w:t>
+      </w:r>
+      <w:proofErr w:type="spellEnd"/>
       <w:r>
         <w:rPr>
           <w:rFonts w:ascii="Tahoma" w:eastAsia="Arial Unicode MS" w:hAnsi="Tahoma" w:cs="Tahoma"/>
@@ -4326,19 +4605,19 @@
           <w:sz w:val="16"/>
           <w:szCs w:val="16"/>
         </w:rPr>
-        <w:t>AccountId</w:t>
-      </w:r>
-      <w:proofErr w:type="spellEnd"/>
-      <w:r>
+        <w:t xml:space="preserve">.  </w:t>
+      </w:r>
+    </w:p>
+    <w:p>
+      <w:pPr>
+        <w:spacing w:before="60" w:after="60" w:line="260" w:lineRule="atLeast"/>
         <w:rPr>
           <w:rFonts w:ascii="Tahoma" w:eastAsia="Arial Unicode MS" w:hAnsi="Tahoma" w:cs="Tahoma"/>
           <w:color w:val="000000"/>
           <w:sz w:val="16"/>
           <w:szCs w:val="16"/>
         </w:rPr>
-        <w:t xml:space="preserve">, </w:t>
-      </w:r>
-      <w:proofErr w:type="spellStart"/>
+      </w:pPr>
       <w:r>
         <w:rPr>
           <w:rFonts w:ascii="Tahoma" w:eastAsia="Arial Unicode MS" w:hAnsi="Tahoma" w:cs="Tahoma"/>
@@ -4346,9 +4625,9 @@
           <w:sz w:val="16"/>
           <w:szCs w:val="16"/>
         </w:rPr>
-        <w:t>AccountType</w:t>
-      </w:r>
-      <w:proofErr w:type="spellEnd"/>
+        <w:t xml:space="preserve">By expanding the architectural paradigm to support a non-unique </w:t>
+      </w:r>
+      <w:proofErr w:type="spellStart"/>
       <w:r>
         <w:rPr>
           <w:rFonts w:ascii="Tahoma" w:eastAsia="Arial Unicode MS" w:hAnsi="Tahoma" w:cs="Tahoma"/>
@@ -4356,9 +4635,9 @@
           <w:sz w:val="16"/>
           <w:szCs w:val="16"/>
         </w:rPr>
-        <w:t xml:space="preserve">, and </w:t>
-      </w:r>
-      <w:proofErr w:type="spellStart"/>
+        <w:t>AccountId</w:t>
+      </w:r>
+      <w:proofErr w:type="spellEnd"/>
       <w:r>
         <w:rPr>
           <w:rFonts w:ascii="Tahoma" w:eastAsia="Arial Unicode MS" w:hAnsi="Tahoma" w:cs="Tahoma"/>
@@ -4366,19 +4645,29 @@
           <w:sz w:val="16"/>
           <w:szCs w:val="16"/>
         </w:rPr>
-        <w:t>AccountSubType</w:t>
-      </w:r>
-      <w:proofErr w:type="spellEnd"/>
-      <w:r>
+        <w:t xml:space="preserve"> CUFX is now positioned to better support core adoption of the standard.   </w:t>
+      </w:r>
+    </w:p>
+    <w:p>
+      <w:pPr>
+        <w:pStyle w:val="Heading1"/>
+      </w:pPr>
+      <w:bookmarkStart w:id="23" w:name="_Toc73691798"/>
+      <w:r>
+        <w:t>Release 5.0 Global Update Notes</w:t>
+      </w:r>
+      <w:bookmarkEnd w:id="23"/>
+    </w:p>
+    <w:p>
+      <w:pPr>
+        <w:spacing w:before="60" w:after="60" w:line="260" w:lineRule="atLeast"/>
         <w:rPr>
           <w:rFonts w:ascii="Tahoma" w:eastAsia="Arial Unicode MS" w:hAnsi="Tahoma" w:cs="Tahoma"/>
           <w:color w:val="000000"/>
           <w:sz w:val="16"/>
           <w:szCs w:val="16"/>
         </w:rPr>
-        <w:t xml:space="preserve"> can be structured properly for discreet filtering of complex account keys, support filtering by the sub keys </w:t>
-      </w:r>
-      <w:proofErr w:type="gramStart"/>
+      </w:pPr>
       <w:r>
         <w:rPr>
           <w:rFonts w:ascii="Tahoma" w:eastAsia="Arial Unicode MS" w:hAnsi="Tahoma" w:cs="Tahoma"/>
@@ -4386,9 +4675,10 @@
           <w:sz w:val="16"/>
           <w:szCs w:val="16"/>
         </w:rPr>
-        <w:t>and also</w:t>
-      </w:r>
-      <w:proofErr w:type="gramEnd"/>
+        <w:lastRenderedPageBreak/>
+        <w:t xml:space="preserve">CUFX Release 5.0 Moved </w:t>
+      </w:r>
+      <w:proofErr w:type="spellStart"/>
       <w:r>
         <w:rPr>
           <w:rFonts w:ascii="Tahoma" w:eastAsia="Arial Unicode MS" w:hAnsi="Tahoma" w:cs="Tahoma"/>
@@ -4396,9 +4686,9 @@
           <w:sz w:val="16"/>
           <w:szCs w:val="16"/>
         </w:rPr>
-        <w:t xml:space="preserve"> support inbound and outbound account filtering using the </w:t>
-      </w:r>
-      <w:proofErr w:type="spellStart"/>
+        <w:t>PartyId</w:t>
+      </w:r>
+      <w:proofErr w:type="spellEnd"/>
       <w:r>
         <w:rPr>
           <w:rFonts w:ascii="Tahoma" w:eastAsia="Arial Unicode MS" w:hAnsi="Tahoma" w:cs="Tahoma"/>
@@ -4406,9 +4696,9 @@
           <w:sz w:val="16"/>
           <w:szCs w:val="16"/>
         </w:rPr>
-        <w:t>accountToFromIndicator</w:t>
-      </w:r>
-      <w:proofErr w:type="spellEnd"/>
+        <w:t xml:space="preserve"> and </w:t>
+      </w:r>
+      <w:proofErr w:type="spellStart"/>
       <w:r>
         <w:rPr>
           <w:rFonts w:ascii="Tahoma" w:eastAsia="Arial Unicode MS" w:hAnsi="Tahoma" w:cs="Tahoma"/>
@@ -4416,19 +4706,19 @@
           <w:sz w:val="16"/>
           <w:szCs w:val="16"/>
         </w:rPr>
-        <w:t xml:space="preserve">.  </w:t>
-      </w:r>
-    </w:p>
-    <w:p>
-      <w:pPr>
-        <w:spacing w:before="60" w:after="60" w:line="260" w:lineRule="atLeast"/>
+        <w:t>PartyIdList</w:t>
+      </w:r>
+      <w:proofErr w:type="spellEnd"/>
+      <w:r>
         <w:rPr>
           <w:rFonts w:ascii="Tahoma" w:eastAsia="Arial Unicode MS" w:hAnsi="Tahoma" w:cs="Tahoma"/>
           <w:color w:val="000000"/>
           <w:sz w:val="16"/>
           <w:szCs w:val="16"/>
         </w:rPr>
-      </w:pPr>
+        <w:t xml:space="preserve"> into the Common.xsd. Namespaces references to Party were removed if there were no other references to Party in the specification. </w:t>
+      </w:r>
+      <w:proofErr w:type="spellStart"/>
       <w:r>
         <w:rPr>
           <w:rFonts w:ascii="Tahoma" w:eastAsia="Arial Unicode MS" w:hAnsi="Tahoma" w:cs="Tahoma"/>
@@ -4436,9 +4726,9 @@
           <w:sz w:val="16"/>
           <w:szCs w:val="16"/>
         </w:rPr>
-        <w:t xml:space="preserve">By expanding the architectural paradigm to support a non-unique </w:t>
-      </w:r>
-      <w:proofErr w:type="spellStart"/>
+        <w:t>PartyId</w:t>
+      </w:r>
+      <w:proofErr w:type="spellEnd"/>
       <w:r>
         <w:rPr>
           <w:rFonts w:ascii="Tahoma" w:eastAsia="Arial Unicode MS" w:hAnsi="Tahoma" w:cs="Tahoma"/>
@@ -4446,9 +4736,9 @@
           <w:sz w:val="16"/>
           <w:szCs w:val="16"/>
         </w:rPr>
-        <w:t>AccountId</w:t>
-      </w:r>
-      <w:proofErr w:type="spellEnd"/>
+        <w:t xml:space="preserve"> and </w:t>
+      </w:r>
+      <w:proofErr w:type="spellStart"/>
       <w:r>
         <w:rPr>
           <w:rFonts w:ascii="Tahoma" w:eastAsia="Arial Unicode MS" w:hAnsi="Tahoma" w:cs="Tahoma"/>
@@ -4456,20 +4746,41 @@
           <w:sz w:val="16"/>
           <w:szCs w:val="16"/>
         </w:rPr>
-        <w:t xml:space="preserve"> CUFX is now positioned to better support core adoption of the standard.   </w:t>
-      </w:r>
+        <w:t>PartyIdList</w:t>
+      </w:r>
+      <w:proofErr w:type="spellEnd"/>
+      <w:r>
+        <w:rPr>
+          <w:rFonts w:ascii="Tahoma" w:eastAsia="Arial Unicode MS" w:hAnsi="Tahoma" w:cs="Tahoma"/>
+          <w:color w:val="000000"/>
+          <w:sz w:val="16"/>
+          <w:szCs w:val="16"/>
+        </w:rPr>
+        <w:t xml:space="preserve"> type references were updated. </w:t>
+      </w:r>
+    </w:p>
+    <w:p>
+      <w:pPr>
+        <w:spacing w:before="60" w:after="60" w:line="260" w:lineRule="atLeast"/>
+        <w:rPr>
+          <w:rFonts w:ascii="Tahoma" w:eastAsia="Arial Unicode MS" w:hAnsi="Tahoma" w:cs="Tahoma"/>
+          <w:color w:val="000000"/>
+          <w:sz w:val="16"/>
+          <w:szCs w:val="16"/>
+        </w:rPr>
+      </w:pPr>
     </w:p>
     <w:p>
       <w:pPr>
         <w:pStyle w:val="Heading1"/>
       </w:pPr>
-      <w:bookmarkStart w:id="23" w:name="_Toc308532767"/>
-      <w:bookmarkStart w:id="24" w:name="_Toc68096901"/>
+      <w:bookmarkStart w:id="24" w:name="_Toc308532767"/>
+      <w:bookmarkStart w:id="25" w:name="_Toc73691799"/>
       <w:r>
         <w:t>Definitions related to the specification</w:t>
       </w:r>
-      <w:bookmarkEnd w:id="23"/>
       <w:bookmarkEnd w:id="24"/>
+      <w:bookmarkEnd w:id="25"/>
     </w:p>
     <w:p>
       <w:pPr>
@@ -4506,22 +4817,21 @@
       <w:pPr>
         <w:pStyle w:val="Heading1"/>
       </w:pPr>
-      <w:bookmarkStart w:id="25" w:name="_Toc308532768"/>
-      <w:bookmarkStart w:id="26" w:name="_Toc68096902"/>
+      <w:bookmarkStart w:id="26" w:name="_Toc308532768"/>
+      <w:bookmarkStart w:id="27" w:name="_Toc73691800"/>
       <w:r>
         <w:t>Data Elements</w:t>
       </w:r>
-      <w:bookmarkEnd w:id="25"/>
       <w:bookmarkEnd w:id="26"/>
+      <w:bookmarkEnd w:id="27"/>
     </w:p>
     <w:p>
       <w:pPr>
         <w:pStyle w:val="Heading2"/>
       </w:pPr>
-      <w:bookmarkStart w:id="27" w:name="_Toc308532769"/>
-      <w:bookmarkStart w:id="28" w:name="_Toc68096903"/>
-      <w:r>
-        <w:lastRenderedPageBreak/>
+      <w:bookmarkStart w:id="28" w:name="_Toc308532769"/>
+      <w:bookmarkStart w:id="29" w:name="_Toc73691801"/>
+      <w:r>
         <w:t>Variables used when accessing the acco</w:t>
       </w:r>
       <w:r>
@@ -4530,8 +4840,8 @@
       <w:r>
         <w:t>nt object (but not part of the object)</w:t>
       </w:r>
-      <w:bookmarkEnd w:id="27"/>
       <w:bookmarkEnd w:id="28"/>
+      <w:bookmarkEnd w:id="29"/>
     </w:p>
     <w:p>
       <w:r>
@@ -4570,33 +4880,20 @@
     </w:p>
     <w:p>
       <w:r>
-        <w:t xml:space="preserve">The filters are used to filter based on associated data type for the account detail such as accounts for an account id, account type, or transaction range. </w:t>
-      </w:r>
-      <w:proofErr w:type="gramStart"/>
-      <w:r>
-        <w:t>etc..</w:t>
-      </w:r>
-      <w:proofErr w:type="gramEnd"/>
-      <w:r>
-        <w:t xml:space="preserve">   Combining filters can be used to get list of accounts for a specific relationship, party, </w:t>
-      </w:r>
-      <w:proofErr w:type="gramStart"/>
-      <w:r>
-        <w:t>etc..</w:t>
-      </w:r>
-      <w:proofErr w:type="gramEnd"/>
+        <w:t>The filters are used to filter based on associated data type for the account detail such as accounts for an account id, account type, or transaction range. etc..   Combining filters can be used to get list of accounts for a specific relationship, party, etc..</w:t>
+      </w:r>
     </w:p>
     <w:p>
       <w:pPr>
         <w:pStyle w:val="Heading2"/>
       </w:pPr>
-      <w:bookmarkStart w:id="29" w:name="_Toc308532777"/>
-      <w:bookmarkStart w:id="30" w:name="_Toc68096904"/>
+      <w:bookmarkStart w:id="30" w:name="_Toc308532777"/>
+      <w:bookmarkStart w:id="31" w:name="_Toc73691802"/>
       <w:r>
         <w:t>Account Object attributes</w:t>
       </w:r>
-      <w:bookmarkEnd w:id="29"/>
       <w:bookmarkEnd w:id="30"/>
+      <w:bookmarkEnd w:id="31"/>
     </w:p>
     <w:p>
       <w:pPr>
@@ -4868,15 +5165,7 @@
     </w:p>
     <w:p>
       <w:r>
-        <w:t xml:space="preserve">Note: Fields not listed in the calling specification are not to be returned to the calling specification.  </w:t>
-      </w:r>
-      <w:proofErr w:type="gramStart"/>
-      <w:r>
-        <w:t>i.e.</w:t>
-      </w:r>
-      <w:proofErr w:type="gramEnd"/>
-      <w:r>
-        <w:t xml:space="preserve"> If the field </w:t>
+        <w:t xml:space="preserve">Note: Fields not listed in the calling specification are not to be returned to the calling specification.  i.e. If the field </w:t>
       </w:r>
       <w:r>
         <w:t>transaction</w:t>
@@ -4893,13 +5182,13 @@
       <w:pPr>
         <w:pStyle w:val="Heading1"/>
       </w:pPr>
-      <w:bookmarkStart w:id="31" w:name="_Toc324868634"/>
-      <w:bookmarkStart w:id="32" w:name="_Toc68096905"/>
+      <w:bookmarkStart w:id="32" w:name="_Toc324868634"/>
+      <w:bookmarkStart w:id="33" w:name="_Toc73691803"/>
       <w:r>
         <w:t>Services</w:t>
       </w:r>
-      <w:bookmarkEnd w:id="31"/>
       <w:bookmarkEnd w:id="32"/>
+      <w:bookmarkEnd w:id="33"/>
     </w:p>
     <w:p>
       <w:pPr>
@@ -4913,8 +5202,8 @@
           <w:spacing w:val="15"/>
         </w:rPr>
       </w:pPr>
-      <w:bookmarkStart w:id="33" w:name="_Toc324868635"/>
-      <w:bookmarkStart w:id="34" w:name="_Toc68096906"/>
+      <w:bookmarkStart w:id="34" w:name="_Toc324868635"/>
+      <w:bookmarkStart w:id="35" w:name="_Toc73691804"/>
       <w:r>
         <w:rPr>
           <w:rStyle w:val="IntenseEmphasis"/>
@@ -4926,8 +5215,8 @@
         </w:rPr>
         <w:t>account</w:t>
       </w:r>
-      <w:bookmarkEnd w:id="33"/>
       <w:bookmarkEnd w:id="34"/>
+      <w:bookmarkEnd w:id="35"/>
       <w:r>
         <w:rPr>
           <w:rStyle w:val="IntenseEmphasis"/>
@@ -4960,7 +5249,6 @@
         </w:rPr>
         <w:t xml:space="preserve">loan, </w:t>
       </w:r>
-      <w:proofErr w:type="gramStart"/>
       <w:r>
         <w:rPr>
           <w:b/>
@@ -4968,7 +5256,6 @@
         </w:rPr>
         <w:t>deposit</w:t>
       </w:r>
-      <w:proofErr w:type="gramEnd"/>
       <w:r>
         <w:rPr>
           <w:b/>
@@ -5003,20 +5290,21 @@
       <w:pPr>
         <w:pStyle w:val="Heading2"/>
       </w:pPr>
-      <w:bookmarkStart w:id="35" w:name="__RefHeading__6129_12649920"/>
-      <w:bookmarkStart w:id="36" w:name="_Toc335151602"/>
-      <w:bookmarkStart w:id="37" w:name="_Toc335647458"/>
-      <w:bookmarkStart w:id="38" w:name="_Toc68096907"/>
+      <w:bookmarkStart w:id="36" w:name="__RefHeading__6129_12649920"/>
+      <w:bookmarkStart w:id="37" w:name="_Toc335151602"/>
+      <w:bookmarkStart w:id="38" w:name="_Toc335647458"/>
       <w:bookmarkStart w:id="39" w:name="_Toc307560188"/>
       <w:bookmarkStart w:id="40" w:name="_Toc179342240"/>
       <w:bookmarkStart w:id="41" w:name="_Toc324868636"/>
-      <w:bookmarkEnd w:id="35"/>
-      <w:r>
+      <w:bookmarkStart w:id="42" w:name="_Toc73691805"/>
+      <w:bookmarkEnd w:id="36"/>
+      <w:r>
+        <w:lastRenderedPageBreak/>
         <w:t>Overview</w:t>
       </w:r>
-      <w:bookmarkEnd w:id="36"/>
       <w:bookmarkEnd w:id="37"/>
       <w:bookmarkEnd w:id="38"/>
+      <w:bookmarkEnd w:id="42"/>
     </w:p>
     <w:tbl>
       <w:tblPr>
@@ -5248,7 +5536,6 @@
     <w:p/>
     <w:p>
       <w:r>
-        <w:lastRenderedPageBreak/>
         <w:br w:type="page"/>
       </w:r>
     </w:p>
@@ -5256,16 +5543,16 @@
       <w:pPr>
         <w:pStyle w:val="Heading2"/>
       </w:pPr>
-      <w:bookmarkStart w:id="42" w:name="_Toc335151603"/>
-      <w:bookmarkStart w:id="43" w:name="_Toc335647459"/>
-      <w:bookmarkStart w:id="44" w:name="_Toc68096908"/>
+      <w:bookmarkStart w:id="43" w:name="_Toc335151603"/>
+      <w:bookmarkStart w:id="44" w:name="_Toc335647459"/>
+      <w:bookmarkStart w:id="45" w:name="_Toc73691806"/>
       <w:r>
         <w:lastRenderedPageBreak/>
         <w:t>Party Resource based create, read, update, delete services</w:t>
       </w:r>
-      <w:bookmarkEnd w:id="42"/>
       <w:bookmarkEnd w:id="43"/>
       <w:bookmarkEnd w:id="44"/>
+      <w:bookmarkEnd w:id="45"/>
     </w:p>
     <w:tbl>
       <w:tblPr>
@@ -5318,12 +5605,10 @@
           </w:tcPr>
           <w:p>
             <w:proofErr w:type="spellStart"/>
-            <w:proofErr w:type="gramStart"/>
             <w:r>
               <w:t>Cufx:AccountMessage.xsd</w:t>
             </w:r>
             <w:proofErr w:type="spellEnd"/>
-            <w:proofErr w:type="gramEnd"/>
             <w:r>
               <w:t xml:space="preserve"> which includes</w:t>
             </w:r>
@@ -5368,7 +5653,6 @@
               </w:rPr>
             </w:pPr>
             <w:proofErr w:type="spellStart"/>
-            <w:proofErr w:type="gramStart"/>
             <w:r>
               <w:rPr>
                 <w:rStyle w:val="SubtleReference"/>
@@ -5376,7 +5660,6 @@
               <w:t>cufx:AccountFilter.xsd</w:t>
             </w:r>
             <w:proofErr w:type="spellEnd"/>
-            <w:proofErr w:type="gramEnd"/>
             <w:r>
               <w:rPr>
                 <w:rStyle w:val="SubtleReference"/>
@@ -5402,7 +5685,6 @@
               </w:rPr>
             </w:pPr>
             <w:proofErr w:type="spellStart"/>
-            <w:proofErr w:type="gramStart"/>
             <w:r>
               <w:rPr>
                 <w:rStyle w:val="SubtleReference"/>
@@ -5410,7 +5692,6 @@
               <w:t>cufx:AccountList</w:t>
             </w:r>
             <w:proofErr w:type="spellEnd"/>
-            <w:proofErr w:type="gramEnd"/>
             <w:r>
               <w:rPr>
                 <w:rStyle w:val="SubtleReference"/>
@@ -5471,12 +5752,10 @@
           </w:tcPr>
           <w:p>
             <w:proofErr w:type="spellStart"/>
-            <w:proofErr w:type="gramStart"/>
             <w:r>
               <w:t>Cufx:AccountMessage.xsd</w:t>
             </w:r>
             <w:proofErr w:type="spellEnd"/>
-            <w:proofErr w:type="gramEnd"/>
             <w:r>
               <w:t xml:space="preserve"> which includes</w:t>
             </w:r>
@@ -5523,7 +5802,6 @@
               </w:rPr>
             </w:pPr>
             <w:proofErr w:type="spellStart"/>
-            <w:proofErr w:type="gramStart"/>
             <w:r>
               <w:rPr>
                 <w:rStyle w:val="SubtleReference"/>
@@ -5531,7 +5809,6 @@
               <w:t>cufx:AccountList</w:t>
             </w:r>
             <w:proofErr w:type="spellEnd"/>
-            <w:proofErr w:type="gramEnd"/>
             <w:r>
               <w:rPr>
                 <w:rStyle w:val="SubtleReference"/>
@@ -5580,12 +5857,10 @@
           </w:tcPr>
           <w:p>
             <w:proofErr w:type="spellStart"/>
-            <w:proofErr w:type="gramStart"/>
             <w:r>
               <w:t>Cufx:AccountMessage.xsd</w:t>
             </w:r>
             <w:proofErr w:type="spellEnd"/>
-            <w:proofErr w:type="gramEnd"/>
             <w:r>
               <w:t xml:space="preserve"> which includes</w:t>
             </w:r>
@@ -5770,28 +6045,13 @@
                 <w:b/>
                 <w:color w:val="0070C0"/>
               </w:rPr>
-              <w:t xml:space="preserve">Message </w:t>
-            </w:r>
-            <w:proofErr w:type="gramStart"/>
-            <w:r>
-              <w:rPr>
-                <w:b/>
-                <w:color w:val="0070C0"/>
-              </w:rPr>
-              <w:t>Headers</w:t>
+              <w:t>Message Headers</w:t>
             </w:r>
             <w:r>
               <w:rPr>
                 <w:color w:val="0070C0"/>
               </w:rPr>
-              <w:t xml:space="preserve"> :</w:t>
-            </w:r>
-            <w:proofErr w:type="gramEnd"/>
-            <w:r>
-              <w:rPr>
-                <w:color w:val="0070C0"/>
-              </w:rPr>
-              <w:t xml:space="preserve"> See security services</w:t>
+              <w:t xml:space="preserve"> : See security services</w:t>
             </w:r>
           </w:p>
           <w:p>
@@ -5813,16 +6073,8 @@
               <w:rPr>
                 <w:color w:val="0070C0"/>
               </w:rPr>
-              <w:t xml:space="preserve">: See </w:t>
-            </w:r>
-            <w:proofErr w:type="gramStart"/>
-            <w:r>
-              <w:rPr>
-                <w:color w:val="0070C0"/>
-              </w:rPr>
-              <w:t>messageContext.xsd</w:t>
-            </w:r>
-            <w:proofErr w:type="gramEnd"/>
+              <w:t>: See messageContext.xsd</w:t>
+            </w:r>
           </w:p>
           <w:p>
             <w:pPr>
@@ -5882,7 +6134,6 @@
               </w:rPr>
               <w:t xml:space="preserve"> </w:t>
             </w:r>
-            <w:proofErr w:type="gramStart"/>
             <w:r>
               <w:rPr>
                 <w:color w:val="0070C0"/>
@@ -5893,14 +6144,7 @@
               <w:rPr>
                 <w:color w:val="0070C0"/>
               </w:rPr>
-              <w:t>:</w:t>
-            </w:r>
-            <w:proofErr w:type="gramEnd"/>
-            <w:r>
-              <w:rPr>
-                <w:color w:val="0070C0"/>
-              </w:rPr>
-              <w:t xml:space="preserve"> See </w:t>
+              <w:t xml:space="preserve">: See </w:t>
             </w:r>
             <w:r>
               <w:rPr>
@@ -5975,13 +6219,13 @@
       </w:tr>
     </w:tbl>
     <w:p>
-      <w:bookmarkStart w:id="45" w:name="__RefHeading__6131_12649920"/>
-      <w:bookmarkStart w:id="46" w:name="_Toc307560189"/>
-      <w:bookmarkStart w:id="47" w:name="_Toc324868637"/>
+      <w:bookmarkStart w:id="46" w:name="__RefHeading__6131_12649920"/>
+      <w:bookmarkStart w:id="47" w:name="_Toc307560189"/>
+      <w:bookmarkStart w:id="48" w:name="_Toc324868637"/>
       <w:bookmarkEnd w:id="39"/>
       <w:bookmarkEnd w:id="40"/>
       <w:bookmarkEnd w:id="41"/>
-      <w:bookmarkEnd w:id="45"/>
+      <w:bookmarkEnd w:id="46"/>
     </w:p>
     <w:p>
       <w:pPr>
@@ -6023,7 +6267,7 @@
           <w:szCs w:val="20"/>
         </w:rPr>
       </w:pPr>
-      <w:bookmarkStart w:id="48" w:name="_Toc68096909"/>
+      <w:bookmarkStart w:id="49" w:name="_Toc73691807"/>
       <w:r>
         <w:rPr>
           <w:rStyle w:val="IntenseEmphasis"/>
@@ -6032,21 +6276,21 @@
         <w:lastRenderedPageBreak/>
         <w:t>Service Message: Get account with transactions</w:t>
       </w:r>
-      <w:bookmarkEnd w:id="46"/>
       <w:bookmarkEnd w:id="47"/>
       <w:bookmarkEnd w:id="48"/>
+      <w:bookmarkEnd w:id="49"/>
     </w:p>
     <w:p>
       <w:pPr>
         <w:pStyle w:val="Heading3"/>
       </w:pPr>
-      <w:bookmarkStart w:id="49" w:name="_Toc324868638"/>
-      <w:bookmarkStart w:id="50" w:name="_Toc68096910"/>
+      <w:bookmarkStart w:id="50" w:name="_Toc324868638"/>
+      <w:bookmarkStart w:id="51" w:name="_Toc73691808"/>
       <w:r>
         <w:t>REST-JSON READ REQUEST-RESPONSE</w:t>
       </w:r>
-      <w:bookmarkEnd w:id="49"/>
       <w:bookmarkEnd w:id="50"/>
+      <w:bookmarkEnd w:id="51"/>
     </w:p>
     <w:p>
       <w:r>
@@ -6155,18 +6399,8 @@
           <w:sz w:val="16"/>
           <w:szCs w:val="16"/>
         </w:rPr>
-        <w:t>Accept-Charset: utf-</w:t>
-      </w:r>
-      <w:proofErr w:type="gramStart"/>
-      <w:r>
-        <w:rPr>
-          <w:rFonts w:ascii="Courier New" w:hAnsi="Courier New" w:cs="Courier New"/>
-          <w:sz w:val="16"/>
-          <w:szCs w:val="16"/>
-        </w:rPr>
-        <w:t>8</w:t>
-      </w:r>
-      <w:proofErr w:type="gramEnd"/>
+        <w:t>Accept-Charset: utf-8</w:t>
+      </w:r>
     </w:p>
     <w:p>
       <w:pPr>
@@ -6201,25 +6435,7 @@
           <w:sz w:val="16"/>
           <w:szCs w:val="16"/>
         </w:rPr>
-        <w:t>-us</w:t>
-      </w:r>
-      <w:proofErr w:type="gramStart"/>
-      <w:r>
-        <w:rPr>
-          <w:rFonts w:ascii="Courier New" w:hAnsi="Courier New" w:cs="Courier New"/>
-          <w:sz w:val="16"/>
-          <w:szCs w:val="16"/>
-        </w:rPr>
-        <w:t xml:space="preserve">   (</w:t>
-      </w:r>
-      <w:proofErr w:type="gramEnd"/>
-      <w:r>
-        <w:rPr>
-          <w:rFonts w:ascii="Courier New" w:hAnsi="Courier New" w:cs="Courier New"/>
-          <w:sz w:val="16"/>
-          <w:szCs w:val="16"/>
-        </w:rPr>
-        <w:t>IANA – language codes)(</w:t>
+        <w:t>-us   (IANA – language codes)(</w:t>
       </w:r>
       <w:sdt>
         <w:sdtPr>
@@ -6418,7 +6634,7 @@
           <w:sz w:val="16"/>
           <w:szCs w:val="16"/>
         </w:rPr>
-        <w:t>4.5.0</w:t>
+        <w:t>5.0.0</w:t>
       </w:r>
     </w:p>
     <w:p>
@@ -6541,7 +6757,6 @@
         <w:t>accountMessage</w:t>
       </w:r>
       <w:proofErr w:type="spellEnd"/>
-      <w:proofErr w:type="gramStart"/>
       <w:r>
         <w:rPr>
           <w:rFonts w:ascii="Courier New" w:hAnsi="Courier New" w:cs="Courier New"/>
@@ -6558,7 +6773,6 @@
         </w:rPr>
         <w:t>:{</w:t>
       </w:r>
-      <w:proofErr w:type="gramEnd"/>
     </w:p>
     <w:p>
       <w:pPr>
@@ -6604,7 +6818,6 @@
         </w:rPr>
         <w:t xml:space="preserve">: </w:t>
       </w:r>
-      <w:proofErr w:type="gramStart"/>
       <w:r>
         <w:rPr>
           <w:rFonts w:ascii="Courier New" w:hAnsi="Courier New" w:cs="Courier New"/>
@@ -6619,16 +6832,7 @@
           <w:sz w:val="16"/>
           <w:szCs w:val="16"/>
         </w:rPr>
-        <w:t xml:space="preserve">  &lt;</w:t>
-      </w:r>
-      <w:proofErr w:type="gramEnd"/>
-      <w:r>
-        <w:rPr>
-          <w:rFonts w:ascii="Courier New" w:hAnsi="Courier New" w:cs="Courier New"/>
-          <w:sz w:val="16"/>
-          <w:szCs w:val="16"/>
-        </w:rPr>
-        <w:t>see messageContext.xsd&gt;</w:t>
+        <w:t xml:space="preserve">  &lt;see messageContext.xsd&gt;</w:t>
       </w:r>
       <w:r>
         <w:rPr>
@@ -6692,33 +6896,15 @@
           <w:sz w:val="16"/>
           <w:szCs w:val="16"/>
         </w:rPr>
-        <w:t xml:space="preserve">”: </w:t>
-      </w:r>
-      <w:proofErr w:type="gramStart"/>
-      <w:r>
-        <w:rPr>
-          <w:rFonts w:ascii="Courier New" w:hAnsi="Courier New" w:cs="Courier New"/>
-          <w:sz w:val="16"/>
-          <w:szCs w:val="16"/>
-        </w:rPr>
-        <w:t>{</w:t>
-      </w:r>
-      <w:r>
-        <w:rPr>
-          <w:rFonts w:ascii="Courier New" w:hAnsi="Courier New" w:cs="Courier New"/>
-          <w:sz w:val="16"/>
-          <w:szCs w:val="16"/>
-        </w:rPr>
-        <w:t xml:space="preserve"> &lt;</w:t>
-      </w:r>
-      <w:proofErr w:type="gramEnd"/>
-      <w:r>
-        <w:rPr>
-          <w:rFonts w:ascii="Courier New" w:hAnsi="Courier New" w:cs="Courier New"/>
-          <w:sz w:val="16"/>
-          <w:szCs w:val="16"/>
-        </w:rPr>
-        <w:t>see AccountFilter.xsd for complete list of filters&gt;</w:t>
+        <w:t>”: {</w:t>
+      </w:r>
+      <w:r>
+        <w:rPr>
+          <w:rFonts w:ascii="Courier New" w:hAnsi="Courier New" w:cs="Courier New"/>
+          <w:sz w:val="16"/>
+          <w:szCs w:val="16"/>
+        </w:rPr>
+        <w:t xml:space="preserve"> &lt;see AccountFilter.xsd for complete list of filters&gt;</w:t>
       </w:r>
     </w:p>
     <w:p>
@@ -6772,7 +6958,6 @@
         <w:t>List</w:t>
       </w:r>
       <w:proofErr w:type="spellEnd"/>
-      <w:proofErr w:type="gramStart"/>
       <w:r>
         <w:rPr>
           <w:rFonts w:ascii="Courier New" w:hAnsi="Courier New" w:cs="Courier New"/>
@@ -6781,7 +6966,6 @@
         </w:rPr>
         <w:t>”:[</w:t>
       </w:r>
-      <w:proofErr w:type="gramEnd"/>
     </w:p>
     <w:p>
       <w:pPr>
@@ -7293,7 +7477,6 @@
         <w:t>accountMessage</w:t>
       </w:r>
       <w:proofErr w:type="spellEnd"/>
-      <w:proofErr w:type="gramStart"/>
       <w:r>
         <w:rPr>
           <w:rFonts w:ascii="Courier New" w:hAnsi="Courier New" w:cs="Courier New"/>
@@ -7302,7 +7485,6 @@
         </w:rPr>
         <w:t>”:{</w:t>
       </w:r>
-      <w:proofErr w:type="gramEnd"/>
     </w:p>
     <w:p>
       <w:pPr>
@@ -7348,7 +7530,6 @@
         </w:rPr>
         <w:t xml:space="preserve">: </w:t>
       </w:r>
-      <w:proofErr w:type="gramStart"/>
       <w:r>
         <w:rPr>
           <w:rFonts w:ascii="Courier New" w:hAnsi="Courier New" w:cs="Courier New"/>
@@ -7363,16 +7544,7 @@
           <w:sz w:val="16"/>
           <w:szCs w:val="16"/>
         </w:rPr>
-        <w:t xml:space="preserve">  &lt;</w:t>
-      </w:r>
-      <w:proofErr w:type="gramEnd"/>
-      <w:r>
-        <w:rPr>
-          <w:rFonts w:ascii="Courier New" w:hAnsi="Courier New" w:cs="Courier New"/>
-          <w:sz w:val="16"/>
-          <w:szCs w:val="16"/>
-        </w:rPr>
-        <w:t>see messageContext.xsd&gt;</w:t>
+        <w:t xml:space="preserve">  &lt;see messageContext.xsd&gt;</w:t>
       </w:r>
       <w:r>
         <w:rPr>
@@ -7634,7 +7806,7 @@
           <w:sz w:val="16"/>
           <w:szCs w:val="16"/>
         </w:rPr>
-        <w:t>“subtype”:”70”,</w:t>
+        <w:t>“openDate”:”2010-01-31”,</w:t>
       </w:r>
     </w:p>
     <w:p>
@@ -7653,7 +7825,25 @@
           <w:sz w:val="16"/>
           <w:szCs w:val="16"/>
         </w:rPr>
-        <w:t>“openDate”:”2010-01-31”,</w:t>
+        <w:t>“</w:t>
+      </w:r>
+      <w:proofErr w:type="spellStart"/>
+      <w:r>
+        <w:rPr>
+          <w:rFonts w:ascii="Courier New" w:hAnsi="Courier New" w:cs="Courier New"/>
+          <w:sz w:val="16"/>
+          <w:szCs w:val="16"/>
+        </w:rPr>
+        <w:t>accountNickname</w:t>
+      </w:r>
+      <w:proofErr w:type="spellEnd"/>
+      <w:r>
+        <w:rPr>
+          <w:rFonts w:ascii="Courier New" w:hAnsi="Courier New" w:cs="Courier New"/>
+          <w:sz w:val="16"/>
+          <w:szCs w:val="16"/>
+        </w:rPr>
+        <w:t>”:”Saving up for my car fund”,</w:t>
       </w:r>
     </w:p>
     <w:p>
@@ -7672,43 +7862,7 @@
           <w:sz w:val="16"/>
           <w:szCs w:val="16"/>
         </w:rPr>
-        <w:t>“</w:t>
-      </w:r>
-      <w:proofErr w:type="spellStart"/>
-      <w:r>
-        <w:rPr>
-          <w:rFonts w:ascii="Courier New" w:hAnsi="Courier New" w:cs="Courier New"/>
-          <w:sz w:val="16"/>
-          <w:szCs w:val="16"/>
-        </w:rPr>
-        <w:t>accountNickname</w:t>
-      </w:r>
-      <w:proofErr w:type="spellEnd"/>
-      <w:r>
-        <w:rPr>
-          <w:rFonts w:ascii="Courier New" w:hAnsi="Courier New" w:cs="Courier New"/>
-          <w:sz w:val="16"/>
-          <w:szCs w:val="16"/>
-        </w:rPr>
-        <w:t>”</w:t>
-      </w:r>
-      <w:proofErr w:type="gramStart"/>
-      <w:r>
-        <w:rPr>
-          <w:rFonts w:ascii="Courier New" w:hAnsi="Courier New" w:cs="Courier New"/>
-          <w:sz w:val="16"/>
-          <w:szCs w:val="16"/>
-        </w:rPr>
-        <w:t>:”Saving</w:t>
-      </w:r>
-      <w:proofErr w:type="gramEnd"/>
-      <w:r>
-        <w:rPr>
-          <w:rFonts w:ascii="Courier New" w:hAnsi="Courier New" w:cs="Courier New"/>
-          <w:sz w:val="16"/>
-          <w:szCs w:val="16"/>
-        </w:rPr>
-        <w:t xml:space="preserve"> up for my car fund”,</w:t>
+        <w:t>“micrAccountNumber”:”130000031334353421”,</w:t>
       </w:r>
     </w:p>
     <w:p>
@@ -7727,7 +7881,229 @@
           <w:sz w:val="16"/>
           <w:szCs w:val="16"/>
         </w:rPr>
-        <w:t>“micrAccountNumber”:”130000031334353421”,</w:t>
+        <w:t>“</w:t>
+      </w:r>
+      <w:proofErr w:type="spellStart"/>
+      <w:r>
+        <w:rPr>
+          <w:rFonts w:ascii="Courier New" w:hAnsi="Courier New" w:cs="Courier New"/>
+          <w:sz w:val="16"/>
+          <w:szCs w:val="16"/>
+        </w:rPr>
+        <w:t>branch”:”Homestead</w:t>
+      </w:r>
+      <w:proofErr w:type="spellEnd"/>
+      <w:r>
+        <w:rPr>
+          <w:rFonts w:ascii="Courier New" w:hAnsi="Courier New" w:cs="Courier New"/>
+          <w:sz w:val="16"/>
+          <w:szCs w:val="16"/>
+        </w:rPr>
+        <w:t>”,</w:t>
+      </w:r>
+    </w:p>
+    <w:p>
+      <w:pPr>
+        <w:pStyle w:val="Code"/>
+        <w:rPr>
+          <w:rFonts w:ascii="Courier New" w:hAnsi="Courier New" w:cs="Courier New"/>
+          <w:sz w:val="16"/>
+          <w:szCs w:val="16"/>
+        </w:rPr>
+      </w:pPr>
+      <w:r>
+        <w:rPr>
+          <w:rFonts w:ascii="Courier New" w:hAnsi="Courier New" w:cs="Courier New"/>
+          <w:sz w:val="16"/>
+          <w:szCs w:val="16"/>
+        </w:rPr>
+        <w:tab/>
+      </w:r>
+      <w:r>
+        <w:rPr>
+          <w:rFonts w:ascii="Courier New" w:hAnsi="Courier New" w:cs="Courier New"/>
+          <w:sz w:val="16"/>
+          <w:szCs w:val="16"/>
+        </w:rPr>
+        <w:tab/>
+      </w:r>
+      <w:r>
+        <w:rPr>
+          <w:rFonts w:ascii="Courier New" w:hAnsi="Courier New" w:cs="Courier New"/>
+          <w:sz w:val="16"/>
+          <w:szCs w:val="16"/>
+        </w:rPr>
+        <w:tab/>
+      </w:r>
+      <w:r>
+        <w:rPr>
+          <w:rFonts w:ascii="Courier New" w:hAnsi="Courier New" w:cs="Courier New"/>
+          <w:sz w:val="16"/>
+          <w:szCs w:val="16"/>
+        </w:rPr>
+        <w:t>“</w:t>
+      </w:r>
+      <w:proofErr w:type="spellStart"/>
+      <w:r>
+        <w:rPr>
+          <w:rFonts w:ascii="Courier New" w:hAnsi="Courier New" w:cs="Courier New"/>
+          <w:sz w:val="16"/>
+          <w:szCs w:val="16"/>
+        </w:rPr>
+        <w:t>actualBalance</w:t>
+      </w:r>
+      <w:proofErr w:type="spellEnd"/>
+      <w:r>
+        <w:rPr>
+          <w:rFonts w:ascii="Courier New" w:hAnsi="Courier New" w:cs="Courier New"/>
+          <w:sz w:val="16"/>
+          <w:szCs w:val="16"/>
+        </w:rPr>
+        <w:t>”:</w:t>
+      </w:r>
+      <w:r>
+        <w:rPr>
+          <w:rFonts w:ascii="Courier New" w:hAnsi="Courier New" w:cs="Courier New"/>
+          <w:sz w:val="16"/>
+          <w:szCs w:val="16"/>
+        </w:rPr>
+        <w:t>{“value”:1355.00},</w:t>
+      </w:r>
+    </w:p>
+    <w:p>
+      <w:pPr>
+        <w:pStyle w:val="Code"/>
+        <w:rPr>
+          <w:rFonts w:ascii="Courier New" w:hAnsi="Courier New" w:cs="Courier New"/>
+          <w:sz w:val="16"/>
+          <w:szCs w:val="16"/>
+        </w:rPr>
+      </w:pPr>
+      <w:r>
+        <w:rPr>
+          <w:rFonts w:ascii="Courier New" w:hAnsi="Courier New" w:cs="Courier New"/>
+          <w:sz w:val="16"/>
+          <w:szCs w:val="16"/>
+        </w:rPr>
+        <w:tab/>
+      </w:r>
+      <w:r>
+        <w:rPr>
+          <w:rFonts w:ascii="Courier New" w:hAnsi="Courier New" w:cs="Courier New"/>
+          <w:sz w:val="16"/>
+          <w:szCs w:val="16"/>
+        </w:rPr>
+        <w:tab/>
+      </w:r>
+      <w:r>
+        <w:rPr>
+          <w:rFonts w:ascii="Courier New" w:hAnsi="Courier New" w:cs="Courier New"/>
+          <w:sz w:val="16"/>
+          <w:szCs w:val="16"/>
+        </w:rPr>
+        <w:tab/>
+      </w:r>
+      <w:r>
+        <w:rPr>
+          <w:rFonts w:ascii="Courier New" w:hAnsi="Courier New" w:cs="Courier New"/>
+          <w:sz w:val="16"/>
+          <w:szCs w:val="16"/>
+        </w:rPr>
+        <w:t>“</w:t>
+      </w:r>
+      <w:proofErr w:type="spellStart"/>
+      <w:r>
+        <w:rPr>
+          <w:rFonts w:ascii="Courier New" w:hAnsi="Courier New" w:cs="Courier New"/>
+          <w:sz w:val="16"/>
+          <w:szCs w:val="16"/>
+        </w:rPr>
+        <w:t>availableBalance</w:t>
+      </w:r>
+      <w:proofErr w:type="spellEnd"/>
+      <w:r>
+        <w:rPr>
+          <w:rFonts w:ascii="Courier New" w:hAnsi="Courier New" w:cs="Courier New"/>
+          <w:sz w:val="16"/>
+          <w:szCs w:val="16"/>
+        </w:rPr>
+        <w:t xml:space="preserve">”: </w:t>
+      </w:r>
+      <w:r>
+        <w:rPr>
+          <w:rFonts w:ascii="Courier New" w:hAnsi="Courier New" w:cs="Courier New"/>
+          <w:sz w:val="16"/>
+          <w:szCs w:val="16"/>
+        </w:rPr>
+        <w:t>{“value”:1350.00,“currencyCode”:”USD”}</w:t>
+      </w:r>
+      <w:r>
+        <w:rPr>
+          <w:rFonts w:ascii="Courier New" w:hAnsi="Courier New" w:cs="Courier New"/>
+          <w:sz w:val="16"/>
+          <w:szCs w:val="16"/>
+        </w:rPr>
+        <w:t>,</w:t>
+      </w:r>
+    </w:p>
+    <w:p>
+      <w:pPr>
+        <w:pStyle w:val="Code"/>
+        <w:rPr>
+          <w:rFonts w:ascii="Courier New" w:hAnsi="Courier New" w:cs="Courier New"/>
+          <w:sz w:val="16"/>
+          <w:szCs w:val="16"/>
+        </w:rPr>
+      </w:pPr>
+      <w:r>
+        <w:rPr>
+          <w:rFonts w:ascii="Courier New" w:hAnsi="Courier New" w:cs="Courier New"/>
+          <w:sz w:val="16"/>
+          <w:szCs w:val="16"/>
+        </w:rPr>
+        <w:tab/>
+      </w:r>
+      <w:r>
+        <w:rPr>
+          <w:rFonts w:ascii="Courier New" w:hAnsi="Courier New" w:cs="Courier New"/>
+          <w:sz w:val="16"/>
+          <w:szCs w:val="16"/>
+        </w:rPr>
+        <w:tab/>
+      </w:r>
+      <w:r>
+        <w:rPr>
+          <w:rFonts w:ascii="Courier New" w:hAnsi="Courier New" w:cs="Courier New"/>
+          <w:sz w:val="16"/>
+          <w:szCs w:val="16"/>
+        </w:rPr>
+        <w:tab/>
+      </w:r>
+      <w:r>
+        <w:rPr>
+          <w:rFonts w:ascii="Courier New" w:hAnsi="Courier New" w:cs="Courier New"/>
+          <w:sz w:val="16"/>
+          <w:szCs w:val="16"/>
+        </w:rPr>
+        <w:t>“</w:t>
+      </w:r>
+      <w:proofErr w:type="spellStart"/>
+      <w:r>
+        <w:rPr>
+          <w:rFonts w:ascii="Courier New" w:hAnsi="Courier New" w:cs="Courier New"/>
+          <w:sz w:val="16"/>
+          <w:szCs w:val="16"/>
+        </w:rPr>
+        <w:t>minimumBalance</w:t>
+      </w:r>
+      <w:proofErr w:type="spellEnd"/>
+      <w:r>
+        <w:rPr>
+          <w:rFonts w:ascii="Courier New" w:hAnsi="Courier New" w:cs="Courier New"/>
+          <w:sz w:val="16"/>
+          <w:szCs w:val="16"/>
+        </w:rPr>
+        <w:t>”:{“value”:1000.00,“currencyCode”:”USD”},</w:t>
       </w:r>
     </w:p>
     <w:p>
@@ -7755,26 +8131,16 @@
           <w:sz w:val="16"/>
           <w:szCs w:val="16"/>
         </w:rPr>
-        <w:t>branch”</w:t>
-      </w:r>
-      <w:proofErr w:type="gramStart"/>
-      <w:r>
-        <w:rPr>
-          <w:rFonts w:ascii="Courier New" w:hAnsi="Courier New" w:cs="Courier New"/>
-          <w:sz w:val="16"/>
-          <w:szCs w:val="16"/>
-        </w:rPr>
-        <w:t>:”Homestead</w:t>
+        <w:t>rateType</w:t>
       </w:r>
       <w:proofErr w:type="spellEnd"/>
-      <w:proofErr w:type="gramEnd"/>
-      <w:r>
-        <w:rPr>
-          <w:rFonts w:ascii="Courier New" w:hAnsi="Courier New" w:cs="Courier New"/>
-          <w:sz w:val="16"/>
-          <w:szCs w:val="16"/>
-        </w:rPr>
-        <w:t>”,</w:t>
+      <w:r>
+        <w:rPr>
+          <w:rFonts w:ascii="Courier New" w:hAnsi="Courier New" w:cs="Courier New"/>
+          <w:sz w:val="16"/>
+          <w:szCs w:val="16"/>
+        </w:rPr>
+        <w:t>”:”Fixed”,</w:t>
       </w:r>
     </w:p>
     <w:p>
@@ -7809,13 +8175,6 @@
           <w:szCs w:val="16"/>
         </w:rPr>
         <w:tab/>
-      </w:r>
-      <w:r>
-        <w:rPr>
-          <w:rFonts w:ascii="Courier New" w:hAnsi="Courier New" w:cs="Courier New"/>
-          <w:sz w:val="16"/>
-          <w:szCs w:val="16"/>
-        </w:rPr>
         <w:t>“</w:t>
       </w:r>
       <w:proofErr w:type="spellStart"/>
@@ -7825,34 +8184,16 @@
           <w:sz w:val="16"/>
           <w:szCs w:val="16"/>
         </w:rPr>
-        <w:t>actualBalance</w:t>
+        <w:t>soureCode</w:t>
       </w:r>
       <w:proofErr w:type="spellEnd"/>
-      <w:proofErr w:type="gramStart"/>
-      <w:r>
-        <w:rPr>
-          <w:rFonts w:ascii="Courier New" w:hAnsi="Courier New" w:cs="Courier New"/>
-          <w:sz w:val="16"/>
-          <w:szCs w:val="16"/>
-        </w:rPr>
-        <w:t>”:</w:t>
-      </w:r>
-      <w:r>
-        <w:rPr>
-          <w:rFonts w:ascii="Courier New" w:hAnsi="Courier New" w:cs="Courier New"/>
-          <w:sz w:val="16"/>
-          <w:szCs w:val="16"/>
-        </w:rPr>
-        <w:t>{</w:t>
-      </w:r>
-      <w:proofErr w:type="gramEnd"/>
-      <w:r>
-        <w:rPr>
-          <w:rFonts w:ascii="Courier New" w:hAnsi="Courier New" w:cs="Courier New"/>
-          <w:sz w:val="16"/>
-          <w:szCs w:val="16"/>
-        </w:rPr>
-        <w:t>“value”:1355.00},</w:t>
+      <w:r>
+        <w:rPr>
+          <w:rFonts w:ascii="Courier New" w:hAnsi="Courier New" w:cs="Courier New"/>
+          <w:sz w:val="16"/>
+          <w:szCs w:val="16"/>
+        </w:rPr>
+        <w:t>”:”promotion”,</w:t>
       </w:r>
     </w:p>
     <w:p>
@@ -7887,13 +8228,6 @@
           <w:szCs w:val="16"/>
         </w:rPr>
         <w:tab/>
-      </w:r>
-      <w:r>
-        <w:rPr>
-          <w:rFonts w:ascii="Courier New" w:hAnsi="Courier New" w:cs="Courier New"/>
-          <w:sz w:val="16"/>
-          <w:szCs w:val="16"/>
-        </w:rPr>
         <w:t>“</w:t>
       </w:r>
       <w:proofErr w:type="spellStart"/>
@@ -7903,7 +8237,7 @@
           <w:sz w:val="16"/>
           <w:szCs w:val="16"/>
         </w:rPr>
-        <w:t>availableBalance</w:t>
+        <w:t>partyIdList</w:t>
       </w:r>
       <w:proofErr w:type="spellEnd"/>
       <w:r>
@@ -7912,111 +8246,53 @@
           <w:sz w:val="16"/>
           <w:szCs w:val="16"/>
         </w:rPr>
-        <w:t xml:space="preserve">”: </w:t>
-      </w:r>
-      <w:r>
-        <w:rPr>
-          <w:rFonts w:ascii="Courier New" w:hAnsi="Courier New" w:cs="Courier New"/>
-          <w:sz w:val="16"/>
-          <w:szCs w:val="16"/>
-        </w:rPr>
-        <w:t>{“value”:1350.</w:t>
-      </w:r>
-      <w:proofErr w:type="gramStart"/>
-      <w:r>
-        <w:rPr>
-          <w:rFonts w:ascii="Courier New" w:hAnsi="Courier New" w:cs="Courier New"/>
-          <w:sz w:val="16"/>
-          <w:szCs w:val="16"/>
-        </w:rPr>
-        <w:t>00,“</w:t>
-      </w:r>
-      <w:proofErr w:type="gramEnd"/>
-      <w:r>
-        <w:rPr>
-          <w:rFonts w:ascii="Courier New" w:hAnsi="Courier New" w:cs="Courier New"/>
-          <w:sz w:val="16"/>
-          <w:szCs w:val="16"/>
-        </w:rPr>
-        <w:t>currencyCode”:”USD”}</w:t>
-      </w:r>
-      <w:r>
-        <w:rPr>
-          <w:rFonts w:ascii="Courier New" w:hAnsi="Courier New" w:cs="Courier New"/>
-          <w:sz w:val="16"/>
-          <w:szCs w:val="16"/>
-        </w:rPr>
-        <w:t>,</w:t>
+        <w:t>”</w:t>
+      </w:r>
+      <w:r>
+        <w:rPr>
+          <w:rFonts w:ascii="Courier New" w:hAnsi="Courier New" w:cs="Courier New"/>
+          <w:sz w:val="16"/>
+          <w:szCs w:val="16"/>
+        </w:rPr>
+        <w:t>:[</w:t>
       </w:r>
     </w:p>
     <w:p>
       <w:pPr>
         <w:pStyle w:val="Code"/>
-        <w:rPr>
-          <w:rFonts w:ascii="Courier New" w:hAnsi="Courier New" w:cs="Courier New"/>
-          <w:sz w:val="16"/>
-          <w:szCs w:val="16"/>
-        </w:rPr>
-      </w:pPr>
-      <w:r>
-        <w:rPr>
-          <w:rFonts w:ascii="Courier New" w:hAnsi="Courier New" w:cs="Courier New"/>
-          <w:sz w:val="16"/>
-          <w:szCs w:val="16"/>
-        </w:rPr>
-        <w:tab/>
-      </w:r>
-      <w:r>
-        <w:rPr>
-          <w:rFonts w:ascii="Courier New" w:hAnsi="Courier New" w:cs="Courier New"/>
-          <w:sz w:val="16"/>
-          <w:szCs w:val="16"/>
-        </w:rPr>
-        <w:tab/>
-      </w:r>
-      <w:r>
-        <w:rPr>
-          <w:rFonts w:ascii="Courier New" w:hAnsi="Courier New" w:cs="Courier New"/>
-          <w:sz w:val="16"/>
-          <w:szCs w:val="16"/>
-        </w:rPr>
-        <w:tab/>
-      </w:r>
-      <w:r>
-        <w:rPr>
-          <w:rFonts w:ascii="Courier New" w:hAnsi="Courier New" w:cs="Courier New"/>
-          <w:sz w:val="16"/>
-          <w:szCs w:val="16"/>
-        </w:rPr>
-        <w:t>“</w:t>
-      </w:r>
-      <w:proofErr w:type="spellStart"/>
-      <w:r>
-        <w:rPr>
-          <w:rFonts w:ascii="Courier New" w:hAnsi="Courier New" w:cs="Courier New"/>
-          <w:sz w:val="16"/>
-          <w:szCs w:val="16"/>
-        </w:rPr>
-        <w:t>minimumBalance</w:t>
-      </w:r>
-      <w:proofErr w:type="spellEnd"/>
-      <w:proofErr w:type="gramStart"/>
-      <w:r>
-        <w:rPr>
-          <w:rFonts w:ascii="Courier New" w:hAnsi="Courier New" w:cs="Courier New"/>
-          <w:sz w:val="16"/>
-          <w:szCs w:val="16"/>
-        </w:rPr>
-        <w:t>”:{</w:t>
-      </w:r>
-      <w:proofErr w:type="gramEnd"/>
-      <w:r>
-        <w:rPr>
-          <w:rFonts w:ascii="Courier New" w:hAnsi="Courier New" w:cs="Courier New"/>
-          <w:sz w:val="16"/>
-          <w:szCs w:val="16"/>
-        </w:rPr>
-        <w:t>“value”:1000.00,“currencyCode”:”USD”},</w:t>
+        <w:ind w:left="2160" w:firstLine="720"/>
+        <w:rPr>
+          <w:rFonts w:ascii="Courier New" w:hAnsi="Courier New" w:cs="Courier New"/>
+          <w:sz w:val="16"/>
+          <w:szCs w:val="16"/>
+        </w:rPr>
+      </w:pPr>
+      <w:r>
+        <w:rPr>
+          <w:rFonts w:ascii="Courier New" w:hAnsi="Courier New" w:cs="Courier New"/>
+          <w:sz w:val="16"/>
+          <w:szCs w:val="16"/>
+        </w:rPr>
+        <w:t>”01343534343”,</w:t>
+      </w:r>
+    </w:p>
+    <w:p>
+      <w:pPr>
+        <w:pStyle w:val="Code"/>
+        <w:ind w:left="2160" w:firstLine="720"/>
+        <w:rPr>
+          <w:rFonts w:ascii="Courier New" w:hAnsi="Courier New" w:cs="Courier New"/>
+          <w:sz w:val="16"/>
+          <w:szCs w:val="16"/>
+        </w:rPr>
+      </w:pPr>
+      <w:r>
+        <w:rPr>
+          <w:rFonts w:ascii="Courier New" w:hAnsi="Courier New" w:cs="Courier New"/>
+          <w:sz w:val="16"/>
+          <w:szCs w:val="16"/>
+        </w:rPr>
+        <w:t>”3534135343”</w:t>
       </w:r>
     </w:p>
     <w:p>
@@ -8035,6 +8311,48 @@
           <w:sz w:val="16"/>
           <w:szCs w:val="16"/>
         </w:rPr>
+        <w:t>],</w:t>
+      </w:r>
+    </w:p>
+    <w:p>
+      <w:pPr>
+        <w:pStyle w:val="Code"/>
+        <w:rPr>
+          <w:rFonts w:ascii="Courier New" w:hAnsi="Courier New" w:cs="Courier New"/>
+          <w:sz w:val="16"/>
+          <w:szCs w:val="16"/>
+        </w:rPr>
+      </w:pPr>
+      <w:r>
+        <w:rPr>
+          <w:rFonts w:ascii="Courier New" w:hAnsi="Courier New" w:cs="Courier New"/>
+          <w:sz w:val="16"/>
+          <w:szCs w:val="16"/>
+        </w:rPr>
+        <w:tab/>
+      </w:r>
+      <w:r>
+        <w:rPr>
+          <w:rFonts w:ascii="Courier New" w:hAnsi="Courier New" w:cs="Courier New"/>
+          <w:sz w:val="16"/>
+          <w:szCs w:val="16"/>
+        </w:rPr>
+        <w:tab/>
+      </w:r>
+      <w:r>
+        <w:rPr>
+          <w:rFonts w:ascii="Courier New" w:hAnsi="Courier New" w:cs="Courier New"/>
+          <w:sz w:val="16"/>
+          <w:szCs w:val="16"/>
+        </w:rPr>
+        <w:tab/>
+      </w:r>
+      <w:r>
+        <w:rPr>
+          <w:rFonts w:ascii="Courier New" w:hAnsi="Courier New" w:cs="Courier New"/>
+          <w:sz w:val="16"/>
+          <w:szCs w:val="16"/>
+        </w:rPr>
         <w:t>“</w:t>
       </w:r>
       <w:proofErr w:type="spellStart"/>
@@ -8044,7 +8362,7 @@
           <w:sz w:val="16"/>
           <w:szCs w:val="16"/>
         </w:rPr>
-        <w:t>rateType</w:t>
+        <w:t>customData</w:t>
       </w:r>
       <w:proofErr w:type="spellEnd"/>
       <w:r>
@@ -8053,18 +8371,77 @@
           <w:sz w:val="16"/>
           <w:szCs w:val="16"/>
         </w:rPr>
-        <w:t>”</w:t>
-      </w:r>
-      <w:proofErr w:type="gramStart"/>
-      <w:r>
-        <w:rPr>
-          <w:rFonts w:ascii="Courier New" w:hAnsi="Courier New" w:cs="Courier New"/>
-          <w:sz w:val="16"/>
-          <w:szCs w:val="16"/>
-        </w:rPr>
-        <w:t>:”Fixed</w:t>
-      </w:r>
-      <w:proofErr w:type="gramEnd"/>
+        <w:t>” : [</w:t>
+      </w:r>
+    </w:p>
+    <w:p>
+      <w:pPr>
+        <w:pStyle w:val="Code"/>
+        <w:rPr>
+          <w:rFonts w:ascii="Courier New" w:hAnsi="Courier New" w:cs="Courier New"/>
+          <w:sz w:val="16"/>
+          <w:szCs w:val="16"/>
+        </w:rPr>
+      </w:pPr>
+      <w:r>
+        <w:rPr>
+          <w:rFonts w:ascii="Courier New" w:hAnsi="Courier New" w:cs="Courier New"/>
+          <w:sz w:val="16"/>
+          <w:szCs w:val="16"/>
+        </w:rPr>
+        <w:lastRenderedPageBreak/>
+        <w:tab/>
+      </w:r>
+      <w:r>
+        <w:rPr>
+          <w:rFonts w:ascii="Courier New" w:hAnsi="Courier New" w:cs="Courier New"/>
+          <w:sz w:val="16"/>
+          <w:szCs w:val="16"/>
+        </w:rPr>
+        <w:tab/>
+      </w:r>
+      <w:r>
+        <w:rPr>
+          <w:rFonts w:ascii="Courier New" w:hAnsi="Courier New" w:cs="Courier New"/>
+          <w:sz w:val="16"/>
+          <w:szCs w:val="16"/>
+        </w:rPr>
+        <w:tab/>
+      </w:r>
+      <w:r>
+        <w:rPr>
+          <w:rFonts w:ascii="Courier New" w:hAnsi="Courier New" w:cs="Courier New"/>
+          <w:sz w:val="16"/>
+          <w:szCs w:val="16"/>
+        </w:rPr>
+        <w:tab/>
+      </w:r>
+      <w:r>
+        <w:rPr>
+          <w:rFonts w:ascii="Courier New" w:hAnsi="Courier New" w:cs="Courier New"/>
+          <w:sz w:val="16"/>
+          <w:szCs w:val="16"/>
+        </w:rPr>
+        <w:t>{“name”:”</w:t>
+      </w:r>
+      <w:proofErr w:type="spellStart"/>
+      <w:r>
+        <w:rPr>
+          <w:rFonts w:ascii="Courier New" w:hAnsi="Courier New" w:cs="Courier New"/>
+          <w:sz w:val="16"/>
+          <w:szCs w:val="16"/>
+        </w:rPr>
+        <w:t>Loyalty</w:t>
+      </w:r>
+      <w:r>
+        <w:rPr>
+          <w:rFonts w:ascii="Courier New" w:hAnsi="Courier New" w:cs="Courier New"/>
+          <w:sz w:val="16"/>
+          <w:szCs w:val="16"/>
+        </w:rPr>
+        <w:t>PointsBalance</w:t>
+      </w:r>
+      <w:proofErr w:type="spellEnd"/>
       <w:r>
         <w:rPr>
           <w:rFonts w:ascii="Courier New" w:hAnsi="Courier New" w:cs="Courier New"/>
@@ -8106,43 +8483,31 @@
           <w:szCs w:val="16"/>
         </w:rPr>
         <w:tab/>
-        <w:t>“</w:t>
-      </w:r>
-      <w:proofErr w:type="spellStart"/>
-      <w:r>
-        <w:rPr>
-          <w:rFonts w:ascii="Courier New" w:hAnsi="Courier New" w:cs="Courier New"/>
-          <w:sz w:val="16"/>
-          <w:szCs w:val="16"/>
-        </w:rPr>
-        <w:t>soureCode</w:t>
-      </w:r>
-      <w:proofErr w:type="spellEnd"/>
-      <w:r>
-        <w:rPr>
-          <w:rFonts w:ascii="Courier New" w:hAnsi="Courier New" w:cs="Courier New"/>
-          <w:sz w:val="16"/>
-          <w:szCs w:val="16"/>
-        </w:rPr>
-        <w:t>”</w:t>
-      </w:r>
-      <w:proofErr w:type="gramStart"/>
-      <w:r>
-        <w:rPr>
-          <w:rFonts w:ascii="Courier New" w:hAnsi="Courier New" w:cs="Courier New"/>
-          <w:sz w:val="16"/>
-          <w:szCs w:val="16"/>
-        </w:rPr>
-        <w:t>:”promotion</w:t>
-      </w:r>
-      <w:proofErr w:type="gramEnd"/>
-      <w:r>
-        <w:rPr>
-          <w:rFonts w:ascii="Courier New" w:hAnsi="Courier New" w:cs="Courier New"/>
-          <w:sz w:val="16"/>
-          <w:szCs w:val="16"/>
-        </w:rPr>
-        <w:t>”,</w:t>
+      </w:r>
+      <w:r>
+        <w:rPr>
+          <w:rFonts w:ascii="Courier New" w:hAnsi="Courier New" w:cs="Courier New"/>
+          <w:sz w:val="16"/>
+          <w:szCs w:val="16"/>
+        </w:rPr>
+        <w:tab/>
+        <w:t xml:space="preserve"> “value”:”1</w:t>
+      </w:r>
+      <w:r>
+        <w:rPr>
+          <w:rFonts w:ascii="Courier New" w:hAnsi="Courier New" w:cs="Courier New"/>
+          <w:sz w:val="16"/>
+          <w:szCs w:val="16"/>
+        </w:rPr>
+        <w:t>5003</w:t>
+      </w:r>
+      <w:r>
+        <w:rPr>
+          <w:rFonts w:ascii="Courier New" w:hAnsi="Courier New" w:cs="Courier New"/>
+          <w:sz w:val="16"/>
+          <w:szCs w:val="16"/>
+        </w:rPr>
+        <w:t>”}</w:t>
       </w:r>
     </w:p>
     <w:p>
@@ -8177,36 +8542,42 @@
           <w:szCs w:val="16"/>
         </w:rPr>
         <w:tab/>
-        <w:t>“</w:t>
-      </w:r>
-      <w:proofErr w:type="spellStart"/>
-      <w:r>
-        <w:rPr>
-          <w:rFonts w:ascii="Courier New" w:hAnsi="Courier New" w:cs="Courier New"/>
-          <w:sz w:val="16"/>
-          <w:szCs w:val="16"/>
-        </w:rPr>
-        <w:t>partyIdList</w:t>
-      </w:r>
-      <w:proofErr w:type="spellEnd"/>
-      <w:proofErr w:type="gramStart"/>
-      <w:r>
-        <w:rPr>
-          <w:rFonts w:ascii="Courier New" w:hAnsi="Courier New" w:cs="Courier New"/>
-          <w:sz w:val="16"/>
-          <w:szCs w:val="16"/>
-        </w:rPr>
-        <w:t>”</w:t>
-      </w:r>
-      <w:r>
-        <w:rPr>
-          <w:rFonts w:ascii="Courier New" w:hAnsi="Courier New" w:cs="Courier New"/>
-          <w:sz w:val="16"/>
-          <w:szCs w:val="16"/>
-        </w:rPr>
-        <w:t>:[</w:t>
-      </w:r>
-      <w:proofErr w:type="gramEnd"/>
+      </w:r>
+      <w:r>
+        <w:rPr>
+          <w:rFonts w:ascii="Courier New" w:hAnsi="Courier New" w:cs="Courier New"/>
+          <w:sz w:val="16"/>
+          <w:szCs w:val="16"/>
+        </w:rPr>
+        <w:t>]</w:t>
+      </w:r>
+      <w:r>
+        <w:rPr>
+          <w:rFonts w:ascii="Courier New" w:hAnsi="Courier New" w:cs="Courier New"/>
+          <w:sz w:val="16"/>
+          <w:szCs w:val="16"/>
+        </w:rPr>
+        <w:t>,</w:t>
+      </w:r>
+    </w:p>
+    <w:p>
+      <w:pPr>
+        <w:pStyle w:val="Code"/>
+        <w:ind w:left="1440" w:firstLine="720"/>
+        <w:rPr>
+          <w:rFonts w:ascii="Courier New" w:hAnsi="Courier New" w:cs="Courier New"/>
+          <w:sz w:val="16"/>
+          <w:szCs w:val="16"/>
+        </w:rPr>
+      </w:pPr>
+      <w:r>
+        <w:rPr>
+          <w:rFonts w:ascii="Courier New" w:hAnsi="Courier New" w:cs="Courier New"/>
+          <w:sz w:val="16"/>
+          <w:szCs w:val="16"/>
+        </w:rPr>
+        <w:t>“meta”: {</w:t>
+      </w:r>
     </w:p>
     <w:p>
       <w:pPr>
@@ -8224,7 +8595,167 @@
           <w:sz w:val="16"/>
           <w:szCs w:val="16"/>
         </w:rPr>
-        <w:t>”01343534343”,</w:t>
+        <w:t>“apy”:”1.540”,</w:t>
+      </w:r>
+    </w:p>
+    <w:p>
+      <w:pPr>
+        <w:pStyle w:val="Code"/>
+        <w:rPr>
+          <w:rFonts w:ascii="Courier New" w:hAnsi="Courier New" w:cs="Courier New"/>
+          <w:sz w:val="16"/>
+          <w:szCs w:val="16"/>
+        </w:rPr>
+      </w:pPr>
+      <w:r>
+        <w:rPr>
+          <w:rFonts w:ascii="Courier New" w:hAnsi="Courier New" w:cs="Courier New"/>
+          <w:sz w:val="16"/>
+          <w:szCs w:val="16"/>
+        </w:rPr>
+        <w:tab/>
+      </w:r>
+      <w:r>
+        <w:rPr>
+          <w:rFonts w:ascii="Courier New" w:hAnsi="Courier New" w:cs="Courier New"/>
+          <w:sz w:val="16"/>
+          <w:szCs w:val="16"/>
+        </w:rPr>
+        <w:tab/>
+      </w:r>
+      <w:r>
+        <w:rPr>
+          <w:rFonts w:ascii="Courier New" w:hAnsi="Courier New" w:cs="Courier New"/>
+          <w:sz w:val="16"/>
+          <w:szCs w:val="16"/>
+        </w:rPr>
+        <w:tab/>
+      </w:r>
+      <w:r>
+        <w:rPr>
+          <w:rFonts w:ascii="Courier New" w:hAnsi="Courier New" w:cs="Courier New"/>
+          <w:sz w:val="16"/>
+          <w:szCs w:val="16"/>
+        </w:rPr>
+        <w:t>},</w:t>
+      </w:r>
+    </w:p>
+    <w:p>
+      <w:pPr>
+        <w:pStyle w:val="Code"/>
+        <w:rPr>
+          <w:rFonts w:ascii="Courier New" w:hAnsi="Courier New" w:cs="Courier New"/>
+          <w:sz w:val="16"/>
+          <w:szCs w:val="16"/>
+        </w:rPr>
+      </w:pPr>
+      <w:r>
+        <w:rPr>
+          <w:rFonts w:ascii="Courier New" w:hAnsi="Courier New" w:cs="Courier New"/>
+          <w:sz w:val="16"/>
+          <w:szCs w:val="16"/>
+        </w:rPr>
+        <w:tab/>
+      </w:r>
+      <w:r>
+        <w:rPr>
+          <w:rFonts w:ascii="Courier New" w:hAnsi="Courier New" w:cs="Courier New"/>
+          <w:sz w:val="16"/>
+          <w:szCs w:val="16"/>
+        </w:rPr>
+        <w:tab/>
+      </w:r>
+      <w:r>
+        <w:rPr>
+          <w:rFonts w:ascii="Courier New" w:hAnsi="Courier New" w:cs="Courier New"/>
+          <w:sz w:val="16"/>
+          <w:szCs w:val="16"/>
+        </w:rPr>
+        <w:tab/>
+      </w:r>
+      <w:r>
+        <w:rPr>
+          <w:rFonts w:ascii="Courier New" w:hAnsi="Courier New" w:cs="Courier New"/>
+          <w:sz w:val="16"/>
+          <w:szCs w:val="16"/>
+        </w:rPr>
+        <w:t>“</w:t>
+      </w:r>
+      <w:proofErr w:type="spellStart"/>
+      <w:r>
+        <w:rPr>
+          <w:rFonts w:ascii="Courier New" w:hAnsi="Courier New" w:cs="Courier New"/>
+          <w:sz w:val="16"/>
+          <w:szCs w:val="16"/>
+        </w:rPr>
+        <w:t>transaction</w:t>
+      </w:r>
+      <w:r>
+        <w:rPr>
+          <w:rFonts w:ascii="Courier New" w:hAnsi="Courier New" w:cs="Courier New"/>
+          <w:sz w:val="16"/>
+          <w:szCs w:val="16"/>
+        </w:rPr>
+        <w:t>List</w:t>
+      </w:r>
+      <w:proofErr w:type="spellEnd"/>
+      <w:r>
+        <w:rPr>
+          <w:rFonts w:ascii="Courier New" w:hAnsi="Courier New" w:cs="Courier New"/>
+          <w:sz w:val="16"/>
+          <w:szCs w:val="16"/>
+        </w:rPr>
+        <w:t>”: [</w:t>
+      </w:r>
+    </w:p>
+    <w:p>
+      <w:pPr>
+        <w:pStyle w:val="Code"/>
+        <w:rPr>
+          <w:rFonts w:ascii="Courier New" w:hAnsi="Courier New" w:cs="Courier New"/>
+          <w:sz w:val="16"/>
+          <w:szCs w:val="16"/>
+        </w:rPr>
+      </w:pPr>
+      <w:r>
+        <w:rPr>
+          <w:rFonts w:ascii="Courier New" w:hAnsi="Courier New" w:cs="Courier New"/>
+          <w:sz w:val="16"/>
+          <w:szCs w:val="16"/>
+        </w:rPr>
+        <w:tab/>
+      </w:r>
+      <w:r>
+        <w:rPr>
+          <w:rFonts w:ascii="Courier New" w:hAnsi="Courier New" w:cs="Courier New"/>
+          <w:sz w:val="16"/>
+          <w:szCs w:val="16"/>
+        </w:rPr>
+        <w:tab/>
+      </w:r>
+      <w:r>
+        <w:rPr>
+          <w:rFonts w:ascii="Courier New" w:hAnsi="Courier New" w:cs="Courier New"/>
+          <w:sz w:val="16"/>
+          <w:szCs w:val="16"/>
+        </w:rPr>
+        <w:tab/>
+      </w:r>
+      <w:r>
+        <w:rPr>
+          <w:rFonts w:ascii="Courier New" w:hAnsi="Courier New" w:cs="Courier New"/>
+          <w:sz w:val="16"/>
+          <w:szCs w:val="16"/>
+        </w:rPr>
+        <w:tab/>
+      </w:r>
+      <w:r>
+        <w:rPr>
+          <w:rFonts w:ascii="Courier New" w:hAnsi="Courier New" w:cs="Courier New"/>
+          <w:sz w:val="16"/>
+          <w:szCs w:val="16"/>
+        </w:rPr>
+        <w:t>{</w:t>
       </w:r>
     </w:p>
     <w:p>
@@ -8243,508 +8774,6 @@
           <w:sz w:val="16"/>
           <w:szCs w:val="16"/>
         </w:rPr>
-        <w:t>”3534135343”</w:t>
-      </w:r>
-    </w:p>
-    <w:p>
-      <w:pPr>
-        <w:pStyle w:val="Code"/>
-        <w:ind w:left="1440" w:firstLine="720"/>
-        <w:rPr>
-          <w:rFonts w:ascii="Courier New" w:hAnsi="Courier New" w:cs="Courier New"/>
-          <w:sz w:val="16"/>
-          <w:szCs w:val="16"/>
-        </w:rPr>
-      </w:pPr>
-      <w:r>
-        <w:rPr>
-          <w:rFonts w:ascii="Courier New" w:hAnsi="Courier New" w:cs="Courier New"/>
-          <w:sz w:val="16"/>
-          <w:szCs w:val="16"/>
-        </w:rPr>
-        <w:t>],</w:t>
-      </w:r>
-    </w:p>
-    <w:p>
-      <w:pPr>
-        <w:pStyle w:val="Code"/>
-        <w:rPr>
-          <w:rFonts w:ascii="Courier New" w:hAnsi="Courier New" w:cs="Courier New"/>
-          <w:sz w:val="16"/>
-          <w:szCs w:val="16"/>
-        </w:rPr>
-      </w:pPr>
-      <w:r>
-        <w:rPr>
-          <w:rFonts w:ascii="Courier New" w:hAnsi="Courier New" w:cs="Courier New"/>
-          <w:sz w:val="16"/>
-          <w:szCs w:val="16"/>
-        </w:rPr>
-        <w:lastRenderedPageBreak/>
-        <w:tab/>
-      </w:r>
-      <w:r>
-        <w:rPr>
-          <w:rFonts w:ascii="Courier New" w:hAnsi="Courier New" w:cs="Courier New"/>
-          <w:sz w:val="16"/>
-          <w:szCs w:val="16"/>
-        </w:rPr>
-        <w:tab/>
-      </w:r>
-      <w:r>
-        <w:rPr>
-          <w:rFonts w:ascii="Courier New" w:hAnsi="Courier New" w:cs="Courier New"/>
-          <w:sz w:val="16"/>
-          <w:szCs w:val="16"/>
-        </w:rPr>
-        <w:tab/>
-      </w:r>
-      <w:r>
-        <w:rPr>
-          <w:rFonts w:ascii="Courier New" w:hAnsi="Courier New" w:cs="Courier New"/>
-          <w:sz w:val="16"/>
-          <w:szCs w:val="16"/>
-        </w:rPr>
-        <w:t>“</w:t>
-      </w:r>
-      <w:proofErr w:type="spellStart"/>
-      <w:r>
-        <w:rPr>
-          <w:rFonts w:ascii="Courier New" w:hAnsi="Courier New" w:cs="Courier New"/>
-          <w:sz w:val="16"/>
-          <w:szCs w:val="16"/>
-        </w:rPr>
-        <w:t>customData</w:t>
-      </w:r>
-      <w:proofErr w:type="spellEnd"/>
-      <w:proofErr w:type="gramStart"/>
-      <w:r>
-        <w:rPr>
-          <w:rFonts w:ascii="Courier New" w:hAnsi="Courier New" w:cs="Courier New"/>
-          <w:sz w:val="16"/>
-          <w:szCs w:val="16"/>
-        </w:rPr>
-        <w:t>” :</w:t>
-      </w:r>
-      <w:proofErr w:type="gramEnd"/>
-      <w:r>
-        <w:rPr>
-          <w:rFonts w:ascii="Courier New" w:hAnsi="Courier New" w:cs="Courier New"/>
-          <w:sz w:val="16"/>
-          <w:szCs w:val="16"/>
-        </w:rPr>
-        <w:t xml:space="preserve"> [</w:t>
-      </w:r>
-    </w:p>
-    <w:p>
-      <w:pPr>
-        <w:pStyle w:val="Code"/>
-        <w:rPr>
-          <w:rFonts w:ascii="Courier New" w:hAnsi="Courier New" w:cs="Courier New"/>
-          <w:sz w:val="16"/>
-          <w:szCs w:val="16"/>
-        </w:rPr>
-      </w:pPr>
-      <w:r>
-        <w:rPr>
-          <w:rFonts w:ascii="Courier New" w:hAnsi="Courier New" w:cs="Courier New"/>
-          <w:sz w:val="16"/>
-          <w:szCs w:val="16"/>
-        </w:rPr>
-        <w:tab/>
-      </w:r>
-      <w:r>
-        <w:rPr>
-          <w:rFonts w:ascii="Courier New" w:hAnsi="Courier New" w:cs="Courier New"/>
-          <w:sz w:val="16"/>
-          <w:szCs w:val="16"/>
-        </w:rPr>
-        <w:tab/>
-      </w:r>
-      <w:r>
-        <w:rPr>
-          <w:rFonts w:ascii="Courier New" w:hAnsi="Courier New" w:cs="Courier New"/>
-          <w:sz w:val="16"/>
-          <w:szCs w:val="16"/>
-        </w:rPr>
-        <w:tab/>
-      </w:r>
-      <w:r>
-        <w:rPr>
-          <w:rFonts w:ascii="Courier New" w:hAnsi="Courier New" w:cs="Courier New"/>
-          <w:sz w:val="16"/>
-          <w:szCs w:val="16"/>
-        </w:rPr>
-        <w:tab/>
-      </w:r>
-      <w:r>
-        <w:rPr>
-          <w:rFonts w:ascii="Courier New" w:hAnsi="Courier New" w:cs="Courier New"/>
-          <w:sz w:val="16"/>
-          <w:szCs w:val="16"/>
-        </w:rPr>
-        <w:t>{“name”</w:t>
-      </w:r>
-      <w:proofErr w:type="gramStart"/>
-      <w:r>
-        <w:rPr>
-          <w:rFonts w:ascii="Courier New" w:hAnsi="Courier New" w:cs="Courier New"/>
-          <w:sz w:val="16"/>
-          <w:szCs w:val="16"/>
-        </w:rPr>
-        <w:t>:”</w:t>
-      </w:r>
-      <w:proofErr w:type="spellStart"/>
-      <w:r>
-        <w:rPr>
-          <w:rFonts w:ascii="Courier New" w:hAnsi="Courier New" w:cs="Courier New"/>
-          <w:sz w:val="16"/>
-          <w:szCs w:val="16"/>
-        </w:rPr>
-        <w:t>Loyalty</w:t>
-      </w:r>
-      <w:r>
-        <w:rPr>
-          <w:rFonts w:ascii="Courier New" w:hAnsi="Courier New" w:cs="Courier New"/>
-          <w:sz w:val="16"/>
-          <w:szCs w:val="16"/>
-        </w:rPr>
-        <w:t>PointsBalance</w:t>
-      </w:r>
-      <w:proofErr w:type="spellEnd"/>
-      <w:proofErr w:type="gramEnd"/>
-      <w:r>
-        <w:rPr>
-          <w:rFonts w:ascii="Courier New" w:hAnsi="Courier New" w:cs="Courier New"/>
-          <w:sz w:val="16"/>
-          <w:szCs w:val="16"/>
-        </w:rPr>
-        <w:t>”,</w:t>
-      </w:r>
-    </w:p>
-    <w:p>
-      <w:pPr>
-        <w:pStyle w:val="Code"/>
-        <w:rPr>
-          <w:rFonts w:ascii="Courier New" w:hAnsi="Courier New" w:cs="Courier New"/>
-          <w:sz w:val="16"/>
-          <w:szCs w:val="16"/>
-        </w:rPr>
-      </w:pPr>
-      <w:r>
-        <w:rPr>
-          <w:rFonts w:ascii="Courier New" w:hAnsi="Courier New" w:cs="Courier New"/>
-          <w:sz w:val="16"/>
-          <w:szCs w:val="16"/>
-        </w:rPr>
-        <w:tab/>
-      </w:r>
-      <w:r>
-        <w:rPr>
-          <w:rFonts w:ascii="Courier New" w:hAnsi="Courier New" w:cs="Courier New"/>
-          <w:sz w:val="16"/>
-          <w:szCs w:val="16"/>
-        </w:rPr>
-        <w:tab/>
-      </w:r>
-      <w:r>
-        <w:rPr>
-          <w:rFonts w:ascii="Courier New" w:hAnsi="Courier New" w:cs="Courier New"/>
-          <w:sz w:val="16"/>
-          <w:szCs w:val="16"/>
-        </w:rPr>
-        <w:tab/>
-      </w:r>
-      <w:r>
-        <w:rPr>
-          <w:rFonts w:ascii="Courier New" w:hAnsi="Courier New" w:cs="Courier New"/>
-          <w:sz w:val="16"/>
-          <w:szCs w:val="16"/>
-        </w:rPr>
-        <w:tab/>
-        <w:t xml:space="preserve"> “value”:”1</w:t>
-      </w:r>
-      <w:r>
-        <w:rPr>
-          <w:rFonts w:ascii="Courier New" w:hAnsi="Courier New" w:cs="Courier New"/>
-          <w:sz w:val="16"/>
-          <w:szCs w:val="16"/>
-        </w:rPr>
-        <w:t>5003</w:t>
-      </w:r>
-      <w:r>
-        <w:rPr>
-          <w:rFonts w:ascii="Courier New" w:hAnsi="Courier New" w:cs="Courier New"/>
-          <w:sz w:val="16"/>
-          <w:szCs w:val="16"/>
-        </w:rPr>
-        <w:t>”}</w:t>
-      </w:r>
-    </w:p>
-    <w:p>
-      <w:pPr>
-        <w:pStyle w:val="Code"/>
-        <w:rPr>
-          <w:rFonts w:ascii="Courier New" w:hAnsi="Courier New" w:cs="Courier New"/>
-          <w:sz w:val="16"/>
-          <w:szCs w:val="16"/>
-        </w:rPr>
-      </w:pPr>
-      <w:r>
-        <w:rPr>
-          <w:rFonts w:ascii="Courier New" w:hAnsi="Courier New" w:cs="Courier New"/>
-          <w:sz w:val="16"/>
-          <w:szCs w:val="16"/>
-        </w:rPr>
-        <w:tab/>
-      </w:r>
-      <w:r>
-        <w:rPr>
-          <w:rFonts w:ascii="Courier New" w:hAnsi="Courier New" w:cs="Courier New"/>
-          <w:sz w:val="16"/>
-          <w:szCs w:val="16"/>
-        </w:rPr>
-        <w:tab/>
-      </w:r>
-      <w:r>
-        <w:rPr>
-          <w:rFonts w:ascii="Courier New" w:hAnsi="Courier New" w:cs="Courier New"/>
-          <w:sz w:val="16"/>
-          <w:szCs w:val="16"/>
-        </w:rPr>
-        <w:tab/>
-      </w:r>
-      <w:r>
-        <w:rPr>
-          <w:rFonts w:ascii="Courier New" w:hAnsi="Courier New" w:cs="Courier New"/>
-          <w:sz w:val="16"/>
-          <w:szCs w:val="16"/>
-        </w:rPr>
-        <w:t>]</w:t>
-      </w:r>
-      <w:r>
-        <w:rPr>
-          <w:rFonts w:ascii="Courier New" w:hAnsi="Courier New" w:cs="Courier New"/>
-          <w:sz w:val="16"/>
-          <w:szCs w:val="16"/>
-        </w:rPr>
-        <w:t>,</w:t>
-      </w:r>
-    </w:p>
-    <w:p>
-      <w:pPr>
-        <w:pStyle w:val="Code"/>
-        <w:ind w:left="1440" w:firstLine="720"/>
-        <w:rPr>
-          <w:rFonts w:ascii="Courier New" w:hAnsi="Courier New" w:cs="Courier New"/>
-          <w:sz w:val="16"/>
-          <w:szCs w:val="16"/>
-        </w:rPr>
-      </w:pPr>
-      <w:r>
-        <w:rPr>
-          <w:rFonts w:ascii="Courier New" w:hAnsi="Courier New" w:cs="Courier New"/>
-          <w:sz w:val="16"/>
-          <w:szCs w:val="16"/>
-        </w:rPr>
-        <w:t>“meta”: {</w:t>
-      </w:r>
-    </w:p>
-    <w:p>
-      <w:pPr>
-        <w:pStyle w:val="Code"/>
-        <w:ind w:left="2160" w:firstLine="720"/>
-        <w:rPr>
-          <w:rFonts w:ascii="Courier New" w:hAnsi="Courier New" w:cs="Courier New"/>
-          <w:sz w:val="16"/>
-          <w:szCs w:val="16"/>
-        </w:rPr>
-      </w:pPr>
-      <w:r>
-        <w:rPr>
-          <w:rFonts w:ascii="Courier New" w:hAnsi="Courier New" w:cs="Courier New"/>
-          <w:sz w:val="16"/>
-          <w:szCs w:val="16"/>
-        </w:rPr>
-        <w:t>“apy”:”1.540”,</w:t>
-      </w:r>
-    </w:p>
-    <w:p>
-      <w:pPr>
-        <w:pStyle w:val="Code"/>
-        <w:rPr>
-          <w:rFonts w:ascii="Courier New" w:hAnsi="Courier New" w:cs="Courier New"/>
-          <w:sz w:val="16"/>
-          <w:szCs w:val="16"/>
-        </w:rPr>
-      </w:pPr>
-      <w:r>
-        <w:rPr>
-          <w:rFonts w:ascii="Courier New" w:hAnsi="Courier New" w:cs="Courier New"/>
-          <w:sz w:val="16"/>
-          <w:szCs w:val="16"/>
-        </w:rPr>
-        <w:tab/>
-      </w:r>
-      <w:r>
-        <w:rPr>
-          <w:rFonts w:ascii="Courier New" w:hAnsi="Courier New" w:cs="Courier New"/>
-          <w:sz w:val="16"/>
-          <w:szCs w:val="16"/>
-        </w:rPr>
-        <w:tab/>
-      </w:r>
-      <w:r>
-        <w:rPr>
-          <w:rFonts w:ascii="Courier New" w:hAnsi="Courier New" w:cs="Courier New"/>
-          <w:sz w:val="16"/>
-          <w:szCs w:val="16"/>
-        </w:rPr>
-        <w:tab/>
-      </w:r>
-      <w:r>
-        <w:rPr>
-          <w:rFonts w:ascii="Courier New" w:hAnsi="Courier New" w:cs="Courier New"/>
-          <w:sz w:val="16"/>
-          <w:szCs w:val="16"/>
-        </w:rPr>
-        <w:t>},</w:t>
-      </w:r>
-    </w:p>
-    <w:p>
-      <w:pPr>
-        <w:pStyle w:val="Code"/>
-        <w:rPr>
-          <w:rFonts w:ascii="Courier New" w:hAnsi="Courier New" w:cs="Courier New"/>
-          <w:sz w:val="16"/>
-          <w:szCs w:val="16"/>
-        </w:rPr>
-      </w:pPr>
-      <w:r>
-        <w:rPr>
-          <w:rFonts w:ascii="Courier New" w:hAnsi="Courier New" w:cs="Courier New"/>
-          <w:sz w:val="16"/>
-          <w:szCs w:val="16"/>
-        </w:rPr>
-        <w:tab/>
-      </w:r>
-      <w:r>
-        <w:rPr>
-          <w:rFonts w:ascii="Courier New" w:hAnsi="Courier New" w:cs="Courier New"/>
-          <w:sz w:val="16"/>
-          <w:szCs w:val="16"/>
-        </w:rPr>
-        <w:tab/>
-      </w:r>
-      <w:r>
-        <w:rPr>
-          <w:rFonts w:ascii="Courier New" w:hAnsi="Courier New" w:cs="Courier New"/>
-          <w:sz w:val="16"/>
-          <w:szCs w:val="16"/>
-        </w:rPr>
-        <w:tab/>
-      </w:r>
-      <w:r>
-        <w:rPr>
-          <w:rFonts w:ascii="Courier New" w:hAnsi="Courier New" w:cs="Courier New"/>
-          <w:sz w:val="16"/>
-          <w:szCs w:val="16"/>
-        </w:rPr>
-        <w:t>“</w:t>
-      </w:r>
-      <w:proofErr w:type="spellStart"/>
-      <w:r>
-        <w:rPr>
-          <w:rFonts w:ascii="Courier New" w:hAnsi="Courier New" w:cs="Courier New"/>
-          <w:sz w:val="16"/>
-          <w:szCs w:val="16"/>
-        </w:rPr>
-        <w:t>transaction</w:t>
-      </w:r>
-      <w:r>
-        <w:rPr>
-          <w:rFonts w:ascii="Courier New" w:hAnsi="Courier New" w:cs="Courier New"/>
-          <w:sz w:val="16"/>
-          <w:szCs w:val="16"/>
-        </w:rPr>
-        <w:t>List</w:t>
-      </w:r>
-      <w:proofErr w:type="spellEnd"/>
-      <w:r>
-        <w:rPr>
-          <w:rFonts w:ascii="Courier New" w:hAnsi="Courier New" w:cs="Courier New"/>
-          <w:sz w:val="16"/>
-          <w:szCs w:val="16"/>
-        </w:rPr>
-        <w:t>”: [</w:t>
-      </w:r>
-    </w:p>
-    <w:p>
-      <w:pPr>
-        <w:pStyle w:val="Code"/>
-        <w:rPr>
-          <w:rFonts w:ascii="Courier New" w:hAnsi="Courier New" w:cs="Courier New"/>
-          <w:sz w:val="16"/>
-          <w:szCs w:val="16"/>
-        </w:rPr>
-      </w:pPr>
-      <w:r>
-        <w:rPr>
-          <w:rFonts w:ascii="Courier New" w:hAnsi="Courier New" w:cs="Courier New"/>
-          <w:sz w:val="16"/>
-          <w:szCs w:val="16"/>
-        </w:rPr>
-        <w:tab/>
-      </w:r>
-      <w:r>
-        <w:rPr>
-          <w:rFonts w:ascii="Courier New" w:hAnsi="Courier New" w:cs="Courier New"/>
-          <w:sz w:val="16"/>
-          <w:szCs w:val="16"/>
-        </w:rPr>
-        <w:tab/>
-      </w:r>
-      <w:r>
-        <w:rPr>
-          <w:rFonts w:ascii="Courier New" w:hAnsi="Courier New" w:cs="Courier New"/>
-          <w:sz w:val="16"/>
-          <w:szCs w:val="16"/>
-        </w:rPr>
-        <w:tab/>
-      </w:r>
-      <w:r>
-        <w:rPr>
-          <w:rFonts w:ascii="Courier New" w:hAnsi="Courier New" w:cs="Courier New"/>
-          <w:sz w:val="16"/>
-          <w:szCs w:val="16"/>
-        </w:rPr>
-        <w:tab/>
-      </w:r>
-      <w:r>
-        <w:rPr>
-          <w:rFonts w:ascii="Courier New" w:hAnsi="Courier New" w:cs="Courier New"/>
-          <w:sz w:val="16"/>
-          <w:szCs w:val="16"/>
-        </w:rPr>
-        <w:t>{</w:t>
-      </w:r>
-    </w:p>
-    <w:p>
-      <w:pPr>
-        <w:pStyle w:val="Code"/>
-        <w:ind w:left="2160" w:firstLine="720"/>
-        <w:rPr>
-          <w:rFonts w:ascii="Courier New" w:hAnsi="Courier New" w:cs="Courier New"/>
-          <w:sz w:val="16"/>
-          <w:szCs w:val="16"/>
-        </w:rPr>
-      </w:pPr>
-      <w:r>
-        <w:rPr>
-          <w:rFonts w:ascii="Courier New" w:hAnsi="Courier New" w:cs="Courier New"/>
-          <w:sz w:val="16"/>
-          <w:szCs w:val="16"/>
-        </w:rPr>
         <w:t xml:space="preserve">“id”: </w:t>
       </w:r>
       <w:r>
@@ -8871,25 +8900,7 @@
           <w:szCs w:val="16"/>
         </w:rPr>
         <w:tab/>
-        <w:t>“amount</w:t>
-      </w:r>
-      <w:proofErr w:type="gramStart"/>
-      <w:r>
-        <w:rPr>
-          <w:rFonts w:ascii="Courier New" w:hAnsi="Courier New" w:cs="Courier New"/>
-          <w:sz w:val="16"/>
-          <w:szCs w:val="16"/>
-        </w:rPr>
-        <w:t>”:{</w:t>
-      </w:r>
-      <w:proofErr w:type="gramEnd"/>
-      <w:r>
-        <w:rPr>
-          <w:rFonts w:ascii="Courier New" w:hAnsi="Courier New" w:cs="Courier New"/>
-          <w:sz w:val="16"/>
-          <w:szCs w:val="16"/>
-        </w:rPr>
-        <w:t>“value”:35.34,</w:t>
+        <w:t>“amount”:{“value”:35.34,</w:t>
       </w:r>
       <w:r>
         <w:rPr>
@@ -9171,19 +9182,9 @@
           <w:sz w:val="16"/>
           <w:szCs w:val="16"/>
         </w:rPr>
-        <w:t>status”</w:t>
-      </w:r>
-      <w:proofErr w:type="gramStart"/>
-      <w:r>
-        <w:rPr>
-          <w:rFonts w:ascii="Courier New" w:hAnsi="Courier New" w:cs="Courier New"/>
-          <w:sz w:val="16"/>
-          <w:szCs w:val="16"/>
-        </w:rPr>
-        <w:t>:”Posted</w:t>
+        <w:t>status”:”Posted</w:t>
       </w:r>
       <w:proofErr w:type="spellEnd"/>
-      <w:proofErr w:type="gramEnd"/>
       <w:r>
         <w:rPr>
           <w:rFonts w:ascii="Courier New" w:hAnsi="Courier New" w:cs="Courier New"/>
@@ -9282,16 +9283,7 @@
           <w:szCs w:val="16"/>
         </w:rPr>
         <w:tab/>
-        <w:t>“source”</w:t>
-      </w:r>
-      <w:proofErr w:type="gramStart"/>
-      <w:r>
-        <w:rPr>
-          <w:rFonts w:ascii="Courier New" w:hAnsi="Courier New" w:cs="Courier New"/>
-          <w:sz w:val="16"/>
-          <w:szCs w:val="16"/>
-        </w:rPr>
-        <w:t>:”</w:t>
+        <w:t>“source”:”</w:t>
       </w:r>
       <w:proofErr w:type="spellStart"/>
       <w:r>
@@ -9303,7 +9295,6 @@
         <w:t>PinPurchase</w:t>
       </w:r>
       <w:proofErr w:type="spellEnd"/>
-      <w:proofErr w:type="gramEnd"/>
       <w:r>
         <w:rPr>
           <w:rFonts w:ascii="Courier New" w:hAnsi="Courier New" w:cs="Courier New"/>
@@ -9365,23 +9356,13 @@
         <w:t>customData</w:t>
       </w:r>
       <w:proofErr w:type="spellEnd"/>
-      <w:proofErr w:type="gramStart"/>
-      <w:r>
-        <w:rPr>
-          <w:rFonts w:ascii="Courier New" w:hAnsi="Courier New" w:cs="Courier New"/>
-          <w:sz w:val="16"/>
-          <w:szCs w:val="16"/>
-        </w:rPr>
-        <w:t>” :</w:t>
-      </w:r>
-      <w:proofErr w:type="gramEnd"/>
-      <w:r>
-        <w:rPr>
-          <w:rFonts w:ascii="Courier New" w:hAnsi="Courier New" w:cs="Courier New"/>
-          <w:sz w:val="16"/>
-          <w:szCs w:val="16"/>
-        </w:rPr>
-        <w:t xml:space="preserve"> </w:t>
+      <w:r>
+        <w:rPr>
+          <w:rFonts w:ascii="Courier New" w:hAnsi="Courier New" w:cs="Courier New"/>
+          <w:sz w:val="16"/>
+          <w:szCs w:val="16"/>
+        </w:rPr>
+        <w:t xml:space="preserve">” : </w:t>
       </w:r>
       <w:r>
         <w:rPr>
@@ -9447,16 +9428,7 @@
           <w:sz w:val="16"/>
           <w:szCs w:val="16"/>
         </w:rPr>
-        <w:t>{“name”</w:t>
-      </w:r>
-      <w:proofErr w:type="gramStart"/>
-      <w:r>
-        <w:rPr>
-          <w:rFonts w:ascii="Courier New" w:hAnsi="Courier New" w:cs="Courier New"/>
-          <w:sz w:val="16"/>
-          <w:szCs w:val="16"/>
-        </w:rPr>
-        <w:t>:”</w:t>
+        <w:t>{“name”:”</w:t>
       </w:r>
       <w:proofErr w:type="spellStart"/>
       <w:r>
@@ -9476,7 +9448,6 @@
         <w:t>Points</w:t>
       </w:r>
       <w:proofErr w:type="spellEnd"/>
-      <w:proofErr w:type="gramEnd"/>
       <w:r>
         <w:rPr>
           <w:rFonts w:ascii="Courier New" w:hAnsi="Courier New" w:cs="Courier New"/>
@@ -9749,18 +9720,18 @@
       <w:pPr>
         <w:pStyle w:val="Heading1"/>
       </w:pPr>
-      <w:bookmarkStart w:id="51" w:name="_Toc179342243"/>
-      <w:bookmarkStart w:id="52" w:name="_Toc335643430"/>
-      <w:bookmarkStart w:id="53" w:name="_Toc68096911"/>
+      <w:bookmarkStart w:id="52" w:name="_Toc179342243"/>
+      <w:bookmarkStart w:id="53" w:name="_Toc335643430"/>
+      <w:bookmarkStart w:id="54" w:name="_Toc73691809"/>
       <w:r>
         <w:t>General Error handling</w:t>
       </w:r>
-      <w:bookmarkEnd w:id="51"/>
+      <w:bookmarkEnd w:id="52"/>
       <w:r>
         <w:t xml:space="preserve"> For All Services</w:t>
       </w:r>
-      <w:bookmarkEnd w:id="52"/>
       <w:bookmarkEnd w:id="53"/>
+      <w:bookmarkEnd w:id="54"/>
     </w:p>
     <w:p>
       <w:r>
@@ -9776,8 +9747,8 @@
         <w:t>.</w:t>
       </w:r>
     </w:p>
-    <w:bookmarkStart w:id="54" w:name="_Toc308532811" w:displacedByCustomXml="next"/>
-    <w:bookmarkStart w:id="55" w:name="_Toc68096912" w:displacedByCustomXml="next"/>
+    <w:bookmarkStart w:id="55" w:name="_Toc73691810" w:displacedByCustomXml="next"/>
+    <w:bookmarkStart w:id="56" w:name="_Toc308532811" w:displacedByCustomXml="next"/>
     <w:sdt>
       <w:sdtPr>
         <w:rPr>
@@ -9804,8 +9775,8 @@
           <w:r>
             <w:t>Bibliography</w:t>
           </w:r>
+          <w:bookmarkEnd w:id="56"/>
           <w:bookmarkEnd w:id="55"/>
-          <w:bookmarkEnd w:id="54"/>
         </w:p>
         <w:sdt>
           <w:sdtPr>
@@ -9878,7 +9849,7 @@
 </file>
 
 <file path=word/endnotes.xml><?xml version="1.0" encoding="utf-8"?>
-<w:endnotes xmlns:wpc="http://schemas.microsoft.com/office/word/2010/wordprocessingCanvas" xmlns:cx="http://schemas.microsoft.com/office/drawing/2014/chartex" xmlns:cx1="http://schemas.microsoft.com/office/drawing/2015/9/8/chartex" xmlns:cx2="http://schemas.microsoft.com/office/drawing/2015/10/21/chartex" xmlns:cx3="http://schemas.microsoft.com/office/drawing/2016/5/9/chartex" xmlns:cx4="http://schemas.microsoft.com/office/drawing/2016/5/10/chartex" xmlns:cx5="http://schemas.microsoft.com/office/drawing/2016/5/11/chartex" xmlns:cx6="http://schemas.microsoft.com/office/drawing/2016/5/12/chartex" xmlns:cx7="http://schemas.microsoft.com/office/drawing/2016/5/13/chartex" xmlns:cx8="http://schemas.microsoft.com/office/drawing/2016/5/14/chartex" xmlns:mc="http://schemas.openxmlformats.org/markup-compatibility/2006" xmlns:aink="http://schemas.microsoft.com/office/drawing/2016/ink" xmlns:am3d="http://schemas.microsoft.com/office/drawing/2017/model3d" xmlns:o="urn:schemas-microsoft-com:office:office" xmlns:r="http://schemas.openxmlformats.org/officeDocument/2006/relationships" xmlns:m="http://schemas.openxmlformats.org/officeDocument/2006/math" xmlns:v="urn:schemas-microsoft-com:vml" xmlns:wp14="http://schemas.microsoft.com/office/word/2010/wordprocessingDrawing" xmlns:wp="http://schemas.openxmlformats.org/drawingml/2006/wordprocessingDrawing" xmlns:w10="urn:schemas-microsoft-com:office:word" xmlns:w="http://schemas.openxmlformats.org/wordprocessingml/2006/main" xmlns:w14="http://schemas.microsoft.com/office/word/2010/wordml" xmlns:w15="http://schemas.microsoft.com/office/word/2012/wordml" xmlns:w16cex="http://schemas.microsoft.com/office/word/2018/wordml/cex" xmlns:w16cid="http://schemas.microsoft.com/office/word/2016/wordml/cid" xmlns:w16="http://schemas.microsoft.com/office/word/2018/wordml" xmlns:w16se="http://schemas.microsoft.com/office/word/2015/wordml/symex" xmlns:wpg="http://schemas.microsoft.com/office/word/2010/wordprocessingGroup" xmlns:wpi="http://schemas.microsoft.com/office/word/2010/wordprocessingInk" xmlns:wne="http://schemas.microsoft.com/office/word/2006/wordml" xmlns:wps="http://schemas.microsoft.com/office/word/2010/wordprocessingShape" mc:Ignorable="w14 w15 w16se w16cid w16 w16cex wp14">
+<w:endnotes xmlns:wpc="http://schemas.microsoft.com/office/word/2010/wordprocessingCanvas" xmlns:cx="http://schemas.microsoft.com/office/drawing/2014/chartex" xmlns:cx1="http://schemas.microsoft.com/office/drawing/2015/9/8/chartex" xmlns:cx2="http://schemas.microsoft.com/office/drawing/2015/10/21/chartex" xmlns:cx3="http://schemas.microsoft.com/office/drawing/2016/5/9/chartex" xmlns:cx4="http://schemas.microsoft.com/office/drawing/2016/5/10/chartex" xmlns:cx5="http://schemas.microsoft.com/office/drawing/2016/5/11/chartex" xmlns:cx6="http://schemas.microsoft.com/office/drawing/2016/5/12/chartex" xmlns:cx7="http://schemas.microsoft.com/office/drawing/2016/5/13/chartex" xmlns:cx8="http://schemas.microsoft.com/office/drawing/2016/5/14/chartex" xmlns:mc="http://schemas.openxmlformats.org/markup-compatibility/2006" xmlns:aink="http://schemas.microsoft.com/office/drawing/2016/ink" xmlns:am3d="http://schemas.microsoft.com/office/drawing/2017/model3d" xmlns:o="urn:schemas-microsoft-com:office:office" xmlns:r="http://schemas.openxmlformats.org/officeDocument/2006/relationships" xmlns:m="http://schemas.openxmlformats.org/officeDocument/2006/math" xmlns:v="urn:schemas-microsoft-com:vml" xmlns:wp14="http://schemas.microsoft.com/office/word/2010/wordprocessingDrawing" xmlns:wp="http://schemas.openxmlformats.org/drawingml/2006/wordprocessingDrawing" xmlns:w10="urn:schemas-microsoft-com:office:word" xmlns:w="http://schemas.openxmlformats.org/wordprocessingml/2006/main" xmlns:w14="http://schemas.microsoft.com/office/word/2010/wordml" xmlns:w15="http://schemas.microsoft.com/office/word/2012/wordml" xmlns:w16cex="http://schemas.microsoft.com/office/word/2018/wordml/cex" xmlns:w16cid="http://schemas.microsoft.com/office/word/2016/wordml/cid" xmlns:w16="http://schemas.microsoft.com/office/word/2018/wordml" xmlns:w16sdtdh="http://schemas.microsoft.com/office/word/2020/wordml/sdtdatahash" xmlns:w16se="http://schemas.microsoft.com/office/word/2015/wordml/symex" xmlns:wpg="http://schemas.microsoft.com/office/word/2010/wordprocessingGroup" xmlns:wpi="http://schemas.microsoft.com/office/word/2010/wordprocessingInk" xmlns:wne="http://schemas.microsoft.com/office/word/2006/wordml" xmlns:wps="http://schemas.microsoft.com/office/word/2010/wordprocessingShape" mc:Ignorable="w14 w15 w16se w16cid w16 w16cex w16sdtdh wp14">
   <w:endnote w:type="separator" w:id="-1">
     <w:p>
       <w:pPr>
@@ -9910,7 +9881,7 @@
 </file>
 
 <file path=word/footer1.xml><?xml version="1.0" encoding="utf-8"?>
-<w:ftr xmlns:wpc="http://schemas.microsoft.com/office/word/2010/wordprocessingCanvas" xmlns:cx="http://schemas.microsoft.com/office/drawing/2014/chartex" xmlns:cx1="http://schemas.microsoft.com/office/drawing/2015/9/8/chartex" xmlns:cx2="http://schemas.microsoft.com/office/drawing/2015/10/21/chartex" xmlns:cx3="http://schemas.microsoft.com/office/drawing/2016/5/9/chartex" xmlns:cx4="http://schemas.microsoft.com/office/drawing/2016/5/10/chartex" xmlns:cx5="http://schemas.microsoft.com/office/drawing/2016/5/11/chartex" xmlns:cx6="http://schemas.microsoft.com/office/drawing/2016/5/12/chartex" xmlns:cx7="http://schemas.microsoft.com/office/drawing/2016/5/13/chartex" xmlns:cx8="http://schemas.microsoft.com/office/drawing/2016/5/14/chartex" xmlns:mc="http://schemas.openxmlformats.org/markup-compatibility/2006" xmlns:aink="http://schemas.microsoft.com/office/drawing/2016/ink" xmlns:am3d="http://schemas.microsoft.com/office/drawing/2017/model3d" xmlns:o="urn:schemas-microsoft-com:office:office" xmlns:r="http://schemas.openxmlformats.org/officeDocument/2006/relationships" xmlns:m="http://schemas.openxmlformats.org/officeDocument/2006/math" xmlns:v="urn:schemas-microsoft-com:vml" xmlns:wp14="http://schemas.microsoft.com/office/word/2010/wordprocessingDrawing" xmlns:wp="http://schemas.openxmlformats.org/drawingml/2006/wordprocessingDrawing" xmlns:w10="urn:schemas-microsoft-com:office:word" xmlns:w="http://schemas.openxmlformats.org/wordprocessingml/2006/main" xmlns:w14="http://schemas.microsoft.com/office/word/2010/wordml" xmlns:w15="http://schemas.microsoft.com/office/word/2012/wordml" xmlns:w16cex="http://schemas.microsoft.com/office/word/2018/wordml/cex" xmlns:w16cid="http://schemas.microsoft.com/office/word/2016/wordml/cid" xmlns:w16="http://schemas.microsoft.com/office/word/2018/wordml" xmlns:w16se="http://schemas.microsoft.com/office/word/2015/wordml/symex" xmlns:wpg="http://schemas.microsoft.com/office/word/2010/wordprocessingGroup" xmlns:wpi="http://schemas.microsoft.com/office/word/2010/wordprocessingInk" xmlns:wne="http://schemas.microsoft.com/office/word/2006/wordml" xmlns:wps="http://schemas.microsoft.com/office/word/2010/wordprocessingShape" mc:Ignorable="w14 w15 w16se w16cid w16 w16cex wp14">
+<w:ftr xmlns:wpc="http://schemas.microsoft.com/office/word/2010/wordprocessingCanvas" xmlns:cx="http://schemas.microsoft.com/office/drawing/2014/chartex" xmlns:cx1="http://schemas.microsoft.com/office/drawing/2015/9/8/chartex" xmlns:cx2="http://schemas.microsoft.com/office/drawing/2015/10/21/chartex" xmlns:cx3="http://schemas.microsoft.com/office/drawing/2016/5/9/chartex" xmlns:cx4="http://schemas.microsoft.com/office/drawing/2016/5/10/chartex" xmlns:cx5="http://schemas.microsoft.com/office/drawing/2016/5/11/chartex" xmlns:cx6="http://schemas.microsoft.com/office/drawing/2016/5/12/chartex" xmlns:cx7="http://schemas.microsoft.com/office/drawing/2016/5/13/chartex" xmlns:cx8="http://schemas.microsoft.com/office/drawing/2016/5/14/chartex" xmlns:mc="http://schemas.openxmlformats.org/markup-compatibility/2006" xmlns:aink="http://schemas.microsoft.com/office/drawing/2016/ink" xmlns:am3d="http://schemas.microsoft.com/office/drawing/2017/model3d" xmlns:o="urn:schemas-microsoft-com:office:office" xmlns:r="http://schemas.openxmlformats.org/officeDocument/2006/relationships" xmlns:m="http://schemas.openxmlformats.org/officeDocument/2006/math" xmlns:v="urn:schemas-microsoft-com:vml" xmlns:wp14="http://schemas.microsoft.com/office/word/2010/wordprocessingDrawing" xmlns:wp="http://schemas.openxmlformats.org/drawingml/2006/wordprocessingDrawing" xmlns:w10="urn:schemas-microsoft-com:office:word" xmlns:w="http://schemas.openxmlformats.org/wordprocessingml/2006/main" xmlns:w14="http://schemas.microsoft.com/office/word/2010/wordml" xmlns:w15="http://schemas.microsoft.com/office/word/2012/wordml" xmlns:w16cex="http://schemas.microsoft.com/office/word/2018/wordml/cex" xmlns:w16cid="http://schemas.microsoft.com/office/word/2016/wordml/cid" xmlns:w16="http://schemas.microsoft.com/office/word/2018/wordml" xmlns:w16sdtdh="http://schemas.microsoft.com/office/word/2020/wordml/sdtdatahash" xmlns:w16se="http://schemas.microsoft.com/office/word/2015/wordml/symex" xmlns:wpg="http://schemas.microsoft.com/office/word/2010/wordprocessingGroup" xmlns:wpi="http://schemas.microsoft.com/office/word/2010/wordprocessingInk" xmlns:wne="http://schemas.microsoft.com/office/word/2006/wordml" xmlns:wps="http://schemas.microsoft.com/office/word/2010/wordprocessingShape" mc:Ignorable="w14 w15 w16se w16cid w16 w16cex w16sdtdh wp14">
   <w:tbl>
     <w:tblPr>
       <w:tblW w:w="5000" w:type="pct"/>
@@ -10066,7 +10037,7 @@
 </file>
 
 <file path=word/footnotes.xml><?xml version="1.0" encoding="utf-8"?>
-<w:footnotes xmlns:wpc="http://schemas.microsoft.com/office/word/2010/wordprocessingCanvas" xmlns:cx="http://schemas.microsoft.com/office/drawing/2014/chartex" xmlns:cx1="http://schemas.microsoft.com/office/drawing/2015/9/8/chartex" xmlns:cx2="http://schemas.microsoft.com/office/drawing/2015/10/21/chartex" xmlns:cx3="http://schemas.microsoft.com/office/drawing/2016/5/9/chartex" xmlns:cx4="http://schemas.microsoft.com/office/drawing/2016/5/10/chartex" xmlns:cx5="http://schemas.microsoft.com/office/drawing/2016/5/11/chartex" xmlns:cx6="http://schemas.microsoft.com/office/drawing/2016/5/12/chartex" xmlns:cx7="http://schemas.microsoft.com/office/drawing/2016/5/13/chartex" xmlns:cx8="http://schemas.microsoft.com/office/drawing/2016/5/14/chartex" xmlns:mc="http://schemas.openxmlformats.org/markup-compatibility/2006" xmlns:aink="http://schemas.microsoft.com/office/drawing/2016/ink" xmlns:am3d="http://schemas.microsoft.com/office/drawing/2017/model3d" xmlns:o="urn:schemas-microsoft-com:office:office" xmlns:r="http://schemas.openxmlformats.org/officeDocument/2006/relationships" xmlns:m="http://schemas.openxmlformats.org/officeDocument/2006/math" xmlns:v="urn:schemas-microsoft-com:vml" xmlns:wp14="http://schemas.microsoft.com/office/word/2010/wordprocessingDrawing" xmlns:wp="http://schemas.openxmlformats.org/drawingml/2006/wordprocessingDrawing" xmlns:w10="urn:schemas-microsoft-com:office:word" xmlns:w="http://schemas.openxmlformats.org/wordprocessingml/2006/main" xmlns:w14="http://schemas.microsoft.com/office/word/2010/wordml" xmlns:w15="http://schemas.microsoft.com/office/word/2012/wordml" xmlns:w16cex="http://schemas.microsoft.com/office/word/2018/wordml/cex" xmlns:w16cid="http://schemas.microsoft.com/office/word/2016/wordml/cid" xmlns:w16="http://schemas.microsoft.com/office/word/2018/wordml" xmlns:w16se="http://schemas.microsoft.com/office/word/2015/wordml/symex" xmlns:wpg="http://schemas.microsoft.com/office/word/2010/wordprocessingGroup" xmlns:wpi="http://schemas.microsoft.com/office/word/2010/wordprocessingInk" xmlns:wne="http://schemas.microsoft.com/office/word/2006/wordml" xmlns:wps="http://schemas.microsoft.com/office/word/2010/wordprocessingShape" mc:Ignorable="w14 w15 w16se w16cid w16 w16cex wp14">
+<w:footnotes xmlns:wpc="http://schemas.microsoft.com/office/word/2010/wordprocessingCanvas" xmlns:cx="http://schemas.microsoft.com/office/drawing/2014/chartex" xmlns:cx1="http://schemas.microsoft.com/office/drawing/2015/9/8/chartex" xmlns:cx2="http://schemas.microsoft.com/office/drawing/2015/10/21/chartex" xmlns:cx3="http://schemas.microsoft.com/office/drawing/2016/5/9/chartex" xmlns:cx4="http://schemas.microsoft.com/office/drawing/2016/5/10/chartex" xmlns:cx5="http://schemas.microsoft.com/office/drawing/2016/5/11/chartex" xmlns:cx6="http://schemas.microsoft.com/office/drawing/2016/5/12/chartex" xmlns:cx7="http://schemas.microsoft.com/office/drawing/2016/5/13/chartex" xmlns:cx8="http://schemas.microsoft.com/office/drawing/2016/5/14/chartex" xmlns:mc="http://schemas.openxmlformats.org/markup-compatibility/2006" xmlns:aink="http://schemas.microsoft.com/office/drawing/2016/ink" xmlns:am3d="http://schemas.microsoft.com/office/drawing/2017/model3d" xmlns:o="urn:schemas-microsoft-com:office:office" xmlns:r="http://schemas.openxmlformats.org/officeDocument/2006/relationships" xmlns:m="http://schemas.openxmlformats.org/officeDocument/2006/math" xmlns:v="urn:schemas-microsoft-com:vml" xmlns:wp14="http://schemas.microsoft.com/office/word/2010/wordprocessingDrawing" xmlns:wp="http://schemas.openxmlformats.org/drawingml/2006/wordprocessingDrawing" xmlns:w10="urn:schemas-microsoft-com:office:word" xmlns:w="http://schemas.openxmlformats.org/wordprocessingml/2006/main" xmlns:w14="http://schemas.microsoft.com/office/word/2010/wordml" xmlns:w15="http://schemas.microsoft.com/office/word/2012/wordml" xmlns:w16cex="http://schemas.microsoft.com/office/word/2018/wordml/cex" xmlns:w16cid="http://schemas.microsoft.com/office/word/2016/wordml/cid" xmlns:w16="http://schemas.microsoft.com/office/word/2018/wordml" xmlns:w16sdtdh="http://schemas.microsoft.com/office/word/2020/wordml/sdtdatahash" xmlns:w16se="http://schemas.microsoft.com/office/word/2015/wordml/symex" xmlns:wpg="http://schemas.microsoft.com/office/word/2010/wordprocessingGroup" xmlns:wpi="http://schemas.microsoft.com/office/word/2010/wordprocessingInk" xmlns:wne="http://schemas.microsoft.com/office/word/2006/wordml" xmlns:wps="http://schemas.microsoft.com/office/word/2010/wordprocessingShape" mc:Ignorable="w14 w15 w16se w16cid w16 w16cex w16sdtdh wp14">
   <w:footnote w:type="separator" w:id="-1">
     <w:p>
       <w:pPr>
@@ -10098,7 +10069,7 @@
 </file>
 
 <file path=word/numbering.xml><?xml version="1.0" encoding="utf-8"?>
-<w:numbering xmlns:wpc="http://schemas.microsoft.com/office/word/2010/wordprocessingCanvas" xmlns:cx="http://schemas.microsoft.com/office/drawing/2014/chartex" xmlns:cx1="http://schemas.microsoft.com/office/drawing/2015/9/8/chartex" xmlns:cx2="http://schemas.microsoft.com/office/drawing/2015/10/21/chartex" xmlns:cx3="http://schemas.microsoft.com/office/drawing/2016/5/9/chartex" xmlns:cx4="http://schemas.microsoft.com/office/drawing/2016/5/10/chartex" xmlns:cx5="http://schemas.microsoft.com/office/drawing/2016/5/11/chartex" xmlns:cx6="http://schemas.microsoft.com/office/drawing/2016/5/12/chartex" xmlns:cx7="http://schemas.microsoft.com/office/drawing/2016/5/13/chartex" xmlns:cx8="http://schemas.microsoft.com/office/drawing/2016/5/14/chartex" xmlns:mc="http://schemas.openxmlformats.org/markup-compatibility/2006" xmlns:aink="http://schemas.microsoft.com/office/drawing/2016/ink" xmlns:am3d="http://schemas.microsoft.com/office/drawing/2017/model3d" xmlns:o="urn:schemas-microsoft-com:office:office" xmlns:r="http://schemas.openxmlformats.org/officeDocument/2006/relationships" xmlns:m="http://schemas.openxmlformats.org/officeDocument/2006/math" xmlns:v="urn:schemas-microsoft-com:vml" xmlns:wp14="http://schemas.microsoft.com/office/word/2010/wordprocessingDrawing" xmlns:wp="http://schemas.openxmlformats.org/drawingml/2006/wordprocessingDrawing" xmlns:w10="urn:schemas-microsoft-com:office:word" xmlns:w="http://schemas.openxmlformats.org/wordprocessingml/2006/main" xmlns:w14="http://schemas.microsoft.com/office/word/2010/wordml" xmlns:w15="http://schemas.microsoft.com/office/word/2012/wordml" xmlns:w16cex="http://schemas.microsoft.com/office/word/2018/wordml/cex" xmlns:w16cid="http://schemas.microsoft.com/office/word/2016/wordml/cid" xmlns:w16="http://schemas.microsoft.com/office/word/2018/wordml" xmlns:w16se="http://schemas.microsoft.com/office/word/2015/wordml/symex" xmlns:wpg="http://schemas.microsoft.com/office/word/2010/wordprocessingGroup" xmlns:wpi="http://schemas.microsoft.com/office/word/2010/wordprocessingInk" xmlns:wne="http://schemas.microsoft.com/office/word/2006/wordml" xmlns:wps="http://schemas.microsoft.com/office/word/2010/wordprocessingShape" mc:Ignorable="w14 w15 w16se w16cid w16 w16cex wp14">
+<w:numbering xmlns:wpc="http://schemas.microsoft.com/office/word/2010/wordprocessingCanvas" xmlns:cx="http://schemas.microsoft.com/office/drawing/2014/chartex" xmlns:cx1="http://schemas.microsoft.com/office/drawing/2015/9/8/chartex" xmlns:cx2="http://schemas.microsoft.com/office/drawing/2015/10/21/chartex" xmlns:cx3="http://schemas.microsoft.com/office/drawing/2016/5/9/chartex" xmlns:cx4="http://schemas.microsoft.com/office/drawing/2016/5/10/chartex" xmlns:cx5="http://schemas.microsoft.com/office/drawing/2016/5/11/chartex" xmlns:cx6="http://schemas.microsoft.com/office/drawing/2016/5/12/chartex" xmlns:cx7="http://schemas.microsoft.com/office/drawing/2016/5/13/chartex" xmlns:cx8="http://schemas.microsoft.com/office/drawing/2016/5/14/chartex" xmlns:mc="http://schemas.openxmlformats.org/markup-compatibility/2006" xmlns:aink="http://schemas.microsoft.com/office/drawing/2016/ink" xmlns:am3d="http://schemas.microsoft.com/office/drawing/2017/model3d" xmlns:o="urn:schemas-microsoft-com:office:office" xmlns:r="http://schemas.openxmlformats.org/officeDocument/2006/relationships" xmlns:m="http://schemas.openxmlformats.org/officeDocument/2006/math" xmlns:v="urn:schemas-microsoft-com:vml" xmlns:wp14="http://schemas.microsoft.com/office/word/2010/wordprocessingDrawing" xmlns:wp="http://schemas.openxmlformats.org/drawingml/2006/wordprocessingDrawing" xmlns:w10="urn:schemas-microsoft-com:office:word" xmlns:w="http://schemas.openxmlformats.org/wordprocessingml/2006/main" xmlns:w14="http://schemas.microsoft.com/office/word/2010/wordml" xmlns:w15="http://schemas.microsoft.com/office/word/2012/wordml" xmlns:w16cex="http://schemas.microsoft.com/office/word/2018/wordml/cex" xmlns:w16cid="http://schemas.microsoft.com/office/word/2016/wordml/cid" xmlns:w16="http://schemas.microsoft.com/office/word/2018/wordml" xmlns:w16sdtdh="http://schemas.microsoft.com/office/word/2020/wordml/sdtdatahash" xmlns:w16se="http://schemas.microsoft.com/office/word/2015/wordml/symex" xmlns:wpg="http://schemas.microsoft.com/office/word/2010/wordprocessingGroup" xmlns:wpi="http://schemas.microsoft.com/office/word/2010/wordprocessingInk" xmlns:wne="http://schemas.microsoft.com/office/word/2006/wordml" xmlns:wps="http://schemas.microsoft.com/office/word/2010/wordprocessingShape" mc:Ignorable="w14 w15 w16se w16cid w16 w16cex w16sdtdh wp14">
   <w:abstractNum w:abstractNumId="0" w15:restartNumberingAfterBreak="0">
     <w:nsid w:val="02372B7D"/>
     <w:multiLevelType w:val="hybridMultilevel"/>
@@ -12604,7 +12575,7 @@
 </file>
 
 <file path=word/styles.xml><?xml version="1.0" encoding="utf-8"?>
-<w:styles xmlns:mc="http://schemas.openxmlformats.org/markup-compatibility/2006" xmlns:r="http://schemas.openxmlformats.org/officeDocument/2006/relationships" xmlns:w="http://schemas.openxmlformats.org/wordprocessingml/2006/main" xmlns:w14="http://schemas.microsoft.com/office/word/2010/wordml" xmlns:w15="http://schemas.microsoft.com/office/word/2012/wordml" xmlns:w16cex="http://schemas.microsoft.com/office/word/2018/wordml/cex" xmlns:w16cid="http://schemas.microsoft.com/office/word/2016/wordml/cid" xmlns:w16="http://schemas.microsoft.com/office/word/2018/wordml" xmlns:w16se="http://schemas.microsoft.com/office/word/2015/wordml/symex" mc:Ignorable="w14 w15 w16se w16cid w16 w16cex">
+<w:styles xmlns:mc="http://schemas.openxmlformats.org/markup-compatibility/2006" xmlns:r="http://schemas.openxmlformats.org/officeDocument/2006/relationships" xmlns:w="http://schemas.openxmlformats.org/wordprocessingml/2006/main" xmlns:w14="http://schemas.microsoft.com/office/word/2010/wordml" xmlns:w15="http://schemas.microsoft.com/office/word/2012/wordml" xmlns:w16cex="http://schemas.microsoft.com/office/word/2018/wordml/cex" xmlns:w16cid="http://schemas.microsoft.com/office/word/2016/wordml/cid" xmlns:w16="http://schemas.microsoft.com/office/word/2018/wordml" xmlns:w16sdtdh="http://schemas.microsoft.com/office/word/2020/wordml/sdtdatahash" xmlns:w16se="http://schemas.microsoft.com/office/word/2015/wordml/symex" mc:Ignorable="w14 w15 w16se w16cid w16 w16cex w16sdtdh">
   <w:docDefaults>
     <w:rPrDefault>
       <w:rPr>
@@ -15933,7 +15904,7 @@
 </file>
 
 <file path=customXml/itemProps1.xml><?xml version="1.0" encoding="utf-8"?>
-<ds:datastoreItem xmlns:ds="http://schemas.openxmlformats.org/officeDocument/2006/customXml" ds:itemID="{1786F86C-F9E0-41CC-815C-2CB502EE39F0}">
+<ds:datastoreItem xmlns:ds="http://schemas.openxmlformats.org/officeDocument/2006/customXml" ds:itemID="{26DEEB12-4B0F-4B5C-A0E8-B4974782C9A7}">
   <ds:schemaRefs>
     <ds:schemaRef ds:uri="http://schemas.openxmlformats.org/officeDocument/2006/bibliography"/>
   </ds:schemaRefs>
@@ -15941,7 +15912,7 @@
 </file>
 
 <file path=customXml/itemProps2.xml><?xml version="1.0" encoding="utf-8"?>
-<ds:datastoreItem xmlns:ds="http://schemas.openxmlformats.org/officeDocument/2006/customXml" ds:itemID="{26DEEB12-4B0F-4B5C-A0E8-B4974782C9A7}">
+<ds:datastoreItem xmlns:ds="http://schemas.openxmlformats.org/officeDocument/2006/customXml" ds:itemID="{1786F86C-F9E0-41CC-815C-2CB502EE39F0}">
   <ds:schemaRefs>
     <ds:schemaRef ds:uri="http://schemas.openxmlformats.org/officeDocument/2006/bibliography"/>
   </ds:schemaRefs>

</xml_diff>